<commit_message>
new update By Divik At 3:30
</commit_message>
<xml_diff>
--- a/InterviewQues.docx
+++ b/InterviewQues.docx
@@ -1618,7 +1618,153 @@
           <w:sz w:val="40"/>
           <w:szCs w:val="40"/>
         </w:rPr>
-        <w:t xml:space="preserve">.  What is Difference between </w:t>
+        <w:t xml:space="preserve">.  What is Difference between RESTful web services and SOAP web </w:t>
+      </w:r>
+      <w:proofErr w:type="gramStart"/>
+      <w:r>
+        <w:rPr>
+          <w:sz w:val="40"/>
+          <w:szCs w:val="40"/>
+        </w:rPr>
+        <w:t>services ?</w:t>
+      </w:r>
+      <w:proofErr w:type="gramEnd"/>
+    </w:p>
+    <w:p>
+      <w:pPr>
+        <w:rPr>
+          <w:sz w:val="40"/>
+          <w:szCs w:val="40"/>
+        </w:rPr>
+      </w:pPr>
+      <w:r>
+        <w:rPr>
+          <w:sz w:val="40"/>
+          <w:szCs w:val="40"/>
+        </w:rPr>
+        <w:t xml:space="preserve">Q.  </w:t>
+      </w:r>
+      <w:r>
+        <w:rPr>
+          <w:sz w:val="40"/>
+          <w:szCs w:val="40"/>
+        </w:rPr>
+        <w:t>How to create Simple Spring boot Application?</w:t>
+      </w:r>
+    </w:p>
+    <w:p>
+      <w:pPr>
+        <w:rPr>
+          <w:sz w:val="40"/>
+          <w:szCs w:val="40"/>
+        </w:rPr>
+      </w:pPr>
+      <w:r>
+        <w:rPr>
+          <w:sz w:val="40"/>
+          <w:szCs w:val="40"/>
+        </w:rPr>
+        <w:t xml:space="preserve">Q.  </w:t>
+      </w:r>
+      <w:r>
+        <w:rPr>
+          <w:sz w:val="40"/>
+          <w:szCs w:val="40"/>
+        </w:rPr>
+        <w:t xml:space="preserve">Explain what are the Spring boot </w:t>
+      </w:r>
+      <w:proofErr w:type="gramStart"/>
+      <w:r>
+        <w:rPr>
+          <w:sz w:val="40"/>
+          <w:szCs w:val="40"/>
+        </w:rPr>
+        <w:t>Starters ?</w:t>
+      </w:r>
+      <w:proofErr w:type="gramEnd"/>
+    </w:p>
+    <w:p>
+      <w:pPr>
+        <w:rPr>
+          <w:sz w:val="40"/>
+          <w:szCs w:val="40"/>
+        </w:rPr>
+      </w:pPr>
+      <w:r>
+        <w:rPr>
+          <w:sz w:val="40"/>
+          <w:szCs w:val="40"/>
+        </w:rPr>
+        <w:t xml:space="preserve">Q.  </w:t>
+      </w:r>
+      <w:r>
+        <w:rPr>
+          <w:sz w:val="40"/>
+          <w:szCs w:val="40"/>
+        </w:rPr>
+        <w:t xml:space="preserve">What do Dev Tools in Spring boot </w:t>
+      </w:r>
+      <w:proofErr w:type="gramStart"/>
+      <w:r>
+        <w:rPr>
+          <w:sz w:val="40"/>
+          <w:szCs w:val="40"/>
+        </w:rPr>
+        <w:t>means ?</w:t>
+      </w:r>
+      <w:proofErr w:type="gramEnd"/>
+    </w:p>
+    <w:p>
+      <w:pPr>
+        <w:rPr>
+          <w:sz w:val="40"/>
+          <w:szCs w:val="40"/>
+        </w:rPr>
+      </w:pPr>
+      <w:r>
+        <w:rPr>
+          <w:sz w:val="40"/>
+          <w:szCs w:val="40"/>
+        </w:rPr>
+        <w:t xml:space="preserve">Q.  </w:t>
+      </w:r>
+      <w:r>
+        <w:rPr>
+          <w:sz w:val="40"/>
+          <w:szCs w:val="40"/>
+        </w:rPr>
+        <w:t xml:space="preserve">Would we be able to use Spring boot with applications which are not using </w:t>
+      </w:r>
+      <w:proofErr w:type="gramStart"/>
+      <w:r>
+        <w:rPr>
+          <w:sz w:val="40"/>
+          <w:szCs w:val="40"/>
+        </w:rPr>
+        <w:t>Spring ?</w:t>
+      </w:r>
+      <w:proofErr w:type="gramEnd"/>
+    </w:p>
+    <w:p>
+      <w:pPr>
+        <w:rPr>
+          <w:sz w:val="40"/>
+          <w:szCs w:val="40"/>
+        </w:rPr>
+      </w:pPr>
+      <w:r>
+        <w:rPr>
+          <w:sz w:val="40"/>
+          <w:szCs w:val="40"/>
+        </w:rPr>
+        <w:t xml:space="preserve">Q.  </w:t>
+      </w:r>
+      <w:r>
+        <w:rPr>
+          <w:sz w:val="40"/>
+          <w:szCs w:val="40"/>
+        </w:rPr>
+        <w:t xml:space="preserve">What is </w:t>
       </w:r>
       <w:proofErr w:type="spellStart"/>
       <w:r>
@@ -1626,7 +1772,7 @@
           <w:sz w:val="40"/>
           <w:szCs w:val="40"/>
         </w:rPr>
-        <w:t>RESTful</w:t>
+        <w:t>AutoConfiguration</w:t>
       </w:r>
       <w:proofErr w:type="spellEnd"/>
       <w:r>
@@ -1634,25 +1780,40 @@
           <w:sz w:val="40"/>
           <w:szCs w:val="40"/>
         </w:rPr>
-        <w:t xml:space="preserve"> web services and SOAP web </w:t>
-      </w:r>
-      <w:proofErr w:type="gramStart"/>
-      <w:r>
-        <w:rPr>
-          <w:sz w:val="40"/>
-          <w:szCs w:val="40"/>
-        </w:rPr>
-        <w:t>services ?</w:t>
-      </w:r>
-      <w:proofErr w:type="gramEnd"/>
-    </w:p>
-    <w:p>
-      <w:pPr>
-        <w:rPr>
-          <w:sz w:val="40"/>
-          <w:szCs w:val="40"/>
-        </w:rPr>
-      </w:pPr>
+        <w:t xml:space="preserve"> in Spring </w:t>
+      </w:r>
+      <w:proofErr w:type="gramStart"/>
+      <w:r>
+        <w:rPr>
+          <w:sz w:val="40"/>
+          <w:szCs w:val="40"/>
+        </w:rPr>
+        <w:t>boot</w:t>
+      </w:r>
+      <w:r>
+        <w:rPr>
+          <w:sz w:val="40"/>
+          <w:szCs w:val="40"/>
+        </w:rPr>
+        <w:t xml:space="preserve"> </w:t>
+      </w:r>
+      <w:r>
+        <w:rPr>
+          <w:sz w:val="40"/>
+          <w:szCs w:val="40"/>
+        </w:rPr>
+        <w:t>?</w:t>
+      </w:r>
+      <w:proofErr w:type="gramEnd"/>
+    </w:p>
+    <w:p>
+      <w:pPr>
+        <w:rPr>
+          <w:sz w:val="40"/>
+          <w:szCs w:val="40"/>
+        </w:rPr>
+      </w:pPr>
+      <w:proofErr w:type="gramStart"/>
       <w:r>
         <w:rPr>
           <w:sz w:val="40"/>
@@ -1665,60 +1826,7 @@
           <w:sz w:val="40"/>
           <w:szCs w:val="40"/>
         </w:rPr>
-        <w:t>How to create Simple Spring boot Application?</w:t>
-      </w:r>
-    </w:p>
-    <w:p>
-      <w:pPr>
-        <w:rPr>
-          <w:sz w:val="40"/>
-          <w:szCs w:val="40"/>
-        </w:rPr>
-      </w:pPr>
-      <w:r>
-        <w:rPr>
-          <w:sz w:val="40"/>
-          <w:szCs w:val="40"/>
-        </w:rPr>
-        <w:t xml:space="preserve">Q.  </w:t>
-      </w:r>
-      <w:r>
-        <w:rPr>
-          <w:sz w:val="40"/>
-          <w:szCs w:val="40"/>
-        </w:rPr>
-        <w:t xml:space="preserve">Explain what are the Spring boot </w:t>
-      </w:r>
-      <w:proofErr w:type="gramStart"/>
-      <w:r>
-        <w:rPr>
-          <w:sz w:val="40"/>
-          <w:szCs w:val="40"/>
-        </w:rPr>
-        <w:t>Starters ?</w:t>
-      </w:r>
-      <w:proofErr w:type="gramEnd"/>
-    </w:p>
-    <w:p>
-      <w:pPr>
-        <w:rPr>
-          <w:sz w:val="40"/>
-          <w:szCs w:val="40"/>
-        </w:rPr>
-      </w:pPr>
-      <w:r>
-        <w:rPr>
-          <w:sz w:val="40"/>
-          <w:szCs w:val="40"/>
-        </w:rPr>
-        <w:t xml:space="preserve">Q.  </w:t>
-      </w:r>
-      <w:r>
-        <w:rPr>
-          <w:sz w:val="40"/>
-          <w:szCs w:val="40"/>
-        </w:rPr>
-        <w:t xml:space="preserve">What do </w:t>
+        <w:t>@</w:t>
       </w:r>
       <w:proofErr w:type="spellStart"/>
       <w:r>
@@ -1726,172 +1834,16 @@
           <w:sz w:val="40"/>
           <w:szCs w:val="40"/>
         </w:rPr>
-        <w:t>Dev</w:t>
+        <w:t>GetMapping</w:t>
       </w:r>
       <w:proofErr w:type="spellEnd"/>
-      <w:r>
-        <w:rPr>
-          <w:sz w:val="40"/>
-          <w:szCs w:val="40"/>
-        </w:rPr>
-        <w:t xml:space="preserve"> Tools in Spring boot </w:t>
-      </w:r>
-      <w:proofErr w:type="gramStart"/>
-      <w:r>
-        <w:rPr>
-          <w:sz w:val="40"/>
-          <w:szCs w:val="40"/>
-        </w:rPr>
-        <w:t>means ?</w:t>
-      </w:r>
-      <w:proofErr w:type="gramEnd"/>
-    </w:p>
-    <w:p>
-      <w:pPr>
-        <w:rPr>
-          <w:sz w:val="40"/>
-          <w:szCs w:val="40"/>
-        </w:rPr>
-      </w:pPr>
-      <w:r>
-        <w:rPr>
-          <w:sz w:val="40"/>
-          <w:szCs w:val="40"/>
-        </w:rPr>
-        <w:t xml:space="preserve">Q.  </w:t>
-      </w:r>
-      <w:r>
-        <w:rPr>
-          <w:sz w:val="40"/>
-          <w:szCs w:val="40"/>
-        </w:rPr>
-        <w:t xml:space="preserve">Would we be able to use Spring boot with applications which are not using </w:t>
-      </w:r>
-      <w:proofErr w:type="gramStart"/>
-      <w:r>
-        <w:rPr>
-          <w:sz w:val="40"/>
-          <w:szCs w:val="40"/>
-        </w:rPr>
-        <w:t>Spring ?</w:t>
-      </w:r>
-      <w:proofErr w:type="gramEnd"/>
-    </w:p>
-    <w:p>
-      <w:pPr>
-        <w:rPr>
-          <w:sz w:val="40"/>
-          <w:szCs w:val="40"/>
-        </w:rPr>
-      </w:pPr>
-      <w:r>
-        <w:rPr>
-          <w:sz w:val="40"/>
-          <w:szCs w:val="40"/>
-        </w:rPr>
-        <w:t xml:space="preserve">Q.  </w:t>
-      </w:r>
-      <w:r>
-        <w:rPr>
-          <w:sz w:val="40"/>
-          <w:szCs w:val="40"/>
-        </w:rPr>
-        <w:t xml:space="preserve">What is </w:t>
-      </w:r>
-      <w:proofErr w:type="spellStart"/>
-      <w:r>
-        <w:rPr>
-          <w:sz w:val="40"/>
-          <w:szCs w:val="40"/>
-        </w:rPr>
-        <w:t>AutoConfiguration</w:t>
-      </w:r>
-      <w:proofErr w:type="spellEnd"/>
-      <w:r>
-        <w:rPr>
-          <w:sz w:val="40"/>
-          <w:szCs w:val="40"/>
-        </w:rPr>
-        <w:t xml:space="preserve"> in Spring </w:t>
-      </w:r>
-      <w:proofErr w:type="gramStart"/>
-      <w:r>
-        <w:rPr>
-          <w:sz w:val="40"/>
-          <w:szCs w:val="40"/>
-        </w:rPr>
-        <w:t>boot</w:t>
-      </w:r>
-      <w:r>
-        <w:rPr>
-          <w:sz w:val="40"/>
-          <w:szCs w:val="40"/>
-        </w:rPr>
-        <w:t xml:space="preserve"> </w:t>
-      </w:r>
-      <w:r>
-        <w:rPr>
-          <w:sz w:val="40"/>
-          <w:szCs w:val="40"/>
-        </w:rPr>
-        <w:t>?</w:t>
-      </w:r>
-      <w:proofErr w:type="gramEnd"/>
-    </w:p>
-    <w:p>
-      <w:pPr>
-        <w:rPr>
-          <w:sz w:val="40"/>
-          <w:szCs w:val="40"/>
-        </w:rPr>
-      </w:pPr>
-      <w:proofErr w:type="gramStart"/>
-      <w:r>
-        <w:rPr>
-          <w:sz w:val="40"/>
-          <w:szCs w:val="40"/>
-        </w:rPr>
-        <w:t xml:space="preserve">Q.  </w:t>
-      </w:r>
-      <w:r>
-        <w:rPr>
-          <w:sz w:val="40"/>
-          <w:szCs w:val="40"/>
-        </w:rPr>
-        <w:t>@</w:t>
-      </w:r>
-      <w:proofErr w:type="spellStart"/>
-      <w:r>
-        <w:rPr>
-          <w:sz w:val="40"/>
-          <w:szCs w:val="40"/>
-        </w:rPr>
-        <w:t>GetMapping</w:t>
-      </w:r>
-      <w:proofErr w:type="spellEnd"/>
-      <w:proofErr w:type="gramEnd"/>
-      <w:r>
-        <w:rPr>
-          <w:sz w:val="40"/>
-          <w:szCs w:val="40"/>
-        </w:rPr>
-        <w:t xml:space="preserve"> </w:t>
-      </w:r>
-      <w:proofErr w:type="spellStart"/>
-      <w:r>
-        <w:rPr>
-          <w:sz w:val="40"/>
-          <w:szCs w:val="40"/>
-        </w:rPr>
-        <w:t>Vs</w:t>
-      </w:r>
-      <w:proofErr w:type="spellEnd"/>
-      <w:r>
-        <w:rPr>
-          <w:sz w:val="40"/>
-          <w:szCs w:val="40"/>
-        </w:rPr>
-        <w:t xml:space="preserve"> @</w:t>
+      <w:proofErr w:type="gramEnd"/>
+      <w:r>
+        <w:rPr>
+          <w:sz w:val="40"/>
+          <w:szCs w:val="40"/>
+        </w:rPr>
+        <w:t xml:space="preserve"> Vs @</w:t>
       </w:r>
       <w:proofErr w:type="spellStart"/>
       <w:r>
@@ -2287,17 +2239,8 @@
           <w:sz w:val="40"/>
           <w:szCs w:val="40"/>
         </w:rPr>
-        <w:t xml:space="preserve">L&amp;T </w:t>
-      </w:r>
-      <w:proofErr w:type="spellStart"/>
-      <w:r>
-        <w:rPr>
-          <w:sz w:val="40"/>
-          <w:szCs w:val="40"/>
-        </w:rPr>
-        <w:t>Infotech</w:t>
-      </w:r>
-      <w:proofErr w:type="spellEnd"/>
+        <w:t>L&amp;T Infotech</w:t>
+      </w:r>
     </w:p>
     <w:p>
       <w:pPr>
@@ -3163,23 +3106,7 @@
           <w:sz w:val="40"/>
           <w:szCs w:val="40"/>
         </w:rPr>
-        <w:t xml:space="preserve">What is Difference between Spring AOP and </w:t>
-      </w:r>
-      <w:proofErr w:type="spellStart"/>
-      <w:r>
-        <w:rPr>
-          <w:sz w:val="40"/>
-          <w:szCs w:val="40"/>
-        </w:rPr>
-        <w:t>AspectJ</w:t>
-      </w:r>
-      <w:proofErr w:type="spellEnd"/>
-      <w:r>
-        <w:rPr>
-          <w:sz w:val="40"/>
-          <w:szCs w:val="40"/>
-        </w:rPr>
-        <w:t xml:space="preserve"> AOP?</w:t>
+        <w:t>What is Difference between Spring AOP and AspectJ AOP?</w:t>
       </w:r>
     </w:p>
     <w:p>
@@ -3909,110 +3836,2376 @@
       <w:r>
         <w:t>Q-- on what modules you have worked on spring?</w:t>
       </w:r>
+    </w:p>
+    <w:p>
+      <w:r>
+        <w:t xml:space="preserve">Q-- </w:t>
+      </w:r>
+      <w:proofErr w:type="gramStart"/>
+      <w:r>
+        <w:t>what</w:t>
+      </w:r>
+      <w:proofErr w:type="gramEnd"/>
+      <w:r>
+        <w:t xml:space="preserve"> is spring boot?</w:t>
+      </w:r>
+    </w:p>
+    <w:p/>
+    <w:p>
+      <w:r>
+        <w:lastRenderedPageBreak/>
+        <w:t xml:space="preserve">Q-- </w:t>
+      </w:r>
+      <w:proofErr w:type="gramStart"/>
+      <w:r>
+        <w:t>what</w:t>
+      </w:r>
+      <w:proofErr w:type="gramEnd"/>
+      <w:r>
+        <w:t xml:space="preserve"> is the difference between </w:t>
+      </w:r>
+      <w:proofErr w:type="spellStart"/>
+      <w:r>
+        <w:t>ioc</w:t>
+      </w:r>
+      <w:proofErr w:type="spellEnd"/>
+      <w:r>
+        <w:t xml:space="preserve"> and </w:t>
+      </w:r>
+      <w:proofErr w:type="spellStart"/>
+      <w:r>
+        <w:t>depandancy</w:t>
+      </w:r>
+      <w:proofErr w:type="spellEnd"/>
+      <w:r>
+        <w:t xml:space="preserve"> injection?</w:t>
+      </w:r>
+    </w:p>
+    <w:p/>
+    <w:p>
+      <w:r>
+        <w:t xml:space="preserve">Q-- </w:t>
+      </w:r>
+      <w:proofErr w:type="gramStart"/>
+      <w:r>
+        <w:t>what</w:t>
+      </w:r>
+      <w:proofErr w:type="gramEnd"/>
+      <w:r>
+        <w:t xml:space="preserve"> is </w:t>
+      </w:r>
+      <w:proofErr w:type="spellStart"/>
+      <w:r>
+        <w:t>autowiring</w:t>
+      </w:r>
+      <w:proofErr w:type="spellEnd"/>
+      <w:r>
+        <w:t>?</w:t>
+      </w:r>
+    </w:p>
+    <w:p/>
+    <w:p>
+      <w:r>
+        <w:t xml:space="preserve">Q-- </w:t>
+      </w:r>
+      <w:proofErr w:type="gramStart"/>
+      <w:r>
+        <w:t>how</w:t>
+      </w:r>
+      <w:proofErr w:type="gramEnd"/>
+      <w:r>
+        <w:t xml:space="preserve"> many types of joints are there?</w:t>
+      </w:r>
+    </w:p>
+    <w:p/>
+    <w:p>
+      <w:r>
+        <w:t xml:space="preserve">Q-- </w:t>
+      </w:r>
+      <w:proofErr w:type="gramStart"/>
+      <w:r>
+        <w:t>what</w:t>
+      </w:r>
+      <w:proofErr w:type="gramEnd"/>
+      <w:r>
+        <w:t xml:space="preserve"> is inner joint?</w:t>
+      </w:r>
+    </w:p>
+    <w:p>
+      <w:pPr>
+        <w:rPr>
+          <w:sz w:val="40"/>
+          <w:szCs w:val="40"/>
+        </w:rPr>
+      </w:pPr>
+    </w:p>
+    <w:p>
+      <w:pPr>
+        <w:pBdr>
+          <w:bottom w:val="single" w:sz="12" w:space="1" w:color="auto"/>
+        </w:pBdr>
+        <w:rPr>
+          <w:sz w:val="40"/>
+          <w:szCs w:val="40"/>
+        </w:rPr>
+      </w:pPr>
+    </w:p>
+    <w:p>
+      <w:pPr>
+        <w:rPr>
+          <w:sz w:val="40"/>
+          <w:szCs w:val="40"/>
+        </w:rPr>
+      </w:pPr>
+      <w:r>
+        <w:rPr>
+          <w:sz w:val="40"/>
+          <w:szCs w:val="40"/>
+        </w:rPr>
+        <w:t>Divik Area- 51</w:t>
+      </w:r>
+    </w:p>
+    <w:p>
+      <w:pPr>
+        <w:pBdr>
+          <w:bottom w:val="single" w:sz="12" w:space="1" w:color="auto"/>
+        </w:pBdr>
+        <w:rPr>
+          <w:sz w:val="40"/>
+          <w:szCs w:val="40"/>
+        </w:rPr>
+      </w:pPr>
+    </w:p>
+    <w:p>
+      <w:pPr>
+        <w:rPr>
+          <w:b/>
+          <w:bCs/>
+          <w:sz w:val="40"/>
+          <w:szCs w:val="40"/>
+          <w:u w:val="single"/>
+        </w:rPr>
+      </w:pPr>
+      <w:r>
+        <w:rPr>
+          <w:b/>
+          <w:bCs/>
+          <w:sz w:val="40"/>
+          <w:szCs w:val="40"/>
+          <w:u w:val="single"/>
+        </w:rPr>
+        <w:t>Divik Questions Area</w:t>
+      </w:r>
+    </w:p>
+    <w:p>
+      <w:r>
+        <w:rPr>
+          <w:noProof/>
+        </w:rPr>
+        <w:drawing>
+          <wp:inline distT="0" distB="0" distL="0" distR="0" wp14:anchorId="50B4430E" wp14:editId="2E7D5F95">
+            <wp:extent cx="5943600" cy="2681080"/>
+            <wp:effectExtent l="0" t="0" r="0" b="5080"/>
+            <wp:docPr id="1" name="Picture 1" descr="E:\ScreenShot\Screen Tut\2020-05-19 at 23-49-19.jpg"/>
+            <wp:cNvGraphicFramePr>
+              <a:graphicFrameLocks xmlns:a="http://schemas.openxmlformats.org/drawingml/2006/main" noChangeAspect="1"/>
+            </wp:cNvGraphicFramePr>
+            <a:graphic xmlns:a="http://schemas.openxmlformats.org/drawingml/2006/main">
+              <a:graphicData uri="http://schemas.openxmlformats.org/drawingml/2006/picture">
+                <pic:pic xmlns:pic="http://schemas.openxmlformats.org/drawingml/2006/picture">
+                  <pic:nvPicPr>
+                    <pic:cNvPr id="0" name="Picture 1" descr="E:\ScreenShot\Screen Tut\2020-05-19 at 23-49-19.jpg"/>
+                    <pic:cNvPicPr>
+                      <a:picLocks noChangeAspect="1" noChangeArrowheads="1"/>
+                    </pic:cNvPicPr>
+                  </pic:nvPicPr>
+                  <pic:blipFill>
+                    <a:blip r:embed="rId5">
+                      <a:extLst>
+                        <a:ext uri="{28A0092B-C50C-407E-A947-70E740481C1C}">
+                          <a14:useLocalDpi xmlns:a14="http://schemas.microsoft.com/office/drawing/2010/main" val="0"/>
+                        </a:ext>
+                      </a:extLst>
+                    </a:blip>
+                    <a:srcRect/>
+                    <a:stretch>
+                      <a:fillRect/>
+                    </a:stretch>
+                  </pic:blipFill>
+                  <pic:spPr bwMode="auto">
+                    <a:xfrm>
+                      <a:off x="0" y="0"/>
+                      <a:ext cx="5943600" cy="2681080"/>
+                    </a:xfrm>
+                    <a:prstGeom prst="rect">
+                      <a:avLst/>
+                    </a:prstGeom>
+                    <a:noFill/>
+                    <a:ln>
+                      <a:noFill/>
+                    </a:ln>
+                  </pic:spPr>
+                </pic:pic>
+              </a:graphicData>
+            </a:graphic>
+          </wp:inline>
+        </w:drawing>
+      </w:r>
+    </w:p>
+    <w:p>
+      <w:r>
+        <w:rPr>
+          <w:noProof/>
+        </w:rPr>
+        <w:lastRenderedPageBreak/>
+        <w:drawing>
+          <wp:inline distT="0" distB="0" distL="0" distR="0" wp14:anchorId="1AC89566" wp14:editId="1C181B5C">
+            <wp:extent cx="5943600" cy="3278038"/>
+            <wp:effectExtent l="0" t="0" r="0" b="0"/>
+            <wp:docPr id="2" name="Picture 2" descr="E:\ScreenShot\Screen Tut\2020-05-19 at 23-50-30.jpg"/>
+            <wp:cNvGraphicFramePr>
+              <a:graphicFrameLocks xmlns:a="http://schemas.openxmlformats.org/drawingml/2006/main" noChangeAspect="1"/>
+            </wp:cNvGraphicFramePr>
+            <a:graphic xmlns:a="http://schemas.openxmlformats.org/drawingml/2006/main">
+              <a:graphicData uri="http://schemas.openxmlformats.org/drawingml/2006/picture">
+                <pic:pic xmlns:pic="http://schemas.openxmlformats.org/drawingml/2006/picture">
+                  <pic:nvPicPr>
+                    <pic:cNvPr id="0" name="Picture 2" descr="E:\ScreenShot\Screen Tut\2020-05-19 at 23-50-30.jpg"/>
+                    <pic:cNvPicPr>
+                      <a:picLocks noChangeAspect="1" noChangeArrowheads="1"/>
+                    </pic:cNvPicPr>
+                  </pic:nvPicPr>
+                  <pic:blipFill>
+                    <a:blip r:embed="rId6">
+                      <a:extLst>
+                        <a:ext uri="{28A0092B-C50C-407E-A947-70E740481C1C}">
+                          <a14:useLocalDpi xmlns:a14="http://schemas.microsoft.com/office/drawing/2010/main" val="0"/>
+                        </a:ext>
+                      </a:extLst>
+                    </a:blip>
+                    <a:srcRect/>
+                    <a:stretch>
+                      <a:fillRect/>
+                    </a:stretch>
+                  </pic:blipFill>
+                  <pic:spPr bwMode="auto">
+                    <a:xfrm>
+                      <a:off x="0" y="0"/>
+                      <a:ext cx="5943600" cy="3278038"/>
+                    </a:xfrm>
+                    <a:prstGeom prst="rect">
+                      <a:avLst/>
+                    </a:prstGeom>
+                    <a:noFill/>
+                    <a:ln>
+                      <a:noFill/>
+                    </a:ln>
+                  </pic:spPr>
+                </pic:pic>
+              </a:graphicData>
+            </a:graphic>
+          </wp:inline>
+        </w:drawing>
+      </w:r>
+    </w:p>
+    <w:p>
+      <w:r>
+        <w:rPr>
+          <w:noProof/>
+        </w:rPr>
+        <w:drawing>
+          <wp:inline distT="0" distB="0" distL="0" distR="0" wp14:anchorId="63DE5FD4" wp14:editId="650F25D3">
+            <wp:extent cx="5609492" cy="1914525"/>
+            <wp:effectExtent l="0" t="0" r="0" b="0"/>
+            <wp:docPr id="3" name="Picture 3" descr="E:\ScreenShot\Screen Tut\2020-05-19 at 23-51-04.jpg"/>
+            <wp:cNvGraphicFramePr>
+              <a:graphicFrameLocks xmlns:a="http://schemas.openxmlformats.org/drawingml/2006/main" noChangeAspect="1"/>
+            </wp:cNvGraphicFramePr>
+            <a:graphic xmlns:a="http://schemas.openxmlformats.org/drawingml/2006/main">
+              <a:graphicData uri="http://schemas.openxmlformats.org/drawingml/2006/picture">
+                <pic:pic xmlns:pic="http://schemas.openxmlformats.org/drawingml/2006/picture">
+                  <pic:nvPicPr>
+                    <pic:cNvPr id="0" name="Picture 3" descr="E:\ScreenShot\Screen Tut\2020-05-19 at 23-51-04.jpg"/>
+                    <pic:cNvPicPr>
+                      <a:picLocks noChangeAspect="1" noChangeArrowheads="1"/>
+                    </pic:cNvPicPr>
+                  </pic:nvPicPr>
+                  <pic:blipFill>
+                    <a:blip r:embed="rId7">
+                      <a:extLst>
+                        <a:ext uri="{28A0092B-C50C-407E-A947-70E740481C1C}">
+                          <a14:useLocalDpi xmlns:a14="http://schemas.microsoft.com/office/drawing/2010/main" val="0"/>
+                        </a:ext>
+                      </a:extLst>
+                    </a:blip>
+                    <a:srcRect/>
+                    <a:stretch>
+                      <a:fillRect/>
+                    </a:stretch>
+                  </pic:blipFill>
+                  <pic:spPr bwMode="auto">
+                    <a:xfrm>
+                      <a:off x="0" y="0"/>
+                      <a:ext cx="5641431" cy="1925426"/>
+                    </a:xfrm>
+                    <a:prstGeom prst="rect">
+                      <a:avLst/>
+                    </a:prstGeom>
+                    <a:noFill/>
+                    <a:ln>
+                      <a:noFill/>
+                    </a:ln>
+                  </pic:spPr>
+                </pic:pic>
+              </a:graphicData>
+            </a:graphic>
+          </wp:inline>
+        </w:drawing>
+      </w:r>
+    </w:p>
+    <w:p>
+      <w:r>
+        <w:rPr>
+          <w:noProof/>
+        </w:rPr>
+        <w:lastRenderedPageBreak/>
+        <w:drawing>
+          <wp:inline distT="0" distB="0" distL="0" distR="0" wp14:anchorId="112AF961" wp14:editId="38ADBD07">
+            <wp:extent cx="5943600" cy="3050628"/>
+            <wp:effectExtent l="0" t="0" r="0" b="0"/>
+            <wp:docPr id="4" name="Picture 4" descr="E:\ScreenShot\Screen Tut\2020-05-19 at 23-51-19.jpg"/>
+            <wp:cNvGraphicFramePr>
+              <a:graphicFrameLocks xmlns:a="http://schemas.openxmlformats.org/drawingml/2006/main" noChangeAspect="1"/>
+            </wp:cNvGraphicFramePr>
+            <a:graphic xmlns:a="http://schemas.openxmlformats.org/drawingml/2006/main">
+              <a:graphicData uri="http://schemas.openxmlformats.org/drawingml/2006/picture">
+                <pic:pic xmlns:pic="http://schemas.openxmlformats.org/drawingml/2006/picture">
+                  <pic:nvPicPr>
+                    <pic:cNvPr id="0" name="Picture 4" descr="E:\ScreenShot\Screen Tut\2020-05-19 at 23-51-19.jpg"/>
+                    <pic:cNvPicPr>
+                      <a:picLocks noChangeAspect="1" noChangeArrowheads="1"/>
+                    </pic:cNvPicPr>
+                  </pic:nvPicPr>
+                  <pic:blipFill>
+                    <a:blip r:embed="rId8">
+                      <a:extLst>
+                        <a:ext uri="{28A0092B-C50C-407E-A947-70E740481C1C}">
+                          <a14:useLocalDpi xmlns:a14="http://schemas.microsoft.com/office/drawing/2010/main" val="0"/>
+                        </a:ext>
+                      </a:extLst>
+                    </a:blip>
+                    <a:srcRect/>
+                    <a:stretch>
+                      <a:fillRect/>
+                    </a:stretch>
+                  </pic:blipFill>
+                  <pic:spPr bwMode="auto">
+                    <a:xfrm>
+                      <a:off x="0" y="0"/>
+                      <a:ext cx="5943600" cy="3050628"/>
+                    </a:xfrm>
+                    <a:prstGeom prst="rect">
+                      <a:avLst/>
+                    </a:prstGeom>
+                    <a:noFill/>
+                    <a:ln>
+                      <a:noFill/>
+                    </a:ln>
+                  </pic:spPr>
+                </pic:pic>
+              </a:graphicData>
+            </a:graphic>
+          </wp:inline>
+        </w:drawing>
+      </w:r>
+    </w:p>
+    <w:p>
+      <w:r>
+        <w:rPr>
+          <w:noProof/>
+        </w:rPr>
+        <w:drawing>
+          <wp:inline distT="0" distB="0" distL="0" distR="0" wp14:anchorId="7C39979F" wp14:editId="487AA60C">
+            <wp:extent cx="5943504" cy="1838325"/>
+            <wp:effectExtent l="0" t="0" r="635" b="0"/>
+            <wp:docPr id="5" name="Picture 5" descr="E:\ScreenShot\Screen Tut\2020-05-19 at 23-53-01.jpg"/>
+            <wp:cNvGraphicFramePr>
+              <a:graphicFrameLocks xmlns:a="http://schemas.openxmlformats.org/drawingml/2006/main" noChangeAspect="1"/>
+            </wp:cNvGraphicFramePr>
+            <a:graphic xmlns:a="http://schemas.openxmlformats.org/drawingml/2006/main">
+              <a:graphicData uri="http://schemas.openxmlformats.org/drawingml/2006/picture">
+                <pic:pic xmlns:pic="http://schemas.openxmlformats.org/drawingml/2006/picture">
+                  <pic:nvPicPr>
+                    <pic:cNvPr id="0" name="Picture 5" descr="E:\ScreenShot\Screen Tut\2020-05-19 at 23-53-01.jpg"/>
+                    <pic:cNvPicPr>
+                      <a:picLocks noChangeAspect="1" noChangeArrowheads="1"/>
+                    </pic:cNvPicPr>
+                  </pic:nvPicPr>
+                  <pic:blipFill>
+                    <a:blip r:embed="rId9">
+                      <a:extLst>
+                        <a:ext uri="{28A0092B-C50C-407E-A947-70E740481C1C}">
+                          <a14:useLocalDpi xmlns:a14="http://schemas.microsoft.com/office/drawing/2010/main" val="0"/>
+                        </a:ext>
+                      </a:extLst>
+                    </a:blip>
+                    <a:srcRect/>
+                    <a:stretch>
+                      <a:fillRect/>
+                    </a:stretch>
+                  </pic:blipFill>
+                  <pic:spPr bwMode="auto">
+                    <a:xfrm>
+                      <a:off x="0" y="0"/>
+                      <a:ext cx="5961954" cy="1844031"/>
+                    </a:xfrm>
+                    <a:prstGeom prst="rect">
+                      <a:avLst/>
+                    </a:prstGeom>
+                    <a:noFill/>
+                    <a:ln>
+                      <a:noFill/>
+                    </a:ln>
+                  </pic:spPr>
+                </pic:pic>
+              </a:graphicData>
+            </a:graphic>
+          </wp:inline>
+        </w:drawing>
+      </w:r>
+    </w:p>
+    <w:p>
+      <w:proofErr w:type="gramStart"/>
+      <w:r>
+        <w:t>1)By</w:t>
+      </w:r>
+      <w:proofErr w:type="gramEnd"/>
+      <w:r>
+        <w:t xml:space="preserve"> </w:t>
+      </w:r>
+      <w:proofErr w:type="spellStart"/>
+      <w:r>
+        <w:t>Reflexion</w:t>
+      </w:r>
+      <w:proofErr w:type="spellEnd"/>
+      <w:r>
+        <w:t xml:space="preserve"> </w:t>
+      </w:r>
+      <w:proofErr w:type="spellStart"/>
+      <w:r>
+        <w:t>Api</w:t>
+      </w:r>
+      <w:proofErr w:type="spellEnd"/>
+      <w:r>
+        <w:t xml:space="preserve"> , 2)de-serialization, 3) Cloning</w:t>
+      </w:r>
+    </w:p>
+    <w:p>
+      <w:r>
+        <w:rPr>
+          <w:noProof/>
+        </w:rPr>
+        <w:drawing>
+          <wp:inline distT="0" distB="0" distL="0" distR="0" wp14:anchorId="2440FACB" wp14:editId="6BE20ED1">
+            <wp:extent cx="5895340" cy="1619250"/>
+            <wp:effectExtent l="0" t="0" r="0" b="0"/>
+            <wp:docPr id="6" name="Picture 6" descr="E:\ScreenShot\Screen Tut\2020-05-19 at 23-56-25.jpg"/>
+            <wp:cNvGraphicFramePr>
+              <a:graphicFrameLocks xmlns:a="http://schemas.openxmlformats.org/drawingml/2006/main" noChangeAspect="1"/>
+            </wp:cNvGraphicFramePr>
+            <a:graphic xmlns:a="http://schemas.openxmlformats.org/drawingml/2006/main">
+              <a:graphicData uri="http://schemas.openxmlformats.org/drawingml/2006/picture">
+                <pic:pic xmlns:pic="http://schemas.openxmlformats.org/drawingml/2006/picture">
+                  <pic:nvPicPr>
+                    <pic:cNvPr id="0" name="Picture 6" descr="E:\ScreenShot\Screen Tut\2020-05-19 at 23-56-25.jpg"/>
+                    <pic:cNvPicPr>
+                      <a:picLocks noChangeAspect="1" noChangeArrowheads="1"/>
+                    </pic:cNvPicPr>
+                  </pic:nvPicPr>
+                  <pic:blipFill>
+                    <a:blip r:embed="rId10">
+                      <a:extLst>
+                        <a:ext uri="{28A0092B-C50C-407E-A947-70E740481C1C}">
+                          <a14:useLocalDpi xmlns:a14="http://schemas.microsoft.com/office/drawing/2010/main" val="0"/>
+                        </a:ext>
+                      </a:extLst>
+                    </a:blip>
+                    <a:srcRect/>
+                    <a:stretch>
+                      <a:fillRect/>
+                    </a:stretch>
+                  </pic:blipFill>
+                  <pic:spPr bwMode="auto">
+                    <a:xfrm>
+                      <a:off x="0" y="0"/>
+                      <a:ext cx="5907264" cy="1622525"/>
+                    </a:xfrm>
+                    <a:prstGeom prst="rect">
+                      <a:avLst/>
+                    </a:prstGeom>
+                    <a:noFill/>
+                    <a:ln>
+                      <a:noFill/>
+                    </a:ln>
+                  </pic:spPr>
+                </pic:pic>
+              </a:graphicData>
+            </a:graphic>
+          </wp:inline>
+        </w:drawing>
+      </w:r>
+    </w:p>
+    <w:p>
+      <w:r>
+        <w:t>Explain about singleton and double checking lock</w:t>
+      </w:r>
+    </w:p>
+    <w:p>
+      <w:proofErr w:type="spellStart"/>
+      <w:r>
+        <w:t>When ever</w:t>
+      </w:r>
+      <w:proofErr w:type="spellEnd"/>
+      <w:r>
+        <w:t xml:space="preserve"> </w:t>
+      </w:r>
+      <w:proofErr w:type="spellStart"/>
+      <w:r>
+        <w:t>getInstance</w:t>
+      </w:r>
+      <w:proofErr w:type="spellEnd"/>
+      <w:r>
+        <w:t xml:space="preserve"> method called asynchronously, chances that two object is created for that purpose we must have double check</w:t>
+      </w:r>
+    </w:p>
+    <w:p>
+      <w:r>
+        <w:rPr>
+          <w:noProof/>
+        </w:rPr>
+        <w:lastRenderedPageBreak/>
+        <w:drawing>
+          <wp:inline distT="0" distB="0" distL="0" distR="0" wp14:anchorId="5A5F564B" wp14:editId="167E6A84">
+            <wp:extent cx="5942150" cy="1562100"/>
+            <wp:effectExtent l="0" t="0" r="1905" b="0"/>
+            <wp:docPr id="7" name="Picture 7" descr="E:\ScreenShot\Screen Tut\2020-05-20 at 00-08-44.jpg"/>
+            <wp:cNvGraphicFramePr>
+              <a:graphicFrameLocks xmlns:a="http://schemas.openxmlformats.org/drawingml/2006/main" noChangeAspect="1"/>
+            </wp:cNvGraphicFramePr>
+            <a:graphic xmlns:a="http://schemas.openxmlformats.org/drawingml/2006/main">
+              <a:graphicData uri="http://schemas.openxmlformats.org/drawingml/2006/picture">
+                <pic:pic xmlns:pic="http://schemas.openxmlformats.org/drawingml/2006/picture">
+                  <pic:nvPicPr>
+                    <pic:cNvPr id="0" name="Picture 7" descr="E:\ScreenShot\Screen Tut\2020-05-20 at 00-08-44.jpg"/>
+                    <pic:cNvPicPr>
+                      <a:picLocks noChangeAspect="1" noChangeArrowheads="1"/>
+                    </pic:cNvPicPr>
+                  </pic:nvPicPr>
+                  <pic:blipFill>
+                    <a:blip r:embed="rId11">
+                      <a:extLst>
+                        <a:ext uri="{28A0092B-C50C-407E-A947-70E740481C1C}">
+                          <a14:useLocalDpi xmlns:a14="http://schemas.microsoft.com/office/drawing/2010/main" val="0"/>
+                        </a:ext>
+                      </a:extLst>
+                    </a:blip>
+                    <a:srcRect/>
+                    <a:stretch>
+                      <a:fillRect/>
+                    </a:stretch>
+                  </pic:blipFill>
+                  <pic:spPr bwMode="auto">
+                    <a:xfrm>
+                      <a:off x="0" y="0"/>
+                      <a:ext cx="5975542" cy="1570878"/>
+                    </a:xfrm>
+                    <a:prstGeom prst="rect">
+                      <a:avLst/>
+                    </a:prstGeom>
+                    <a:noFill/>
+                    <a:ln>
+                      <a:noFill/>
+                    </a:ln>
+                  </pic:spPr>
+                </pic:pic>
+              </a:graphicData>
+            </a:graphic>
+          </wp:inline>
+        </w:drawing>
+      </w:r>
+    </w:p>
+    <w:p>
+      <w:r>
+        <w:t xml:space="preserve">By taking the example of </w:t>
+      </w:r>
+      <w:proofErr w:type="spellStart"/>
+      <w:r>
+        <w:t>hashmap</w:t>
+      </w:r>
+      <w:proofErr w:type="spellEnd"/>
+      <w:r>
+        <w:t xml:space="preserve"> what roll they place and retrieve the object from </w:t>
+      </w:r>
+      <w:proofErr w:type="spellStart"/>
+      <w:r>
+        <w:t>hashmap</w:t>
+      </w:r>
+      <w:proofErr w:type="spellEnd"/>
+    </w:p>
+    <w:p>
+      <w:r>
+        <w:t xml:space="preserve">On relative condition, whenever two </w:t>
+      </w:r>
+      <w:proofErr w:type="spellStart"/>
+      <w:r>
+        <w:t>hashcode’s</w:t>
+      </w:r>
+      <w:proofErr w:type="spellEnd"/>
+      <w:r>
+        <w:t xml:space="preserve"> are equal there are chances are objects may not be</w:t>
+      </w:r>
+    </w:p>
+    <w:p>
+      <w:r>
+        <w:t xml:space="preserve">Equal but if objects are equal </w:t>
+      </w:r>
+      <w:proofErr w:type="spellStart"/>
+      <w:r>
+        <w:t>hashcode</w:t>
+      </w:r>
+      <w:proofErr w:type="spellEnd"/>
+      <w:r>
+        <w:t xml:space="preserve"> must be equal.</w:t>
+      </w:r>
+    </w:p>
+    <w:p>
+      <w:r>
+        <w:rPr>
+          <w:noProof/>
+        </w:rPr>
+        <w:drawing>
+          <wp:inline distT="0" distB="0" distL="0" distR="0" wp14:anchorId="0AC919AE" wp14:editId="5FEAE5E0">
+            <wp:extent cx="5915025" cy="1304925"/>
+            <wp:effectExtent l="0" t="0" r="9525" b="9525"/>
+            <wp:docPr id="8" name="Picture 8" descr="E:\ScreenShot\Screen Tut\2020-05-20 at 00-13-23.jpg"/>
+            <wp:cNvGraphicFramePr>
+              <a:graphicFrameLocks xmlns:a="http://schemas.openxmlformats.org/drawingml/2006/main" noChangeAspect="1"/>
+            </wp:cNvGraphicFramePr>
+            <a:graphic xmlns:a="http://schemas.openxmlformats.org/drawingml/2006/main">
+              <a:graphicData uri="http://schemas.openxmlformats.org/drawingml/2006/picture">
+                <pic:pic xmlns:pic="http://schemas.openxmlformats.org/drawingml/2006/picture">
+                  <pic:nvPicPr>
+                    <pic:cNvPr id="0" name="Picture 8" descr="E:\ScreenShot\Screen Tut\2020-05-20 at 00-13-23.jpg"/>
+                    <pic:cNvPicPr>
+                      <a:picLocks noChangeAspect="1" noChangeArrowheads="1"/>
+                    </pic:cNvPicPr>
+                  </pic:nvPicPr>
+                  <pic:blipFill>
+                    <a:blip r:embed="rId12">
+                      <a:extLst>
+                        <a:ext uri="{28A0092B-C50C-407E-A947-70E740481C1C}">
+                          <a14:useLocalDpi xmlns:a14="http://schemas.microsoft.com/office/drawing/2010/main" val="0"/>
+                        </a:ext>
+                      </a:extLst>
+                    </a:blip>
+                    <a:srcRect/>
+                    <a:stretch>
+                      <a:fillRect/>
+                    </a:stretch>
+                  </pic:blipFill>
+                  <pic:spPr bwMode="auto">
+                    <a:xfrm>
+                      <a:off x="0" y="0"/>
+                      <a:ext cx="5915025" cy="1304925"/>
+                    </a:xfrm>
+                    <a:prstGeom prst="rect">
+                      <a:avLst/>
+                    </a:prstGeom>
+                    <a:noFill/>
+                    <a:ln>
+                      <a:noFill/>
+                    </a:ln>
+                  </pic:spPr>
+                </pic:pic>
+              </a:graphicData>
+            </a:graphic>
+          </wp:inline>
+        </w:drawing>
+      </w:r>
+    </w:p>
+    <w:p>
+      <w:r>
+        <w:rPr>
+          <w:noProof/>
+        </w:rPr>
+        <w:drawing>
+          <wp:inline distT="0" distB="0" distL="0" distR="0" wp14:anchorId="5181AF05" wp14:editId="77243B30">
+            <wp:extent cx="5772150" cy="1228725"/>
+            <wp:effectExtent l="0" t="0" r="0" b="9525"/>
+            <wp:docPr id="9" name="Picture 9" descr="E:\ScreenShot\Screen Tut\2020-05-20 at 00-14-31.jpg"/>
+            <wp:cNvGraphicFramePr>
+              <a:graphicFrameLocks xmlns:a="http://schemas.openxmlformats.org/drawingml/2006/main" noChangeAspect="1"/>
+            </wp:cNvGraphicFramePr>
+            <a:graphic xmlns:a="http://schemas.openxmlformats.org/drawingml/2006/main">
+              <a:graphicData uri="http://schemas.openxmlformats.org/drawingml/2006/picture">
+                <pic:pic xmlns:pic="http://schemas.openxmlformats.org/drawingml/2006/picture">
+                  <pic:nvPicPr>
+                    <pic:cNvPr id="0" name="Picture 9" descr="E:\ScreenShot\Screen Tut\2020-05-20 at 00-14-31.jpg"/>
+                    <pic:cNvPicPr>
+                      <a:picLocks noChangeAspect="1" noChangeArrowheads="1"/>
+                    </pic:cNvPicPr>
+                  </pic:nvPicPr>
+                  <pic:blipFill>
+                    <a:blip r:embed="rId13">
+                      <a:extLst>
+                        <a:ext uri="{28A0092B-C50C-407E-A947-70E740481C1C}">
+                          <a14:useLocalDpi xmlns:a14="http://schemas.microsoft.com/office/drawing/2010/main" val="0"/>
+                        </a:ext>
+                      </a:extLst>
+                    </a:blip>
+                    <a:srcRect/>
+                    <a:stretch>
+                      <a:fillRect/>
+                    </a:stretch>
+                  </pic:blipFill>
+                  <pic:spPr bwMode="auto">
+                    <a:xfrm>
+                      <a:off x="0" y="0"/>
+                      <a:ext cx="5772150" cy="1228725"/>
+                    </a:xfrm>
+                    <a:prstGeom prst="rect">
+                      <a:avLst/>
+                    </a:prstGeom>
+                    <a:noFill/>
+                    <a:ln>
+                      <a:noFill/>
+                    </a:ln>
+                  </pic:spPr>
+                </pic:pic>
+              </a:graphicData>
+            </a:graphic>
+          </wp:inline>
+        </w:drawing>
+      </w:r>
+    </w:p>
+    <w:p>
+      <w:r>
+        <w:rPr>
+          <w:noProof/>
+        </w:rPr>
+        <w:drawing>
+          <wp:inline distT="0" distB="0" distL="0" distR="0" wp14:anchorId="43FFA19D" wp14:editId="40E7E392">
+            <wp:extent cx="4410075" cy="1600200"/>
+            <wp:effectExtent l="0" t="0" r="9525" b="0"/>
+            <wp:docPr id="10" name="Picture 10" descr="E:\ScreenShot\Screen Tut\2020-05-20 at 00-15-26.jpg"/>
+            <wp:cNvGraphicFramePr>
+              <a:graphicFrameLocks xmlns:a="http://schemas.openxmlformats.org/drawingml/2006/main" noChangeAspect="1"/>
+            </wp:cNvGraphicFramePr>
+            <a:graphic xmlns:a="http://schemas.openxmlformats.org/drawingml/2006/main">
+              <a:graphicData uri="http://schemas.openxmlformats.org/drawingml/2006/picture">
+                <pic:pic xmlns:pic="http://schemas.openxmlformats.org/drawingml/2006/picture">
+                  <pic:nvPicPr>
+                    <pic:cNvPr id="0" name="Picture 10" descr="E:\ScreenShot\Screen Tut\2020-05-20 at 00-15-26.jpg"/>
+                    <pic:cNvPicPr>
+                      <a:picLocks noChangeAspect="1" noChangeArrowheads="1"/>
+                    </pic:cNvPicPr>
+                  </pic:nvPicPr>
+                  <pic:blipFill>
+                    <a:blip r:embed="rId14">
+                      <a:extLst>
+                        <a:ext uri="{28A0092B-C50C-407E-A947-70E740481C1C}">
+                          <a14:useLocalDpi xmlns:a14="http://schemas.microsoft.com/office/drawing/2010/main" val="0"/>
+                        </a:ext>
+                      </a:extLst>
+                    </a:blip>
+                    <a:srcRect/>
+                    <a:stretch>
+                      <a:fillRect/>
+                    </a:stretch>
+                  </pic:blipFill>
+                  <pic:spPr bwMode="auto">
+                    <a:xfrm>
+                      <a:off x="0" y="0"/>
+                      <a:ext cx="4410075" cy="1600200"/>
+                    </a:xfrm>
+                    <a:prstGeom prst="rect">
+                      <a:avLst/>
+                    </a:prstGeom>
+                    <a:noFill/>
+                    <a:ln>
+                      <a:noFill/>
+                    </a:ln>
+                  </pic:spPr>
+                </pic:pic>
+              </a:graphicData>
+            </a:graphic>
+          </wp:inline>
+        </w:drawing>
+      </w:r>
+    </w:p>
+    <w:p>
+      <w:r>
+        <w:rPr>
+          <w:noProof/>
+        </w:rPr>
+        <w:drawing>
+          <wp:inline distT="0" distB="0" distL="0" distR="0" wp14:anchorId="1B122238" wp14:editId="21B79171">
+            <wp:extent cx="5781675" cy="1066800"/>
+            <wp:effectExtent l="0" t="0" r="9525" b="0"/>
+            <wp:docPr id="11" name="Picture 11" descr="E:\ScreenShot\Screen Tut\2020-05-20 at 00-15-50.jpg"/>
+            <wp:cNvGraphicFramePr>
+              <a:graphicFrameLocks xmlns:a="http://schemas.openxmlformats.org/drawingml/2006/main" noChangeAspect="1"/>
+            </wp:cNvGraphicFramePr>
+            <a:graphic xmlns:a="http://schemas.openxmlformats.org/drawingml/2006/main">
+              <a:graphicData uri="http://schemas.openxmlformats.org/drawingml/2006/picture">
+                <pic:pic xmlns:pic="http://schemas.openxmlformats.org/drawingml/2006/picture">
+                  <pic:nvPicPr>
+                    <pic:cNvPr id="0" name="Picture 11" descr="E:\ScreenShot\Screen Tut\2020-05-20 at 00-15-50.jpg"/>
+                    <pic:cNvPicPr>
+                      <a:picLocks noChangeAspect="1" noChangeArrowheads="1"/>
+                    </pic:cNvPicPr>
+                  </pic:nvPicPr>
+                  <pic:blipFill>
+                    <a:blip r:embed="rId15">
+                      <a:extLst>
+                        <a:ext uri="{28A0092B-C50C-407E-A947-70E740481C1C}">
+                          <a14:useLocalDpi xmlns:a14="http://schemas.microsoft.com/office/drawing/2010/main" val="0"/>
+                        </a:ext>
+                      </a:extLst>
+                    </a:blip>
+                    <a:srcRect/>
+                    <a:stretch>
+                      <a:fillRect/>
+                    </a:stretch>
+                  </pic:blipFill>
+                  <pic:spPr bwMode="auto">
+                    <a:xfrm>
+                      <a:off x="0" y="0"/>
+                      <a:ext cx="5781675" cy="1066800"/>
+                    </a:xfrm>
+                    <a:prstGeom prst="rect">
+                      <a:avLst/>
+                    </a:prstGeom>
+                    <a:noFill/>
+                    <a:ln>
+                      <a:noFill/>
+                    </a:ln>
+                  </pic:spPr>
+                </pic:pic>
+              </a:graphicData>
+            </a:graphic>
+          </wp:inline>
+        </w:drawing>
+      </w:r>
+    </w:p>
+    <w:p>
+      <w:r>
+        <w:rPr>
+          <w:noProof/>
+        </w:rPr>
+        <w:lastRenderedPageBreak/>
+        <w:drawing>
+          <wp:inline distT="0" distB="0" distL="0" distR="0" wp14:anchorId="1A536063" wp14:editId="0BA5829F">
+            <wp:extent cx="4552950" cy="781050"/>
+            <wp:effectExtent l="0" t="0" r="0" b="0"/>
+            <wp:docPr id="12" name="Picture 12" descr="E:\ScreenShot\Screen Tut\2020-05-20 at 00-16-22.jpg"/>
+            <wp:cNvGraphicFramePr>
+              <a:graphicFrameLocks xmlns:a="http://schemas.openxmlformats.org/drawingml/2006/main" noChangeAspect="1"/>
+            </wp:cNvGraphicFramePr>
+            <a:graphic xmlns:a="http://schemas.openxmlformats.org/drawingml/2006/main">
+              <a:graphicData uri="http://schemas.openxmlformats.org/drawingml/2006/picture">
+                <pic:pic xmlns:pic="http://schemas.openxmlformats.org/drawingml/2006/picture">
+                  <pic:nvPicPr>
+                    <pic:cNvPr id="0" name="Picture 12" descr="E:\ScreenShot\Screen Tut\2020-05-20 at 00-16-22.jpg"/>
+                    <pic:cNvPicPr>
+                      <a:picLocks noChangeAspect="1" noChangeArrowheads="1"/>
+                    </pic:cNvPicPr>
+                  </pic:nvPicPr>
+                  <pic:blipFill>
+                    <a:blip r:embed="rId16">
+                      <a:extLst>
+                        <a:ext uri="{28A0092B-C50C-407E-A947-70E740481C1C}">
+                          <a14:useLocalDpi xmlns:a14="http://schemas.microsoft.com/office/drawing/2010/main" val="0"/>
+                        </a:ext>
+                      </a:extLst>
+                    </a:blip>
+                    <a:srcRect/>
+                    <a:stretch>
+                      <a:fillRect/>
+                    </a:stretch>
+                  </pic:blipFill>
+                  <pic:spPr bwMode="auto">
+                    <a:xfrm>
+                      <a:off x="0" y="0"/>
+                      <a:ext cx="4552950" cy="781050"/>
+                    </a:xfrm>
+                    <a:prstGeom prst="rect">
+                      <a:avLst/>
+                    </a:prstGeom>
+                    <a:noFill/>
+                    <a:ln>
+                      <a:noFill/>
+                    </a:ln>
+                  </pic:spPr>
+                </pic:pic>
+              </a:graphicData>
+            </a:graphic>
+          </wp:inline>
+        </w:drawing>
+      </w:r>
+    </w:p>
+    <w:p>
+      <w:r>
+        <w:rPr>
+          <w:noProof/>
+        </w:rPr>
+        <w:drawing>
+          <wp:inline distT="0" distB="0" distL="0" distR="0" wp14:anchorId="6790BA44" wp14:editId="3646BEDC">
+            <wp:extent cx="6334125" cy="1257300"/>
+            <wp:effectExtent l="0" t="0" r="9525" b="0"/>
+            <wp:docPr id="13" name="Picture 13" descr="E:\ScreenShot\Screen Tut\2020-05-20 at 00-16-27.jpg"/>
+            <wp:cNvGraphicFramePr>
+              <a:graphicFrameLocks xmlns:a="http://schemas.openxmlformats.org/drawingml/2006/main" noChangeAspect="1"/>
+            </wp:cNvGraphicFramePr>
+            <a:graphic xmlns:a="http://schemas.openxmlformats.org/drawingml/2006/main">
+              <a:graphicData uri="http://schemas.openxmlformats.org/drawingml/2006/picture">
+                <pic:pic xmlns:pic="http://schemas.openxmlformats.org/drawingml/2006/picture">
+                  <pic:nvPicPr>
+                    <pic:cNvPr id="0" name="Picture 13" descr="E:\ScreenShot\Screen Tut\2020-05-20 at 00-16-27.jpg"/>
+                    <pic:cNvPicPr>
+                      <a:picLocks noChangeAspect="1" noChangeArrowheads="1"/>
+                    </pic:cNvPicPr>
+                  </pic:nvPicPr>
+                  <pic:blipFill>
+                    <a:blip r:embed="rId17">
+                      <a:extLst>
+                        <a:ext uri="{28A0092B-C50C-407E-A947-70E740481C1C}">
+                          <a14:useLocalDpi xmlns:a14="http://schemas.microsoft.com/office/drawing/2010/main" val="0"/>
+                        </a:ext>
+                      </a:extLst>
+                    </a:blip>
+                    <a:srcRect/>
+                    <a:stretch>
+                      <a:fillRect/>
+                    </a:stretch>
+                  </pic:blipFill>
+                  <pic:spPr bwMode="auto">
+                    <a:xfrm>
+                      <a:off x="0" y="0"/>
+                      <a:ext cx="6334125" cy="1257300"/>
+                    </a:xfrm>
+                    <a:prstGeom prst="rect">
+                      <a:avLst/>
+                    </a:prstGeom>
+                    <a:noFill/>
+                    <a:ln>
+                      <a:noFill/>
+                    </a:ln>
+                  </pic:spPr>
+                </pic:pic>
+              </a:graphicData>
+            </a:graphic>
+          </wp:inline>
+        </w:drawing>
+      </w:r>
+    </w:p>
+    <w:p>
+      <w:r>
+        <w:rPr>
+          <w:noProof/>
+        </w:rPr>
+        <w:drawing>
+          <wp:inline distT="0" distB="0" distL="0" distR="0" wp14:anchorId="5314D6F0" wp14:editId="618686EF">
+            <wp:extent cx="5391150" cy="1171575"/>
+            <wp:effectExtent l="0" t="0" r="0" b="9525"/>
+            <wp:docPr id="14" name="Picture 14" descr="E:\ScreenShot\Screen Tut\2020-05-20 at 00-17-47.jpg"/>
+            <wp:cNvGraphicFramePr>
+              <a:graphicFrameLocks xmlns:a="http://schemas.openxmlformats.org/drawingml/2006/main" noChangeAspect="1"/>
+            </wp:cNvGraphicFramePr>
+            <a:graphic xmlns:a="http://schemas.openxmlformats.org/drawingml/2006/main">
+              <a:graphicData uri="http://schemas.openxmlformats.org/drawingml/2006/picture">
+                <pic:pic xmlns:pic="http://schemas.openxmlformats.org/drawingml/2006/picture">
+                  <pic:nvPicPr>
+                    <pic:cNvPr id="0" name="Picture 14" descr="E:\ScreenShot\Screen Tut\2020-05-20 at 00-17-47.jpg"/>
+                    <pic:cNvPicPr>
+                      <a:picLocks noChangeAspect="1" noChangeArrowheads="1"/>
+                    </pic:cNvPicPr>
+                  </pic:nvPicPr>
+                  <pic:blipFill>
+                    <a:blip r:embed="rId18">
+                      <a:extLst>
+                        <a:ext uri="{28A0092B-C50C-407E-A947-70E740481C1C}">
+                          <a14:useLocalDpi xmlns:a14="http://schemas.microsoft.com/office/drawing/2010/main" val="0"/>
+                        </a:ext>
+                      </a:extLst>
+                    </a:blip>
+                    <a:srcRect/>
+                    <a:stretch>
+                      <a:fillRect/>
+                    </a:stretch>
+                  </pic:blipFill>
+                  <pic:spPr bwMode="auto">
+                    <a:xfrm>
+                      <a:off x="0" y="0"/>
+                      <a:ext cx="5391150" cy="1171575"/>
+                    </a:xfrm>
+                    <a:prstGeom prst="rect">
+                      <a:avLst/>
+                    </a:prstGeom>
+                    <a:noFill/>
+                    <a:ln>
+                      <a:noFill/>
+                    </a:ln>
+                  </pic:spPr>
+                </pic:pic>
+              </a:graphicData>
+            </a:graphic>
+          </wp:inline>
+        </w:drawing>
+      </w:r>
+    </w:p>
+    <w:p>
+      <w:r>
+        <w:t>What framework of thread, what is importance of thread why should we go for multithread and which scenario we go for multithreading.</w:t>
+      </w:r>
+    </w:p>
+    <w:p>
+      <w:r>
+        <w:rPr>
+          <w:noProof/>
+        </w:rPr>
+        <w:drawing>
+          <wp:inline distT="0" distB="0" distL="0" distR="0" wp14:anchorId="00F35F30" wp14:editId="1397582E">
+            <wp:extent cx="5562600" cy="819150"/>
+            <wp:effectExtent l="0" t="0" r="0" b="0"/>
+            <wp:docPr id="15" name="Picture 15" descr="E:\ScreenShot\Screen Tut\2020-05-20 at 00-19-47.jpg"/>
+            <wp:cNvGraphicFramePr>
+              <a:graphicFrameLocks xmlns:a="http://schemas.openxmlformats.org/drawingml/2006/main" noChangeAspect="1"/>
+            </wp:cNvGraphicFramePr>
+            <a:graphic xmlns:a="http://schemas.openxmlformats.org/drawingml/2006/main">
+              <a:graphicData uri="http://schemas.openxmlformats.org/drawingml/2006/picture">
+                <pic:pic xmlns:pic="http://schemas.openxmlformats.org/drawingml/2006/picture">
+                  <pic:nvPicPr>
+                    <pic:cNvPr id="0" name="Picture 15" descr="E:\ScreenShot\Screen Tut\2020-05-20 at 00-19-47.jpg"/>
+                    <pic:cNvPicPr>
+                      <a:picLocks noChangeAspect="1" noChangeArrowheads="1"/>
+                    </pic:cNvPicPr>
+                  </pic:nvPicPr>
+                  <pic:blipFill>
+                    <a:blip r:embed="rId19">
+                      <a:extLst>
+                        <a:ext uri="{28A0092B-C50C-407E-A947-70E740481C1C}">
+                          <a14:useLocalDpi xmlns:a14="http://schemas.microsoft.com/office/drawing/2010/main" val="0"/>
+                        </a:ext>
+                      </a:extLst>
+                    </a:blip>
+                    <a:srcRect/>
+                    <a:stretch>
+                      <a:fillRect/>
+                    </a:stretch>
+                  </pic:blipFill>
+                  <pic:spPr bwMode="auto">
+                    <a:xfrm>
+                      <a:off x="0" y="0"/>
+                      <a:ext cx="5562600" cy="819150"/>
+                    </a:xfrm>
+                    <a:prstGeom prst="rect">
+                      <a:avLst/>
+                    </a:prstGeom>
+                    <a:noFill/>
+                    <a:ln>
+                      <a:noFill/>
+                    </a:ln>
+                  </pic:spPr>
+                </pic:pic>
+              </a:graphicData>
+            </a:graphic>
+          </wp:inline>
+        </w:drawing>
+      </w:r>
+    </w:p>
+    <w:p>
+      <w:proofErr w:type="spellStart"/>
+      <w:r>
+        <w:t>Hashset</w:t>
+      </w:r>
+      <w:proofErr w:type="spellEnd"/>
+      <w:r>
+        <w:t xml:space="preserve"> internally works on </w:t>
+      </w:r>
+      <w:proofErr w:type="spellStart"/>
+      <w:r>
+        <w:t>hashmap</w:t>
+      </w:r>
+      <w:proofErr w:type="spellEnd"/>
+      <w:r>
+        <w:t xml:space="preserve"> create own </w:t>
+      </w:r>
+      <w:proofErr w:type="spellStart"/>
+      <w:r>
+        <w:t>hashset</w:t>
+      </w:r>
+      <w:proofErr w:type="spellEnd"/>
+    </w:p>
+    <w:p/>
+    <w:p>
+      <w:r>
+        <w:rPr>
+          <w:noProof/>
+        </w:rPr>
+        <w:drawing>
+          <wp:inline distT="0" distB="0" distL="0" distR="0" wp14:anchorId="301EA8D7" wp14:editId="23401411">
+            <wp:extent cx="5257800" cy="600075"/>
+            <wp:effectExtent l="0" t="0" r="0" b="9525"/>
+            <wp:docPr id="16" name="Picture 16" descr="E:\ScreenShot\Screen Tut\2020-05-20 at 00-21-57.jpg"/>
+            <wp:cNvGraphicFramePr>
+              <a:graphicFrameLocks xmlns:a="http://schemas.openxmlformats.org/drawingml/2006/main" noChangeAspect="1"/>
+            </wp:cNvGraphicFramePr>
+            <a:graphic xmlns:a="http://schemas.openxmlformats.org/drawingml/2006/main">
+              <a:graphicData uri="http://schemas.openxmlformats.org/drawingml/2006/picture">
+                <pic:pic xmlns:pic="http://schemas.openxmlformats.org/drawingml/2006/picture">
+                  <pic:nvPicPr>
+                    <pic:cNvPr id="0" name="Picture 16" descr="E:\ScreenShot\Screen Tut\2020-05-20 at 00-21-57.jpg"/>
+                    <pic:cNvPicPr>
+                      <a:picLocks noChangeAspect="1" noChangeArrowheads="1"/>
+                    </pic:cNvPicPr>
+                  </pic:nvPicPr>
+                  <pic:blipFill>
+                    <a:blip r:embed="rId20">
+                      <a:extLst>
+                        <a:ext uri="{28A0092B-C50C-407E-A947-70E740481C1C}">
+                          <a14:useLocalDpi xmlns:a14="http://schemas.microsoft.com/office/drawing/2010/main" val="0"/>
+                        </a:ext>
+                      </a:extLst>
+                    </a:blip>
+                    <a:srcRect/>
+                    <a:stretch>
+                      <a:fillRect/>
+                    </a:stretch>
+                  </pic:blipFill>
+                  <pic:spPr bwMode="auto">
+                    <a:xfrm>
+                      <a:off x="0" y="0"/>
+                      <a:ext cx="5257800" cy="600075"/>
+                    </a:xfrm>
+                    <a:prstGeom prst="rect">
+                      <a:avLst/>
+                    </a:prstGeom>
+                    <a:noFill/>
+                    <a:ln>
+                      <a:noFill/>
+                    </a:ln>
+                  </pic:spPr>
+                </pic:pic>
+              </a:graphicData>
+            </a:graphic>
+          </wp:inline>
+        </w:drawing>
+      </w:r>
+    </w:p>
+    <w:p>
+      <w:r>
+        <w:rPr>
+          <w:noProof/>
+        </w:rPr>
+        <w:drawing>
+          <wp:inline distT="0" distB="0" distL="0" distR="0" wp14:anchorId="6C4E84BC" wp14:editId="1B471D78">
+            <wp:extent cx="5410200" cy="1428750"/>
+            <wp:effectExtent l="0" t="0" r="0" b="0"/>
+            <wp:docPr id="17" name="Picture 17" descr="E:\ScreenShot\Screen Tut\2020-05-20 at 00-22-16.jpg"/>
+            <wp:cNvGraphicFramePr>
+              <a:graphicFrameLocks xmlns:a="http://schemas.openxmlformats.org/drawingml/2006/main" noChangeAspect="1"/>
+            </wp:cNvGraphicFramePr>
+            <a:graphic xmlns:a="http://schemas.openxmlformats.org/drawingml/2006/main">
+              <a:graphicData uri="http://schemas.openxmlformats.org/drawingml/2006/picture">
+                <pic:pic xmlns:pic="http://schemas.openxmlformats.org/drawingml/2006/picture">
+                  <pic:nvPicPr>
+                    <pic:cNvPr id="0" name="Picture 17" descr="E:\ScreenShot\Screen Tut\2020-05-20 at 00-22-16.jpg"/>
+                    <pic:cNvPicPr>
+                      <a:picLocks noChangeAspect="1" noChangeArrowheads="1"/>
+                    </pic:cNvPicPr>
+                  </pic:nvPicPr>
+                  <pic:blipFill>
+                    <a:blip r:embed="rId21">
+                      <a:extLst>
+                        <a:ext uri="{28A0092B-C50C-407E-A947-70E740481C1C}">
+                          <a14:useLocalDpi xmlns:a14="http://schemas.microsoft.com/office/drawing/2010/main" val="0"/>
+                        </a:ext>
+                      </a:extLst>
+                    </a:blip>
+                    <a:srcRect/>
+                    <a:stretch>
+                      <a:fillRect/>
+                    </a:stretch>
+                  </pic:blipFill>
+                  <pic:spPr bwMode="auto">
+                    <a:xfrm>
+                      <a:off x="0" y="0"/>
+                      <a:ext cx="5410200" cy="1428750"/>
+                    </a:xfrm>
+                    <a:prstGeom prst="rect">
+                      <a:avLst/>
+                    </a:prstGeom>
+                    <a:noFill/>
+                    <a:ln>
+                      <a:noFill/>
+                    </a:ln>
+                  </pic:spPr>
+                </pic:pic>
+              </a:graphicData>
+            </a:graphic>
+          </wp:inline>
+        </w:drawing>
+      </w:r>
+    </w:p>
+    <w:p>
+      <w:r>
+        <w:rPr>
+          <w:noProof/>
+        </w:rPr>
+        <w:lastRenderedPageBreak/>
+        <w:drawing>
+          <wp:inline distT="0" distB="0" distL="0" distR="0" wp14:anchorId="12423586" wp14:editId="110C209C">
+            <wp:extent cx="5400675" cy="533400"/>
+            <wp:effectExtent l="0" t="0" r="9525" b="0"/>
+            <wp:docPr id="18" name="Picture 18" descr="E:\ScreenShot\Screen Tut\2020-05-20 at 00-23-02.jpg"/>
+            <wp:cNvGraphicFramePr>
+              <a:graphicFrameLocks xmlns:a="http://schemas.openxmlformats.org/drawingml/2006/main" noChangeAspect="1"/>
+            </wp:cNvGraphicFramePr>
+            <a:graphic xmlns:a="http://schemas.openxmlformats.org/drawingml/2006/main">
+              <a:graphicData uri="http://schemas.openxmlformats.org/drawingml/2006/picture">
+                <pic:pic xmlns:pic="http://schemas.openxmlformats.org/drawingml/2006/picture">
+                  <pic:nvPicPr>
+                    <pic:cNvPr id="0" name="Picture 18" descr="E:\ScreenShot\Screen Tut\2020-05-20 at 00-23-02.jpg"/>
+                    <pic:cNvPicPr>
+                      <a:picLocks noChangeAspect="1" noChangeArrowheads="1"/>
+                    </pic:cNvPicPr>
+                  </pic:nvPicPr>
+                  <pic:blipFill>
+                    <a:blip r:embed="rId22">
+                      <a:extLst>
+                        <a:ext uri="{28A0092B-C50C-407E-A947-70E740481C1C}">
+                          <a14:useLocalDpi xmlns:a14="http://schemas.microsoft.com/office/drawing/2010/main" val="0"/>
+                        </a:ext>
+                      </a:extLst>
+                    </a:blip>
+                    <a:srcRect/>
+                    <a:stretch>
+                      <a:fillRect/>
+                    </a:stretch>
+                  </pic:blipFill>
+                  <pic:spPr bwMode="auto">
+                    <a:xfrm>
+                      <a:off x="0" y="0"/>
+                      <a:ext cx="5400675" cy="533400"/>
+                    </a:xfrm>
+                    <a:prstGeom prst="rect">
+                      <a:avLst/>
+                    </a:prstGeom>
+                    <a:noFill/>
+                    <a:ln>
+                      <a:noFill/>
+                    </a:ln>
+                  </pic:spPr>
+                </pic:pic>
+              </a:graphicData>
+            </a:graphic>
+          </wp:inline>
+        </w:drawing>
+      </w:r>
+    </w:p>
+    <w:p>
+      <w:r>
+        <w:rPr>
+          <w:noProof/>
+        </w:rPr>
+        <w:drawing>
+          <wp:inline distT="0" distB="0" distL="0" distR="0" wp14:anchorId="194BCCBA" wp14:editId="0BF9BD10">
+            <wp:extent cx="6257925" cy="1019175"/>
+            <wp:effectExtent l="0" t="0" r="9525" b="9525"/>
+            <wp:docPr id="19" name="Picture 19" descr="E:\ScreenShot\Screen Tut\2020-05-20 at 00-23-22.jpg"/>
+            <wp:cNvGraphicFramePr>
+              <a:graphicFrameLocks xmlns:a="http://schemas.openxmlformats.org/drawingml/2006/main" noChangeAspect="1"/>
+            </wp:cNvGraphicFramePr>
+            <a:graphic xmlns:a="http://schemas.openxmlformats.org/drawingml/2006/main">
+              <a:graphicData uri="http://schemas.openxmlformats.org/drawingml/2006/picture">
+                <pic:pic xmlns:pic="http://schemas.openxmlformats.org/drawingml/2006/picture">
+                  <pic:nvPicPr>
+                    <pic:cNvPr id="0" name="Picture 19" descr="E:\ScreenShot\Screen Tut\2020-05-20 at 00-23-22.jpg"/>
+                    <pic:cNvPicPr>
+                      <a:picLocks noChangeAspect="1" noChangeArrowheads="1"/>
+                    </pic:cNvPicPr>
+                  </pic:nvPicPr>
+                  <pic:blipFill>
+                    <a:blip r:embed="rId23">
+                      <a:extLst>
+                        <a:ext uri="{28A0092B-C50C-407E-A947-70E740481C1C}">
+                          <a14:useLocalDpi xmlns:a14="http://schemas.microsoft.com/office/drawing/2010/main" val="0"/>
+                        </a:ext>
+                      </a:extLst>
+                    </a:blip>
+                    <a:srcRect/>
+                    <a:stretch>
+                      <a:fillRect/>
+                    </a:stretch>
+                  </pic:blipFill>
+                  <pic:spPr bwMode="auto">
+                    <a:xfrm>
+                      <a:off x="0" y="0"/>
+                      <a:ext cx="6257925" cy="1019175"/>
+                    </a:xfrm>
+                    <a:prstGeom prst="rect">
+                      <a:avLst/>
+                    </a:prstGeom>
+                    <a:noFill/>
+                    <a:ln>
+                      <a:noFill/>
+                    </a:ln>
+                  </pic:spPr>
+                </pic:pic>
+              </a:graphicData>
+            </a:graphic>
+          </wp:inline>
+        </w:drawing>
+      </w:r>
+    </w:p>
+    <w:p>
+      <w:r>
+        <w:rPr>
+          <w:noProof/>
+        </w:rPr>
+        <w:drawing>
+          <wp:inline distT="0" distB="0" distL="0" distR="0" wp14:anchorId="06D6B8DA" wp14:editId="767E32D9">
+            <wp:extent cx="6086475" cy="1495425"/>
+            <wp:effectExtent l="0" t="0" r="9525" b="9525"/>
+            <wp:docPr id="20" name="Picture 20" descr="E:\ScreenShot\Screen Tut\2020-05-20 at 00-24-09.jpg"/>
+            <wp:cNvGraphicFramePr>
+              <a:graphicFrameLocks xmlns:a="http://schemas.openxmlformats.org/drawingml/2006/main" noChangeAspect="1"/>
+            </wp:cNvGraphicFramePr>
+            <a:graphic xmlns:a="http://schemas.openxmlformats.org/drawingml/2006/main">
+              <a:graphicData uri="http://schemas.openxmlformats.org/drawingml/2006/picture">
+                <pic:pic xmlns:pic="http://schemas.openxmlformats.org/drawingml/2006/picture">
+                  <pic:nvPicPr>
+                    <pic:cNvPr id="0" name="Picture 20" descr="E:\ScreenShot\Screen Tut\2020-05-20 at 00-24-09.jpg"/>
+                    <pic:cNvPicPr>
+                      <a:picLocks noChangeAspect="1" noChangeArrowheads="1"/>
+                    </pic:cNvPicPr>
+                  </pic:nvPicPr>
+                  <pic:blipFill>
+                    <a:blip r:embed="rId24">
+                      <a:extLst>
+                        <a:ext uri="{28A0092B-C50C-407E-A947-70E740481C1C}">
+                          <a14:useLocalDpi xmlns:a14="http://schemas.microsoft.com/office/drawing/2010/main" val="0"/>
+                        </a:ext>
+                      </a:extLst>
+                    </a:blip>
+                    <a:srcRect/>
+                    <a:stretch>
+                      <a:fillRect/>
+                    </a:stretch>
+                  </pic:blipFill>
+                  <pic:spPr bwMode="auto">
+                    <a:xfrm>
+                      <a:off x="0" y="0"/>
+                      <a:ext cx="6086475" cy="1495425"/>
+                    </a:xfrm>
+                    <a:prstGeom prst="rect">
+                      <a:avLst/>
+                    </a:prstGeom>
+                    <a:noFill/>
+                    <a:ln>
+                      <a:noFill/>
+                    </a:ln>
+                  </pic:spPr>
+                </pic:pic>
+              </a:graphicData>
+            </a:graphic>
+          </wp:inline>
+        </w:drawing>
+      </w:r>
+    </w:p>
+    <w:p/>
+    <w:p>
+      <w:r>
+        <w:t>Spring support two type programmatic and declarative and which scenario which one use.</w:t>
+      </w:r>
+    </w:p>
+    <w:p>
+      <w:r>
+        <w:rPr>
+          <w:noProof/>
+        </w:rPr>
+        <w:drawing>
+          <wp:inline distT="0" distB="0" distL="0" distR="0" wp14:anchorId="62719CC0" wp14:editId="3B975D93">
+            <wp:extent cx="5191125" cy="704850"/>
+            <wp:effectExtent l="0" t="0" r="9525" b="0"/>
+            <wp:docPr id="21" name="Picture 21" descr="E:\ScreenShot\Screen Tut\2020-05-20 at 00-25-54.jpg"/>
+            <wp:cNvGraphicFramePr>
+              <a:graphicFrameLocks xmlns:a="http://schemas.openxmlformats.org/drawingml/2006/main" noChangeAspect="1"/>
+            </wp:cNvGraphicFramePr>
+            <a:graphic xmlns:a="http://schemas.openxmlformats.org/drawingml/2006/main">
+              <a:graphicData uri="http://schemas.openxmlformats.org/drawingml/2006/picture">
+                <pic:pic xmlns:pic="http://schemas.openxmlformats.org/drawingml/2006/picture">
+                  <pic:nvPicPr>
+                    <pic:cNvPr id="0" name="Picture 21" descr="E:\ScreenShot\Screen Tut\2020-05-20 at 00-25-54.jpg"/>
+                    <pic:cNvPicPr>
+                      <a:picLocks noChangeAspect="1" noChangeArrowheads="1"/>
+                    </pic:cNvPicPr>
+                  </pic:nvPicPr>
+                  <pic:blipFill>
+                    <a:blip r:embed="rId25">
+                      <a:extLst>
+                        <a:ext uri="{28A0092B-C50C-407E-A947-70E740481C1C}">
+                          <a14:useLocalDpi xmlns:a14="http://schemas.microsoft.com/office/drawing/2010/main" val="0"/>
+                        </a:ext>
+                      </a:extLst>
+                    </a:blip>
+                    <a:srcRect/>
+                    <a:stretch>
+                      <a:fillRect/>
+                    </a:stretch>
+                  </pic:blipFill>
+                  <pic:spPr bwMode="auto">
+                    <a:xfrm>
+                      <a:off x="0" y="0"/>
+                      <a:ext cx="5191125" cy="704850"/>
+                    </a:xfrm>
+                    <a:prstGeom prst="rect">
+                      <a:avLst/>
+                    </a:prstGeom>
+                    <a:noFill/>
+                    <a:ln>
+                      <a:noFill/>
+                    </a:ln>
+                  </pic:spPr>
+                </pic:pic>
+              </a:graphicData>
+            </a:graphic>
+          </wp:inline>
+        </w:drawing>
+      </w:r>
+    </w:p>
+    <w:p>
+      <w:r>
+        <w:rPr>
+          <w:noProof/>
+        </w:rPr>
+        <w:drawing>
+          <wp:inline distT="0" distB="0" distL="0" distR="0" wp14:anchorId="38ED927D" wp14:editId="0D19A732">
+            <wp:extent cx="4610100" cy="361950"/>
+            <wp:effectExtent l="0" t="0" r="0" b="0"/>
+            <wp:docPr id="22" name="Picture 22" descr="E:\ScreenShot\Screen Tut\2020-05-20 at 00-26-23.jpg"/>
+            <wp:cNvGraphicFramePr>
+              <a:graphicFrameLocks xmlns:a="http://schemas.openxmlformats.org/drawingml/2006/main" noChangeAspect="1"/>
+            </wp:cNvGraphicFramePr>
+            <a:graphic xmlns:a="http://schemas.openxmlformats.org/drawingml/2006/main">
+              <a:graphicData uri="http://schemas.openxmlformats.org/drawingml/2006/picture">
+                <pic:pic xmlns:pic="http://schemas.openxmlformats.org/drawingml/2006/picture">
+                  <pic:nvPicPr>
+                    <pic:cNvPr id="0" name="Picture 22" descr="E:\ScreenShot\Screen Tut\2020-05-20 at 00-26-23.jpg"/>
+                    <pic:cNvPicPr>
+                      <a:picLocks noChangeAspect="1" noChangeArrowheads="1"/>
+                    </pic:cNvPicPr>
+                  </pic:nvPicPr>
+                  <pic:blipFill>
+                    <a:blip r:embed="rId26">
+                      <a:extLst>
+                        <a:ext uri="{28A0092B-C50C-407E-A947-70E740481C1C}">
+                          <a14:useLocalDpi xmlns:a14="http://schemas.microsoft.com/office/drawing/2010/main" val="0"/>
+                        </a:ext>
+                      </a:extLst>
+                    </a:blip>
+                    <a:srcRect/>
+                    <a:stretch>
+                      <a:fillRect/>
+                    </a:stretch>
+                  </pic:blipFill>
+                  <pic:spPr bwMode="auto">
+                    <a:xfrm>
+                      <a:off x="0" y="0"/>
+                      <a:ext cx="4610100" cy="361950"/>
+                    </a:xfrm>
+                    <a:prstGeom prst="rect">
+                      <a:avLst/>
+                    </a:prstGeom>
+                    <a:noFill/>
+                    <a:ln>
+                      <a:noFill/>
+                    </a:ln>
+                  </pic:spPr>
+                </pic:pic>
+              </a:graphicData>
+            </a:graphic>
+          </wp:inline>
+        </w:drawing>
+      </w:r>
+    </w:p>
+    <w:p>
+      <w:r>
+        <w:rPr>
+          <w:noProof/>
+        </w:rPr>
+        <w:drawing>
+          <wp:inline distT="0" distB="0" distL="0" distR="0" wp14:anchorId="2C2FDE37" wp14:editId="436CAE89">
+            <wp:extent cx="4838700" cy="666750"/>
+            <wp:effectExtent l="0" t="0" r="0" b="0"/>
+            <wp:docPr id="23" name="Picture 23" descr="E:\ScreenShot\Screen Tut\2020-05-20 at 00-26-50.jpg"/>
+            <wp:cNvGraphicFramePr>
+              <a:graphicFrameLocks xmlns:a="http://schemas.openxmlformats.org/drawingml/2006/main" noChangeAspect="1"/>
+            </wp:cNvGraphicFramePr>
+            <a:graphic xmlns:a="http://schemas.openxmlformats.org/drawingml/2006/main">
+              <a:graphicData uri="http://schemas.openxmlformats.org/drawingml/2006/picture">
+                <pic:pic xmlns:pic="http://schemas.openxmlformats.org/drawingml/2006/picture">
+                  <pic:nvPicPr>
+                    <pic:cNvPr id="0" name="Picture 23" descr="E:\ScreenShot\Screen Tut\2020-05-20 at 00-26-50.jpg"/>
+                    <pic:cNvPicPr>
+                      <a:picLocks noChangeAspect="1" noChangeArrowheads="1"/>
+                    </pic:cNvPicPr>
+                  </pic:nvPicPr>
+                  <pic:blipFill>
+                    <a:blip r:embed="rId27">
+                      <a:extLst>
+                        <a:ext uri="{28A0092B-C50C-407E-A947-70E740481C1C}">
+                          <a14:useLocalDpi xmlns:a14="http://schemas.microsoft.com/office/drawing/2010/main" val="0"/>
+                        </a:ext>
+                      </a:extLst>
+                    </a:blip>
+                    <a:srcRect/>
+                    <a:stretch>
+                      <a:fillRect/>
+                    </a:stretch>
+                  </pic:blipFill>
+                  <pic:spPr bwMode="auto">
+                    <a:xfrm>
+                      <a:off x="0" y="0"/>
+                      <a:ext cx="4838700" cy="666750"/>
+                    </a:xfrm>
+                    <a:prstGeom prst="rect">
+                      <a:avLst/>
+                    </a:prstGeom>
+                    <a:noFill/>
+                    <a:ln>
+                      <a:noFill/>
+                    </a:ln>
+                  </pic:spPr>
+                </pic:pic>
+              </a:graphicData>
+            </a:graphic>
+          </wp:inline>
+        </w:drawing>
+      </w:r>
+    </w:p>
+    <w:p>
+      <w:r>
+        <w:t>@</w:t>
+      </w:r>
+      <w:proofErr w:type="spellStart"/>
+      <w:r>
+        <w:t>controllerAdvice</w:t>
+      </w:r>
+      <w:proofErr w:type="spellEnd"/>
+      <w:r>
+        <w:t xml:space="preserve"> and customize classes </w:t>
+      </w:r>
+      <w:proofErr w:type="spellStart"/>
+      <w:r>
+        <w:t>imbuild</w:t>
+      </w:r>
+      <w:proofErr w:type="spellEnd"/>
+      <w:r>
+        <w:t xml:space="preserve"> spring classes to handle the exception </w:t>
+      </w:r>
+    </w:p>
+    <w:p/>
+    <w:p>
+      <w:r>
+        <w:rPr>
+          <w:noProof/>
+        </w:rPr>
+        <w:drawing>
+          <wp:inline distT="0" distB="0" distL="0" distR="0" wp14:anchorId="3B708D58" wp14:editId="67EB3F0F">
+            <wp:extent cx="5895975" cy="514350"/>
+            <wp:effectExtent l="0" t="0" r="9525" b="0"/>
+            <wp:docPr id="24" name="Picture 24" descr="E:\ScreenShot\Screen Tut\2020-05-20 at 00-30-19.jpg"/>
+            <wp:cNvGraphicFramePr>
+              <a:graphicFrameLocks xmlns:a="http://schemas.openxmlformats.org/drawingml/2006/main" noChangeAspect="1"/>
+            </wp:cNvGraphicFramePr>
+            <a:graphic xmlns:a="http://schemas.openxmlformats.org/drawingml/2006/main">
+              <a:graphicData uri="http://schemas.openxmlformats.org/drawingml/2006/picture">
+                <pic:pic xmlns:pic="http://schemas.openxmlformats.org/drawingml/2006/picture">
+                  <pic:nvPicPr>
+                    <pic:cNvPr id="0" name="Picture 24" descr="E:\ScreenShot\Screen Tut\2020-05-20 at 00-30-19.jpg"/>
+                    <pic:cNvPicPr>
+                      <a:picLocks noChangeAspect="1" noChangeArrowheads="1"/>
+                    </pic:cNvPicPr>
+                  </pic:nvPicPr>
+                  <pic:blipFill>
+                    <a:blip r:embed="rId28">
+                      <a:extLst>
+                        <a:ext uri="{28A0092B-C50C-407E-A947-70E740481C1C}">
+                          <a14:useLocalDpi xmlns:a14="http://schemas.microsoft.com/office/drawing/2010/main" val="0"/>
+                        </a:ext>
+                      </a:extLst>
+                    </a:blip>
+                    <a:srcRect/>
+                    <a:stretch>
+                      <a:fillRect/>
+                    </a:stretch>
+                  </pic:blipFill>
+                  <pic:spPr bwMode="auto">
+                    <a:xfrm>
+                      <a:off x="0" y="0"/>
+                      <a:ext cx="5895975" cy="514350"/>
+                    </a:xfrm>
+                    <a:prstGeom prst="rect">
+                      <a:avLst/>
+                    </a:prstGeom>
+                    <a:noFill/>
+                    <a:ln>
+                      <a:noFill/>
+                    </a:ln>
+                  </pic:spPr>
+                </pic:pic>
+              </a:graphicData>
+            </a:graphic>
+          </wp:inline>
+        </w:drawing>
+      </w:r>
+    </w:p>
+    <w:p>
+      <w:r>
+        <w:t xml:space="preserve">What will happen </w:t>
+      </w:r>
+      <w:proofErr w:type="gramStart"/>
+      <w:r>
+        <w:t>If</w:t>
+      </w:r>
+      <w:proofErr w:type="gramEnd"/>
+      <w:r>
+        <w:t xml:space="preserve"> you take scope of child class and what scope child class take.</w:t>
+      </w:r>
+    </w:p>
+    <w:p/>
+    <w:p/>
+    <w:p>
+      <w:r>
+        <w:rPr>
+          <w:noProof/>
+        </w:rPr>
+        <w:lastRenderedPageBreak/>
+        <w:drawing>
+          <wp:inline distT="0" distB="0" distL="0" distR="0" wp14:anchorId="46DF1756" wp14:editId="778F25DD">
+            <wp:extent cx="4914900" cy="228600"/>
+            <wp:effectExtent l="0" t="0" r="0" b="0"/>
+            <wp:docPr id="25" name="Picture 25" descr="E:\ScreenShot\Screen Tut\2020-05-20 at 00-32-16.jpg"/>
+            <wp:cNvGraphicFramePr>
+              <a:graphicFrameLocks xmlns:a="http://schemas.openxmlformats.org/drawingml/2006/main" noChangeAspect="1"/>
+            </wp:cNvGraphicFramePr>
+            <a:graphic xmlns:a="http://schemas.openxmlformats.org/drawingml/2006/main">
+              <a:graphicData uri="http://schemas.openxmlformats.org/drawingml/2006/picture">
+                <pic:pic xmlns:pic="http://schemas.openxmlformats.org/drawingml/2006/picture">
+                  <pic:nvPicPr>
+                    <pic:cNvPr id="0" name="Picture 25" descr="E:\ScreenShot\Screen Tut\2020-05-20 at 00-32-16.jpg"/>
+                    <pic:cNvPicPr>
+                      <a:picLocks noChangeAspect="1" noChangeArrowheads="1"/>
+                    </pic:cNvPicPr>
+                  </pic:nvPicPr>
+                  <pic:blipFill>
+                    <a:blip r:embed="rId29">
+                      <a:extLst>
+                        <a:ext uri="{28A0092B-C50C-407E-A947-70E740481C1C}">
+                          <a14:useLocalDpi xmlns:a14="http://schemas.microsoft.com/office/drawing/2010/main" val="0"/>
+                        </a:ext>
+                      </a:extLst>
+                    </a:blip>
+                    <a:srcRect/>
+                    <a:stretch>
+                      <a:fillRect/>
+                    </a:stretch>
+                  </pic:blipFill>
+                  <pic:spPr bwMode="auto">
+                    <a:xfrm>
+                      <a:off x="0" y="0"/>
+                      <a:ext cx="4914900" cy="228600"/>
+                    </a:xfrm>
+                    <a:prstGeom prst="rect">
+                      <a:avLst/>
+                    </a:prstGeom>
+                    <a:noFill/>
+                    <a:ln>
+                      <a:noFill/>
+                    </a:ln>
+                  </pic:spPr>
+                </pic:pic>
+              </a:graphicData>
+            </a:graphic>
+          </wp:inline>
+        </w:drawing>
+      </w:r>
+    </w:p>
+    <w:p>
+      <w:r>
+        <w:t xml:space="preserve">Explain the </w:t>
+      </w:r>
+      <w:proofErr w:type="spellStart"/>
+      <w:r>
+        <w:t>jdbc</w:t>
+      </w:r>
+      <w:proofErr w:type="spellEnd"/>
+      <w:r>
+        <w:t xml:space="preserve"> and what difficulty and what advantage it got.</w:t>
+      </w:r>
+    </w:p>
+    <w:p>
+      <w:r>
+        <w:rPr>
+          <w:noProof/>
+        </w:rPr>
+        <w:drawing>
+          <wp:inline distT="0" distB="0" distL="0" distR="0" wp14:anchorId="49AC9781" wp14:editId="7D3D1264">
+            <wp:extent cx="5019675" cy="581025"/>
+            <wp:effectExtent l="0" t="0" r="9525" b="9525"/>
+            <wp:docPr id="26" name="Picture 26" descr="E:\ScreenShot\Screen Tut\2020-05-20 at 00-33-10.jpg"/>
+            <wp:cNvGraphicFramePr>
+              <a:graphicFrameLocks xmlns:a="http://schemas.openxmlformats.org/drawingml/2006/main" noChangeAspect="1"/>
+            </wp:cNvGraphicFramePr>
+            <a:graphic xmlns:a="http://schemas.openxmlformats.org/drawingml/2006/main">
+              <a:graphicData uri="http://schemas.openxmlformats.org/drawingml/2006/picture">
+                <pic:pic xmlns:pic="http://schemas.openxmlformats.org/drawingml/2006/picture">
+                  <pic:nvPicPr>
+                    <pic:cNvPr id="0" name="Picture 26" descr="E:\ScreenShot\Screen Tut\2020-05-20 at 00-33-10.jpg"/>
+                    <pic:cNvPicPr>
+                      <a:picLocks noChangeAspect="1" noChangeArrowheads="1"/>
+                    </pic:cNvPicPr>
+                  </pic:nvPicPr>
+                  <pic:blipFill>
+                    <a:blip r:embed="rId30">
+                      <a:extLst>
+                        <a:ext uri="{28A0092B-C50C-407E-A947-70E740481C1C}">
+                          <a14:useLocalDpi xmlns:a14="http://schemas.microsoft.com/office/drawing/2010/main" val="0"/>
+                        </a:ext>
+                      </a:extLst>
+                    </a:blip>
+                    <a:srcRect/>
+                    <a:stretch>
+                      <a:fillRect/>
+                    </a:stretch>
+                  </pic:blipFill>
+                  <pic:spPr bwMode="auto">
+                    <a:xfrm>
+                      <a:off x="0" y="0"/>
+                      <a:ext cx="5019675" cy="581025"/>
+                    </a:xfrm>
+                    <a:prstGeom prst="rect">
+                      <a:avLst/>
+                    </a:prstGeom>
+                    <a:noFill/>
+                    <a:ln>
+                      <a:noFill/>
+                    </a:ln>
+                  </pic:spPr>
+                </pic:pic>
+              </a:graphicData>
+            </a:graphic>
+          </wp:inline>
+        </w:drawing>
+      </w:r>
+    </w:p>
+    <w:p>
+      <w:r>
+        <w:t xml:space="preserve">To keep It simple hibernate create proxy like it is a sub class instead of </w:t>
+      </w:r>
+      <w:proofErr w:type="spellStart"/>
+      <w:r>
+        <w:t>quering</w:t>
+      </w:r>
+      <w:proofErr w:type="spellEnd"/>
+      <w:r>
+        <w:t xml:space="preserve"> database directly.</w:t>
+      </w:r>
+    </w:p>
+    <w:p>
+      <w:r>
+        <w:t>Proxy will load the read object from database whenever method is called</w:t>
+      </w:r>
+    </w:p>
+    <w:p>
+      <w:r>
+        <w:rPr>
+          <w:noProof/>
+        </w:rPr>
+        <w:drawing>
+          <wp:inline distT="0" distB="0" distL="0" distR="0" wp14:anchorId="2AF78110" wp14:editId="741F0AAA">
+            <wp:extent cx="5724525" cy="523875"/>
+            <wp:effectExtent l="0" t="0" r="9525" b="9525"/>
+            <wp:docPr id="27" name="Picture 27" descr="E:\ScreenShot\Screen Tut\2020-05-20 at 00-36-23.jpg"/>
+            <wp:cNvGraphicFramePr>
+              <a:graphicFrameLocks xmlns:a="http://schemas.openxmlformats.org/drawingml/2006/main" noChangeAspect="1"/>
+            </wp:cNvGraphicFramePr>
+            <a:graphic xmlns:a="http://schemas.openxmlformats.org/drawingml/2006/main">
+              <a:graphicData uri="http://schemas.openxmlformats.org/drawingml/2006/picture">
+                <pic:pic xmlns:pic="http://schemas.openxmlformats.org/drawingml/2006/picture">
+                  <pic:nvPicPr>
+                    <pic:cNvPr id="0" name="Picture 27" descr="E:\ScreenShot\Screen Tut\2020-05-20 at 00-36-23.jpg"/>
+                    <pic:cNvPicPr>
+                      <a:picLocks noChangeAspect="1" noChangeArrowheads="1"/>
+                    </pic:cNvPicPr>
+                  </pic:nvPicPr>
+                  <pic:blipFill>
+                    <a:blip r:embed="rId31">
+                      <a:extLst>
+                        <a:ext uri="{28A0092B-C50C-407E-A947-70E740481C1C}">
+                          <a14:useLocalDpi xmlns:a14="http://schemas.microsoft.com/office/drawing/2010/main" val="0"/>
+                        </a:ext>
+                      </a:extLst>
+                    </a:blip>
+                    <a:srcRect/>
+                    <a:stretch>
+                      <a:fillRect/>
+                    </a:stretch>
+                  </pic:blipFill>
+                  <pic:spPr bwMode="auto">
+                    <a:xfrm>
+                      <a:off x="0" y="0"/>
+                      <a:ext cx="5724525" cy="523875"/>
+                    </a:xfrm>
+                    <a:prstGeom prst="rect">
+                      <a:avLst/>
+                    </a:prstGeom>
+                    <a:noFill/>
+                    <a:ln>
+                      <a:noFill/>
+                    </a:ln>
+                  </pic:spPr>
+                </pic:pic>
+              </a:graphicData>
+            </a:graphic>
+          </wp:inline>
+        </w:drawing>
+      </w:r>
+    </w:p>
+    <w:p>
+      <w:r>
+        <w:rPr>
+          <w:noProof/>
+        </w:rPr>
+        <w:drawing>
+          <wp:inline distT="0" distB="0" distL="0" distR="0" wp14:anchorId="65E92360" wp14:editId="3BFF1163">
+            <wp:extent cx="5562600" cy="1028700"/>
+            <wp:effectExtent l="0" t="0" r="0" b="0"/>
+            <wp:docPr id="28" name="Picture 28" descr="E:\ScreenShot\Screen Tut\2020-05-20 at 00-37-16.jpg"/>
+            <wp:cNvGraphicFramePr>
+              <a:graphicFrameLocks xmlns:a="http://schemas.openxmlformats.org/drawingml/2006/main" noChangeAspect="1"/>
+            </wp:cNvGraphicFramePr>
+            <a:graphic xmlns:a="http://schemas.openxmlformats.org/drawingml/2006/main">
+              <a:graphicData uri="http://schemas.openxmlformats.org/drawingml/2006/picture">
+                <pic:pic xmlns:pic="http://schemas.openxmlformats.org/drawingml/2006/picture">
+                  <pic:nvPicPr>
+                    <pic:cNvPr id="0" name="Picture 28" descr="E:\ScreenShot\Screen Tut\2020-05-20 at 00-37-16.jpg"/>
+                    <pic:cNvPicPr>
+                      <a:picLocks noChangeAspect="1" noChangeArrowheads="1"/>
+                    </pic:cNvPicPr>
+                  </pic:nvPicPr>
+                  <pic:blipFill>
+                    <a:blip r:embed="rId32">
+                      <a:extLst>
+                        <a:ext uri="{28A0092B-C50C-407E-A947-70E740481C1C}">
+                          <a14:useLocalDpi xmlns:a14="http://schemas.microsoft.com/office/drawing/2010/main" val="0"/>
+                        </a:ext>
+                      </a:extLst>
+                    </a:blip>
+                    <a:srcRect/>
+                    <a:stretch>
+                      <a:fillRect/>
+                    </a:stretch>
+                  </pic:blipFill>
+                  <pic:spPr bwMode="auto">
+                    <a:xfrm>
+                      <a:off x="0" y="0"/>
+                      <a:ext cx="5562600" cy="1028700"/>
+                    </a:xfrm>
+                    <a:prstGeom prst="rect">
+                      <a:avLst/>
+                    </a:prstGeom>
+                    <a:noFill/>
+                    <a:ln>
+                      <a:noFill/>
+                    </a:ln>
+                  </pic:spPr>
+                </pic:pic>
+              </a:graphicData>
+            </a:graphic>
+          </wp:inline>
+        </w:drawing>
+      </w:r>
+    </w:p>
+    <w:p>
+      <w:r>
+        <w:rPr>
+          <w:noProof/>
+        </w:rPr>
+        <w:drawing>
+          <wp:inline distT="0" distB="0" distL="0" distR="0" wp14:anchorId="434AD1F0" wp14:editId="2864CF43">
+            <wp:extent cx="4895850" cy="1304925"/>
+            <wp:effectExtent l="0" t="0" r="0" b="9525"/>
+            <wp:docPr id="29" name="Picture 29" descr="E:\ScreenShot\Screen Tut\2020-05-20 at 00-38-07.jpg"/>
+            <wp:cNvGraphicFramePr>
+              <a:graphicFrameLocks xmlns:a="http://schemas.openxmlformats.org/drawingml/2006/main" noChangeAspect="1"/>
+            </wp:cNvGraphicFramePr>
+            <a:graphic xmlns:a="http://schemas.openxmlformats.org/drawingml/2006/main">
+              <a:graphicData uri="http://schemas.openxmlformats.org/drawingml/2006/picture">
+                <pic:pic xmlns:pic="http://schemas.openxmlformats.org/drawingml/2006/picture">
+                  <pic:nvPicPr>
+                    <pic:cNvPr id="0" name="Picture 29" descr="E:\ScreenShot\Screen Tut\2020-05-20 at 00-38-07.jpg"/>
+                    <pic:cNvPicPr>
+                      <a:picLocks noChangeAspect="1" noChangeArrowheads="1"/>
+                    </pic:cNvPicPr>
+                  </pic:nvPicPr>
+                  <pic:blipFill>
+                    <a:blip r:embed="rId33">
+                      <a:extLst>
+                        <a:ext uri="{28A0092B-C50C-407E-A947-70E740481C1C}">
+                          <a14:useLocalDpi xmlns:a14="http://schemas.microsoft.com/office/drawing/2010/main" val="0"/>
+                        </a:ext>
+                      </a:extLst>
+                    </a:blip>
+                    <a:srcRect/>
+                    <a:stretch>
+                      <a:fillRect/>
+                    </a:stretch>
+                  </pic:blipFill>
+                  <pic:spPr bwMode="auto">
+                    <a:xfrm>
+                      <a:off x="0" y="0"/>
+                      <a:ext cx="4895850" cy="1304925"/>
+                    </a:xfrm>
+                    <a:prstGeom prst="rect">
+                      <a:avLst/>
+                    </a:prstGeom>
+                    <a:noFill/>
+                    <a:ln>
+                      <a:noFill/>
+                    </a:ln>
+                  </pic:spPr>
+                </pic:pic>
+              </a:graphicData>
+            </a:graphic>
+          </wp:inline>
+        </w:drawing>
+      </w:r>
+    </w:p>
+    <w:p>
+      <w:r>
+        <w:t>Three relationship in hibernate 1) one to one 2) one to many 3</w:t>
+      </w:r>
+      <w:proofErr w:type="gramStart"/>
+      <w:r>
+        <w:t>)Many</w:t>
+      </w:r>
+      <w:proofErr w:type="gramEnd"/>
+      <w:r>
+        <w:t xml:space="preserve"> to many</w:t>
+      </w:r>
+    </w:p>
+    <w:p>
+      <w:r>
+        <w:rPr>
+          <w:noProof/>
+        </w:rPr>
+        <w:drawing>
+          <wp:inline distT="0" distB="0" distL="0" distR="0" wp14:anchorId="3E700678" wp14:editId="6AB50E38">
+            <wp:extent cx="5372100" cy="514350"/>
+            <wp:effectExtent l="0" t="0" r="0" b="0"/>
+            <wp:docPr id="30" name="Picture 30" descr="E:\ScreenShot\Screen Tut\2020-05-20 at 00-39-17.jpg"/>
+            <wp:cNvGraphicFramePr>
+              <a:graphicFrameLocks xmlns:a="http://schemas.openxmlformats.org/drawingml/2006/main" noChangeAspect="1"/>
+            </wp:cNvGraphicFramePr>
+            <a:graphic xmlns:a="http://schemas.openxmlformats.org/drawingml/2006/main">
+              <a:graphicData uri="http://schemas.openxmlformats.org/drawingml/2006/picture">
+                <pic:pic xmlns:pic="http://schemas.openxmlformats.org/drawingml/2006/picture">
+                  <pic:nvPicPr>
+                    <pic:cNvPr id="0" name="Picture 30" descr="E:\ScreenShot\Screen Tut\2020-05-20 at 00-39-17.jpg"/>
+                    <pic:cNvPicPr>
+                      <a:picLocks noChangeAspect="1" noChangeArrowheads="1"/>
+                    </pic:cNvPicPr>
+                  </pic:nvPicPr>
+                  <pic:blipFill>
+                    <a:blip r:embed="rId34">
+                      <a:extLst>
+                        <a:ext uri="{28A0092B-C50C-407E-A947-70E740481C1C}">
+                          <a14:useLocalDpi xmlns:a14="http://schemas.microsoft.com/office/drawing/2010/main" val="0"/>
+                        </a:ext>
+                      </a:extLst>
+                    </a:blip>
+                    <a:srcRect/>
+                    <a:stretch>
+                      <a:fillRect/>
+                    </a:stretch>
+                  </pic:blipFill>
+                  <pic:spPr bwMode="auto">
+                    <a:xfrm>
+                      <a:off x="0" y="0"/>
+                      <a:ext cx="5372100" cy="514350"/>
+                    </a:xfrm>
+                    <a:prstGeom prst="rect">
+                      <a:avLst/>
+                    </a:prstGeom>
+                    <a:noFill/>
+                    <a:ln>
+                      <a:noFill/>
+                    </a:ln>
+                  </pic:spPr>
+                </pic:pic>
+              </a:graphicData>
+            </a:graphic>
+          </wp:inline>
+        </w:drawing>
+      </w:r>
+    </w:p>
+    <w:p>
+      <w:proofErr w:type="spellStart"/>
+      <w:r>
+        <w:t>Wheather</w:t>
+      </w:r>
+      <w:proofErr w:type="spellEnd"/>
+      <w:r>
+        <w:t xml:space="preserve"> to load child object for loading the parent object itself or not we need to settings in mapping file like lazy = true it will not put child class related to parent class</w:t>
+      </w:r>
+    </w:p>
+    <w:p>
+      <w:r>
+        <w:t>Default lazy loading is true.</w:t>
+      </w:r>
+    </w:p>
+    <w:p>
+      <w:r>
+        <w:rPr>
+          <w:noProof/>
+        </w:rPr>
+        <w:drawing>
+          <wp:inline distT="0" distB="0" distL="0" distR="0" wp14:anchorId="3EEF7860" wp14:editId="03E9C249">
+            <wp:extent cx="4629150" cy="733425"/>
+            <wp:effectExtent l="0" t="0" r="0" b="9525"/>
+            <wp:docPr id="31" name="Picture 31" descr="E:\ScreenShot\Screen Tut\2020-05-20 at 00-44-03.jpg"/>
+            <wp:cNvGraphicFramePr>
+              <a:graphicFrameLocks xmlns:a="http://schemas.openxmlformats.org/drawingml/2006/main" noChangeAspect="1"/>
+            </wp:cNvGraphicFramePr>
+            <a:graphic xmlns:a="http://schemas.openxmlformats.org/drawingml/2006/main">
+              <a:graphicData uri="http://schemas.openxmlformats.org/drawingml/2006/picture">
+                <pic:pic xmlns:pic="http://schemas.openxmlformats.org/drawingml/2006/picture">
+                  <pic:nvPicPr>
+                    <pic:cNvPr id="0" name="Picture 31" descr="E:\ScreenShot\Screen Tut\2020-05-20 at 00-44-03.jpg"/>
+                    <pic:cNvPicPr>
+                      <a:picLocks noChangeAspect="1" noChangeArrowheads="1"/>
+                    </pic:cNvPicPr>
+                  </pic:nvPicPr>
+                  <pic:blipFill>
+                    <a:blip r:embed="rId35">
+                      <a:extLst>
+                        <a:ext uri="{28A0092B-C50C-407E-A947-70E740481C1C}">
+                          <a14:useLocalDpi xmlns:a14="http://schemas.microsoft.com/office/drawing/2010/main" val="0"/>
+                        </a:ext>
+                      </a:extLst>
+                    </a:blip>
+                    <a:srcRect/>
+                    <a:stretch>
+                      <a:fillRect/>
+                    </a:stretch>
+                  </pic:blipFill>
+                  <pic:spPr bwMode="auto">
+                    <a:xfrm>
+                      <a:off x="0" y="0"/>
+                      <a:ext cx="4629150" cy="733425"/>
+                    </a:xfrm>
+                    <a:prstGeom prst="rect">
+                      <a:avLst/>
+                    </a:prstGeom>
+                    <a:noFill/>
+                    <a:ln>
+                      <a:noFill/>
+                    </a:ln>
+                  </pic:spPr>
+                </pic:pic>
+              </a:graphicData>
+            </a:graphic>
+          </wp:inline>
+        </w:drawing>
+      </w:r>
+    </w:p>
+    <w:p>
+      <w:r>
+        <w:t>Different states are transient, persistence and detached.</w:t>
+      </w:r>
+    </w:p>
+    <w:p>
+      <w:r>
+        <w:rPr>
+          <w:noProof/>
+        </w:rPr>
+        <w:lastRenderedPageBreak/>
+        <w:drawing>
+          <wp:inline distT="0" distB="0" distL="0" distR="0" wp14:anchorId="39CF21F8" wp14:editId="5A56EA74">
+            <wp:extent cx="5391150" cy="641350"/>
+            <wp:effectExtent l="0" t="0" r="0" b="6350"/>
+            <wp:docPr id="32" name="Picture 32" descr="E:\ScreenShot\Screen Tut\2020-05-20 at 00-45-32.jpg"/>
+            <wp:cNvGraphicFramePr>
+              <a:graphicFrameLocks xmlns:a="http://schemas.openxmlformats.org/drawingml/2006/main" noChangeAspect="1"/>
+            </wp:cNvGraphicFramePr>
+            <a:graphic xmlns:a="http://schemas.openxmlformats.org/drawingml/2006/main">
+              <a:graphicData uri="http://schemas.openxmlformats.org/drawingml/2006/picture">
+                <pic:pic xmlns:pic="http://schemas.openxmlformats.org/drawingml/2006/picture">
+                  <pic:nvPicPr>
+                    <pic:cNvPr id="0" name="Picture 32" descr="E:\ScreenShot\Screen Tut\2020-05-20 at 00-45-32.jpg"/>
+                    <pic:cNvPicPr>
+                      <a:picLocks noChangeAspect="1" noChangeArrowheads="1"/>
+                    </pic:cNvPicPr>
+                  </pic:nvPicPr>
+                  <pic:blipFill>
+                    <a:blip r:embed="rId36">
+                      <a:extLst>
+                        <a:ext uri="{28A0092B-C50C-407E-A947-70E740481C1C}">
+                          <a14:useLocalDpi xmlns:a14="http://schemas.microsoft.com/office/drawing/2010/main" val="0"/>
+                        </a:ext>
+                      </a:extLst>
+                    </a:blip>
+                    <a:srcRect/>
+                    <a:stretch>
+                      <a:fillRect/>
+                    </a:stretch>
+                  </pic:blipFill>
+                  <pic:spPr bwMode="auto">
+                    <a:xfrm>
+                      <a:off x="0" y="0"/>
+                      <a:ext cx="5395774" cy="641900"/>
+                    </a:xfrm>
+                    <a:prstGeom prst="rect">
+                      <a:avLst/>
+                    </a:prstGeom>
+                    <a:noFill/>
+                    <a:ln>
+                      <a:noFill/>
+                    </a:ln>
+                  </pic:spPr>
+                </pic:pic>
+              </a:graphicData>
+            </a:graphic>
+          </wp:inline>
+        </w:drawing>
+      </w:r>
+    </w:p>
+    <w:p>
+      <w:r>
+        <w:t>1&gt;Compiled and validation at startup time itself</w:t>
+      </w:r>
+    </w:p>
+    <w:p>
+      <w:r>
+        <w:t>2&gt;Easier to maintain then string literal imbedded in code.</w:t>
+      </w:r>
+    </w:p>
+    <w:p>
+      <w:r>
+        <w:t xml:space="preserve"> </w:t>
+      </w:r>
+      <w:r>
+        <w:rPr>
+          <w:noProof/>
+        </w:rPr>
+        <w:drawing>
+          <wp:inline distT="0" distB="0" distL="0" distR="0" wp14:anchorId="536D494B" wp14:editId="22A1A454">
+            <wp:extent cx="5438775" cy="638175"/>
+            <wp:effectExtent l="0" t="0" r="9525" b="9525"/>
+            <wp:docPr id="33" name="Picture 33" descr="E:\ScreenShot\Screen Tut\2020-05-20 at 00-47-50.jpg"/>
+            <wp:cNvGraphicFramePr>
+              <a:graphicFrameLocks xmlns:a="http://schemas.openxmlformats.org/drawingml/2006/main" noChangeAspect="1"/>
+            </wp:cNvGraphicFramePr>
+            <a:graphic xmlns:a="http://schemas.openxmlformats.org/drawingml/2006/main">
+              <a:graphicData uri="http://schemas.openxmlformats.org/drawingml/2006/picture">
+                <pic:pic xmlns:pic="http://schemas.openxmlformats.org/drawingml/2006/picture">
+                  <pic:nvPicPr>
+                    <pic:cNvPr id="0" name="Picture 33" descr="E:\ScreenShot\Screen Tut\2020-05-20 at 00-47-50.jpg"/>
+                    <pic:cNvPicPr>
+                      <a:picLocks noChangeAspect="1" noChangeArrowheads="1"/>
+                    </pic:cNvPicPr>
+                  </pic:nvPicPr>
+                  <pic:blipFill>
+                    <a:blip r:embed="rId37">
+                      <a:extLst>
+                        <a:ext uri="{28A0092B-C50C-407E-A947-70E740481C1C}">
+                          <a14:useLocalDpi xmlns:a14="http://schemas.microsoft.com/office/drawing/2010/main" val="0"/>
+                        </a:ext>
+                      </a:extLst>
+                    </a:blip>
+                    <a:srcRect/>
+                    <a:stretch>
+                      <a:fillRect/>
+                    </a:stretch>
+                  </pic:blipFill>
+                  <pic:spPr bwMode="auto">
+                    <a:xfrm>
+                      <a:off x="0" y="0"/>
+                      <a:ext cx="5438775" cy="638175"/>
+                    </a:xfrm>
+                    <a:prstGeom prst="rect">
+                      <a:avLst/>
+                    </a:prstGeom>
+                    <a:noFill/>
+                    <a:ln>
+                      <a:noFill/>
+                    </a:ln>
+                  </pic:spPr>
+                </pic:pic>
+              </a:graphicData>
+            </a:graphic>
+          </wp:inline>
+        </w:drawing>
+      </w:r>
+    </w:p>
+    <w:p>
+      <w:r>
+        <w:rPr>
+          <w:noProof/>
+        </w:rPr>
+        <w:drawing>
+          <wp:inline distT="0" distB="0" distL="0" distR="0" wp14:anchorId="2E29FB71" wp14:editId="1B9FD81F">
+            <wp:extent cx="4638675" cy="1438275"/>
+            <wp:effectExtent l="0" t="0" r="9525" b="9525"/>
+            <wp:docPr id="34" name="Picture 34" descr="E:\ScreenShot\Screen Tut\2020-05-20 at 00-48-28.jpg"/>
+            <wp:cNvGraphicFramePr>
+              <a:graphicFrameLocks xmlns:a="http://schemas.openxmlformats.org/drawingml/2006/main" noChangeAspect="1"/>
+            </wp:cNvGraphicFramePr>
+            <a:graphic xmlns:a="http://schemas.openxmlformats.org/drawingml/2006/main">
+              <a:graphicData uri="http://schemas.openxmlformats.org/drawingml/2006/picture">
+                <pic:pic xmlns:pic="http://schemas.openxmlformats.org/drawingml/2006/picture">
+                  <pic:nvPicPr>
+                    <pic:cNvPr id="0" name="Picture 34" descr="E:\ScreenShot\Screen Tut\2020-05-20 at 00-48-28.jpg"/>
+                    <pic:cNvPicPr>
+                      <a:picLocks noChangeAspect="1" noChangeArrowheads="1"/>
+                    </pic:cNvPicPr>
+                  </pic:nvPicPr>
+                  <pic:blipFill>
+                    <a:blip r:embed="rId38">
+                      <a:extLst>
+                        <a:ext uri="{28A0092B-C50C-407E-A947-70E740481C1C}">
+                          <a14:useLocalDpi xmlns:a14="http://schemas.microsoft.com/office/drawing/2010/main" val="0"/>
+                        </a:ext>
+                      </a:extLst>
+                    </a:blip>
+                    <a:srcRect/>
+                    <a:stretch>
+                      <a:fillRect/>
+                    </a:stretch>
+                  </pic:blipFill>
+                  <pic:spPr bwMode="auto">
+                    <a:xfrm>
+                      <a:off x="0" y="0"/>
+                      <a:ext cx="4638675" cy="1438275"/>
+                    </a:xfrm>
+                    <a:prstGeom prst="rect">
+                      <a:avLst/>
+                    </a:prstGeom>
+                    <a:noFill/>
+                    <a:ln>
+                      <a:noFill/>
+                    </a:ln>
+                  </pic:spPr>
+                </pic:pic>
+              </a:graphicData>
+            </a:graphic>
+          </wp:inline>
+        </w:drawing>
+      </w:r>
+    </w:p>
+    <w:p>
+      <w:r>
+        <w:rPr>
+          <w:noProof/>
+        </w:rPr>
+        <w:drawing>
+          <wp:inline distT="0" distB="0" distL="0" distR="0" wp14:anchorId="5E32EE55" wp14:editId="62EE213F">
+            <wp:extent cx="5295900" cy="485775"/>
+            <wp:effectExtent l="0" t="0" r="0" b="9525"/>
+            <wp:docPr id="35" name="Picture 35" descr="E:\ScreenShot\Screen Tut\2020-05-20 at 00-49-03.jpg"/>
+            <wp:cNvGraphicFramePr>
+              <a:graphicFrameLocks xmlns:a="http://schemas.openxmlformats.org/drawingml/2006/main" noChangeAspect="1"/>
+            </wp:cNvGraphicFramePr>
+            <a:graphic xmlns:a="http://schemas.openxmlformats.org/drawingml/2006/main">
+              <a:graphicData uri="http://schemas.openxmlformats.org/drawingml/2006/picture">
+                <pic:pic xmlns:pic="http://schemas.openxmlformats.org/drawingml/2006/picture">
+                  <pic:nvPicPr>
+                    <pic:cNvPr id="0" name="Picture 35" descr="E:\ScreenShot\Screen Tut\2020-05-20 at 00-49-03.jpg"/>
+                    <pic:cNvPicPr>
+                      <a:picLocks noChangeAspect="1" noChangeArrowheads="1"/>
+                    </pic:cNvPicPr>
+                  </pic:nvPicPr>
+                  <pic:blipFill>
+                    <a:blip r:embed="rId39">
+                      <a:extLst>
+                        <a:ext uri="{28A0092B-C50C-407E-A947-70E740481C1C}">
+                          <a14:useLocalDpi xmlns:a14="http://schemas.microsoft.com/office/drawing/2010/main" val="0"/>
+                        </a:ext>
+                      </a:extLst>
+                    </a:blip>
+                    <a:srcRect/>
+                    <a:stretch>
+                      <a:fillRect/>
+                    </a:stretch>
+                  </pic:blipFill>
+                  <pic:spPr bwMode="auto">
+                    <a:xfrm>
+                      <a:off x="0" y="0"/>
+                      <a:ext cx="5295900" cy="485775"/>
+                    </a:xfrm>
+                    <a:prstGeom prst="rect">
+                      <a:avLst/>
+                    </a:prstGeom>
+                    <a:noFill/>
+                    <a:ln>
+                      <a:noFill/>
+                    </a:ln>
+                  </pic:spPr>
+                </pic:pic>
+              </a:graphicData>
+            </a:graphic>
+          </wp:inline>
+        </w:drawing>
+      </w:r>
+    </w:p>
+    <w:p>
+      <w:r>
+        <w:t xml:space="preserve">We basically support the client and client side also have architect we are just service </w:t>
+      </w:r>
+      <w:proofErr w:type="gramStart"/>
+      <w:r>
+        <w:t>provider company</w:t>
+      </w:r>
+      <w:proofErr w:type="gramEnd"/>
+    </w:p>
+    <w:p>
+      <w:r>
+        <w:t>Who is just following there guide lines and build as per requested by client.</w:t>
+      </w:r>
+    </w:p>
+    <w:p>
+      <w:pPr>
+        <w:rPr>
+          <w:sz w:val="40"/>
+          <w:szCs w:val="40"/>
+        </w:rPr>
+      </w:pPr>
+      <w:r>
+        <w:t>But that is not complete.</w:t>
+      </w:r>
+    </w:p>
+    <w:p>
+      <w:pPr>
+        <w:rPr>
+          <w:sz w:val="40"/>
+          <w:szCs w:val="40"/>
+        </w:rPr>
+      </w:pPr>
       <w:bookmarkStart w:id="0" w:name="_GoBack"/>
       <w:bookmarkEnd w:id="0"/>
-    </w:p>
-    <w:p>
-      <w:r>
-        <w:t xml:space="preserve">Q-- </w:t>
-      </w:r>
-      <w:proofErr w:type="gramStart"/>
-      <w:r>
-        <w:t>what</w:t>
-      </w:r>
-      <w:proofErr w:type="gramEnd"/>
-      <w:r>
-        <w:t xml:space="preserve"> is spring boot?</w:t>
-      </w:r>
-    </w:p>
-    <w:p/>
-    <w:p>
-      <w:r>
-        <w:lastRenderedPageBreak/>
-        <w:t xml:space="preserve">Q-- </w:t>
-      </w:r>
-      <w:proofErr w:type="gramStart"/>
-      <w:r>
-        <w:t>what</w:t>
-      </w:r>
-      <w:proofErr w:type="gramEnd"/>
-      <w:r>
-        <w:t xml:space="preserve"> is the difference between </w:t>
-      </w:r>
-      <w:proofErr w:type="spellStart"/>
-      <w:r>
-        <w:t>ioc</w:t>
-      </w:r>
-      <w:proofErr w:type="spellEnd"/>
-      <w:r>
-        <w:t xml:space="preserve"> and </w:t>
-      </w:r>
-      <w:proofErr w:type="spellStart"/>
-      <w:r>
-        <w:t>depandancy</w:t>
-      </w:r>
-      <w:proofErr w:type="spellEnd"/>
-      <w:r>
-        <w:t xml:space="preserve"> injection?</w:t>
-      </w:r>
-    </w:p>
-    <w:p/>
-    <w:p>
-      <w:r>
-        <w:t xml:space="preserve">Q-- </w:t>
-      </w:r>
-      <w:proofErr w:type="gramStart"/>
-      <w:r>
-        <w:t>what</w:t>
-      </w:r>
-      <w:proofErr w:type="gramEnd"/>
-      <w:r>
-        <w:t xml:space="preserve"> is </w:t>
-      </w:r>
-      <w:proofErr w:type="spellStart"/>
-      <w:r>
-        <w:t>autowiring</w:t>
-      </w:r>
-      <w:proofErr w:type="spellEnd"/>
-      <w:r>
-        <w:t>?</w:t>
-      </w:r>
-    </w:p>
-    <w:p/>
-    <w:p>
-      <w:r>
-        <w:t xml:space="preserve">Q-- </w:t>
-      </w:r>
-      <w:proofErr w:type="gramStart"/>
-      <w:r>
-        <w:t>how</w:t>
-      </w:r>
-      <w:proofErr w:type="gramEnd"/>
-      <w:r>
-        <w:t xml:space="preserve"> many types of joints are there?</w:t>
-      </w:r>
-    </w:p>
-    <w:p/>
-    <w:p>
-      <w:r>
-        <w:t xml:space="preserve">Q-- </w:t>
-      </w:r>
-      <w:proofErr w:type="gramStart"/>
-      <w:r>
-        <w:t>what</w:t>
-      </w:r>
-      <w:proofErr w:type="gramEnd"/>
-      <w:r>
-        <w:t xml:space="preserve"> is inner joint?</w:t>
-      </w:r>
-    </w:p>
-    <w:p>
-      <w:pPr>
-        <w:rPr>
-          <w:sz w:val="40"/>
-          <w:szCs w:val="40"/>
-        </w:rPr>
-      </w:pPr>
     </w:p>
     <w:sectPr>
       <w:pgSz w:w="12240" w:h="15840"/>
@@ -4749,7 +6942,7 @@
 </file>
 
 <file path=customXml/itemProps1.xml><?xml version="1.0" encoding="utf-8"?>
-<ds:datastoreItem xmlns:ds="http://schemas.openxmlformats.org/officeDocument/2006/customXml" ds:itemID="{0BB6DA95-2682-43FE-B583-25961BCE7DA2}">
+<ds:datastoreItem xmlns:ds="http://schemas.openxmlformats.org/officeDocument/2006/customXml" ds:itemID="{8BC6F1CC-438F-4902-8611-08E81EBA2FE4}">
   <ds:schemaRefs>
     <ds:schemaRef ds:uri="http://schemas.openxmlformats.org/officeDocument/2006/bibliography"/>
   </ds:schemaRefs>

</xml_diff>

<commit_message>
Very nice Teradata comp quetion 14.5 lac
</commit_message>
<xml_diff>
--- a/InterviewQues.docx
+++ b/InterviewQues.docx
@@ -286,108 +286,139 @@
           <w:sz w:val="48"/>
           <w:szCs w:val="48"/>
         </w:rPr>
-        <w:t xml:space="preserve">4&gt;By </w:t>
+        <w:t>4&gt;By Divik</w:t>
+      </w:r>
+    </w:p>
+    <w:p>
+      <w:pPr>
+        <w:ind w:left="360"/>
+        <w:rPr>
+          <w:b/>
+          <w:bCs/>
+          <w:sz w:val="44"/>
+          <w:szCs w:val="44"/>
+        </w:rPr>
+      </w:pPr>
+      <w:r>
+        <w:rPr>
+          <w:b/>
+          <w:bCs/>
+          <w:sz w:val="44"/>
+          <w:szCs w:val="44"/>
+        </w:rPr>
+        <w:softHyphen/>
+      </w:r>
+      <w:r>
+        <w:rPr>
+          <w:b/>
+          <w:bCs/>
+          <w:sz w:val="44"/>
+          <w:szCs w:val="44"/>
+        </w:rPr>
+        <w:softHyphen/>
+      </w:r>
+      <w:r>
+        <w:rPr>
+          <w:b/>
+          <w:bCs/>
+          <w:sz w:val="44"/>
+          <w:szCs w:val="44"/>
+        </w:rPr>
+        <w:t>-</w:t>
       </w:r>
       <w:proofErr w:type="spellStart"/>
       <w:r>
+        <w:rPr>
+          <w:b/>
+          <w:bCs/>
+          <w:sz w:val="44"/>
+          <w:szCs w:val="44"/>
+        </w:rPr>
+        <w:t>Terasoft</w:t>
+      </w:r>
+      <w:proofErr w:type="spellEnd"/>
+    </w:p>
+    <w:p>
+      <w:pPr>
+        <w:ind w:left="360"/>
+        <w:rPr>
+          <w:b/>
+          <w:bCs/>
+          <w:sz w:val="44"/>
+          <w:szCs w:val="44"/>
+        </w:rPr>
+      </w:pPr>
+      <w:r>
+        <w:rPr>
+          <w:b/>
+          <w:bCs/>
+          <w:sz w:val="44"/>
+          <w:szCs w:val="44"/>
+        </w:rPr>
+        <w:t>-</w:t>
+      </w:r>
+      <w:r>
+        <w:rPr>
+          <w:b/>
+          <w:bCs/>
+          <w:sz w:val="44"/>
+          <w:szCs w:val="44"/>
+        </w:rPr>
+        <w:t xml:space="preserve">Well </w:t>
+      </w:r>
+      <w:proofErr w:type="spellStart"/>
+      <w:r>
+        <w:rPr>
+          <w:b/>
+          <w:bCs/>
+          <w:sz w:val="44"/>
+          <w:szCs w:val="44"/>
+        </w:rPr>
+        <w:t>Ferno</w:t>
+      </w:r>
+      <w:proofErr w:type="spellEnd"/>
+    </w:p>
+    <w:p>
+      <w:pPr>
+        <w:ind w:left="360"/>
+        <w:rPr>
+          <w:b/>
+          <w:bCs/>
+          <w:sz w:val="44"/>
+          <w:szCs w:val="44"/>
+        </w:rPr>
+      </w:pPr>
+      <w:r>
+        <w:rPr>
+          <w:b/>
+          <w:bCs/>
+          <w:sz w:val="44"/>
+          <w:szCs w:val="44"/>
+        </w:rPr>
+        <w:t>-</w:t>
+      </w:r>
+      <w:proofErr w:type="spellStart"/>
+      <w:r>
+        <w:rPr>
+          <w:b/>
+          <w:bCs/>
+          <w:sz w:val="44"/>
+          <w:szCs w:val="44"/>
+        </w:rPr>
+        <w:t>TeraData</w:t>
+      </w:r>
+      <w:proofErr w:type="spellEnd"/>
+    </w:p>
+    <w:p>
+      <w:pPr>
+        <w:ind w:left="360"/>
         <w:rPr>
           <w:b/>
           <w:bCs/>
           <w:sz w:val="48"/>
           <w:szCs w:val="48"/>
         </w:rPr>
-        <w:t>Divik</w:t>
-      </w:r>
-      <w:proofErr w:type="spellEnd"/>
-    </w:p>
-    <w:p>
-      <w:pPr>
-        <w:ind w:left="360"/>
-        <w:rPr>
-          <w:b/>
-          <w:bCs/>
-          <w:sz w:val="44"/>
-          <w:szCs w:val="44"/>
-        </w:rPr>
-      </w:pPr>
-      <w:r>
-        <w:rPr>
-          <w:b/>
-          <w:bCs/>
-          <w:sz w:val="44"/>
-          <w:szCs w:val="44"/>
-        </w:rPr>
-        <w:softHyphen/>
-      </w:r>
-      <w:r>
-        <w:rPr>
-          <w:b/>
-          <w:bCs/>
-          <w:sz w:val="44"/>
-          <w:szCs w:val="44"/>
-        </w:rPr>
-        <w:softHyphen/>
-      </w:r>
-      <w:r>
-        <w:rPr>
-          <w:b/>
-          <w:bCs/>
-          <w:sz w:val="44"/>
-          <w:szCs w:val="44"/>
-        </w:rPr>
-        <w:t>-</w:t>
-      </w:r>
-      <w:proofErr w:type="spellStart"/>
-      <w:r>
-        <w:rPr>
-          <w:b/>
-          <w:bCs/>
-          <w:sz w:val="44"/>
-          <w:szCs w:val="44"/>
-        </w:rPr>
-        <w:t>Terasoft</w:t>
-      </w:r>
-      <w:proofErr w:type="spellEnd"/>
-    </w:p>
-    <w:p>
-      <w:pPr>
-        <w:ind w:left="360"/>
-        <w:rPr>
-          <w:b/>
-          <w:bCs/>
-          <w:sz w:val="44"/>
-          <w:szCs w:val="44"/>
-        </w:rPr>
-      </w:pPr>
-      <w:r>
-        <w:rPr>
-          <w:b/>
-          <w:bCs/>
-          <w:sz w:val="44"/>
-          <w:szCs w:val="44"/>
-        </w:rPr>
-        <w:t>-</w:t>
-      </w:r>
-      <w:r>
-        <w:rPr>
-          <w:b/>
-          <w:bCs/>
-          <w:sz w:val="44"/>
-          <w:szCs w:val="44"/>
-        </w:rPr>
-        <w:t xml:space="preserve">Well </w:t>
-      </w:r>
-      <w:proofErr w:type="spellStart"/>
-      <w:r>
-        <w:rPr>
-          <w:b/>
-          <w:bCs/>
-          <w:sz w:val="44"/>
-          <w:szCs w:val="44"/>
-        </w:rPr>
-        <w:t>Ferno</w:t>
-      </w:r>
-      <w:proofErr w:type="spellEnd"/>
+      </w:pPr>
     </w:p>
     <w:p>
       <w:pPr>
@@ -399,17 +430,15 @@
           <w:szCs w:val="48"/>
         </w:rPr>
       </w:pPr>
-    </w:p>
-    <w:p>
-      <w:pPr>
-        <w:ind w:left="360"/>
+      <w:r>
         <w:rPr>
           <w:b/>
           <w:bCs/>
           <w:sz w:val="48"/>
           <w:szCs w:val="48"/>
         </w:rPr>
-      </w:pPr>
+        <w:t>5&gt;</w:t>
+      </w:r>
       <w:r>
         <w:rPr>
           <w:b/>
@@ -417,8 +446,10 @@
           <w:sz w:val="48"/>
           <w:szCs w:val="48"/>
         </w:rPr>
-        <w:t>5&gt;</w:t>
-      </w:r>
+        <w:t xml:space="preserve"> By Am</w:t>
+      </w:r>
+      <w:bookmarkStart w:id="0" w:name="_GoBack"/>
+      <w:bookmarkEnd w:id="0"/>
       <w:r>
         <w:rPr>
           <w:b/>
@@ -426,7 +457,7 @@
           <w:sz w:val="48"/>
           <w:szCs w:val="48"/>
         </w:rPr>
-        <w:t xml:space="preserve"> By Amit</w:t>
+        <w:t>it</w:t>
       </w:r>
     </w:p>
     <w:p>
@@ -446,6 +477,7 @@
           <w:sz w:val="48"/>
           <w:szCs w:val="48"/>
         </w:rPr>
+        <w:lastRenderedPageBreak/>
         <w:t xml:space="preserve">6&gt; By Pradeep </w:t>
       </w:r>
     </w:p>
@@ -470,7 +502,6 @@
           <w:szCs w:val="48"/>
           <w:u w:val="single"/>
         </w:rPr>
-        <w:lastRenderedPageBreak/>
         <w:t>Exception Questions</w:t>
       </w:r>
     </w:p>
@@ -840,6 +871,7 @@
           <w:sz w:val="40"/>
           <w:szCs w:val="40"/>
         </w:rPr>
+        <w:lastRenderedPageBreak/>
         <w:t xml:space="preserve">Q.  Can we override a Super class method which is throwing an Unchecked Exception with Checked exception in the </w:t>
       </w:r>
       <w:proofErr w:type="spellStart"/>
@@ -885,7 +917,6 @@
           <w:szCs w:val="40"/>
           <w:shd w:val="clear" w:color="auto" w:fill="FFFFFF"/>
         </w:rPr>
-        <w:lastRenderedPageBreak/>
         <w:t xml:space="preserve">Q.  </w:t>
       </w:r>
       <w:r>
@@ -1024,8 +1055,6 @@
         </w:rPr>
         <w:t>Can we have an empty catch block?</w:t>
       </w:r>
-      <w:bookmarkStart w:id="0" w:name="_GoBack"/>
-      <w:bookmarkEnd w:id="0"/>
     </w:p>
     <w:p>
       <w:pPr>
@@ -1348,6 +1377,7 @@
           <w:sz w:val="32"/>
           <w:szCs w:val="32"/>
         </w:rPr>
+        <w:lastRenderedPageBreak/>
         <w:t>What are SOLID principles</w:t>
       </w:r>
     </w:p>
@@ -1454,7 +1484,6 @@
           <w:sz w:val="32"/>
           <w:szCs w:val="32"/>
         </w:rPr>
-        <w:lastRenderedPageBreak/>
         <w:t>Singleton design principles</w:t>
       </w:r>
     </w:p>
@@ -2028,6 +2057,7 @@
           <w:sz w:val="32"/>
           <w:szCs w:val="32"/>
         </w:rPr>
+        <w:lastRenderedPageBreak/>
         <w:t xml:space="preserve">Difference b/w throw &amp; throws , checked &amp; unchecked exception </w:t>
       </w:r>
     </w:p>
@@ -2116,7 +2146,6 @@
           <w:sz w:val="32"/>
           <w:szCs w:val="32"/>
         </w:rPr>
-        <w:lastRenderedPageBreak/>
         <w:t>In what condition finally block wont execute</w:t>
       </w:r>
     </w:p>
@@ -2712,6 +2741,7 @@
           <w:sz w:val="40"/>
           <w:szCs w:val="40"/>
         </w:rPr>
+        <w:lastRenderedPageBreak/>
         <w:t xml:space="preserve">Q.  Explain about static Keyword in </w:t>
       </w:r>
       <w:proofErr w:type="gramStart"/>
@@ -2766,7 +2796,6 @@
           <w:sz w:val="40"/>
           <w:szCs w:val="40"/>
         </w:rPr>
-        <w:lastRenderedPageBreak/>
         <w:t>Q</w:t>
       </w:r>
       <w:r>
@@ -3165,68 +3194,6 @@
           <w:sz w:val="40"/>
           <w:szCs w:val="40"/>
         </w:rPr>
-        <w:t xml:space="preserve">Q.  </w:t>
-      </w:r>
-      <w:r>
-        <w:rPr>
-          <w:sz w:val="40"/>
-          <w:szCs w:val="40"/>
-        </w:rPr>
-        <w:t>Explain Spring AOP?</w:t>
-      </w:r>
-    </w:p>
-    <w:p>
-      <w:pPr>
-        <w:rPr>
-          <w:sz w:val="40"/>
-          <w:szCs w:val="40"/>
-        </w:rPr>
-      </w:pPr>
-      <w:r>
-        <w:rPr>
-          <w:sz w:val="40"/>
-          <w:szCs w:val="40"/>
-        </w:rPr>
-        <w:t xml:space="preserve">Q.  Explain Transaction </w:t>
-      </w:r>
-      <w:proofErr w:type="spellStart"/>
-      <w:r>
-        <w:rPr>
-          <w:sz w:val="40"/>
-          <w:szCs w:val="40"/>
-        </w:rPr>
-        <w:t>Management.How</w:t>
-      </w:r>
-      <w:proofErr w:type="spellEnd"/>
-      <w:r>
-        <w:rPr>
-          <w:sz w:val="40"/>
-          <w:szCs w:val="40"/>
-        </w:rPr>
-        <w:t xml:space="preserve"> did you             implemented in your </w:t>
-      </w:r>
-      <w:proofErr w:type="gramStart"/>
-      <w:r>
-        <w:rPr>
-          <w:sz w:val="40"/>
-          <w:szCs w:val="40"/>
-        </w:rPr>
-        <w:t>Application ?</w:t>
-      </w:r>
-      <w:proofErr w:type="gramEnd"/>
-    </w:p>
-    <w:p>
-      <w:pPr>
-        <w:rPr>
-          <w:sz w:val="40"/>
-          <w:szCs w:val="40"/>
-        </w:rPr>
-      </w:pPr>
-      <w:r>
-        <w:rPr>
-          <w:sz w:val="40"/>
-          <w:szCs w:val="40"/>
-        </w:rPr>
         <w:lastRenderedPageBreak/>
         <w:t xml:space="preserve">Q.  </w:t>
       </w:r>
@@ -3235,6 +3202,68 @@
           <w:sz w:val="40"/>
           <w:szCs w:val="40"/>
         </w:rPr>
+        <w:t>Explain Spring AOP?</w:t>
+      </w:r>
+    </w:p>
+    <w:p>
+      <w:pPr>
+        <w:rPr>
+          <w:sz w:val="40"/>
+          <w:szCs w:val="40"/>
+        </w:rPr>
+      </w:pPr>
+      <w:r>
+        <w:rPr>
+          <w:sz w:val="40"/>
+          <w:szCs w:val="40"/>
+        </w:rPr>
+        <w:t xml:space="preserve">Q.  Explain Transaction </w:t>
+      </w:r>
+      <w:proofErr w:type="spellStart"/>
+      <w:r>
+        <w:rPr>
+          <w:sz w:val="40"/>
+          <w:szCs w:val="40"/>
+        </w:rPr>
+        <w:t>Management.How</w:t>
+      </w:r>
+      <w:proofErr w:type="spellEnd"/>
+      <w:r>
+        <w:rPr>
+          <w:sz w:val="40"/>
+          <w:szCs w:val="40"/>
+        </w:rPr>
+        <w:t xml:space="preserve"> did you             implemented in your </w:t>
+      </w:r>
+      <w:proofErr w:type="gramStart"/>
+      <w:r>
+        <w:rPr>
+          <w:sz w:val="40"/>
+          <w:szCs w:val="40"/>
+        </w:rPr>
+        <w:t>Application ?</w:t>
+      </w:r>
+      <w:proofErr w:type="gramEnd"/>
+    </w:p>
+    <w:p>
+      <w:pPr>
+        <w:rPr>
+          <w:sz w:val="40"/>
+          <w:szCs w:val="40"/>
+        </w:rPr>
+      </w:pPr>
+      <w:r>
+        <w:rPr>
+          <w:sz w:val="40"/>
+          <w:szCs w:val="40"/>
+        </w:rPr>
+        <w:t xml:space="preserve">Q.  </w:t>
+      </w:r>
+      <w:r>
+        <w:rPr>
+          <w:sz w:val="40"/>
+          <w:szCs w:val="40"/>
+        </w:rPr>
         <w:t xml:space="preserve">What is Difference between @Component and </w:t>
       </w:r>
       <w:proofErr w:type="gramStart"/>
@@ -3688,6 +3717,7 @@
           <w:sz w:val="40"/>
           <w:szCs w:val="40"/>
         </w:rPr>
+        <w:lastRenderedPageBreak/>
         <w:t>Q.</w:t>
       </w:r>
       <w:r>
@@ -3734,7 +3764,6 @@
           <w:sz w:val="48"/>
           <w:szCs w:val="48"/>
         </w:rPr>
-        <w:lastRenderedPageBreak/>
         <w:t>Innominds</w:t>
       </w:r>
       <w:proofErr w:type="spellEnd"/>
@@ -4021,37 +4050,6 @@
           <w:sz w:val="40"/>
           <w:szCs w:val="40"/>
         </w:rPr>
-        <w:t xml:space="preserve">Q.  </w:t>
-      </w:r>
-      <w:r>
-        <w:rPr>
-          <w:sz w:val="40"/>
-          <w:szCs w:val="40"/>
-        </w:rPr>
-        <w:t xml:space="preserve">What is difference between Factory and Abstract-Factory </w:t>
-      </w:r>
-      <w:proofErr w:type="gramStart"/>
-      <w:r>
-        <w:rPr>
-          <w:sz w:val="40"/>
-          <w:szCs w:val="40"/>
-        </w:rPr>
-        <w:t>patterns ?</w:t>
-      </w:r>
-      <w:proofErr w:type="gramEnd"/>
-    </w:p>
-    <w:p>
-      <w:pPr>
-        <w:rPr>
-          <w:sz w:val="40"/>
-          <w:szCs w:val="40"/>
-        </w:rPr>
-      </w:pPr>
-      <w:r>
-        <w:rPr>
-          <w:sz w:val="40"/>
-          <w:szCs w:val="40"/>
-        </w:rPr>
         <w:lastRenderedPageBreak/>
         <w:t xml:space="preserve">Q.  </w:t>
       </w:r>
@@ -4060,6 +4058,37 @@
           <w:sz w:val="40"/>
           <w:szCs w:val="40"/>
         </w:rPr>
+        <w:t xml:space="preserve">What is difference between Factory and Abstract-Factory </w:t>
+      </w:r>
+      <w:proofErr w:type="gramStart"/>
+      <w:r>
+        <w:rPr>
+          <w:sz w:val="40"/>
+          <w:szCs w:val="40"/>
+        </w:rPr>
+        <w:t>patterns ?</w:t>
+      </w:r>
+      <w:proofErr w:type="gramEnd"/>
+    </w:p>
+    <w:p>
+      <w:pPr>
+        <w:rPr>
+          <w:sz w:val="40"/>
+          <w:szCs w:val="40"/>
+        </w:rPr>
+      </w:pPr>
+      <w:r>
+        <w:rPr>
+          <w:sz w:val="40"/>
+          <w:szCs w:val="40"/>
+        </w:rPr>
+        <w:t xml:space="preserve">Q.  </w:t>
+      </w:r>
+      <w:r>
+        <w:rPr>
+          <w:sz w:val="40"/>
+          <w:szCs w:val="40"/>
+        </w:rPr>
         <w:t xml:space="preserve">Suppose you have Threads </w:t>
       </w:r>
       <w:proofErr w:type="gramStart"/>
@@ -4186,23 +4215,7 @@
           <w:sz w:val="40"/>
           <w:szCs w:val="40"/>
         </w:rPr>
-        <w:t xml:space="preserve">.  What is Difference between </w:t>
-      </w:r>
-      <w:proofErr w:type="spellStart"/>
-      <w:r>
-        <w:rPr>
-          <w:sz w:val="40"/>
-          <w:szCs w:val="40"/>
-        </w:rPr>
-        <w:t>RESTful</w:t>
-      </w:r>
-      <w:proofErr w:type="spellEnd"/>
-      <w:r>
-        <w:rPr>
-          <w:sz w:val="40"/>
-          <w:szCs w:val="40"/>
-        </w:rPr>
-        <w:t xml:space="preserve"> web services and SOAP web </w:t>
+        <w:t xml:space="preserve">.  What is Difference between RESTful web services and SOAP web </w:t>
       </w:r>
       <w:proofErr w:type="gramStart"/>
       <w:r>
@@ -4286,23 +4299,7 @@
           <w:sz w:val="40"/>
           <w:szCs w:val="40"/>
         </w:rPr>
-        <w:t xml:space="preserve">What do </w:t>
-      </w:r>
-      <w:proofErr w:type="spellStart"/>
-      <w:r>
-        <w:rPr>
-          <w:sz w:val="40"/>
-          <w:szCs w:val="40"/>
-        </w:rPr>
-        <w:t>Dev</w:t>
-      </w:r>
-      <w:proofErr w:type="spellEnd"/>
-      <w:r>
-        <w:rPr>
-          <w:sz w:val="40"/>
-          <w:szCs w:val="40"/>
-        </w:rPr>
-        <w:t xml:space="preserve"> Tools in Spring boot </w:t>
+        <w:t xml:space="preserve">What do Dev Tools in Spring boot </w:t>
       </w:r>
       <w:proofErr w:type="gramStart"/>
       <w:r>
@@ -4521,6 +4518,7 @@
           <w:sz w:val="40"/>
           <w:szCs w:val="40"/>
         </w:rPr>
+        <w:lastRenderedPageBreak/>
         <w:t xml:space="preserve">Q.  </w:t>
       </w:r>
       <w:r>
@@ -4552,8 +4550,315 @@
           <w:sz w:val="40"/>
           <w:szCs w:val="40"/>
         </w:rPr>
+        <w:t xml:space="preserve">Q.  How to enable/disable the </w:t>
+      </w:r>
+      <w:proofErr w:type="gramStart"/>
+      <w:r>
+        <w:rPr>
+          <w:sz w:val="40"/>
+          <w:szCs w:val="40"/>
+        </w:rPr>
+        <w:t>Actuator ?</w:t>
+      </w:r>
+      <w:proofErr w:type="gramEnd"/>
+    </w:p>
+    <w:p>
+      <w:pPr>
+        <w:rPr>
+          <w:sz w:val="40"/>
+          <w:szCs w:val="40"/>
+        </w:rPr>
+      </w:pPr>
+    </w:p>
+    <w:p>
+      <w:pPr>
+        <w:rPr>
+          <w:sz w:val="40"/>
+          <w:szCs w:val="40"/>
+        </w:rPr>
+      </w:pPr>
+    </w:p>
+    <w:p>
+      <w:pPr>
+        <w:rPr>
+          <w:sz w:val="40"/>
+          <w:szCs w:val="40"/>
+        </w:rPr>
+      </w:pPr>
+      <w:r>
+        <w:rPr>
+          <w:sz w:val="40"/>
+          <w:szCs w:val="40"/>
+        </w:rPr>
+        <w:t xml:space="preserve">Q.  How do you perform End to End </w:t>
+      </w:r>
+      <w:proofErr w:type="gramStart"/>
+      <w:r>
+        <w:rPr>
+          <w:sz w:val="40"/>
+          <w:szCs w:val="40"/>
+        </w:rPr>
+        <w:t>Testing ?</w:t>
+      </w:r>
+      <w:proofErr w:type="gramEnd"/>
+    </w:p>
+    <w:p>
+      <w:pPr>
+        <w:rPr>
+          <w:sz w:val="40"/>
+          <w:szCs w:val="40"/>
+        </w:rPr>
+      </w:pPr>
+      <w:r>
+        <w:rPr>
+          <w:sz w:val="40"/>
+          <w:szCs w:val="40"/>
+        </w:rPr>
+        <w:t xml:space="preserve">Q.  </w:t>
+      </w:r>
+      <w:r>
+        <w:rPr>
+          <w:sz w:val="40"/>
+          <w:szCs w:val="40"/>
+        </w:rPr>
+        <w:t xml:space="preserve">How do you call one API service from </w:t>
+      </w:r>
+      <w:proofErr w:type="gramStart"/>
+      <w:r>
+        <w:rPr>
+          <w:sz w:val="40"/>
+          <w:szCs w:val="40"/>
+        </w:rPr>
+        <w:t>Another ?</w:t>
+      </w:r>
+      <w:proofErr w:type="gramEnd"/>
+    </w:p>
+    <w:p>
+      <w:pPr>
+        <w:rPr>
+          <w:sz w:val="40"/>
+          <w:szCs w:val="40"/>
+        </w:rPr>
+      </w:pPr>
+      <w:r>
+        <w:rPr>
+          <w:sz w:val="40"/>
+          <w:szCs w:val="40"/>
+        </w:rPr>
+        <w:t xml:space="preserve">Q.  How do you deploy your code on </w:t>
+      </w:r>
+      <w:proofErr w:type="gramStart"/>
+      <w:r>
+        <w:rPr>
+          <w:sz w:val="40"/>
+          <w:szCs w:val="40"/>
+        </w:rPr>
+        <w:t>servers ?</w:t>
+      </w:r>
+      <w:proofErr w:type="gramEnd"/>
+    </w:p>
+    <w:p>
+      <w:pPr>
+        <w:rPr>
+          <w:sz w:val="40"/>
+          <w:szCs w:val="40"/>
+        </w:rPr>
+      </w:pPr>
+      <w:r>
+        <w:rPr>
+          <w:sz w:val="40"/>
+          <w:szCs w:val="40"/>
+        </w:rPr>
+        <w:t>Q.  How do you know the code is following all coding standards?</w:t>
+      </w:r>
+    </w:p>
+    <w:p>
+      <w:pPr>
+        <w:rPr>
+          <w:sz w:val="40"/>
+          <w:szCs w:val="40"/>
+        </w:rPr>
+      </w:pPr>
+    </w:p>
+    <w:p>
+      <w:pPr>
+        <w:rPr>
+          <w:sz w:val="40"/>
+          <w:szCs w:val="40"/>
+        </w:rPr>
+      </w:pPr>
+    </w:p>
+    <w:p>
+      <w:pPr>
+        <w:rPr>
+          <w:sz w:val="40"/>
+          <w:szCs w:val="40"/>
+        </w:rPr>
+      </w:pPr>
+      <w:r>
+        <w:rPr>
+          <w:sz w:val="40"/>
+          <w:szCs w:val="40"/>
+        </w:rPr>
+        <w:t xml:space="preserve">Q.  </w:t>
+      </w:r>
+      <w:r>
+        <w:rPr>
+          <w:sz w:val="40"/>
+          <w:szCs w:val="40"/>
+        </w:rPr>
+        <w:t xml:space="preserve">What is Sprint </w:t>
+      </w:r>
+      <w:proofErr w:type="gramStart"/>
+      <w:r>
+        <w:rPr>
+          <w:sz w:val="40"/>
+          <w:szCs w:val="40"/>
+        </w:rPr>
+        <w:t>Review ?</w:t>
+      </w:r>
+      <w:proofErr w:type="gramEnd"/>
+    </w:p>
+    <w:p>
+      <w:pPr>
+        <w:rPr>
+          <w:sz w:val="40"/>
+          <w:szCs w:val="40"/>
+        </w:rPr>
+      </w:pPr>
+      <w:r>
+        <w:rPr>
+          <w:sz w:val="40"/>
+          <w:szCs w:val="40"/>
+        </w:rPr>
+        <w:t>Q.  Do you follow Agile? Explain what is it?</w:t>
+      </w:r>
+    </w:p>
+    <w:p>
+      <w:pPr>
+        <w:jc w:val="center"/>
+        <w:rPr>
+          <w:sz w:val="40"/>
+          <w:szCs w:val="40"/>
+        </w:rPr>
+      </w:pPr>
+      <w:r>
+        <w:rPr>
+          <w:sz w:val="40"/>
+          <w:szCs w:val="40"/>
+        </w:rPr>
+        <w:t>HR</w:t>
+      </w:r>
+    </w:p>
+    <w:p>
+      <w:pPr>
+        <w:rPr>
+          <w:sz w:val="40"/>
+          <w:szCs w:val="40"/>
+        </w:rPr>
+      </w:pPr>
+      <w:r>
+        <w:rPr>
+          <w:sz w:val="40"/>
+          <w:szCs w:val="40"/>
+        </w:rPr>
+        <w:t xml:space="preserve">Q.  Why are you looking for Job </w:t>
+      </w:r>
+      <w:proofErr w:type="gramStart"/>
+      <w:r>
+        <w:rPr>
+          <w:sz w:val="40"/>
+          <w:szCs w:val="40"/>
+        </w:rPr>
+        <w:t>change ?</w:t>
+      </w:r>
+      <w:proofErr w:type="gramEnd"/>
+    </w:p>
+    <w:p>
+      <w:pPr>
+        <w:rPr>
+          <w:sz w:val="40"/>
+          <w:szCs w:val="40"/>
+        </w:rPr>
+      </w:pPr>
+      <w:r>
+        <w:rPr>
+          <w:sz w:val="40"/>
+          <w:szCs w:val="40"/>
+        </w:rPr>
+        <w:t xml:space="preserve">Q.  How long will you work for </w:t>
+      </w:r>
+      <w:proofErr w:type="gramStart"/>
+      <w:r>
+        <w:rPr>
+          <w:sz w:val="40"/>
+          <w:szCs w:val="40"/>
+        </w:rPr>
+        <w:t>us ?</w:t>
+      </w:r>
+      <w:proofErr w:type="gramEnd"/>
+    </w:p>
+    <w:p>
+      <w:pPr>
+        <w:rPr>
+          <w:sz w:val="40"/>
+          <w:szCs w:val="40"/>
+        </w:rPr>
+      </w:pPr>
+      <w:r>
+        <w:rPr>
+          <w:sz w:val="40"/>
+          <w:szCs w:val="40"/>
+        </w:rPr>
+        <w:t xml:space="preserve">Q.  Are you attending the interview of other companies as </w:t>
+      </w:r>
+      <w:proofErr w:type="gramStart"/>
+      <w:r>
+        <w:rPr>
+          <w:sz w:val="40"/>
+          <w:szCs w:val="40"/>
+        </w:rPr>
+        <w:t>well ?</w:t>
+      </w:r>
+      <w:proofErr w:type="gramEnd"/>
+    </w:p>
+    <w:p>
+      <w:pPr>
+        <w:jc w:val="center"/>
+        <w:rPr>
+          <w:sz w:val="40"/>
+          <w:szCs w:val="40"/>
+        </w:rPr>
+      </w:pPr>
+      <w:r>
+        <w:rPr>
+          <w:sz w:val="40"/>
+          <w:szCs w:val="40"/>
+        </w:rPr>
         <w:lastRenderedPageBreak/>
-        <w:t xml:space="preserve">Q.  How to enable/disable the </w:t>
+        <w:t>L&amp;T Infotech</w:t>
+      </w:r>
+    </w:p>
+    <w:p>
+      <w:pPr>
+        <w:rPr>
+          <w:sz w:val="40"/>
+          <w:szCs w:val="40"/>
+        </w:rPr>
+      </w:pPr>
+      <w:r>
+        <w:rPr>
+          <w:sz w:val="40"/>
+          <w:szCs w:val="40"/>
+        </w:rPr>
+        <w:t xml:space="preserve">Q.  </w:t>
+      </w:r>
+      <w:r>
+        <w:rPr>
+          <w:sz w:val="40"/>
+          <w:szCs w:val="40"/>
+        </w:rPr>
+        <w:t xml:space="preserve">Tell me About </w:t>
       </w:r>
       <w:proofErr w:type="gramStart"/>
       <w:r>
@@ -4561,7 +4866,7 @@
           <w:sz w:val="40"/>
           <w:szCs w:val="40"/>
         </w:rPr>
-        <w:t>Actuator ?</w:t>
+        <w:t>Yourself ?</w:t>
       </w:r>
       <w:proofErr w:type="gramEnd"/>
     </w:p>
@@ -4572,328 +4877,11 @@
           <w:szCs w:val="40"/>
         </w:rPr>
       </w:pPr>
-    </w:p>
-    <w:p>
-      <w:pPr>
-        <w:rPr>
-          <w:sz w:val="40"/>
-          <w:szCs w:val="40"/>
-        </w:rPr>
-      </w:pPr>
-    </w:p>
-    <w:p>
-      <w:pPr>
-        <w:rPr>
-          <w:sz w:val="40"/>
-          <w:szCs w:val="40"/>
-        </w:rPr>
-      </w:pPr>
-      <w:r>
-        <w:rPr>
-          <w:sz w:val="40"/>
-          <w:szCs w:val="40"/>
-        </w:rPr>
-        <w:t xml:space="preserve">Q.  How do you perform End to End </w:t>
-      </w:r>
-      <w:proofErr w:type="gramStart"/>
-      <w:r>
-        <w:rPr>
-          <w:sz w:val="40"/>
-          <w:szCs w:val="40"/>
-        </w:rPr>
-        <w:t>Testing ?</w:t>
-      </w:r>
-      <w:proofErr w:type="gramEnd"/>
-    </w:p>
-    <w:p>
-      <w:pPr>
-        <w:rPr>
-          <w:sz w:val="40"/>
-          <w:szCs w:val="40"/>
-        </w:rPr>
-      </w:pPr>
-      <w:r>
-        <w:rPr>
-          <w:sz w:val="40"/>
-          <w:szCs w:val="40"/>
-        </w:rPr>
-        <w:t xml:space="preserve">Q.  </w:t>
-      </w:r>
-      <w:r>
-        <w:rPr>
-          <w:sz w:val="40"/>
-          <w:szCs w:val="40"/>
-        </w:rPr>
-        <w:t xml:space="preserve">How do you call one API service from </w:t>
-      </w:r>
-      <w:proofErr w:type="gramStart"/>
-      <w:r>
-        <w:rPr>
-          <w:sz w:val="40"/>
-          <w:szCs w:val="40"/>
-        </w:rPr>
-        <w:t>Another ?</w:t>
-      </w:r>
-      <w:proofErr w:type="gramEnd"/>
-    </w:p>
-    <w:p>
-      <w:pPr>
-        <w:rPr>
-          <w:sz w:val="40"/>
-          <w:szCs w:val="40"/>
-        </w:rPr>
-      </w:pPr>
-      <w:r>
-        <w:rPr>
-          <w:sz w:val="40"/>
-          <w:szCs w:val="40"/>
-        </w:rPr>
-        <w:t xml:space="preserve">Q.  How do you deploy your code on </w:t>
-      </w:r>
-      <w:proofErr w:type="gramStart"/>
-      <w:r>
-        <w:rPr>
-          <w:sz w:val="40"/>
-          <w:szCs w:val="40"/>
-        </w:rPr>
-        <w:t>servers ?</w:t>
-      </w:r>
-      <w:proofErr w:type="gramEnd"/>
-    </w:p>
-    <w:p>
-      <w:pPr>
-        <w:rPr>
-          <w:sz w:val="40"/>
-          <w:szCs w:val="40"/>
-        </w:rPr>
-      </w:pPr>
-      <w:r>
-        <w:rPr>
-          <w:sz w:val="40"/>
-          <w:szCs w:val="40"/>
-        </w:rPr>
-        <w:t>Q.  How do you know the code is following all coding standards?</w:t>
-      </w:r>
-    </w:p>
-    <w:p>
-      <w:pPr>
-        <w:rPr>
-          <w:sz w:val="40"/>
-          <w:szCs w:val="40"/>
-        </w:rPr>
-      </w:pPr>
-    </w:p>
-    <w:p>
-      <w:pPr>
-        <w:rPr>
-          <w:sz w:val="40"/>
-          <w:szCs w:val="40"/>
-        </w:rPr>
-      </w:pPr>
-    </w:p>
-    <w:p>
-      <w:pPr>
-        <w:rPr>
-          <w:sz w:val="40"/>
-          <w:szCs w:val="40"/>
-        </w:rPr>
-      </w:pPr>
-      <w:r>
-        <w:rPr>
-          <w:sz w:val="40"/>
-          <w:szCs w:val="40"/>
-        </w:rPr>
-        <w:t xml:space="preserve">Q.  </w:t>
-      </w:r>
-      <w:r>
-        <w:rPr>
-          <w:sz w:val="40"/>
-          <w:szCs w:val="40"/>
-        </w:rPr>
-        <w:t xml:space="preserve">What is Sprint </w:t>
-      </w:r>
-      <w:proofErr w:type="gramStart"/>
-      <w:r>
-        <w:rPr>
-          <w:sz w:val="40"/>
-          <w:szCs w:val="40"/>
-        </w:rPr>
-        <w:t>Review ?</w:t>
-      </w:r>
-      <w:proofErr w:type="gramEnd"/>
-    </w:p>
-    <w:p>
-      <w:pPr>
-        <w:rPr>
-          <w:sz w:val="40"/>
-          <w:szCs w:val="40"/>
-        </w:rPr>
-      </w:pPr>
-      <w:r>
-        <w:rPr>
-          <w:sz w:val="40"/>
-          <w:szCs w:val="40"/>
-        </w:rPr>
-        <w:t>Q.  Do you follow Agile? Explain what is it?</w:t>
-      </w:r>
-    </w:p>
-    <w:p>
-      <w:pPr>
-        <w:jc w:val="center"/>
-        <w:rPr>
-          <w:sz w:val="40"/>
-          <w:szCs w:val="40"/>
-        </w:rPr>
-      </w:pPr>
-      <w:r>
-        <w:rPr>
-          <w:sz w:val="40"/>
-          <w:szCs w:val="40"/>
-        </w:rPr>
-        <w:t>HR</w:t>
-      </w:r>
-    </w:p>
-    <w:p>
-      <w:pPr>
-        <w:rPr>
-          <w:sz w:val="40"/>
-          <w:szCs w:val="40"/>
-        </w:rPr>
-      </w:pPr>
-      <w:r>
-        <w:rPr>
-          <w:sz w:val="40"/>
-          <w:szCs w:val="40"/>
-        </w:rPr>
-        <w:t xml:space="preserve">Q.  Why are you looking for Job </w:t>
-      </w:r>
-      <w:proofErr w:type="gramStart"/>
-      <w:r>
-        <w:rPr>
-          <w:sz w:val="40"/>
-          <w:szCs w:val="40"/>
-        </w:rPr>
-        <w:t>change ?</w:t>
-      </w:r>
-      <w:proofErr w:type="gramEnd"/>
-    </w:p>
-    <w:p>
-      <w:pPr>
-        <w:rPr>
-          <w:sz w:val="40"/>
-          <w:szCs w:val="40"/>
-        </w:rPr>
-      </w:pPr>
-      <w:r>
-        <w:rPr>
-          <w:sz w:val="40"/>
-          <w:szCs w:val="40"/>
-        </w:rPr>
-        <w:t xml:space="preserve">Q.  How long will you work for </w:t>
-      </w:r>
-      <w:proofErr w:type="gramStart"/>
-      <w:r>
-        <w:rPr>
-          <w:sz w:val="40"/>
-          <w:szCs w:val="40"/>
-        </w:rPr>
-        <w:t>us ?</w:t>
-      </w:r>
-      <w:proofErr w:type="gramEnd"/>
-    </w:p>
-    <w:p>
-      <w:pPr>
-        <w:rPr>
-          <w:sz w:val="40"/>
-          <w:szCs w:val="40"/>
-        </w:rPr>
-      </w:pPr>
-      <w:r>
-        <w:rPr>
-          <w:sz w:val="40"/>
-          <w:szCs w:val="40"/>
-        </w:rPr>
-        <w:t xml:space="preserve">Q.  Are you attending the interview of other companies as </w:t>
-      </w:r>
-      <w:proofErr w:type="gramStart"/>
-      <w:r>
-        <w:rPr>
-          <w:sz w:val="40"/>
-          <w:szCs w:val="40"/>
-        </w:rPr>
-        <w:t>well ?</w:t>
-      </w:r>
-      <w:proofErr w:type="gramEnd"/>
-    </w:p>
-    <w:p>
-      <w:pPr>
-        <w:jc w:val="center"/>
-        <w:rPr>
-          <w:sz w:val="40"/>
-          <w:szCs w:val="40"/>
-        </w:rPr>
-      </w:pPr>
-      <w:r>
-        <w:rPr>
-          <w:sz w:val="40"/>
-          <w:szCs w:val="40"/>
-        </w:rPr>
-        <w:t xml:space="preserve">L&amp;T </w:t>
-      </w:r>
-      <w:proofErr w:type="spellStart"/>
-      <w:r>
-        <w:rPr>
-          <w:sz w:val="40"/>
-          <w:szCs w:val="40"/>
-        </w:rPr>
-        <w:t>Infotech</w:t>
-      </w:r>
-      <w:proofErr w:type="spellEnd"/>
-    </w:p>
-    <w:p>
-      <w:pPr>
-        <w:rPr>
-          <w:sz w:val="40"/>
-          <w:szCs w:val="40"/>
-        </w:rPr>
-      </w:pPr>
-      <w:r>
-        <w:rPr>
-          <w:sz w:val="40"/>
-          <w:szCs w:val="40"/>
-        </w:rPr>
-        <w:t xml:space="preserve">Q.  </w:t>
-      </w:r>
-      <w:r>
-        <w:rPr>
-          <w:sz w:val="40"/>
-          <w:szCs w:val="40"/>
-        </w:rPr>
-        <w:t xml:space="preserve">Tell me About </w:t>
-      </w:r>
-      <w:proofErr w:type="gramStart"/>
-      <w:r>
-        <w:rPr>
-          <w:sz w:val="40"/>
-          <w:szCs w:val="40"/>
-        </w:rPr>
-        <w:t>Yourself ?</w:t>
-      </w:r>
-      <w:proofErr w:type="gramEnd"/>
-    </w:p>
-    <w:p>
-      <w:pPr>
-        <w:rPr>
-          <w:sz w:val="40"/>
-          <w:szCs w:val="40"/>
-        </w:rPr>
-      </w:pPr>
-      <w:r>
-        <w:rPr>
-          <w:sz w:val="40"/>
-          <w:szCs w:val="40"/>
-        </w:rPr>
-        <w:lastRenderedPageBreak/>
+      <w:r>
+        <w:rPr>
+          <w:sz w:val="40"/>
+          <w:szCs w:val="40"/>
+        </w:rPr>
         <w:t>Q.  W</w:t>
       </w:r>
       <w:r>
@@ -5303,64 +5291,6 @@
           <w:sz w:val="40"/>
           <w:szCs w:val="40"/>
         </w:rPr>
-        <w:t xml:space="preserve">Q.  </w:t>
-      </w:r>
-      <w:r>
-        <w:rPr>
-          <w:sz w:val="40"/>
-          <w:szCs w:val="40"/>
-        </w:rPr>
-        <w:t>Explain switc</w:t>
-      </w:r>
-      <w:r>
-        <w:rPr>
-          <w:sz w:val="40"/>
-          <w:szCs w:val="40"/>
-        </w:rPr>
-        <w:t>h with String and what benefit it i</w:t>
-      </w:r>
-      <w:r>
-        <w:rPr>
-          <w:sz w:val="40"/>
-          <w:szCs w:val="40"/>
-        </w:rPr>
-        <w:t>s providing?</w:t>
-      </w:r>
-    </w:p>
-    <w:p>
-      <w:pPr>
-        <w:rPr>
-          <w:sz w:val="40"/>
-          <w:szCs w:val="40"/>
-        </w:rPr>
-      </w:pPr>
-      <w:r>
-        <w:rPr>
-          <w:sz w:val="40"/>
-          <w:szCs w:val="40"/>
-        </w:rPr>
-        <w:t>Q.  How Try with Resource work i</w:t>
-      </w:r>
-      <w:r>
-        <w:rPr>
-          <w:sz w:val="40"/>
-          <w:szCs w:val="40"/>
-        </w:rPr>
-        <w:t>nternally?</w:t>
-      </w:r>
-    </w:p>
-    <w:p>
-      <w:pPr>
-        <w:rPr>
-          <w:sz w:val="40"/>
-          <w:szCs w:val="40"/>
-        </w:rPr>
-      </w:pPr>
-      <w:r>
-        <w:rPr>
-          <w:sz w:val="40"/>
-          <w:szCs w:val="40"/>
-        </w:rPr>
         <w:lastRenderedPageBreak/>
         <w:t xml:space="preserve">Q.  </w:t>
       </w:r>
@@ -5369,6 +5299,64 @@
           <w:sz w:val="40"/>
           <w:szCs w:val="40"/>
         </w:rPr>
+        <w:t>Explain switc</w:t>
+      </w:r>
+      <w:r>
+        <w:rPr>
+          <w:sz w:val="40"/>
+          <w:szCs w:val="40"/>
+        </w:rPr>
+        <w:t>h with String and what benefit it i</w:t>
+      </w:r>
+      <w:r>
+        <w:rPr>
+          <w:sz w:val="40"/>
+          <w:szCs w:val="40"/>
+        </w:rPr>
+        <w:t>s providing?</w:t>
+      </w:r>
+    </w:p>
+    <w:p>
+      <w:pPr>
+        <w:rPr>
+          <w:sz w:val="40"/>
+          <w:szCs w:val="40"/>
+        </w:rPr>
+      </w:pPr>
+      <w:r>
+        <w:rPr>
+          <w:sz w:val="40"/>
+          <w:szCs w:val="40"/>
+        </w:rPr>
+        <w:t>Q.  How Try with Resource work i</w:t>
+      </w:r>
+      <w:r>
+        <w:rPr>
+          <w:sz w:val="40"/>
+          <w:szCs w:val="40"/>
+        </w:rPr>
+        <w:t>nternally?</w:t>
+      </w:r>
+    </w:p>
+    <w:p>
+      <w:pPr>
+        <w:rPr>
+          <w:sz w:val="40"/>
+          <w:szCs w:val="40"/>
+        </w:rPr>
+      </w:pPr>
+      <w:r>
+        <w:rPr>
+          <w:sz w:val="40"/>
+          <w:szCs w:val="40"/>
+        </w:rPr>
+        <w:t xml:space="preserve">Q.  </w:t>
+      </w:r>
+      <w:r>
+        <w:rPr>
+          <w:sz w:val="40"/>
+          <w:szCs w:val="40"/>
+        </w:rPr>
         <w:t>What all Exception we need to handle and why?</w:t>
       </w:r>
     </w:p>
@@ -5693,113 +5681,6 @@
           <w:szCs w:val="40"/>
         </w:rPr>
         <w:t>Explain Join Point, Point Cut?</w:t>
-      </w:r>
-    </w:p>
-    <w:p>
-      <w:pPr>
-        <w:rPr>
-          <w:sz w:val="40"/>
-          <w:szCs w:val="40"/>
-        </w:rPr>
-      </w:pPr>
-      <w:r>
-        <w:rPr>
-          <w:sz w:val="40"/>
-          <w:szCs w:val="40"/>
-        </w:rPr>
-        <w:t xml:space="preserve">Q.  </w:t>
-      </w:r>
-      <w:r>
-        <w:rPr>
-          <w:sz w:val="40"/>
-          <w:szCs w:val="40"/>
-        </w:rPr>
-        <w:t xml:space="preserve">What is Difference between Spring AOP and </w:t>
-      </w:r>
-      <w:proofErr w:type="spellStart"/>
-      <w:r>
-        <w:rPr>
-          <w:sz w:val="40"/>
-          <w:szCs w:val="40"/>
-        </w:rPr>
-        <w:t>AspectJ</w:t>
-      </w:r>
-      <w:proofErr w:type="spellEnd"/>
-      <w:r>
-        <w:rPr>
-          <w:sz w:val="40"/>
-          <w:szCs w:val="40"/>
-        </w:rPr>
-        <w:t xml:space="preserve"> AOP?</w:t>
-      </w:r>
-    </w:p>
-    <w:p>
-      <w:pPr>
-        <w:rPr>
-          <w:sz w:val="40"/>
-          <w:szCs w:val="40"/>
-        </w:rPr>
-      </w:pPr>
-      <w:r>
-        <w:rPr>
-          <w:sz w:val="40"/>
-          <w:szCs w:val="40"/>
-        </w:rPr>
-        <w:t xml:space="preserve">Q.  What makes </w:t>
-      </w:r>
-      <w:proofErr w:type="gramStart"/>
-      <w:r>
-        <w:rPr>
-          <w:sz w:val="40"/>
-          <w:szCs w:val="40"/>
-        </w:rPr>
-        <w:t>Spring</w:t>
-      </w:r>
-      <w:proofErr w:type="gramEnd"/>
-      <w:r>
-        <w:rPr>
-          <w:sz w:val="40"/>
-          <w:szCs w:val="40"/>
-        </w:rPr>
-        <w:t xml:space="preserve"> boot Special?</w:t>
-      </w:r>
-    </w:p>
-    <w:p>
-      <w:pPr>
-        <w:rPr>
-          <w:sz w:val="40"/>
-          <w:szCs w:val="40"/>
-        </w:rPr>
-      </w:pPr>
-      <w:r>
-        <w:rPr>
-          <w:sz w:val="40"/>
-          <w:szCs w:val="40"/>
-        </w:rPr>
-        <w:t xml:space="preserve">Q.  </w:t>
-      </w:r>
-      <w:r>
-        <w:rPr>
-          <w:sz w:val="40"/>
-          <w:szCs w:val="40"/>
-        </w:rPr>
-        <w:t>Difference between @Controller &amp; @</w:t>
-      </w:r>
-      <w:proofErr w:type="spellStart"/>
-      <w:r>
-        <w:rPr>
-          <w:sz w:val="40"/>
-          <w:szCs w:val="40"/>
-        </w:rPr>
-        <w:t>RestController</w:t>
-      </w:r>
-      <w:proofErr w:type="spellEnd"/>
-      <w:r>
-        <w:rPr>
-          <w:sz w:val="40"/>
-          <w:szCs w:val="40"/>
-        </w:rPr>
-        <w:t>?</w:t>
       </w:r>
     </w:p>
     <w:p>
@@ -5822,6 +5703,97 @@
           <w:sz w:val="40"/>
           <w:szCs w:val="40"/>
         </w:rPr>
+        <w:t>What is Difference between Spring AOP and AspectJ AOP?</w:t>
+      </w:r>
+    </w:p>
+    <w:p>
+      <w:pPr>
+        <w:rPr>
+          <w:sz w:val="40"/>
+          <w:szCs w:val="40"/>
+        </w:rPr>
+      </w:pPr>
+      <w:r>
+        <w:rPr>
+          <w:sz w:val="40"/>
+          <w:szCs w:val="40"/>
+        </w:rPr>
+        <w:t xml:space="preserve">Q.  What makes </w:t>
+      </w:r>
+      <w:proofErr w:type="gramStart"/>
+      <w:r>
+        <w:rPr>
+          <w:sz w:val="40"/>
+          <w:szCs w:val="40"/>
+        </w:rPr>
+        <w:t>Spring</w:t>
+      </w:r>
+      <w:proofErr w:type="gramEnd"/>
+      <w:r>
+        <w:rPr>
+          <w:sz w:val="40"/>
+          <w:szCs w:val="40"/>
+        </w:rPr>
+        <w:t xml:space="preserve"> boot Special?</w:t>
+      </w:r>
+    </w:p>
+    <w:p>
+      <w:pPr>
+        <w:rPr>
+          <w:sz w:val="40"/>
+          <w:szCs w:val="40"/>
+        </w:rPr>
+      </w:pPr>
+      <w:r>
+        <w:rPr>
+          <w:sz w:val="40"/>
+          <w:szCs w:val="40"/>
+        </w:rPr>
+        <w:t xml:space="preserve">Q.  </w:t>
+      </w:r>
+      <w:r>
+        <w:rPr>
+          <w:sz w:val="40"/>
+          <w:szCs w:val="40"/>
+        </w:rPr>
+        <w:t>Difference between @Controller &amp; @</w:t>
+      </w:r>
+      <w:proofErr w:type="spellStart"/>
+      <w:r>
+        <w:rPr>
+          <w:sz w:val="40"/>
+          <w:szCs w:val="40"/>
+        </w:rPr>
+        <w:t>RestController</w:t>
+      </w:r>
+      <w:proofErr w:type="spellEnd"/>
+      <w:r>
+        <w:rPr>
+          <w:sz w:val="40"/>
+          <w:szCs w:val="40"/>
+        </w:rPr>
+        <w:t>?</w:t>
+      </w:r>
+    </w:p>
+    <w:p>
+      <w:pPr>
+        <w:rPr>
+          <w:sz w:val="40"/>
+          <w:szCs w:val="40"/>
+        </w:rPr>
+      </w:pPr>
+      <w:r>
+        <w:rPr>
+          <w:sz w:val="40"/>
+          <w:szCs w:val="40"/>
+        </w:rPr>
+        <w:t xml:space="preserve">Q.  </w:t>
+      </w:r>
+      <w:r>
+        <w:rPr>
+          <w:sz w:val="40"/>
+          <w:szCs w:val="40"/>
+        </w:rPr>
         <w:t>Explain how Transaction Management works in your Application?</w:t>
       </w:r>
     </w:p>
@@ -6039,6 +6011,7 @@
           <w:sz w:val="36"/>
           <w:szCs w:val="36"/>
         </w:rPr>
+        <w:lastRenderedPageBreak/>
         <w:t xml:space="preserve">Q-- How do you rate yourself in </w:t>
       </w:r>
       <w:proofErr w:type="spellStart"/>
@@ -6142,6 +6115,359 @@
           <w:sz w:val="36"/>
           <w:szCs w:val="36"/>
         </w:rPr>
+        <w:t xml:space="preserve">Q-- </w:t>
+      </w:r>
+      <w:proofErr w:type="gramStart"/>
+      <w:r>
+        <w:rPr>
+          <w:sz w:val="36"/>
+          <w:szCs w:val="36"/>
+        </w:rPr>
+        <w:t>can</w:t>
+      </w:r>
+      <w:proofErr w:type="gramEnd"/>
+      <w:r>
+        <w:rPr>
+          <w:sz w:val="36"/>
+          <w:szCs w:val="36"/>
+        </w:rPr>
+        <w:t xml:space="preserve"> you </w:t>
+      </w:r>
+      <w:proofErr w:type="spellStart"/>
+      <w:r>
+        <w:rPr>
+          <w:sz w:val="36"/>
+          <w:szCs w:val="36"/>
+        </w:rPr>
+        <w:t>expalin</w:t>
+      </w:r>
+      <w:proofErr w:type="spellEnd"/>
+      <w:r>
+        <w:rPr>
+          <w:sz w:val="36"/>
+          <w:szCs w:val="36"/>
+        </w:rPr>
+        <w:t xml:space="preserve"> what is exception handling and what kind of exceptions we need to handle.</w:t>
+      </w:r>
+    </w:p>
+    <w:p>
+      <w:pPr>
+        <w:rPr>
+          <w:sz w:val="36"/>
+          <w:szCs w:val="36"/>
+        </w:rPr>
+      </w:pPr>
+    </w:p>
+    <w:p>
+      <w:pPr>
+        <w:rPr>
+          <w:sz w:val="36"/>
+          <w:szCs w:val="36"/>
+        </w:rPr>
+      </w:pPr>
+      <w:r>
+        <w:rPr>
+          <w:sz w:val="36"/>
+          <w:szCs w:val="36"/>
+        </w:rPr>
+        <w:t xml:space="preserve">Q-- </w:t>
+      </w:r>
+      <w:proofErr w:type="gramStart"/>
+      <w:r>
+        <w:rPr>
+          <w:sz w:val="36"/>
+          <w:szCs w:val="36"/>
+        </w:rPr>
+        <w:t>what</w:t>
+      </w:r>
+      <w:proofErr w:type="gramEnd"/>
+      <w:r>
+        <w:rPr>
+          <w:sz w:val="36"/>
+          <w:szCs w:val="36"/>
+        </w:rPr>
+        <w:t xml:space="preserve"> kind of exceptions we need to handle explicitly?</w:t>
+      </w:r>
+    </w:p>
+    <w:p>
+      <w:pPr>
+        <w:rPr>
+          <w:sz w:val="36"/>
+          <w:szCs w:val="36"/>
+        </w:rPr>
+      </w:pPr>
+    </w:p>
+    <w:p>
+      <w:pPr>
+        <w:rPr>
+          <w:sz w:val="36"/>
+          <w:szCs w:val="36"/>
+        </w:rPr>
+      </w:pPr>
+      <w:r>
+        <w:rPr>
+          <w:sz w:val="36"/>
+          <w:szCs w:val="36"/>
+        </w:rPr>
+        <w:t xml:space="preserve">Q-- </w:t>
+      </w:r>
+      <w:proofErr w:type="gramStart"/>
+      <w:r>
+        <w:rPr>
+          <w:sz w:val="36"/>
+          <w:szCs w:val="36"/>
+        </w:rPr>
+        <w:t>what</w:t>
+      </w:r>
+      <w:proofErr w:type="gramEnd"/>
+      <w:r>
+        <w:rPr>
+          <w:sz w:val="36"/>
+          <w:szCs w:val="36"/>
+        </w:rPr>
+        <w:t xml:space="preserve"> is runtime and </w:t>
+      </w:r>
+      <w:proofErr w:type="spellStart"/>
+      <w:r>
+        <w:rPr>
+          <w:sz w:val="36"/>
+          <w:szCs w:val="36"/>
+        </w:rPr>
+        <w:t>complie</w:t>
+      </w:r>
+      <w:proofErr w:type="spellEnd"/>
+      <w:r>
+        <w:rPr>
+          <w:sz w:val="36"/>
+          <w:szCs w:val="36"/>
+        </w:rPr>
+        <w:t xml:space="preserve"> time exceptions? </w:t>
+      </w:r>
+      <w:proofErr w:type="gramStart"/>
+      <w:r>
+        <w:rPr>
+          <w:sz w:val="36"/>
+          <w:szCs w:val="36"/>
+        </w:rPr>
+        <w:t>why</w:t>
+      </w:r>
+      <w:proofErr w:type="gramEnd"/>
+      <w:r>
+        <w:rPr>
+          <w:sz w:val="36"/>
+          <w:szCs w:val="36"/>
+        </w:rPr>
+        <w:t xml:space="preserve"> they are divided in such a way?</w:t>
+      </w:r>
+    </w:p>
+    <w:p>
+      <w:pPr>
+        <w:rPr>
+          <w:sz w:val="36"/>
+          <w:szCs w:val="36"/>
+        </w:rPr>
+      </w:pPr>
+    </w:p>
+    <w:p>
+      <w:pPr>
+        <w:rPr>
+          <w:sz w:val="36"/>
+          <w:szCs w:val="36"/>
+        </w:rPr>
+      </w:pPr>
+      <w:r>
+        <w:rPr>
+          <w:sz w:val="36"/>
+          <w:szCs w:val="36"/>
+        </w:rPr>
+        <w:t xml:space="preserve">Q-- </w:t>
+      </w:r>
+      <w:proofErr w:type="gramStart"/>
+      <w:r>
+        <w:rPr>
+          <w:sz w:val="36"/>
+          <w:szCs w:val="36"/>
+        </w:rPr>
+        <w:t>which</w:t>
+      </w:r>
+      <w:proofErr w:type="gramEnd"/>
+      <w:r>
+        <w:rPr>
+          <w:sz w:val="36"/>
+          <w:szCs w:val="36"/>
+        </w:rPr>
+        <w:t xml:space="preserve"> keyword we used to </w:t>
+      </w:r>
+      <w:proofErr w:type="spellStart"/>
+      <w:r>
+        <w:rPr>
+          <w:sz w:val="36"/>
+          <w:szCs w:val="36"/>
+        </w:rPr>
+        <w:t>thow</w:t>
+      </w:r>
+      <w:proofErr w:type="spellEnd"/>
+      <w:r>
+        <w:rPr>
+          <w:sz w:val="36"/>
+          <w:szCs w:val="36"/>
+        </w:rPr>
+        <w:t xml:space="preserve"> the exception?</w:t>
+      </w:r>
+    </w:p>
+    <w:p>
+      <w:pPr>
+        <w:rPr>
+          <w:sz w:val="36"/>
+          <w:szCs w:val="36"/>
+        </w:rPr>
+      </w:pPr>
+    </w:p>
+    <w:p>
+      <w:pPr>
+        <w:rPr>
+          <w:sz w:val="36"/>
+          <w:szCs w:val="36"/>
+        </w:rPr>
+      </w:pPr>
+      <w:r>
+        <w:rPr>
+          <w:sz w:val="36"/>
+          <w:szCs w:val="36"/>
+        </w:rPr>
+        <w:t xml:space="preserve">Q-- </w:t>
+      </w:r>
+      <w:proofErr w:type="gramStart"/>
+      <w:r>
+        <w:rPr>
+          <w:sz w:val="36"/>
+          <w:szCs w:val="36"/>
+        </w:rPr>
+        <w:t>what</w:t>
+      </w:r>
+      <w:proofErr w:type="gramEnd"/>
+      <w:r>
+        <w:rPr>
+          <w:sz w:val="36"/>
+          <w:szCs w:val="36"/>
+        </w:rPr>
+        <w:t xml:space="preserve"> is the difference between throw and throws?</w:t>
+      </w:r>
+    </w:p>
+    <w:p>
+      <w:pPr>
+        <w:rPr>
+          <w:sz w:val="36"/>
+          <w:szCs w:val="36"/>
+        </w:rPr>
+      </w:pPr>
+    </w:p>
+    <w:p>
+      <w:pPr>
+        <w:rPr>
+          <w:sz w:val="36"/>
+          <w:szCs w:val="36"/>
+        </w:rPr>
+      </w:pPr>
+      <w:r>
+        <w:rPr>
+          <w:sz w:val="36"/>
+          <w:szCs w:val="36"/>
+        </w:rPr>
+        <w:t xml:space="preserve">Q-- </w:t>
+      </w:r>
+      <w:proofErr w:type="gramStart"/>
+      <w:r>
+        <w:rPr>
+          <w:sz w:val="36"/>
+          <w:szCs w:val="36"/>
+        </w:rPr>
+        <w:t>can</w:t>
+      </w:r>
+      <w:proofErr w:type="gramEnd"/>
+      <w:r>
+        <w:rPr>
+          <w:sz w:val="36"/>
+          <w:szCs w:val="36"/>
+        </w:rPr>
+        <w:t xml:space="preserve"> we use throw in try </w:t>
+      </w:r>
+      <w:proofErr w:type="spellStart"/>
+      <w:r>
+        <w:rPr>
+          <w:sz w:val="36"/>
+          <w:szCs w:val="36"/>
+        </w:rPr>
+        <w:t>bolck</w:t>
+      </w:r>
+      <w:proofErr w:type="spellEnd"/>
+      <w:r>
+        <w:rPr>
+          <w:sz w:val="36"/>
+          <w:szCs w:val="36"/>
+        </w:rPr>
+        <w:t>?</w:t>
+      </w:r>
+    </w:p>
+    <w:p>
+      <w:pPr>
+        <w:rPr>
+          <w:sz w:val="36"/>
+          <w:szCs w:val="36"/>
+        </w:rPr>
+      </w:pPr>
+    </w:p>
+    <w:p>
+      <w:pPr>
+        <w:rPr>
+          <w:sz w:val="36"/>
+          <w:szCs w:val="36"/>
+        </w:rPr>
+      </w:pPr>
+      <w:r>
+        <w:rPr>
+          <w:sz w:val="36"/>
+          <w:szCs w:val="36"/>
+        </w:rPr>
+        <w:t xml:space="preserve">Q-- </w:t>
+      </w:r>
+      <w:proofErr w:type="gramStart"/>
+      <w:r>
+        <w:rPr>
+          <w:sz w:val="36"/>
+          <w:szCs w:val="36"/>
+        </w:rPr>
+        <w:t>what</w:t>
+      </w:r>
+      <w:proofErr w:type="gramEnd"/>
+      <w:r>
+        <w:rPr>
+          <w:sz w:val="36"/>
+          <w:szCs w:val="36"/>
+        </w:rPr>
+        <w:t xml:space="preserve"> are the collection you have explicitly work?</w:t>
+      </w:r>
+    </w:p>
+    <w:p>
+      <w:pPr>
+        <w:rPr>
+          <w:sz w:val="36"/>
+          <w:szCs w:val="36"/>
+        </w:rPr>
+      </w:pPr>
+    </w:p>
+    <w:p>
+      <w:pPr>
+        <w:rPr>
+          <w:sz w:val="36"/>
+          <w:szCs w:val="36"/>
+        </w:rPr>
+      </w:pPr>
+      <w:r>
+        <w:rPr>
+          <w:sz w:val="36"/>
+          <w:szCs w:val="36"/>
+        </w:rPr>
         <w:lastRenderedPageBreak/>
         <w:t xml:space="preserve">Q-- </w:t>
       </w:r>
@@ -6159,359 +6485,6 @@
           <w:sz w:val="36"/>
           <w:szCs w:val="36"/>
         </w:rPr>
-        <w:t xml:space="preserve"> you </w:t>
-      </w:r>
-      <w:proofErr w:type="spellStart"/>
-      <w:r>
-        <w:rPr>
-          <w:sz w:val="36"/>
-          <w:szCs w:val="36"/>
-        </w:rPr>
-        <w:t>expalin</w:t>
-      </w:r>
-      <w:proofErr w:type="spellEnd"/>
-      <w:r>
-        <w:rPr>
-          <w:sz w:val="36"/>
-          <w:szCs w:val="36"/>
-        </w:rPr>
-        <w:t xml:space="preserve"> what is exception handling and what kind of exceptions we need to handle.</w:t>
-      </w:r>
-    </w:p>
-    <w:p>
-      <w:pPr>
-        <w:rPr>
-          <w:sz w:val="36"/>
-          <w:szCs w:val="36"/>
-        </w:rPr>
-      </w:pPr>
-    </w:p>
-    <w:p>
-      <w:pPr>
-        <w:rPr>
-          <w:sz w:val="36"/>
-          <w:szCs w:val="36"/>
-        </w:rPr>
-      </w:pPr>
-      <w:r>
-        <w:rPr>
-          <w:sz w:val="36"/>
-          <w:szCs w:val="36"/>
-        </w:rPr>
-        <w:t xml:space="preserve">Q-- </w:t>
-      </w:r>
-      <w:proofErr w:type="gramStart"/>
-      <w:r>
-        <w:rPr>
-          <w:sz w:val="36"/>
-          <w:szCs w:val="36"/>
-        </w:rPr>
-        <w:t>what</w:t>
-      </w:r>
-      <w:proofErr w:type="gramEnd"/>
-      <w:r>
-        <w:rPr>
-          <w:sz w:val="36"/>
-          <w:szCs w:val="36"/>
-        </w:rPr>
-        <w:t xml:space="preserve"> kind of exceptions we need to handle explicitly?</w:t>
-      </w:r>
-    </w:p>
-    <w:p>
-      <w:pPr>
-        <w:rPr>
-          <w:sz w:val="36"/>
-          <w:szCs w:val="36"/>
-        </w:rPr>
-      </w:pPr>
-    </w:p>
-    <w:p>
-      <w:pPr>
-        <w:rPr>
-          <w:sz w:val="36"/>
-          <w:szCs w:val="36"/>
-        </w:rPr>
-      </w:pPr>
-      <w:r>
-        <w:rPr>
-          <w:sz w:val="36"/>
-          <w:szCs w:val="36"/>
-        </w:rPr>
-        <w:t xml:space="preserve">Q-- </w:t>
-      </w:r>
-      <w:proofErr w:type="gramStart"/>
-      <w:r>
-        <w:rPr>
-          <w:sz w:val="36"/>
-          <w:szCs w:val="36"/>
-        </w:rPr>
-        <w:t>what</w:t>
-      </w:r>
-      <w:proofErr w:type="gramEnd"/>
-      <w:r>
-        <w:rPr>
-          <w:sz w:val="36"/>
-          <w:szCs w:val="36"/>
-        </w:rPr>
-        <w:t xml:space="preserve"> is runtime and </w:t>
-      </w:r>
-      <w:proofErr w:type="spellStart"/>
-      <w:r>
-        <w:rPr>
-          <w:sz w:val="36"/>
-          <w:szCs w:val="36"/>
-        </w:rPr>
-        <w:t>complie</w:t>
-      </w:r>
-      <w:proofErr w:type="spellEnd"/>
-      <w:r>
-        <w:rPr>
-          <w:sz w:val="36"/>
-          <w:szCs w:val="36"/>
-        </w:rPr>
-        <w:t xml:space="preserve"> time exceptions? </w:t>
-      </w:r>
-      <w:proofErr w:type="gramStart"/>
-      <w:r>
-        <w:rPr>
-          <w:sz w:val="36"/>
-          <w:szCs w:val="36"/>
-        </w:rPr>
-        <w:t>why</w:t>
-      </w:r>
-      <w:proofErr w:type="gramEnd"/>
-      <w:r>
-        <w:rPr>
-          <w:sz w:val="36"/>
-          <w:szCs w:val="36"/>
-        </w:rPr>
-        <w:t xml:space="preserve"> they are divided in such a way?</w:t>
-      </w:r>
-    </w:p>
-    <w:p>
-      <w:pPr>
-        <w:rPr>
-          <w:sz w:val="36"/>
-          <w:szCs w:val="36"/>
-        </w:rPr>
-      </w:pPr>
-    </w:p>
-    <w:p>
-      <w:pPr>
-        <w:rPr>
-          <w:sz w:val="36"/>
-          <w:szCs w:val="36"/>
-        </w:rPr>
-      </w:pPr>
-      <w:r>
-        <w:rPr>
-          <w:sz w:val="36"/>
-          <w:szCs w:val="36"/>
-        </w:rPr>
-        <w:t xml:space="preserve">Q-- </w:t>
-      </w:r>
-      <w:proofErr w:type="gramStart"/>
-      <w:r>
-        <w:rPr>
-          <w:sz w:val="36"/>
-          <w:szCs w:val="36"/>
-        </w:rPr>
-        <w:t>which</w:t>
-      </w:r>
-      <w:proofErr w:type="gramEnd"/>
-      <w:r>
-        <w:rPr>
-          <w:sz w:val="36"/>
-          <w:szCs w:val="36"/>
-        </w:rPr>
-        <w:t xml:space="preserve"> keyword we used to </w:t>
-      </w:r>
-      <w:proofErr w:type="spellStart"/>
-      <w:r>
-        <w:rPr>
-          <w:sz w:val="36"/>
-          <w:szCs w:val="36"/>
-        </w:rPr>
-        <w:t>thow</w:t>
-      </w:r>
-      <w:proofErr w:type="spellEnd"/>
-      <w:r>
-        <w:rPr>
-          <w:sz w:val="36"/>
-          <w:szCs w:val="36"/>
-        </w:rPr>
-        <w:t xml:space="preserve"> the exception?</w:t>
-      </w:r>
-    </w:p>
-    <w:p>
-      <w:pPr>
-        <w:rPr>
-          <w:sz w:val="36"/>
-          <w:szCs w:val="36"/>
-        </w:rPr>
-      </w:pPr>
-    </w:p>
-    <w:p>
-      <w:pPr>
-        <w:rPr>
-          <w:sz w:val="36"/>
-          <w:szCs w:val="36"/>
-        </w:rPr>
-      </w:pPr>
-      <w:r>
-        <w:rPr>
-          <w:sz w:val="36"/>
-          <w:szCs w:val="36"/>
-        </w:rPr>
-        <w:t xml:space="preserve">Q-- </w:t>
-      </w:r>
-      <w:proofErr w:type="gramStart"/>
-      <w:r>
-        <w:rPr>
-          <w:sz w:val="36"/>
-          <w:szCs w:val="36"/>
-        </w:rPr>
-        <w:t>what</w:t>
-      </w:r>
-      <w:proofErr w:type="gramEnd"/>
-      <w:r>
-        <w:rPr>
-          <w:sz w:val="36"/>
-          <w:szCs w:val="36"/>
-        </w:rPr>
-        <w:t xml:space="preserve"> is the difference between throw and throws?</w:t>
-      </w:r>
-    </w:p>
-    <w:p>
-      <w:pPr>
-        <w:rPr>
-          <w:sz w:val="36"/>
-          <w:szCs w:val="36"/>
-        </w:rPr>
-      </w:pPr>
-    </w:p>
-    <w:p>
-      <w:pPr>
-        <w:rPr>
-          <w:sz w:val="36"/>
-          <w:szCs w:val="36"/>
-        </w:rPr>
-      </w:pPr>
-      <w:r>
-        <w:rPr>
-          <w:sz w:val="36"/>
-          <w:szCs w:val="36"/>
-        </w:rPr>
-        <w:t xml:space="preserve">Q-- </w:t>
-      </w:r>
-      <w:proofErr w:type="gramStart"/>
-      <w:r>
-        <w:rPr>
-          <w:sz w:val="36"/>
-          <w:szCs w:val="36"/>
-        </w:rPr>
-        <w:t>can</w:t>
-      </w:r>
-      <w:proofErr w:type="gramEnd"/>
-      <w:r>
-        <w:rPr>
-          <w:sz w:val="36"/>
-          <w:szCs w:val="36"/>
-        </w:rPr>
-        <w:t xml:space="preserve"> we use throw in try </w:t>
-      </w:r>
-      <w:proofErr w:type="spellStart"/>
-      <w:r>
-        <w:rPr>
-          <w:sz w:val="36"/>
-          <w:szCs w:val="36"/>
-        </w:rPr>
-        <w:t>bolck</w:t>
-      </w:r>
-      <w:proofErr w:type="spellEnd"/>
-      <w:r>
-        <w:rPr>
-          <w:sz w:val="36"/>
-          <w:szCs w:val="36"/>
-        </w:rPr>
-        <w:t>?</w:t>
-      </w:r>
-    </w:p>
-    <w:p>
-      <w:pPr>
-        <w:rPr>
-          <w:sz w:val="36"/>
-          <w:szCs w:val="36"/>
-        </w:rPr>
-      </w:pPr>
-    </w:p>
-    <w:p>
-      <w:pPr>
-        <w:rPr>
-          <w:sz w:val="36"/>
-          <w:szCs w:val="36"/>
-        </w:rPr>
-      </w:pPr>
-      <w:r>
-        <w:rPr>
-          <w:sz w:val="36"/>
-          <w:szCs w:val="36"/>
-        </w:rPr>
-        <w:t xml:space="preserve">Q-- </w:t>
-      </w:r>
-      <w:proofErr w:type="gramStart"/>
-      <w:r>
-        <w:rPr>
-          <w:sz w:val="36"/>
-          <w:szCs w:val="36"/>
-        </w:rPr>
-        <w:t>what</w:t>
-      </w:r>
-      <w:proofErr w:type="gramEnd"/>
-      <w:r>
-        <w:rPr>
-          <w:sz w:val="36"/>
-          <w:szCs w:val="36"/>
-        </w:rPr>
-        <w:t xml:space="preserve"> are the collection you have explicitly work?</w:t>
-      </w:r>
-    </w:p>
-    <w:p>
-      <w:pPr>
-        <w:rPr>
-          <w:sz w:val="36"/>
-          <w:szCs w:val="36"/>
-        </w:rPr>
-      </w:pPr>
-    </w:p>
-    <w:p>
-      <w:pPr>
-        <w:rPr>
-          <w:sz w:val="36"/>
-          <w:szCs w:val="36"/>
-        </w:rPr>
-      </w:pPr>
-      <w:r>
-        <w:rPr>
-          <w:sz w:val="36"/>
-          <w:szCs w:val="36"/>
-        </w:rPr>
-        <w:t xml:space="preserve">Q-- </w:t>
-      </w:r>
-      <w:proofErr w:type="gramStart"/>
-      <w:r>
-        <w:rPr>
-          <w:sz w:val="36"/>
-          <w:szCs w:val="36"/>
-        </w:rPr>
-        <w:t>can</w:t>
-      </w:r>
-      <w:proofErr w:type="gramEnd"/>
-      <w:r>
-        <w:rPr>
-          <w:sz w:val="36"/>
-          <w:szCs w:val="36"/>
-        </w:rPr>
         <w:t xml:space="preserve"> you explain in detail how </w:t>
       </w:r>
       <w:proofErr w:type="spellStart"/>
@@ -7038,7 +7011,6 @@
           <w:sz w:val="36"/>
           <w:szCs w:val="36"/>
         </w:rPr>
-        <w:lastRenderedPageBreak/>
         <w:t xml:space="preserve">Q-- </w:t>
       </w:r>
       <w:proofErr w:type="gramStart"/>
@@ -7374,21 +7346,13 @@
           <w:szCs w:val="40"/>
         </w:rPr>
       </w:pPr>
-      <w:proofErr w:type="spellStart"/>
-      <w:r>
-        <w:rPr>
-          <w:sz w:val="40"/>
-          <w:szCs w:val="40"/>
-        </w:rPr>
-        <w:t>Divik</w:t>
-      </w:r>
-      <w:proofErr w:type="spellEnd"/>
-      <w:r>
-        <w:rPr>
-          <w:sz w:val="40"/>
-          <w:szCs w:val="40"/>
-        </w:rPr>
-        <w:t xml:space="preserve"> Area- 51</w:t>
+      <w:r>
+        <w:rPr>
+          <w:sz w:val="40"/>
+          <w:szCs w:val="40"/>
+        </w:rPr>
+        <w:lastRenderedPageBreak/>
+        <w:t>Divik Area- 51</w:t>
       </w:r>
     </w:p>
     <w:p>
@@ -7412,7 +7376,6 @@
           <w:u w:val="single"/>
         </w:rPr>
       </w:pPr>
-      <w:proofErr w:type="spellStart"/>
       <w:r>
         <w:rPr>
           <w:b/>
@@ -7421,26 +7384,15 @@
           <w:szCs w:val="40"/>
           <w:u w:val="single"/>
         </w:rPr>
-        <w:t>Divik</w:t>
-      </w:r>
-      <w:proofErr w:type="spellEnd"/>
-      <w:r>
-        <w:rPr>
-          <w:b/>
-          <w:bCs/>
-          <w:sz w:val="40"/>
-          <w:szCs w:val="40"/>
-          <w:u w:val="single"/>
-        </w:rPr>
-        <w:t xml:space="preserve"> Questions Area</w:t>
+        <w:t>Divik Questions Area</w:t>
       </w:r>
     </w:p>
     <w:p>
       <w:r>
         <w:rPr>
           <w:noProof/>
-        </w:rPr>
-        <w:lastRenderedPageBreak/>
+          <w:lang w:bidi="hi-IN"/>
+        </w:rPr>
         <w:drawing>
           <wp:inline distT="0" distB="0" distL="0" distR="0">
             <wp:extent cx="5943600" cy="2681080"/>
@@ -7495,6 +7447,7 @@
       <w:r>
         <w:rPr>
           <w:noProof/>
+          <w:lang w:bidi="hi-IN"/>
         </w:rPr>
         <w:drawing>
           <wp:inline distT="0" distB="0" distL="0" distR="0">
@@ -7550,7 +7503,9 @@
       <w:r>
         <w:rPr>
           <w:noProof/>
-        </w:rPr>
+          <w:lang w:bidi="hi-IN"/>
+        </w:rPr>
+        <w:lastRenderedPageBreak/>
         <w:drawing>
           <wp:inline distT="0" distB="0" distL="0" distR="0">
             <wp:extent cx="5609492" cy="1914525"/>
@@ -7605,8 +7560,8 @@
       <w:r>
         <w:rPr>
           <w:noProof/>
-        </w:rPr>
-        <w:lastRenderedPageBreak/>
+          <w:lang w:bidi="hi-IN"/>
+        </w:rPr>
         <w:drawing>
           <wp:inline distT="0" distB="0" distL="0" distR="0">
             <wp:extent cx="5943600" cy="3050628"/>
@@ -7661,6 +7616,7 @@
       <w:r>
         <w:rPr>
           <w:noProof/>
+          <w:lang w:bidi="hi-IN"/>
         </w:rPr>
         <w:drawing>
           <wp:inline distT="0" distB="0" distL="0" distR="0">
@@ -7731,7 +7687,9 @@
       <w:r>
         <w:rPr>
           <w:noProof/>
-        </w:rPr>
+          <w:lang w:bidi="hi-IN"/>
+        </w:rPr>
+        <w:lastRenderedPageBreak/>
         <w:drawing>
           <wp:inline distT="0" distB="0" distL="0" distR="0">
             <wp:extent cx="5895340" cy="1619250"/>
@@ -7804,8 +7762,8 @@
       <w:r>
         <w:rPr>
           <w:noProof/>
-        </w:rPr>
-        <w:lastRenderedPageBreak/>
+          <w:lang w:bidi="hi-IN"/>
+        </w:rPr>
         <w:drawing>
           <wp:inline distT="0" distB="0" distL="0" distR="0">
             <wp:extent cx="5942150" cy="1562100"/>
@@ -7904,6 +7862,7 @@
       <w:r>
         <w:rPr>
           <w:noProof/>
+          <w:lang w:bidi="hi-IN"/>
         </w:rPr>
         <w:drawing>
           <wp:inline distT="0" distB="0" distL="0" distR="0">
@@ -7959,6 +7918,7 @@
       <w:r>
         <w:rPr>
           <w:noProof/>
+          <w:lang w:bidi="hi-IN"/>
         </w:rPr>
         <w:drawing>
           <wp:inline distT="0" distB="0" distL="0" distR="0">
@@ -8014,7 +7974,9 @@
       <w:r>
         <w:rPr>
           <w:noProof/>
-        </w:rPr>
+          <w:lang w:bidi="hi-IN"/>
+        </w:rPr>
+        <w:lastRenderedPageBreak/>
         <w:drawing>
           <wp:inline distT="0" distB="0" distL="0" distR="0">
             <wp:extent cx="4410075" cy="1600200"/>
@@ -8069,6 +8031,7 @@
       <w:r>
         <w:rPr>
           <w:noProof/>
+          <w:lang w:bidi="hi-IN"/>
         </w:rPr>
         <w:drawing>
           <wp:inline distT="0" distB="0" distL="0" distR="0">
@@ -8124,8 +8087,8 @@
       <w:r>
         <w:rPr>
           <w:noProof/>
-        </w:rPr>
-        <w:lastRenderedPageBreak/>
+          <w:lang w:bidi="hi-IN"/>
+        </w:rPr>
         <w:drawing>
           <wp:inline distT="0" distB="0" distL="0" distR="0">
             <wp:extent cx="4552950" cy="781050"/>
@@ -8180,6 +8143,7 @@
       <w:r>
         <w:rPr>
           <w:noProof/>
+          <w:lang w:bidi="hi-IN"/>
         </w:rPr>
         <w:drawing>
           <wp:inline distT="0" distB="0" distL="0" distR="0">
@@ -8235,6 +8199,7 @@
       <w:r>
         <w:rPr>
           <w:noProof/>
+          <w:lang w:bidi="hi-IN"/>
         </w:rPr>
         <w:drawing>
           <wp:inline distT="0" distB="0" distL="0" distR="0">
@@ -8295,6 +8260,7 @@
       <w:r>
         <w:rPr>
           <w:noProof/>
+          <w:lang w:bidi="hi-IN"/>
         </w:rPr>
         <w:drawing>
           <wp:inline distT="0" distB="0" distL="0" distR="0">
@@ -8374,6 +8340,7 @@
       <w:r>
         <w:rPr>
           <w:noProof/>
+          <w:lang w:bidi="hi-IN"/>
         </w:rPr>
         <w:drawing>
           <wp:inline distT="0" distB="0" distL="0" distR="0">
@@ -8429,6 +8396,7 @@
       <w:r>
         <w:rPr>
           <w:noProof/>
+          <w:lang w:bidi="hi-IN"/>
         </w:rPr>
         <w:drawing>
           <wp:inline distT="0" distB="0" distL="0" distR="0">
@@ -8484,8 +8452,8 @@
       <w:r>
         <w:rPr>
           <w:noProof/>
-        </w:rPr>
-        <w:lastRenderedPageBreak/>
+          <w:lang w:bidi="hi-IN"/>
+        </w:rPr>
         <w:drawing>
           <wp:inline distT="0" distB="0" distL="0" distR="0">
             <wp:extent cx="5400675" cy="533400"/>
@@ -8540,6 +8508,7 @@
       <w:r>
         <w:rPr>
           <w:noProof/>
+          <w:lang w:bidi="hi-IN"/>
         </w:rPr>
         <w:drawing>
           <wp:inline distT="0" distB="0" distL="0" distR="0">
@@ -8595,6 +8564,7 @@
       <w:r>
         <w:rPr>
           <w:noProof/>
+          <w:lang w:bidi="hi-IN"/>
         </w:rPr>
         <w:drawing>
           <wp:inline distT="0" distB="0" distL="0" distR="0">
@@ -8656,6 +8626,7 @@
       <w:r>
         <w:rPr>
           <w:noProof/>
+          <w:lang w:bidi="hi-IN"/>
         </w:rPr>
         <w:drawing>
           <wp:inline distT="0" distB="0" distL="0" distR="0">
@@ -8711,6 +8682,7 @@
       <w:r>
         <w:rPr>
           <w:noProof/>
+          <w:lang w:bidi="hi-IN"/>
         </w:rPr>
         <w:drawing>
           <wp:inline distT="0" distB="0" distL="0" distR="0">
@@ -8766,7 +8738,9 @@
       <w:r>
         <w:rPr>
           <w:noProof/>
-        </w:rPr>
+          <w:lang w:bidi="hi-IN"/>
+        </w:rPr>
+        <w:lastRenderedPageBreak/>
         <w:drawing>
           <wp:inline distT="0" distB="0" distL="0" distR="0">
             <wp:extent cx="4838700" cy="666750"/>
@@ -8843,6 +8817,7 @@
       <w:r>
         <w:rPr>
           <w:noProof/>
+          <w:lang w:bidi="hi-IN"/>
         </w:rPr>
         <w:drawing>
           <wp:inline distT="0" distB="0" distL="0" distR="0">
@@ -8913,8 +8888,8 @@
       <w:r>
         <w:rPr>
           <w:noProof/>
-        </w:rPr>
-        <w:lastRenderedPageBreak/>
+          <w:lang w:bidi="hi-IN"/>
+        </w:rPr>
         <w:drawing>
           <wp:inline distT="0" distB="0" distL="0" distR="0">
             <wp:extent cx="4914900" cy="228600"/>
@@ -8982,6 +8957,7 @@
       <w:r>
         <w:rPr>
           <w:noProof/>
+          <w:lang w:bidi="hi-IN"/>
         </w:rPr>
         <w:drawing>
           <wp:inline distT="0" distB="0" distL="0" distR="0">
@@ -9055,6 +9031,7 @@
       <w:r>
         <w:rPr>
           <w:noProof/>
+          <w:lang w:bidi="hi-IN"/>
         </w:rPr>
         <w:drawing>
           <wp:inline distT="0" distB="0" distL="0" distR="0">
@@ -9110,6 +9087,7 @@
       <w:r>
         <w:rPr>
           <w:noProof/>
+          <w:lang w:bidi="hi-IN"/>
         </w:rPr>
         <w:drawing>
           <wp:inline distT="0" distB="0" distL="0" distR="0">
@@ -9165,6 +9143,7 @@
       <w:r>
         <w:rPr>
           <w:noProof/>
+          <w:lang w:bidi="hi-IN"/>
         </w:rPr>
         <w:drawing>
           <wp:inline distT="0" distB="0" distL="0" distR="0">
@@ -9233,7 +9212,9 @@
       <w:r>
         <w:rPr>
           <w:noProof/>
-        </w:rPr>
+          <w:lang w:bidi="hi-IN"/>
+        </w:rPr>
+        <w:lastRenderedPageBreak/>
         <w:drawing>
           <wp:inline distT="0" distB="0" distL="0" distR="0">
             <wp:extent cx="5372100" cy="514350"/>
@@ -9303,6 +9284,7 @@
       <w:r>
         <w:rPr>
           <w:noProof/>
+          <w:lang w:bidi="hi-IN"/>
         </w:rPr>
         <w:drawing>
           <wp:inline distT="0" distB="0" distL="0" distR="0">
@@ -9363,8 +9345,8 @@
       <w:r>
         <w:rPr>
           <w:noProof/>
-        </w:rPr>
-        <w:lastRenderedPageBreak/>
+          <w:lang w:bidi="hi-IN"/>
+        </w:rPr>
         <w:drawing>
           <wp:inline distT="0" distB="0" distL="0" distR="0">
             <wp:extent cx="5924550" cy="933450"/>
@@ -9429,6 +9411,7 @@
       <w:r>
         <w:rPr>
           <w:noProof/>
+          <w:lang w:bidi="hi-IN"/>
         </w:rPr>
         <w:drawing>
           <wp:inline distT="0" distB="0" distL="0" distR="0">
@@ -9484,6 +9467,7 @@
       <w:r>
         <w:rPr>
           <w:noProof/>
+          <w:lang w:bidi="hi-IN"/>
         </w:rPr>
         <w:drawing>
           <wp:inline distT="0" distB="0" distL="0" distR="0">
@@ -9539,6 +9523,7 @@
       <w:r>
         <w:rPr>
           <w:noProof/>
+          <w:lang w:bidi="hi-IN"/>
         </w:rPr>
         <w:drawing>
           <wp:inline distT="0" distB="0" distL="0" distR="0">
@@ -9620,8 +9605,8 @@
           <w:noProof/>
           <w:sz w:val="40"/>
           <w:szCs w:val="40"/>
-        </w:rPr>
-        <w:lastRenderedPageBreak/>
+          <w:lang w:bidi="hi-IN"/>
+        </w:rPr>
         <w:drawing>
           <wp:inline distT="0" distB="0" distL="0" distR="0" wp14:anchorId="08D0BE19" wp14:editId="4B19861F">
             <wp:extent cx="5467317" cy="1771650"/>
@@ -9694,6 +9679,7 @@
           <w:noProof/>
           <w:sz w:val="40"/>
           <w:szCs w:val="40"/>
+          <w:lang w:bidi="hi-IN"/>
         </w:rPr>
         <w:drawing>
           <wp:inline distT="0" distB="0" distL="0" distR="0">
@@ -9749,6 +9735,7 @@
           <w:noProof/>
           <w:sz w:val="40"/>
           <w:szCs w:val="40"/>
+          <w:lang w:bidi="hi-IN"/>
         </w:rPr>
         <w:drawing>
           <wp:inline distT="0" distB="0" distL="0" distR="0">
@@ -9804,7 +9791,9 @@
           <w:noProof/>
           <w:sz w:val="40"/>
           <w:szCs w:val="40"/>
-        </w:rPr>
+          <w:lang w:bidi="hi-IN"/>
+        </w:rPr>
+        <w:lastRenderedPageBreak/>
         <w:drawing>
           <wp:inline distT="0" distB="0" distL="0" distR="0">
             <wp:extent cx="6124575" cy="2352675"/>
@@ -9859,8 +9848,8 @@
           <w:noProof/>
           <w:sz w:val="40"/>
           <w:szCs w:val="40"/>
-        </w:rPr>
-        <w:lastRenderedPageBreak/>
+          <w:lang w:bidi="hi-IN"/>
+        </w:rPr>
         <w:drawing>
           <wp:inline distT="0" distB="0" distL="0" distR="0">
             <wp:extent cx="6229350" cy="2124075"/>
@@ -9915,6 +9904,7 @@
           <w:noProof/>
           <w:sz w:val="40"/>
           <w:szCs w:val="40"/>
+          <w:lang w:bidi="hi-IN"/>
         </w:rPr>
         <w:drawing>
           <wp:inline distT="0" distB="0" distL="0" distR="0">
@@ -9970,6 +9960,7 @@
           <w:noProof/>
           <w:sz w:val="40"/>
           <w:szCs w:val="40"/>
+          <w:lang w:bidi="hi-IN"/>
         </w:rPr>
         <w:drawing>
           <wp:inline distT="0" distB="0" distL="0" distR="0">
@@ -10025,7 +10016,9 @@
           <w:noProof/>
           <w:sz w:val="40"/>
           <w:szCs w:val="40"/>
-        </w:rPr>
+          <w:lang w:bidi="hi-IN"/>
+        </w:rPr>
+        <w:lastRenderedPageBreak/>
         <w:drawing>
           <wp:inline distT="0" distB="0" distL="0" distR="0">
             <wp:extent cx="5876925" cy="1343025"/>
@@ -10080,6 +10073,7 @@
           <w:noProof/>
           <w:sz w:val="40"/>
           <w:szCs w:val="40"/>
+          <w:lang w:bidi="hi-IN"/>
         </w:rPr>
         <w:drawing>
           <wp:inline distT="0" distB="0" distL="0" distR="0">
@@ -10135,8 +10129,8 @@
           <w:noProof/>
           <w:sz w:val="40"/>
           <w:szCs w:val="40"/>
-        </w:rPr>
-        <w:lastRenderedPageBreak/>
+          <w:lang w:bidi="hi-IN"/>
+        </w:rPr>
         <w:drawing>
           <wp:inline distT="0" distB="0" distL="0" distR="0">
             <wp:extent cx="6105525" cy="2505075"/>
@@ -10191,6 +10185,7 @@
           <w:noProof/>
           <w:sz w:val="40"/>
           <w:szCs w:val="40"/>
+          <w:lang w:bidi="hi-IN"/>
         </w:rPr>
         <w:drawing>
           <wp:inline distT="0" distB="0" distL="0" distR="0">
@@ -10246,7 +10241,9 @@
           <w:noProof/>
           <w:sz w:val="40"/>
           <w:szCs w:val="40"/>
-        </w:rPr>
+          <w:lang w:bidi="hi-IN"/>
+        </w:rPr>
+        <w:lastRenderedPageBreak/>
         <w:drawing>
           <wp:inline distT="0" distB="0" distL="0" distR="0">
             <wp:extent cx="5467350" cy="1057275"/>
@@ -10301,6 +10298,7 @@
           <w:noProof/>
           <w:sz w:val="40"/>
           <w:szCs w:val="40"/>
+          <w:lang w:bidi="hi-IN"/>
         </w:rPr>
         <w:drawing>
           <wp:inline distT="0" distB="0" distL="0" distR="0">
@@ -10356,8 +10354,8 @@
           <w:noProof/>
           <w:sz w:val="40"/>
           <w:szCs w:val="40"/>
-        </w:rPr>
-        <w:lastRenderedPageBreak/>
+          <w:lang w:bidi="hi-IN"/>
+        </w:rPr>
         <w:drawing>
           <wp:inline distT="0" distB="0" distL="0" distR="0">
             <wp:extent cx="5962650" cy="1381125"/>
@@ -10412,6 +10410,7 @@
           <w:noProof/>
           <w:sz w:val="40"/>
           <w:szCs w:val="40"/>
+          <w:lang w:bidi="hi-IN"/>
         </w:rPr>
         <w:drawing>
           <wp:inline distT="0" distB="0" distL="0" distR="0">
@@ -10467,6 +10466,64 @@
           <w:noProof/>
           <w:sz w:val="40"/>
           <w:szCs w:val="40"/>
+          <w:lang w:bidi="hi-IN"/>
+        </w:rPr>
+        <w:lastRenderedPageBreak/>
+        <w:drawing>
+          <wp:inline distT="0" distB="0" distL="0" distR="0" wp14:anchorId="4EF45C2A" wp14:editId="0F808B1B">
+            <wp:extent cx="5943600" cy="2436273"/>
+            <wp:effectExtent l="0" t="0" r="0" b="0"/>
+            <wp:docPr id="53" name="Picture 53" descr="E:\ScreenShot\Screen Tut\2020-05-24 at 16-17-04.jpg"/>
+            <wp:cNvGraphicFramePr>
+              <a:graphicFrameLocks xmlns:a="http://schemas.openxmlformats.org/drawingml/2006/main" noChangeAspect="1"/>
+            </wp:cNvGraphicFramePr>
+            <a:graphic xmlns:a="http://schemas.openxmlformats.org/drawingml/2006/main">
+              <a:graphicData uri="http://schemas.openxmlformats.org/drawingml/2006/picture">
+                <pic:pic xmlns:pic="http://schemas.openxmlformats.org/drawingml/2006/picture">
+                  <pic:nvPicPr>
+                    <pic:cNvPr id="0" name="Picture 2" descr="E:\ScreenShot\Screen Tut\2020-05-24 at 16-17-04.jpg"/>
+                    <pic:cNvPicPr>
+                      <a:picLocks noChangeAspect="1" noChangeArrowheads="1"/>
+                    </pic:cNvPicPr>
+                  </pic:nvPicPr>
+                  <pic:blipFill>
+                    <a:blip r:embed="rId57">
+                      <a:extLst>
+                        <a:ext uri="{28A0092B-C50C-407E-A947-70E740481C1C}">
+                          <a14:useLocalDpi xmlns:a14="http://schemas.microsoft.com/office/drawing/2010/main" val="0"/>
+                        </a:ext>
+                      </a:extLst>
+                    </a:blip>
+                    <a:srcRect/>
+                    <a:stretch>
+                      <a:fillRect/>
+                    </a:stretch>
+                  </pic:blipFill>
+                  <pic:spPr bwMode="auto">
+                    <a:xfrm>
+                      <a:off x="0" y="0"/>
+                      <a:ext cx="5943600" cy="2436273"/>
+                    </a:xfrm>
+                    <a:prstGeom prst="rect">
+                      <a:avLst/>
+                    </a:prstGeom>
+                    <a:noFill/>
+                    <a:ln>
+                      <a:noFill/>
+                    </a:ln>
+                  </pic:spPr>
+                </pic:pic>
+              </a:graphicData>
+            </a:graphic>
+          </wp:inline>
+        </w:drawing>
+      </w:r>
+      <w:r>
+        <w:rPr>
+          <w:noProof/>
+          <w:sz w:val="40"/>
+          <w:szCs w:val="40"/>
+          <w:lang w:bidi="hi-IN"/>
         </w:rPr>
         <w:drawing>
           <wp:inline distT="0" distB="0" distL="0" distR="0">
@@ -10486,7 +10543,7 @@
                     </pic:cNvPicPr>
                   </pic:nvPicPr>
                   <pic:blipFill>
-                    <a:blip r:embed="rId57">
+                    <a:blip r:embed="rId58">
                       <a:extLst>
                         <a:ext uri="{28A0092B-C50C-407E-A947-70E740481C1C}">
                           <a14:useLocalDpi xmlns:a14="http://schemas.microsoft.com/office/drawing/2010/main" val="0"/>
@@ -10525,6 +10582,1766 @@
           <w:szCs w:val="40"/>
         </w:rPr>
       </w:pPr>
+      <w:r>
+        <w:rPr>
+          <w:noProof/>
+          <w:sz w:val="40"/>
+          <w:szCs w:val="40"/>
+          <w:lang w:bidi="hi-IN"/>
+        </w:rPr>
+        <w:lastRenderedPageBreak/>
+        <w:drawing>
+          <wp:inline distT="0" distB="0" distL="0" distR="0" wp14:anchorId="50CD88DE" wp14:editId="78088596">
+            <wp:extent cx="5524500" cy="2476500"/>
+            <wp:effectExtent l="0" t="0" r="0" b="0"/>
+            <wp:docPr id="55" name="Picture 55" descr="E:\ScreenShot\Screen Tut\2020-05-24 at 16-21-00.jpg"/>
+            <wp:cNvGraphicFramePr>
+              <a:graphicFrameLocks xmlns:a="http://schemas.openxmlformats.org/drawingml/2006/main" noChangeAspect="1"/>
+            </wp:cNvGraphicFramePr>
+            <a:graphic xmlns:a="http://schemas.openxmlformats.org/drawingml/2006/main">
+              <a:graphicData uri="http://schemas.openxmlformats.org/drawingml/2006/picture">
+                <pic:pic xmlns:pic="http://schemas.openxmlformats.org/drawingml/2006/picture">
+                  <pic:nvPicPr>
+                    <pic:cNvPr id="0" name="Picture 4" descr="E:\ScreenShot\Screen Tut\2020-05-24 at 16-21-00.jpg"/>
+                    <pic:cNvPicPr>
+                      <a:picLocks noChangeAspect="1" noChangeArrowheads="1"/>
+                    </pic:cNvPicPr>
+                  </pic:nvPicPr>
+                  <pic:blipFill>
+                    <a:blip r:embed="rId59">
+                      <a:extLst>
+                        <a:ext uri="{28A0092B-C50C-407E-A947-70E740481C1C}">
+                          <a14:useLocalDpi xmlns:a14="http://schemas.microsoft.com/office/drawing/2010/main" val="0"/>
+                        </a:ext>
+                      </a:extLst>
+                    </a:blip>
+                    <a:srcRect/>
+                    <a:stretch>
+                      <a:fillRect/>
+                    </a:stretch>
+                  </pic:blipFill>
+                  <pic:spPr bwMode="auto">
+                    <a:xfrm>
+                      <a:off x="0" y="0"/>
+                      <a:ext cx="5524500" cy="2476500"/>
+                    </a:xfrm>
+                    <a:prstGeom prst="rect">
+                      <a:avLst/>
+                    </a:prstGeom>
+                    <a:noFill/>
+                    <a:ln>
+                      <a:noFill/>
+                    </a:ln>
+                  </pic:spPr>
+                </pic:pic>
+              </a:graphicData>
+            </a:graphic>
+          </wp:inline>
+        </w:drawing>
+      </w:r>
+      <w:r>
+        <w:rPr>
+          <w:noProof/>
+          <w:sz w:val="40"/>
+          <w:szCs w:val="40"/>
+          <w:lang w:bidi="hi-IN"/>
+        </w:rPr>
+        <w:drawing>
+          <wp:inline distT="0" distB="0" distL="0" distR="0" wp14:anchorId="79F9BCA1" wp14:editId="7CC6777A">
+            <wp:extent cx="4267200" cy="2200275"/>
+            <wp:effectExtent l="0" t="0" r="0" b="0"/>
+            <wp:docPr id="54" name="Picture 54" descr="E:\ScreenShot\Screen Tut\2020-05-24 at 16-19-08.jpg"/>
+            <wp:cNvGraphicFramePr>
+              <a:graphicFrameLocks xmlns:a="http://schemas.openxmlformats.org/drawingml/2006/main" noChangeAspect="1"/>
+            </wp:cNvGraphicFramePr>
+            <a:graphic xmlns:a="http://schemas.openxmlformats.org/drawingml/2006/main">
+              <a:graphicData uri="http://schemas.openxmlformats.org/drawingml/2006/picture">
+                <pic:pic xmlns:pic="http://schemas.openxmlformats.org/drawingml/2006/picture">
+                  <pic:nvPicPr>
+                    <pic:cNvPr id="0" name="Picture 3" descr="E:\ScreenShot\Screen Tut\2020-05-24 at 16-19-08.jpg"/>
+                    <pic:cNvPicPr>
+                      <a:picLocks noChangeAspect="1" noChangeArrowheads="1"/>
+                    </pic:cNvPicPr>
+                  </pic:nvPicPr>
+                  <pic:blipFill>
+                    <a:blip r:embed="rId60">
+                      <a:extLst>
+                        <a:ext uri="{28A0092B-C50C-407E-A947-70E740481C1C}">
+                          <a14:useLocalDpi xmlns:a14="http://schemas.microsoft.com/office/drawing/2010/main" val="0"/>
+                        </a:ext>
+                      </a:extLst>
+                    </a:blip>
+                    <a:srcRect/>
+                    <a:stretch>
+                      <a:fillRect/>
+                    </a:stretch>
+                  </pic:blipFill>
+                  <pic:spPr bwMode="auto">
+                    <a:xfrm>
+                      <a:off x="0" y="0"/>
+                      <a:ext cx="4267200" cy="2200275"/>
+                    </a:xfrm>
+                    <a:prstGeom prst="rect">
+                      <a:avLst/>
+                    </a:prstGeom>
+                    <a:noFill/>
+                    <a:ln>
+                      <a:noFill/>
+                    </a:ln>
+                  </pic:spPr>
+                </pic:pic>
+              </a:graphicData>
+            </a:graphic>
+          </wp:inline>
+        </w:drawing>
+      </w:r>
+    </w:p>
+    <w:p>
+      <w:pPr>
+        <w:rPr>
+          <w:sz w:val="40"/>
+          <w:szCs w:val="40"/>
+        </w:rPr>
+      </w:pPr>
+      <w:r>
+        <w:rPr>
+          <w:noProof/>
+          <w:sz w:val="40"/>
+          <w:szCs w:val="40"/>
+          <w:lang w:bidi="hi-IN"/>
+        </w:rPr>
+        <w:drawing>
+          <wp:inline distT="0" distB="0" distL="0" distR="0">
+            <wp:extent cx="4391025" cy="1695450"/>
+            <wp:effectExtent l="0" t="0" r="0" b="0"/>
+            <wp:docPr id="83" name="Picture 83" descr="E:\ScreenShot\Screen Tut\2020-05-24 at 17-41-32.jpg"/>
+            <wp:cNvGraphicFramePr>
+              <a:graphicFrameLocks xmlns:a="http://schemas.openxmlformats.org/drawingml/2006/main" noChangeAspect="1"/>
+            </wp:cNvGraphicFramePr>
+            <a:graphic xmlns:a="http://schemas.openxmlformats.org/drawingml/2006/main">
+              <a:graphicData uri="http://schemas.openxmlformats.org/drawingml/2006/picture">
+                <pic:pic xmlns:pic="http://schemas.openxmlformats.org/drawingml/2006/picture">
+                  <pic:nvPicPr>
+                    <pic:cNvPr id="0" name="Picture 32" descr="E:\ScreenShot\Screen Tut\2020-05-24 at 17-41-32.jpg"/>
+                    <pic:cNvPicPr>
+                      <a:picLocks noChangeAspect="1" noChangeArrowheads="1"/>
+                    </pic:cNvPicPr>
+                  </pic:nvPicPr>
+                  <pic:blipFill>
+                    <a:blip r:embed="rId61">
+                      <a:extLst>
+                        <a:ext uri="{28A0092B-C50C-407E-A947-70E740481C1C}">
+                          <a14:useLocalDpi xmlns:a14="http://schemas.microsoft.com/office/drawing/2010/main" val="0"/>
+                        </a:ext>
+                      </a:extLst>
+                    </a:blip>
+                    <a:srcRect/>
+                    <a:stretch>
+                      <a:fillRect/>
+                    </a:stretch>
+                  </pic:blipFill>
+                  <pic:spPr bwMode="auto">
+                    <a:xfrm>
+                      <a:off x="0" y="0"/>
+                      <a:ext cx="4391025" cy="1695450"/>
+                    </a:xfrm>
+                    <a:prstGeom prst="rect">
+                      <a:avLst/>
+                    </a:prstGeom>
+                    <a:noFill/>
+                    <a:ln>
+                      <a:noFill/>
+                    </a:ln>
+                  </pic:spPr>
+                </pic:pic>
+              </a:graphicData>
+            </a:graphic>
+          </wp:inline>
+        </w:drawing>
+      </w:r>
+      <w:r>
+        <w:rPr>
+          <w:noProof/>
+          <w:sz w:val="40"/>
+          <w:szCs w:val="40"/>
+          <w:lang w:bidi="hi-IN"/>
+        </w:rPr>
+        <w:drawing>
+          <wp:inline distT="0" distB="0" distL="0" distR="0">
+            <wp:extent cx="4352925" cy="1276350"/>
+            <wp:effectExtent l="0" t="0" r="0" b="0"/>
+            <wp:docPr id="82" name="Picture 82" descr="E:\ScreenShot\Screen Tut\2020-05-24 at 17-38-10.jpg"/>
+            <wp:cNvGraphicFramePr>
+              <a:graphicFrameLocks xmlns:a="http://schemas.openxmlformats.org/drawingml/2006/main" noChangeAspect="1"/>
+            </wp:cNvGraphicFramePr>
+            <a:graphic xmlns:a="http://schemas.openxmlformats.org/drawingml/2006/main">
+              <a:graphicData uri="http://schemas.openxmlformats.org/drawingml/2006/picture">
+                <pic:pic xmlns:pic="http://schemas.openxmlformats.org/drawingml/2006/picture">
+                  <pic:nvPicPr>
+                    <pic:cNvPr id="0" name="Picture 31" descr="E:\ScreenShot\Screen Tut\2020-05-24 at 17-38-10.jpg"/>
+                    <pic:cNvPicPr>
+                      <a:picLocks noChangeAspect="1" noChangeArrowheads="1"/>
+                    </pic:cNvPicPr>
+                  </pic:nvPicPr>
+                  <pic:blipFill>
+                    <a:blip r:embed="rId62">
+                      <a:extLst>
+                        <a:ext uri="{28A0092B-C50C-407E-A947-70E740481C1C}">
+                          <a14:useLocalDpi xmlns:a14="http://schemas.microsoft.com/office/drawing/2010/main" val="0"/>
+                        </a:ext>
+                      </a:extLst>
+                    </a:blip>
+                    <a:srcRect/>
+                    <a:stretch>
+                      <a:fillRect/>
+                    </a:stretch>
+                  </pic:blipFill>
+                  <pic:spPr bwMode="auto">
+                    <a:xfrm>
+                      <a:off x="0" y="0"/>
+                      <a:ext cx="4352925" cy="1276350"/>
+                    </a:xfrm>
+                    <a:prstGeom prst="rect">
+                      <a:avLst/>
+                    </a:prstGeom>
+                    <a:noFill/>
+                    <a:ln>
+                      <a:noFill/>
+                    </a:ln>
+                  </pic:spPr>
+                </pic:pic>
+              </a:graphicData>
+            </a:graphic>
+          </wp:inline>
+        </w:drawing>
+      </w:r>
+      <w:r>
+        <w:rPr>
+          <w:noProof/>
+          <w:sz w:val="40"/>
+          <w:szCs w:val="40"/>
+          <w:lang w:bidi="hi-IN"/>
+        </w:rPr>
+        <w:lastRenderedPageBreak/>
+        <w:drawing>
+          <wp:inline distT="0" distB="0" distL="0" distR="0">
+            <wp:extent cx="5153025" cy="1762125"/>
+            <wp:effectExtent l="0" t="0" r="0" b="0"/>
+            <wp:docPr id="81" name="Picture 81" descr="E:\ScreenShot\Screen Tut\2020-05-24 at 17-35-54.jpg"/>
+            <wp:cNvGraphicFramePr>
+              <a:graphicFrameLocks xmlns:a="http://schemas.openxmlformats.org/drawingml/2006/main" noChangeAspect="1"/>
+            </wp:cNvGraphicFramePr>
+            <a:graphic xmlns:a="http://schemas.openxmlformats.org/drawingml/2006/main">
+              <a:graphicData uri="http://schemas.openxmlformats.org/drawingml/2006/picture">
+                <pic:pic xmlns:pic="http://schemas.openxmlformats.org/drawingml/2006/picture">
+                  <pic:nvPicPr>
+                    <pic:cNvPr id="0" name="Picture 30" descr="E:\ScreenShot\Screen Tut\2020-05-24 at 17-35-54.jpg"/>
+                    <pic:cNvPicPr>
+                      <a:picLocks noChangeAspect="1" noChangeArrowheads="1"/>
+                    </pic:cNvPicPr>
+                  </pic:nvPicPr>
+                  <pic:blipFill>
+                    <a:blip r:embed="rId63">
+                      <a:extLst>
+                        <a:ext uri="{28A0092B-C50C-407E-A947-70E740481C1C}">
+                          <a14:useLocalDpi xmlns:a14="http://schemas.microsoft.com/office/drawing/2010/main" val="0"/>
+                        </a:ext>
+                      </a:extLst>
+                    </a:blip>
+                    <a:srcRect/>
+                    <a:stretch>
+                      <a:fillRect/>
+                    </a:stretch>
+                  </pic:blipFill>
+                  <pic:spPr bwMode="auto">
+                    <a:xfrm>
+                      <a:off x="0" y="0"/>
+                      <a:ext cx="5153025" cy="1762125"/>
+                    </a:xfrm>
+                    <a:prstGeom prst="rect">
+                      <a:avLst/>
+                    </a:prstGeom>
+                    <a:noFill/>
+                    <a:ln>
+                      <a:noFill/>
+                    </a:ln>
+                  </pic:spPr>
+                </pic:pic>
+              </a:graphicData>
+            </a:graphic>
+          </wp:inline>
+        </w:drawing>
+      </w:r>
+      <w:r>
+        <w:rPr>
+          <w:noProof/>
+          <w:sz w:val="40"/>
+          <w:szCs w:val="40"/>
+          <w:lang w:bidi="hi-IN"/>
+        </w:rPr>
+        <w:drawing>
+          <wp:inline distT="0" distB="0" distL="0" distR="0">
+            <wp:extent cx="4448175" cy="781050"/>
+            <wp:effectExtent l="0" t="0" r="0" b="0"/>
+            <wp:docPr id="80" name="Picture 80" descr="E:\ScreenShot\Screen Tut\2020-05-24 at 17-33-08.jpg"/>
+            <wp:cNvGraphicFramePr>
+              <a:graphicFrameLocks xmlns:a="http://schemas.openxmlformats.org/drawingml/2006/main" noChangeAspect="1"/>
+            </wp:cNvGraphicFramePr>
+            <a:graphic xmlns:a="http://schemas.openxmlformats.org/drawingml/2006/main">
+              <a:graphicData uri="http://schemas.openxmlformats.org/drawingml/2006/picture">
+                <pic:pic xmlns:pic="http://schemas.openxmlformats.org/drawingml/2006/picture">
+                  <pic:nvPicPr>
+                    <pic:cNvPr id="0" name="Picture 29" descr="E:\ScreenShot\Screen Tut\2020-05-24 at 17-33-08.jpg"/>
+                    <pic:cNvPicPr>
+                      <a:picLocks noChangeAspect="1" noChangeArrowheads="1"/>
+                    </pic:cNvPicPr>
+                  </pic:nvPicPr>
+                  <pic:blipFill>
+                    <a:blip r:embed="rId64">
+                      <a:extLst>
+                        <a:ext uri="{28A0092B-C50C-407E-A947-70E740481C1C}">
+                          <a14:useLocalDpi xmlns:a14="http://schemas.microsoft.com/office/drawing/2010/main" val="0"/>
+                        </a:ext>
+                      </a:extLst>
+                    </a:blip>
+                    <a:srcRect/>
+                    <a:stretch>
+                      <a:fillRect/>
+                    </a:stretch>
+                  </pic:blipFill>
+                  <pic:spPr bwMode="auto">
+                    <a:xfrm>
+                      <a:off x="0" y="0"/>
+                      <a:ext cx="4448175" cy="781050"/>
+                    </a:xfrm>
+                    <a:prstGeom prst="rect">
+                      <a:avLst/>
+                    </a:prstGeom>
+                    <a:noFill/>
+                    <a:ln>
+                      <a:noFill/>
+                    </a:ln>
+                  </pic:spPr>
+                </pic:pic>
+              </a:graphicData>
+            </a:graphic>
+          </wp:inline>
+        </w:drawing>
+      </w:r>
+      <w:r>
+        <w:rPr>
+          <w:noProof/>
+          <w:sz w:val="40"/>
+          <w:szCs w:val="40"/>
+          <w:lang w:bidi="hi-IN"/>
+        </w:rPr>
+        <w:drawing>
+          <wp:inline distT="0" distB="0" distL="0" distR="0">
+            <wp:extent cx="5705475" cy="504825"/>
+            <wp:effectExtent l="0" t="0" r="0" b="0"/>
+            <wp:docPr id="79" name="Picture 79" descr="E:\ScreenShot\Screen Tut\2020-05-24 at 17-32-49.jpg"/>
+            <wp:cNvGraphicFramePr>
+              <a:graphicFrameLocks xmlns:a="http://schemas.openxmlformats.org/drawingml/2006/main" noChangeAspect="1"/>
+            </wp:cNvGraphicFramePr>
+            <a:graphic xmlns:a="http://schemas.openxmlformats.org/drawingml/2006/main">
+              <a:graphicData uri="http://schemas.openxmlformats.org/drawingml/2006/picture">
+                <pic:pic xmlns:pic="http://schemas.openxmlformats.org/drawingml/2006/picture">
+                  <pic:nvPicPr>
+                    <pic:cNvPr id="0" name="Picture 28" descr="E:\ScreenShot\Screen Tut\2020-05-24 at 17-32-49.jpg"/>
+                    <pic:cNvPicPr>
+                      <a:picLocks noChangeAspect="1" noChangeArrowheads="1"/>
+                    </pic:cNvPicPr>
+                  </pic:nvPicPr>
+                  <pic:blipFill>
+                    <a:blip r:embed="rId65">
+                      <a:extLst>
+                        <a:ext uri="{28A0092B-C50C-407E-A947-70E740481C1C}">
+                          <a14:useLocalDpi xmlns:a14="http://schemas.microsoft.com/office/drawing/2010/main" val="0"/>
+                        </a:ext>
+                      </a:extLst>
+                    </a:blip>
+                    <a:srcRect/>
+                    <a:stretch>
+                      <a:fillRect/>
+                    </a:stretch>
+                  </pic:blipFill>
+                  <pic:spPr bwMode="auto">
+                    <a:xfrm>
+                      <a:off x="0" y="0"/>
+                      <a:ext cx="5705475" cy="504825"/>
+                    </a:xfrm>
+                    <a:prstGeom prst="rect">
+                      <a:avLst/>
+                    </a:prstGeom>
+                    <a:noFill/>
+                    <a:ln>
+                      <a:noFill/>
+                    </a:ln>
+                  </pic:spPr>
+                </pic:pic>
+              </a:graphicData>
+            </a:graphic>
+          </wp:inline>
+        </w:drawing>
+      </w:r>
+      <w:r>
+        <w:rPr>
+          <w:noProof/>
+          <w:sz w:val="40"/>
+          <w:szCs w:val="40"/>
+          <w:lang w:bidi="hi-IN"/>
+        </w:rPr>
+        <w:drawing>
+          <wp:inline distT="0" distB="0" distL="0" distR="0">
+            <wp:extent cx="5705475" cy="523875"/>
+            <wp:effectExtent l="0" t="0" r="0" b="0"/>
+            <wp:docPr id="78" name="Picture 78" descr="E:\ScreenShot\Screen Tut\2020-05-24 at 17-29-50.jpg"/>
+            <wp:cNvGraphicFramePr>
+              <a:graphicFrameLocks xmlns:a="http://schemas.openxmlformats.org/drawingml/2006/main" noChangeAspect="1"/>
+            </wp:cNvGraphicFramePr>
+            <a:graphic xmlns:a="http://schemas.openxmlformats.org/drawingml/2006/main">
+              <a:graphicData uri="http://schemas.openxmlformats.org/drawingml/2006/picture">
+                <pic:pic xmlns:pic="http://schemas.openxmlformats.org/drawingml/2006/picture">
+                  <pic:nvPicPr>
+                    <pic:cNvPr id="0" name="Picture 27" descr="E:\ScreenShot\Screen Tut\2020-05-24 at 17-29-50.jpg"/>
+                    <pic:cNvPicPr>
+                      <a:picLocks noChangeAspect="1" noChangeArrowheads="1"/>
+                    </pic:cNvPicPr>
+                  </pic:nvPicPr>
+                  <pic:blipFill>
+                    <a:blip r:embed="rId66">
+                      <a:extLst>
+                        <a:ext uri="{28A0092B-C50C-407E-A947-70E740481C1C}">
+                          <a14:useLocalDpi xmlns:a14="http://schemas.microsoft.com/office/drawing/2010/main" val="0"/>
+                        </a:ext>
+                      </a:extLst>
+                    </a:blip>
+                    <a:srcRect/>
+                    <a:stretch>
+                      <a:fillRect/>
+                    </a:stretch>
+                  </pic:blipFill>
+                  <pic:spPr bwMode="auto">
+                    <a:xfrm>
+                      <a:off x="0" y="0"/>
+                      <a:ext cx="5705475" cy="523875"/>
+                    </a:xfrm>
+                    <a:prstGeom prst="rect">
+                      <a:avLst/>
+                    </a:prstGeom>
+                    <a:noFill/>
+                    <a:ln>
+                      <a:noFill/>
+                    </a:ln>
+                  </pic:spPr>
+                </pic:pic>
+              </a:graphicData>
+            </a:graphic>
+          </wp:inline>
+        </w:drawing>
+      </w:r>
+      <w:r>
+        <w:rPr>
+          <w:noProof/>
+          <w:sz w:val="40"/>
+          <w:szCs w:val="40"/>
+          <w:lang w:bidi="hi-IN"/>
+        </w:rPr>
+        <w:drawing>
+          <wp:inline distT="0" distB="0" distL="0" distR="0">
+            <wp:extent cx="3105150" cy="2124075"/>
+            <wp:effectExtent l="0" t="0" r="0" b="0"/>
+            <wp:docPr id="77" name="Picture 77" descr="E:\ScreenShot\Screen Tut\2020-05-24 at 17-29-25.jpg"/>
+            <wp:cNvGraphicFramePr>
+              <a:graphicFrameLocks xmlns:a="http://schemas.openxmlformats.org/drawingml/2006/main" noChangeAspect="1"/>
+            </wp:cNvGraphicFramePr>
+            <a:graphic xmlns:a="http://schemas.openxmlformats.org/drawingml/2006/main">
+              <a:graphicData uri="http://schemas.openxmlformats.org/drawingml/2006/picture">
+                <pic:pic xmlns:pic="http://schemas.openxmlformats.org/drawingml/2006/picture">
+                  <pic:nvPicPr>
+                    <pic:cNvPr id="0" name="Picture 26" descr="E:\ScreenShot\Screen Tut\2020-05-24 at 17-29-25.jpg"/>
+                    <pic:cNvPicPr>
+                      <a:picLocks noChangeAspect="1" noChangeArrowheads="1"/>
+                    </pic:cNvPicPr>
+                  </pic:nvPicPr>
+                  <pic:blipFill>
+                    <a:blip r:embed="rId67">
+                      <a:extLst>
+                        <a:ext uri="{28A0092B-C50C-407E-A947-70E740481C1C}">
+                          <a14:useLocalDpi xmlns:a14="http://schemas.microsoft.com/office/drawing/2010/main" val="0"/>
+                        </a:ext>
+                      </a:extLst>
+                    </a:blip>
+                    <a:srcRect/>
+                    <a:stretch>
+                      <a:fillRect/>
+                    </a:stretch>
+                  </pic:blipFill>
+                  <pic:spPr bwMode="auto">
+                    <a:xfrm>
+                      <a:off x="0" y="0"/>
+                      <a:ext cx="3105150" cy="2124075"/>
+                    </a:xfrm>
+                    <a:prstGeom prst="rect">
+                      <a:avLst/>
+                    </a:prstGeom>
+                    <a:noFill/>
+                    <a:ln>
+                      <a:noFill/>
+                    </a:ln>
+                  </pic:spPr>
+                </pic:pic>
+              </a:graphicData>
+            </a:graphic>
+          </wp:inline>
+        </w:drawing>
+      </w:r>
+      <w:r>
+        <w:rPr>
+          <w:noProof/>
+          <w:sz w:val="40"/>
+          <w:szCs w:val="40"/>
+          <w:lang w:bidi="hi-IN"/>
+        </w:rPr>
+        <w:drawing>
+          <wp:inline distT="0" distB="0" distL="0" distR="0">
+            <wp:extent cx="4505325" cy="2143125"/>
+            <wp:effectExtent l="0" t="0" r="0" b="0"/>
+            <wp:docPr id="76" name="Picture 76" descr="E:\ScreenShot\Screen Tut\2020-05-24 at 17-29-07.jpg"/>
+            <wp:cNvGraphicFramePr>
+              <a:graphicFrameLocks xmlns:a="http://schemas.openxmlformats.org/drawingml/2006/main" noChangeAspect="1"/>
+            </wp:cNvGraphicFramePr>
+            <a:graphic xmlns:a="http://schemas.openxmlformats.org/drawingml/2006/main">
+              <a:graphicData uri="http://schemas.openxmlformats.org/drawingml/2006/picture">
+                <pic:pic xmlns:pic="http://schemas.openxmlformats.org/drawingml/2006/picture">
+                  <pic:nvPicPr>
+                    <pic:cNvPr id="0" name="Picture 25" descr="E:\ScreenShot\Screen Tut\2020-05-24 at 17-29-07.jpg"/>
+                    <pic:cNvPicPr>
+                      <a:picLocks noChangeAspect="1" noChangeArrowheads="1"/>
+                    </pic:cNvPicPr>
+                  </pic:nvPicPr>
+                  <pic:blipFill>
+                    <a:blip r:embed="rId68">
+                      <a:extLst>
+                        <a:ext uri="{28A0092B-C50C-407E-A947-70E740481C1C}">
+                          <a14:useLocalDpi xmlns:a14="http://schemas.microsoft.com/office/drawing/2010/main" val="0"/>
+                        </a:ext>
+                      </a:extLst>
+                    </a:blip>
+                    <a:srcRect/>
+                    <a:stretch>
+                      <a:fillRect/>
+                    </a:stretch>
+                  </pic:blipFill>
+                  <pic:spPr bwMode="auto">
+                    <a:xfrm>
+                      <a:off x="0" y="0"/>
+                      <a:ext cx="4505325" cy="2143125"/>
+                    </a:xfrm>
+                    <a:prstGeom prst="rect">
+                      <a:avLst/>
+                    </a:prstGeom>
+                    <a:noFill/>
+                    <a:ln>
+                      <a:noFill/>
+                    </a:ln>
+                  </pic:spPr>
+                </pic:pic>
+              </a:graphicData>
+            </a:graphic>
+          </wp:inline>
+        </w:drawing>
+      </w:r>
+      <w:r>
+        <w:rPr>
+          <w:noProof/>
+          <w:sz w:val="40"/>
+          <w:szCs w:val="40"/>
+          <w:lang w:bidi="hi-IN"/>
+        </w:rPr>
+        <w:lastRenderedPageBreak/>
+        <w:drawing>
+          <wp:inline distT="0" distB="0" distL="0" distR="0">
+            <wp:extent cx="3562350" cy="495300"/>
+            <wp:effectExtent l="0" t="0" r="0" b="0"/>
+            <wp:docPr id="75" name="Picture 75" descr="E:\ScreenShot\Screen Tut\2020-05-24 at 17-28-42.jpg"/>
+            <wp:cNvGraphicFramePr>
+              <a:graphicFrameLocks xmlns:a="http://schemas.openxmlformats.org/drawingml/2006/main" noChangeAspect="1"/>
+            </wp:cNvGraphicFramePr>
+            <a:graphic xmlns:a="http://schemas.openxmlformats.org/drawingml/2006/main">
+              <a:graphicData uri="http://schemas.openxmlformats.org/drawingml/2006/picture">
+                <pic:pic xmlns:pic="http://schemas.openxmlformats.org/drawingml/2006/picture">
+                  <pic:nvPicPr>
+                    <pic:cNvPr id="0" name="Picture 24" descr="E:\ScreenShot\Screen Tut\2020-05-24 at 17-28-42.jpg"/>
+                    <pic:cNvPicPr>
+                      <a:picLocks noChangeAspect="1" noChangeArrowheads="1"/>
+                    </pic:cNvPicPr>
+                  </pic:nvPicPr>
+                  <pic:blipFill>
+                    <a:blip r:embed="rId69">
+                      <a:extLst>
+                        <a:ext uri="{28A0092B-C50C-407E-A947-70E740481C1C}">
+                          <a14:useLocalDpi xmlns:a14="http://schemas.microsoft.com/office/drawing/2010/main" val="0"/>
+                        </a:ext>
+                      </a:extLst>
+                    </a:blip>
+                    <a:srcRect/>
+                    <a:stretch>
+                      <a:fillRect/>
+                    </a:stretch>
+                  </pic:blipFill>
+                  <pic:spPr bwMode="auto">
+                    <a:xfrm>
+                      <a:off x="0" y="0"/>
+                      <a:ext cx="3562350" cy="495300"/>
+                    </a:xfrm>
+                    <a:prstGeom prst="rect">
+                      <a:avLst/>
+                    </a:prstGeom>
+                    <a:noFill/>
+                    <a:ln>
+                      <a:noFill/>
+                    </a:ln>
+                  </pic:spPr>
+                </pic:pic>
+              </a:graphicData>
+            </a:graphic>
+          </wp:inline>
+        </w:drawing>
+      </w:r>
+      <w:r>
+        <w:rPr>
+          <w:noProof/>
+          <w:sz w:val="40"/>
+          <w:szCs w:val="40"/>
+          <w:lang w:bidi="hi-IN"/>
+        </w:rPr>
+        <w:drawing>
+          <wp:inline distT="0" distB="0" distL="0" distR="0">
+            <wp:extent cx="5229225" cy="457200"/>
+            <wp:effectExtent l="0" t="0" r="0" b="0"/>
+            <wp:docPr id="74" name="Picture 74" descr="E:\ScreenShot\Screen Tut\2020-05-24 at 17-28-25.jpg"/>
+            <wp:cNvGraphicFramePr>
+              <a:graphicFrameLocks xmlns:a="http://schemas.openxmlformats.org/drawingml/2006/main" noChangeAspect="1"/>
+            </wp:cNvGraphicFramePr>
+            <a:graphic xmlns:a="http://schemas.openxmlformats.org/drawingml/2006/main">
+              <a:graphicData uri="http://schemas.openxmlformats.org/drawingml/2006/picture">
+                <pic:pic xmlns:pic="http://schemas.openxmlformats.org/drawingml/2006/picture">
+                  <pic:nvPicPr>
+                    <pic:cNvPr id="0" name="Picture 23" descr="E:\ScreenShot\Screen Tut\2020-05-24 at 17-28-25.jpg"/>
+                    <pic:cNvPicPr>
+                      <a:picLocks noChangeAspect="1" noChangeArrowheads="1"/>
+                    </pic:cNvPicPr>
+                  </pic:nvPicPr>
+                  <pic:blipFill>
+                    <a:blip r:embed="rId70">
+                      <a:extLst>
+                        <a:ext uri="{28A0092B-C50C-407E-A947-70E740481C1C}">
+                          <a14:useLocalDpi xmlns:a14="http://schemas.microsoft.com/office/drawing/2010/main" val="0"/>
+                        </a:ext>
+                      </a:extLst>
+                    </a:blip>
+                    <a:srcRect/>
+                    <a:stretch>
+                      <a:fillRect/>
+                    </a:stretch>
+                  </pic:blipFill>
+                  <pic:spPr bwMode="auto">
+                    <a:xfrm>
+                      <a:off x="0" y="0"/>
+                      <a:ext cx="5229225" cy="457200"/>
+                    </a:xfrm>
+                    <a:prstGeom prst="rect">
+                      <a:avLst/>
+                    </a:prstGeom>
+                    <a:noFill/>
+                    <a:ln>
+                      <a:noFill/>
+                    </a:ln>
+                  </pic:spPr>
+                </pic:pic>
+              </a:graphicData>
+            </a:graphic>
+          </wp:inline>
+        </w:drawing>
+      </w:r>
+      <w:r>
+        <w:rPr>
+          <w:noProof/>
+          <w:sz w:val="40"/>
+          <w:szCs w:val="40"/>
+          <w:lang w:bidi="hi-IN"/>
+        </w:rPr>
+        <w:drawing>
+          <wp:inline distT="0" distB="0" distL="0" distR="0">
+            <wp:extent cx="5600700" cy="2486025"/>
+            <wp:effectExtent l="0" t="0" r="0" b="0"/>
+            <wp:docPr id="73" name="Picture 73" descr="E:\ScreenShot\Screen Tut\2020-05-24 at 17-27-27.jpg"/>
+            <wp:cNvGraphicFramePr>
+              <a:graphicFrameLocks xmlns:a="http://schemas.openxmlformats.org/drawingml/2006/main" noChangeAspect="1"/>
+            </wp:cNvGraphicFramePr>
+            <a:graphic xmlns:a="http://schemas.openxmlformats.org/drawingml/2006/main">
+              <a:graphicData uri="http://schemas.openxmlformats.org/drawingml/2006/picture">
+                <pic:pic xmlns:pic="http://schemas.openxmlformats.org/drawingml/2006/picture">
+                  <pic:nvPicPr>
+                    <pic:cNvPr id="0" name="Picture 22" descr="E:\ScreenShot\Screen Tut\2020-05-24 at 17-27-27.jpg"/>
+                    <pic:cNvPicPr>
+                      <a:picLocks noChangeAspect="1" noChangeArrowheads="1"/>
+                    </pic:cNvPicPr>
+                  </pic:nvPicPr>
+                  <pic:blipFill>
+                    <a:blip r:embed="rId71">
+                      <a:extLst>
+                        <a:ext uri="{28A0092B-C50C-407E-A947-70E740481C1C}">
+                          <a14:useLocalDpi xmlns:a14="http://schemas.microsoft.com/office/drawing/2010/main" val="0"/>
+                        </a:ext>
+                      </a:extLst>
+                    </a:blip>
+                    <a:srcRect/>
+                    <a:stretch>
+                      <a:fillRect/>
+                    </a:stretch>
+                  </pic:blipFill>
+                  <pic:spPr bwMode="auto">
+                    <a:xfrm>
+                      <a:off x="0" y="0"/>
+                      <a:ext cx="5600700" cy="2486025"/>
+                    </a:xfrm>
+                    <a:prstGeom prst="rect">
+                      <a:avLst/>
+                    </a:prstGeom>
+                    <a:noFill/>
+                    <a:ln>
+                      <a:noFill/>
+                    </a:ln>
+                  </pic:spPr>
+                </pic:pic>
+              </a:graphicData>
+            </a:graphic>
+          </wp:inline>
+        </w:drawing>
+      </w:r>
+      <w:r>
+        <w:rPr>
+          <w:noProof/>
+          <w:sz w:val="40"/>
+          <w:szCs w:val="40"/>
+          <w:lang w:bidi="hi-IN"/>
+        </w:rPr>
+        <w:drawing>
+          <wp:inline distT="0" distB="0" distL="0" distR="0">
+            <wp:extent cx="4086225" cy="1619250"/>
+            <wp:effectExtent l="0" t="0" r="0" b="0"/>
+            <wp:docPr id="72" name="Picture 72" descr="E:\ScreenShot\Screen Tut\2020-05-24 at 17-25-42.jpg"/>
+            <wp:cNvGraphicFramePr>
+              <a:graphicFrameLocks xmlns:a="http://schemas.openxmlformats.org/drawingml/2006/main" noChangeAspect="1"/>
+            </wp:cNvGraphicFramePr>
+            <a:graphic xmlns:a="http://schemas.openxmlformats.org/drawingml/2006/main">
+              <a:graphicData uri="http://schemas.openxmlformats.org/drawingml/2006/picture">
+                <pic:pic xmlns:pic="http://schemas.openxmlformats.org/drawingml/2006/picture">
+                  <pic:nvPicPr>
+                    <pic:cNvPr id="0" name="Picture 21" descr="E:\ScreenShot\Screen Tut\2020-05-24 at 17-25-42.jpg"/>
+                    <pic:cNvPicPr>
+                      <a:picLocks noChangeAspect="1" noChangeArrowheads="1"/>
+                    </pic:cNvPicPr>
+                  </pic:nvPicPr>
+                  <pic:blipFill>
+                    <a:blip r:embed="rId72">
+                      <a:extLst>
+                        <a:ext uri="{28A0092B-C50C-407E-A947-70E740481C1C}">
+                          <a14:useLocalDpi xmlns:a14="http://schemas.microsoft.com/office/drawing/2010/main" val="0"/>
+                        </a:ext>
+                      </a:extLst>
+                    </a:blip>
+                    <a:srcRect/>
+                    <a:stretch>
+                      <a:fillRect/>
+                    </a:stretch>
+                  </pic:blipFill>
+                  <pic:spPr bwMode="auto">
+                    <a:xfrm>
+                      <a:off x="0" y="0"/>
+                      <a:ext cx="4086225" cy="1619250"/>
+                    </a:xfrm>
+                    <a:prstGeom prst="rect">
+                      <a:avLst/>
+                    </a:prstGeom>
+                    <a:noFill/>
+                    <a:ln>
+                      <a:noFill/>
+                    </a:ln>
+                  </pic:spPr>
+                </pic:pic>
+              </a:graphicData>
+            </a:graphic>
+          </wp:inline>
+        </w:drawing>
+      </w:r>
+      <w:r>
+        <w:rPr>
+          <w:noProof/>
+          <w:sz w:val="40"/>
+          <w:szCs w:val="40"/>
+          <w:lang w:bidi="hi-IN"/>
+        </w:rPr>
+        <w:drawing>
+          <wp:inline distT="0" distB="0" distL="0" distR="0">
+            <wp:extent cx="4152900" cy="2381250"/>
+            <wp:effectExtent l="0" t="0" r="0" b="0"/>
+            <wp:docPr id="71" name="Picture 71" descr="E:\ScreenShot\Screen Tut\2020-05-24 at 17-17-57.jpg"/>
+            <wp:cNvGraphicFramePr>
+              <a:graphicFrameLocks xmlns:a="http://schemas.openxmlformats.org/drawingml/2006/main" noChangeAspect="1"/>
+            </wp:cNvGraphicFramePr>
+            <a:graphic xmlns:a="http://schemas.openxmlformats.org/drawingml/2006/main">
+              <a:graphicData uri="http://schemas.openxmlformats.org/drawingml/2006/picture">
+                <pic:pic xmlns:pic="http://schemas.openxmlformats.org/drawingml/2006/picture">
+                  <pic:nvPicPr>
+                    <pic:cNvPr id="0" name="Picture 20" descr="E:\ScreenShot\Screen Tut\2020-05-24 at 17-17-57.jpg"/>
+                    <pic:cNvPicPr>
+                      <a:picLocks noChangeAspect="1" noChangeArrowheads="1"/>
+                    </pic:cNvPicPr>
+                  </pic:nvPicPr>
+                  <pic:blipFill>
+                    <a:blip r:embed="rId73">
+                      <a:extLst>
+                        <a:ext uri="{28A0092B-C50C-407E-A947-70E740481C1C}">
+                          <a14:useLocalDpi xmlns:a14="http://schemas.microsoft.com/office/drawing/2010/main" val="0"/>
+                        </a:ext>
+                      </a:extLst>
+                    </a:blip>
+                    <a:srcRect/>
+                    <a:stretch>
+                      <a:fillRect/>
+                    </a:stretch>
+                  </pic:blipFill>
+                  <pic:spPr bwMode="auto">
+                    <a:xfrm>
+                      <a:off x="0" y="0"/>
+                      <a:ext cx="4152900" cy="2381250"/>
+                    </a:xfrm>
+                    <a:prstGeom prst="rect">
+                      <a:avLst/>
+                    </a:prstGeom>
+                    <a:noFill/>
+                    <a:ln>
+                      <a:noFill/>
+                    </a:ln>
+                  </pic:spPr>
+                </pic:pic>
+              </a:graphicData>
+            </a:graphic>
+          </wp:inline>
+        </w:drawing>
+      </w:r>
+      <w:r>
+        <w:rPr>
+          <w:noProof/>
+          <w:sz w:val="40"/>
+          <w:szCs w:val="40"/>
+          <w:lang w:bidi="hi-IN"/>
+        </w:rPr>
+        <w:drawing>
+          <wp:inline distT="0" distB="0" distL="0" distR="0">
+            <wp:extent cx="5257800" cy="390525"/>
+            <wp:effectExtent l="0" t="0" r="0" b="0"/>
+            <wp:docPr id="70" name="Picture 70" descr="E:\ScreenShot\Screen Tut\2020-05-24 at 17-14-51.jpg"/>
+            <wp:cNvGraphicFramePr>
+              <a:graphicFrameLocks xmlns:a="http://schemas.openxmlformats.org/drawingml/2006/main" noChangeAspect="1"/>
+            </wp:cNvGraphicFramePr>
+            <a:graphic xmlns:a="http://schemas.openxmlformats.org/drawingml/2006/main">
+              <a:graphicData uri="http://schemas.openxmlformats.org/drawingml/2006/picture">
+                <pic:pic xmlns:pic="http://schemas.openxmlformats.org/drawingml/2006/picture">
+                  <pic:nvPicPr>
+                    <pic:cNvPr id="0" name="Picture 19" descr="E:\ScreenShot\Screen Tut\2020-05-24 at 17-14-51.jpg"/>
+                    <pic:cNvPicPr>
+                      <a:picLocks noChangeAspect="1" noChangeArrowheads="1"/>
+                    </pic:cNvPicPr>
+                  </pic:nvPicPr>
+                  <pic:blipFill>
+                    <a:blip r:embed="rId74">
+                      <a:extLst>
+                        <a:ext uri="{28A0092B-C50C-407E-A947-70E740481C1C}">
+                          <a14:useLocalDpi xmlns:a14="http://schemas.microsoft.com/office/drawing/2010/main" val="0"/>
+                        </a:ext>
+                      </a:extLst>
+                    </a:blip>
+                    <a:srcRect/>
+                    <a:stretch>
+                      <a:fillRect/>
+                    </a:stretch>
+                  </pic:blipFill>
+                  <pic:spPr bwMode="auto">
+                    <a:xfrm>
+                      <a:off x="0" y="0"/>
+                      <a:ext cx="5257800" cy="390525"/>
+                    </a:xfrm>
+                    <a:prstGeom prst="rect">
+                      <a:avLst/>
+                    </a:prstGeom>
+                    <a:noFill/>
+                    <a:ln>
+                      <a:noFill/>
+                    </a:ln>
+                  </pic:spPr>
+                </pic:pic>
+              </a:graphicData>
+            </a:graphic>
+          </wp:inline>
+        </w:drawing>
+      </w:r>
+      <w:r>
+        <w:rPr>
+          <w:noProof/>
+          <w:sz w:val="40"/>
+          <w:szCs w:val="40"/>
+          <w:lang w:bidi="hi-IN"/>
+        </w:rPr>
+        <w:lastRenderedPageBreak/>
+        <w:drawing>
+          <wp:inline distT="0" distB="0" distL="0" distR="0">
+            <wp:extent cx="5457825" cy="2886075"/>
+            <wp:effectExtent l="0" t="0" r="0" b="0"/>
+            <wp:docPr id="69" name="Picture 69" descr="E:\ScreenShot\Screen Tut\2020-05-24 at 17-12-12.jpg"/>
+            <wp:cNvGraphicFramePr>
+              <a:graphicFrameLocks xmlns:a="http://schemas.openxmlformats.org/drawingml/2006/main" noChangeAspect="1"/>
+            </wp:cNvGraphicFramePr>
+            <a:graphic xmlns:a="http://schemas.openxmlformats.org/drawingml/2006/main">
+              <a:graphicData uri="http://schemas.openxmlformats.org/drawingml/2006/picture">
+                <pic:pic xmlns:pic="http://schemas.openxmlformats.org/drawingml/2006/picture">
+                  <pic:nvPicPr>
+                    <pic:cNvPr id="0" name="Picture 18" descr="E:\ScreenShot\Screen Tut\2020-05-24 at 17-12-12.jpg"/>
+                    <pic:cNvPicPr>
+                      <a:picLocks noChangeAspect="1" noChangeArrowheads="1"/>
+                    </pic:cNvPicPr>
+                  </pic:nvPicPr>
+                  <pic:blipFill>
+                    <a:blip r:embed="rId75">
+                      <a:extLst>
+                        <a:ext uri="{28A0092B-C50C-407E-A947-70E740481C1C}">
+                          <a14:useLocalDpi xmlns:a14="http://schemas.microsoft.com/office/drawing/2010/main" val="0"/>
+                        </a:ext>
+                      </a:extLst>
+                    </a:blip>
+                    <a:srcRect/>
+                    <a:stretch>
+                      <a:fillRect/>
+                    </a:stretch>
+                  </pic:blipFill>
+                  <pic:spPr bwMode="auto">
+                    <a:xfrm>
+                      <a:off x="0" y="0"/>
+                      <a:ext cx="5457825" cy="2886075"/>
+                    </a:xfrm>
+                    <a:prstGeom prst="rect">
+                      <a:avLst/>
+                    </a:prstGeom>
+                    <a:noFill/>
+                    <a:ln>
+                      <a:noFill/>
+                    </a:ln>
+                  </pic:spPr>
+                </pic:pic>
+              </a:graphicData>
+            </a:graphic>
+          </wp:inline>
+        </w:drawing>
+      </w:r>
+      <w:r>
+        <w:rPr>
+          <w:noProof/>
+          <w:sz w:val="40"/>
+          <w:szCs w:val="40"/>
+          <w:lang w:bidi="hi-IN"/>
+        </w:rPr>
+        <w:drawing>
+          <wp:inline distT="0" distB="0" distL="0" distR="0">
+            <wp:extent cx="5429250" cy="1857375"/>
+            <wp:effectExtent l="0" t="0" r="0" b="0"/>
+            <wp:docPr id="68" name="Picture 68" descr="E:\ScreenShot\Screen Tut\2020-05-24 at 17-09-21.jpg"/>
+            <wp:cNvGraphicFramePr>
+              <a:graphicFrameLocks xmlns:a="http://schemas.openxmlformats.org/drawingml/2006/main" noChangeAspect="1"/>
+            </wp:cNvGraphicFramePr>
+            <a:graphic xmlns:a="http://schemas.openxmlformats.org/drawingml/2006/main">
+              <a:graphicData uri="http://schemas.openxmlformats.org/drawingml/2006/picture">
+                <pic:pic xmlns:pic="http://schemas.openxmlformats.org/drawingml/2006/picture">
+                  <pic:nvPicPr>
+                    <pic:cNvPr id="0" name="Picture 17" descr="E:\ScreenShot\Screen Tut\2020-05-24 at 17-09-21.jpg"/>
+                    <pic:cNvPicPr>
+                      <a:picLocks noChangeAspect="1" noChangeArrowheads="1"/>
+                    </pic:cNvPicPr>
+                  </pic:nvPicPr>
+                  <pic:blipFill>
+                    <a:blip r:embed="rId76">
+                      <a:extLst>
+                        <a:ext uri="{28A0092B-C50C-407E-A947-70E740481C1C}">
+                          <a14:useLocalDpi xmlns:a14="http://schemas.microsoft.com/office/drawing/2010/main" val="0"/>
+                        </a:ext>
+                      </a:extLst>
+                    </a:blip>
+                    <a:srcRect/>
+                    <a:stretch>
+                      <a:fillRect/>
+                    </a:stretch>
+                  </pic:blipFill>
+                  <pic:spPr bwMode="auto">
+                    <a:xfrm>
+                      <a:off x="0" y="0"/>
+                      <a:ext cx="5429250" cy="1857375"/>
+                    </a:xfrm>
+                    <a:prstGeom prst="rect">
+                      <a:avLst/>
+                    </a:prstGeom>
+                    <a:noFill/>
+                    <a:ln>
+                      <a:noFill/>
+                    </a:ln>
+                  </pic:spPr>
+                </pic:pic>
+              </a:graphicData>
+            </a:graphic>
+          </wp:inline>
+        </w:drawing>
+      </w:r>
+      <w:r>
+        <w:rPr>
+          <w:noProof/>
+          <w:sz w:val="40"/>
+          <w:szCs w:val="40"/>
+          <w:lang w:bidi="hi-IN"/>
+        </w:rPr>
+        <w:drawing>
+          <wp:inline distT="0" distB="0" distL="0" distR="0">
+            <wp:extent cx="5495925" cy="2486025"/>
+            <wp:effectExtent l="0" t="0" r="0" b="0"/>
+            <wp:docPr id="67" name="Picture 67" descr="E:\ScreenShot\Screen Tut\2020-05-24 at 17-07-44.jpg"/>
+            <wp:cNvGraphicFramePr>
+              <a:graphicFrameLocks xmlns:a="http://schemas.openxmlformats.org/drawingml/2006/main" noChangeAspect="1"/>
+            </wp:cNvGraphicFramePr>
+            <a:graphic xmlns:a="http://schemas.openxmlformats.org/drawingml/2006/main">
+              <a:graphicData uri="http://schemas.openxmlformats.org/drawingml/2006/picture">
+                <pic:pic xmlns:pic="http://schemas.openxmlformats.org/drawingml/2006/picture">
+                  <pic:nvPicPr>
+                    <pic:cNvPr id="0" name="Picture 16" descr="E:\ScreenShot\Screen Tut\2020-05-24 at 17-07-44.jpg"/>
+                    <pic:cNvPicPr>
+                      <a:picLocks noChangeAspect="1" noChangeArrowheads="1"/>
+                    </pic:cNvPicPr>
+                  </pic:nvPicPr>
+                  <pic:blipFill>
+                    <a:blip r:embed="rId77">
+                      <a:extLst>
+                        <a:ext uri="{28A0092B-C50C-407E-A947-70E740481C1C}">
+                          <a14:useLocalDpi xmlns:a14="http://schemas.microsoft.com/office/drawing/2010/main" val="0"/>
+                        </a:ext>
+                      </a:extLst>
+                    </a:blip>
+                    <a:srcRect/>
+                    <a:stretch>
+                      <a:fillRect/>
+                    </a:stretch>
+                  </pic:blipFill>
+                  <pic:spPr bwMode="auto">
+                    <a:xfrm>
+                      <a:off x="0" y="0"/>
+                      <a:ext cx="5495925" cy="2486025"/>
+                    </a:xfrm>
+                    <a:prstGeom prst="rect">
+                      <a:avLst/>
+                    </a:prstGeom>
+                    <a:noFill/>
+                    <a:ln>
+                      <a:noFill/>
+                    </a:ln>
+                  </pic:spPr>
+                </pic:pic>
+              </a:graphicData>
+            </a:graphic>
+          </wp:inline>
+        </w:drawing>
+      </w:r>
+      <w:r>
+        <w:rPr>
+          <w:noProof/>
+          <w:sz w:val="40"/>
+          <w:szCs w:val="40"/>
+          <w:lang w:bidi="hi-IN"/>
+        </w:rPr>
+        <w:lastRenderedPageBreak/>
+        <w:drawing>
+          <wp:inline distT="0" distB="0" distL="0" distR="0">
+            <wp:extent cx="4171950" cy="1266825"/>
+            <wp:effectExtent l="0" t="0" r="0" b="0"/>
+            <wp:docPr id="66" name="Picture 66" descr="E:\ScreenShot\Screen Tut\2020-05-24 at 17-06-12.jpg"/>
+            <wp:cNvGraphicFramePr>
+              <a:graphicFrameLocks xmlns:a="http://schemas.openxmlformats.org/drawingml/2006/main" noChangeAspect="1"/>
+            </wp:cNvGraphicFramePr>
+            <a:graphic xmlns:a="http://schemas.openxmlformats.org/drawingml/2006/main">
+              <a:graphicData uri="http://schemas.openxmlformats.org/drawingml/2006/picture">
+                <pic:pic xmlns:pic="http://schemas.openxmlformats.org/drawingml/2006/picture">
+                  <pic:nvPicPr>
+                    <pic:cNvPr id="0" name="Picture 15" descr="E:\ScreenShot\Screen Tut\2020-05-24 at 17-06-12.jpg"/>
+                    <pic:cNvPicPr>
+                      <a:picLocks noChangeAspect="1" noChangeArrowheads="1"/>
+                    </pic:cNvPicPr>
+                  </pic:nvPicPr>
+                  <pic:blipFill>
+                    <a:blip r:embed="rId78">
+                      <a:extLst>
+                        <a:ext uri="{28A0092B-C50C-407E-A947-70E740481C1C}">
+                          <a14:useLocalDpi xmlns:a14="http://schemas.microsoft.com/office/drawing/2010/main" val="0"/>
+                        </a:ext>
+                      </a:extLst>
+                    </a:blip>
+                    <a:srcRect/>
+                    <a:stretch>
+                      <a:fillRect/>
+                    </a:stretch>
+                  </pic:blipFill>
+                  <pic:spPr bwMode="auto">
+                    <a:xfrm>
+                      <a:off x="0" y="0"/>
+                      <a:ext cx="4171950" cy="1266825"/>
+                    </a:xfrm>
+                    <a:prstGeom prst="rect">
+                      <a:avLst/>
+                    </a:prstGeom>
+                    <a:noFill/>
+                    <a:ln>
+                      <a:noFill/>
+                    </a:ln>
+                  </pic:spPr>
+                </pic:pic>
+              </a:graphicData>
+            </a:graphic>
+          </wp:inline>
+        </w:drawing>
+      </w:r>
+      <w:r>
+        <w:rPr>
+          <w:noProof/>
+          <w:sz w:val="40"/>
+          <w:szCs w:val="40"/>
+          <w:lang w:bidi="hi-IN"/>
+        </w:rPr>
+        <w:drawing>
+          <wp:inline distT="0" distB="0" distL="0" distR="0">
+            <wp:extent cx="4781550" cy="3429000"/>
+            <wp:effectExtent l="0" t="0" r="0" b="0"/>
+            <wp:docPr id="65" name="Picture 65" descr="E:\ScreenShot\Screen Tut\2020-05-24 at 17-05-45.jpg"/>
+            <wp:cNvGraphicFramePr>
+              <a:graphicFrameLocks xmlns:a="http://schemas.openxmlformats.org/drawingml/2006/main" noChangeAspect="1"/>
+            </wp:cNvGraphicFramePr>
+            <a:graphic xmlns:a="http://schemas.openxmlformats.org/drawingml/2006/main">
+              <a:graphicData uri="http://schemas.openxmlformats.org/drawingml/2006/picture">
+                <pic:pic xmlns:pic="http://schemas.openxmlformats.org/drawingml/2006/picture">
+                  <pic:nvPicPr>
+                    <pic:cNvPr id="0" name="Picture 14" descr="E:\ScreenShot\Screen Tut\2020-05-24 at 17-05-45.jpg"/>
+                    <pic:cNvPicPr>
+                      <a:picLocks noChangeAspect="1" noChangeArrowheads="1"/>
+                    </pic:cNvPicPr>
+                  </pic:nvPicPr>
+                  <pic:blipFill>
+                    <a:blip r:embed="rId79">
+                      <a:extLst>
+                        <a:ext uri="{28A0092B-C50C-407E-A947-70E740481C1C}">
+                          <a14:useLocalDpi xmlns:a14="http://schemas.microsoft.com/office/drawing/2010/main" val="0"/>
+                        </a:ext>
+                      </a:extLst>
+                    </a:blip>
+                    <a:srcRect/>
+                    <a:stretch>
+                      <a:fillRect/>
+                    </a:stretch>
+                  </pic:blipFill>
+                  <pic:spPr bwMode="auto">
+                    <a:xfrm>
+                      <a:off x="0" y="0"/>
+                      <a:ext cx="4781550" cy="3429000"/>
+                    </a:xfrm>
+                    <a:prstGeom prst="rect">
+                      <a:avLst/>
+                    </a:prstGeom>
+                    <a:noFill/>
+                    <a:ln>
+                      <a:noFill/>
+                    </a:ln>
+                  </pic:spPr>
+                </pic:pic>
+              </a:graphicData>
+            </a:graphic>
+          </wp:inline>
+        </w:drawing>
+      </w:r>
+      <w:r>
+        <w:rPr>
+          <w:noProof/>
+          <w:sz w:val="40"/>
+          <w:szCs w:val="40"/>
+          <w:lang w:bidi="hi-IN"/>
+        </w:rPr>
+        <w:drawing>
+          <wp:inline distT="0" distB="0" distL="0" distR="0">
+            <wp:extent cx="3467100" cy="2476500"/>
+            <wp:effectExtent l="0" t="0" r="0" b="0"/>
+            <wp:docPr id="64" name="Picture 64" descr="E:\ScreenShot\Screen Tut\2020-05-24 at 17-04-22.jpg"/>
+            <wp:cNvGraphicFramePr>
+              <a:graphicFrameLocks xmlns:a="http://schemas.openxmlformats.org/drawingml/2006/main" noChangeAspect="1"/>
+            </wp:cNvGraphicFramePr>
+            <a:graphic xmlns:a="http://schemas.openxmlformats.org/drawingml/2006/main">
+              <a:graphicData uri="http://schemas.openxmlformats.org/drawingml/2006/picture">
+                <pic:pic xmlns:pic="http://schemas.openxmlformats.org/drawingml/2006/picture">
+                  <pic:nvPicPr>
+                    <pic:cNvPr id="0" name="Picture 13" descr="E:\ScreenShot\Screen Tut\2020-05-24 at 17-04-22.jpg"/>
+                    <pic:cNvPicPr>
+                      <a:picLocks noChangeAspect="1" noChangeArrowheads="1"/>
+                    </pic:cNvPicPr>
+                  </pic:nvPicPr>
+                  <pic:blipFill>
+                    <a:blip r:embed="rId80">
+                      <a:extLst>
+                        <a:ext uri="{28A0092B-C50C-407E-A947-70E740481C1C}">
+                          <a14:useLocalDpi xmlns:a14="http://schemas.microsoft.com/office/drawing/2010/main" val="0"/>
+                        </a:ext>
+                      </a:extLst>
+                    </a:blip>
+                    <a:srcRect/>
+                    <a:stretch>
+                      <a:fillRect/>
+                    </a:stretch>
+                  </pic:blipFill>
+                  <pic:spPr bwMode="auto">
+                    <a:xfrm>
+                      <a:off x="0" y="0"/>
+                      <a:ext cx="3467100" cy="2476500"/>
+                    </a:xfrm>
+                    <a:prstGeom prst="rect">
+                      <a:avLst/>
+                    </a:prstGeom>
+                    <a:noFill/>
+                    <a:ln>
+                      <a:noFill/>
+                    </a:ln>
+                  </pic:spPr>
+                </pic:pic>
+              </a:graphicData>
+            </a:graphic>
+          </wp:inline>
+        </w:drawing>
+      </w:r>
+      <w:r>
+        <w:rPr>
+          <w:noProof/>
+          <w:sz w:val="40"/>
+          <w:szCs w:val="40"/>
+          <w:lang w:bidi="hi-IN"/>
+        </w:rPr>
+        <w:lastRenderedPageBreak/>
+        <w:drawing>
+          <wp:inline distT="0" distB="0" distL="0" distR="0">
+            <wp:extent cx="3733800" cy="2047875"/>
+            <wp:effectExtent l="0" t="0" r="0" b="0"/>
+            <wp:docPr id="63" name="Picture 63" descr="E:\ScreenShot\Screen Tut\2020-05-24 at 16-59-24.jpg"/>
+            <wp:cNvGraphicFramePr>
+              <a:graphicFrameLocks xmlns:a="http://schemas.openxmlformats.org/drawingml/2006/main" noChangeAspect="1"/>
+            </wp:cNvGraphicFramePr>
+            <a:graphic xmlns:a="http://schemas.openxmlformats.org/drawingml/2006/main">
+              <a:graphicData uri="http://schemas.openxmlformats.org/drawingml/2006/picture">
+                <pic:pic xmlns:pic="http://schemas.openxmlformats.org/drawingml/2006/picture">
+                  <pic:nvPicPr>
+                    <pic:cNvPr id="0" name="Picture 12" descr="E:\ScreenShot\Screen Tut\2020-05-24 at 16-59-24.jpg"/>
+                    <pic:cNvPicPr>
+                      <a:picLocks noChangeAspect="1" noChangeArrowheads="1"/>
+                    </pic:cNvPicPr>
+                  </pic:nvPicPr>
+                  <pic:blipFill>
+                    <a:blip r:embed="rId81">
+                      <a:extLst>
+                        <a:ext uri="{28A0092B-C50C-407E-A947-70E740481C1C}">
+                          <a14:useLocalDpi xmlns:a14="http://schemas.microsoft.com/office/drawing/2010/main" val="0"/>
+                        </a:ext>
+                      </a:extLst>
+                    </a:blip>
+                    <a:srcRect/>
+                    <a:stretch>
+                      <a:fillRect/>
+                    </a:stretch>
+                  </pic:blipFill>
+                  <pic:spPr bwMode="auto">
+                    <a:xfrm>
+                      <a:off x="0" y="0"/>
+                      <a:ext cx="3733800" cy="2047875"/>
+                    </a:xfrm>
+                    <a:prstGeom prst="rect">
+                      <a:avLst/>
+                    </a:prstGeom>
+                    <a:noFill/>
+                    <a:ln>
+                      <a:noFill/>
+                    </a:ln>
+                  </pic:spPr>
+                </pic:pic>
+              </a:graphicData>
+            </a:graphic>
+          </wp:inline>
+        </w:drawing>
+      </w:r>
+      <w:r>
+        <w:rPr>
+          <w:noProof/>
+          <w:sz w:val="40"/>
+          <w:szCs w:val="40"/>
+          <w:lang w:bidi="hi-IN"/>
+        </w:rPr>
+        <w:drawing>
+          <wp:inline distT="0" distB="0" distL="0" distR="0">
+            <wp:extent cx="4495800" cy="2066925"/>
+            <wp:effectExtent l="0" t="0" r="0" b="0"/>
+            <wp:docPr id="62" name="Picture 62" descr="E:\ScreenShot\Screen Tut\2020-05-24 at 16-51-19.jpg"/>
+            <wp:cNvGraphicFramePr>
+              <a:graphicFrameLocks xmlns:a="http://schemas.openxmlformats.org/drawingml/2006/main" noChangeAspect="1"/>
+            </wp:cNvGraphicFramePr>
+            <a:graphic xmlns:a="http://schemas.openxmlformats.org/drawingml/2006/main">
+              <a:graphicData uri="http://schemas.openxmlformats.org/drawingml/2006/picture">
+                <pic:pic xmlns:pic="http://schemas.openxmlformats.org/drawingml/2006/picture">
+                  <pic:nvPicPr>
+                    <pic:cNvPr id="0" name="Picture 11" descr="E:\ScreenShot\Screen Tut\2020-05-24 at 16-51-19.jpg"/>
+                    <pic:cNvPicPr>
+                      <a:picLocks noChangeAspect="1" noChangeArrowheads="1"/>
+                    </pic:cNvPicPr>
+                  </pic:nvPicPr>
+                  <pic:blipFill>
+                    <a:blip r:embed="rId82">
+                      <a:extLst>
+                        <a:ext uri="{28A0092B-C50C-407E-A947-70E740481C1C}">
+                          <a14:useLocalDpi xmlns:a14="http://schemas.microsoft.com/office/drawing/2010/main" val="0"/>
+                        </a:ext>
+                      </a:extLst>
+                    </a:blip>
+                    <a:srcRect/>
+                    <a:stretch>
+                      <a:fillRect/>
+                    </a:stretch>
+                  </pic:blipFill>
+                  <pic:spPr bwMode="auto">
+                    <a:xfrm>
+                      <a:off x="0" y="0"/>
+                      <a:ext cx="4495800" cy="2066925"/>
+                    </a:xfrm>
+                    <a:prstGeom prst="rect">
+                      <a:avLst/>
+                    </a:prstGeom>
+                    <a:noFill/>
+                    <a:ln>
+                      <a:noFill/>
+                    </a:ln>
+                  </pic:spPr>
+                </pic:pic>
+              </a:graphicData>
+            </a:graphic>
+          </wp:inline>
+        </w:drawing>
+      </w:r>
+      <w:r>
+        <w:rPr>
+          <w:noProof/>
+          <w:sz w:val="40"/>
+          <w:szCs w:val="40"/>
+          <w:lang w:bidi="hi-IN"/>
+        </w:rPr>
+        <w:drawing>
+          <wp:inline distT="0" distB="0" distL="0" distR="0">
+            <wp:extent cx="4324350" cy="1724025"/>
+            <wp:effectExtent l="0" t="0" r="0" b="0"/>
+            <wp:docPr id="61" name="Picture 61" descr="E:\ScreenShot\Screen Tut\2020-05-24 at 16-51-01.jpg"/>
+            <wp:cNvGraphicFramePr>
+              <a:graphicFrameLocks xmlns:a="http://schemas.openxmlformats.org/drawingml/2006/main" noChangeAspect="1"/>
+            </wp:cNvGraphicFramePr>
+            <a:graphic xmlns:a="http://schemas.openxmlformats.org/drawingml/2006/main">
+              <a:graphicData uri="http://schemas.openxmlformats.org/drawingml/2006/picture">
+                <pic:pic xmlns:pic="http://schemas.openxmlformats.org/drawingml/2006/picture">
+                  <pic:nvPicPr>
+                    <pic:cNvPr id="0" name="Picture 10" descr="E:\ScreenShot\Screen Tut\2020-05-24 at 16-51-01.jpg"/>
+                    <pic:cNvPicPr>
+                      <a:picLocks noChangeAspect="1" noChangeArrowheads="1"/>
+                    </pic:cNvPicPr>
+                  </pic:nvPicPr>
+                  <pic:blipFill>
+                    <a:blip r:embed="rId83">
+                      <a:extLst>
+                        <a:ext uri="{28A0092B-C50C-407E-A947-70E740481C1C}">
+                          <a14:useLocalDpi xmlns:a14="http://schemas.microsoft.com/office/drawing/2010/main" val="0"/>
+                        </a:ext>
+                      </a:extLst>
+                    </a:blip>
+                    <a:srcRect/>
+                    <a:stretch>
+                      <a:fillRect/>
+                    </a:stretch>
+                  </pic:blipFill>
+                  <pic:spPr bwMode="auto">
+                    <a:xfrm>
+                      <a:off x="0" y="0"/>
+                      <a:ext cx="4324350" cy="1724025"/>
+                    </a:xfrm>
+                    <a:prstGeom prst="rect">
+                      <a:avLst/>
+                    </a:prstGeom>
+                    <a:noFill/>
+                    <a:ln>
+                      <a:noFill/>
+                    </a:ln>
+                  </pic:spPr>
+                </pic:pic>
+              </a:graphicData>
+            </a:graphic>
+          </wp:inline>
+        </w:drawing>
+      </w:r>
+      <w:r>
+        <w:rPr>
+          <w:noProof/>
+          <w:sz w:val="40"/>
+          <w:szCs w:val="40"/>
+          <w:lang w:bidi="hi-IN"/>
+        </w:rPr>
+        <w:drawing>
+          <wp:inline distT="0" distB="0" distL="0" distR="0">
+            <wp:extent cx="4810125" cy="2047875"/>
+            <wp:effectExtent l="0" t="0" r="0" b="0"/>
+            <wp:docPr id="60" name="Picture 60" descr="E:\ScreenShot\Screen Tut\2020-05-24 at 16-47-39.jpg"/>
+            <wp:cNvGraphicFramePr>
+              <a:graphicFrameLocks xmlns:a="http://schemas.openxmlformats.org/drawingml/2006/main" noChangeAspect="1"/>
+            </wp:cNvGraphicFramePr>
+            <a:graphic xmlns:a="http://schemas.openxmlformats.org/drawingml/2006/main">
+              <a:graphicData uri="http://schemas.openxmlformats.org/drawingml/2006/picture">
+                <pic:pic xmlns:pic="http://schemas.openxmlformats.org/drawingml/2006/picture">
+                  <pic:nvPicPr>
+                    <pic:cNvPr id="0" name="Picture 9" descr="E:\ScreenShot\Screen Tut\2020-05-24 at 16-47-39.jpg"/>
+                    <pic:cNvPicPr>
+                      <a:picLocks noChangeAspect="1" noChangeArrowheads="1"/>
+                    </pic:cNvPicPr>
+                  </pic:nvPicPr>
+                  <pic:blipFill>
+                    <a:blip r:embed="rId84">
+                      <a:extLst>
+                        <a:ext uri="{28A0092B-C50C-407E-A947-70E740481C1C}">
+                          <a14:useLocalDpi xmlns:a14="http://schemas.microsoft.com/office/drawing/2010/main" val="0"/>
+                        </a:ext>
+                      </a:extLst>
+                    </a:blip>
+                    <a:srcRect/>
+                    <a:stretch>
+                      <a:fillRect/>
+                    </a:stretch>
+                  </pic:blipFill>
+                  <pic:spPr bwMode="auto">
+                    <a:xfrm>
+                      <a:off x="0" y="0"/>
+                      <a:ext cx="4810125" cy="2047875"/>
+                    </a:xfrm>
+                    <a:prstGeom prst="rect">
+                      <a:avLst/>
+                    </a:prstGeom>
+                    <a:noFill/>
+                    <a:ln>
+                      <a:noFill/>
+                    </a:ln>
+                  </pic:spPr>
+                </pic:pic>
+              </a:graphicData>
+            </a:graphic>
+          </wp:inline>
+        </w:drawing>
+      </w:r>
+      <w:r>
+        <w:rPr>
+          <w:noProof/>
+          <w:sz w:val="40"/>
+          <w:szCs w:val="40"/>
+          <w:lang w:bidi="hi-IN"/>
+        </w:rPr>
+        <w:lastRenderedPageBreak/>
+        <w:drawing>
+          <wp:inline distT="0" distB="0" distL="0" distR="0">
+            <wp:extent cx="3905250" cy="1333500"/>
+            <wp:effectExtent l="0" t="0" r="0" b="0"/>
+            <wp:docPr id="59" name="Picture 59" descr="E:\ScreenShot\Screen Tut\2020-05-24 at 16-34-18.jpg"/>
+            <wp:cNvGraphicFramePr>
+              <a:graphicFrameLocks xmlns:a="http://schemas.openxmlformats.org/drawingml/2006/main" noChangeAspect="1"/>
+            </wp:cNvGraphicFramePr>
+            <a:graphic xmlns:a="http://schemas.openxmlformats.org/drawingml/2006/main">
+              <a:graphicData uri="http://schemas.openxmlformats.org/drawingml/2006/picture">
+                <pic:pic xmlns:pic="http://schemas.openxmlformats.org/drawingml/2006/picture">
+                  <pic:nvPicPr>
+                    <pic:cNvPr id="0" name="Picture 8" descr="E:\ScreenShot\Screen Tut\2020-05-24 at 16-34-18.jpg"/>
+                    <pic:cNvPicPr>
+                      <a:picLocks noChangeAspect="1" noChangeArrowheads="1"/>
+                    </pic:cNvPicPr>
+                  </pic:nvPicPr>
+                  <pic:blipFill>
+                    <a:blip r:embed="rId85">
+                      <a:extLst>
+                        <a:ext uri="{28A0092B-C50C-407E-A947-70E740481C1C}">
+                          <a14:useLocalDpi xmlns:a14="http://schemas.microsoft.com/office/drawing/2010/main" val="0"/>
+                        </a:ext>
+                      </a:extLst>
+                    </a:blip>
+                    <a:srcRect/>
+                    <a:stretch>
+                      <a:fillRect/>
+                    </a:stretch>
+                  </pic:blipFill>
+                  <pic:spPr bwMode="auto">
+                    <a:xfrm>
+                      <a:off x="0" y="0"/>
+                      <a:ext cx="3905250" cy="1333500"/>
+                    </a:xfrm>
+                    <a:prstGeom prst="rect">
+                      <a:avLst/>
+                    </a:prstGeom>
+                    <a:noFill/>
+                    <a:ln>
+                      <a:noFill/>
+                    </a:ln>
+                  </pic:spPr>
+                </pic:pic>
+              </a:graphicData>
+            </a:graphic>
+          </wp:inline>
+        </w:drawing>
+      </w:r>
+      <w:r>
+        <w:rPr>
+          <w:noProof/>
+          <w:sz w:val="40"/>
+          <w:szCs w:val="40"/>
+          <w:lang w:bidi="hi-IN"/>
+        </w:rPr>
+        <w:drawing>
+          <wp:inline distT="0" distB="0" distL="0" distR="0">
+            <wp:extent cx="4162425" cy="1657350"/>
+            <wp:effectExtent l="0" t="0" r="0" b="0"/>
+            <wp:docPr id="58" name="Picture 58" descr="E:\ScreenShot\Screen Tut\2020-05-24 at 16-29-35.jpg"/>
+            <wp:cNvGraphicFramePr>
+              <a:graphicFrameLocks xmlns:a="http://schemas.openxmlformats.org/drawingml/2006/main" noChangeAspect="1"/>
+            </wp:cNvGraphicFramePr>
+            <a:graphic xmlns:a="http://schemas.openxmlformats.org/drawingml/2006/main">
+              <a:graphicData uri="http://schemas.openxmlformats.org/drawingml/2006/picture">
+                <pic:pic xmlns:pic="http://schemas.openxmlformats.org/drawingml/2006/picture">
+                  <pic:nvPicPr>
+                    <pic:cNvPr id="0" name="Picture 7" descr="E:\ScreenShot\Screen Tut\2020-05-24 at 16-29-35.jpg"/>
+                    <pic:cNvPicPr>
+                      <a:picLocks noChangeAspect="1" noChangeArrowheads="1"/>
+                    </pic:cNvPicPr>
+                  </pic:nvPicPr>
+                  <pic:blipFill>
+                    <a:blip r:embed="rId86">
+                      <a:extLst>
+                        <a:ext uri="{28A0092B-C50C-407E-A947-70E740481C1C}">
+                          <a14:useLocalDpi xmlns:a14="http://schemas.microsoft.com/office/drawing/2010/main" val="0"/>
+                        </a:ext>
+                      </a:extLst>
+                    </a:blip>
+                    <a:srcRect/>
+                    <a:stretch>
+                      <a:fillRect/>
+                    </a:stretch>
+                  </pic:blipFill>
+                  <pic:spPr bwMode="auto">
+                    <a:xfrm>
+                      <a:off x="0" y="0"/>
+                      <a:ext cx="4162425" cy="1657350"/>
+                    </a:xfrm>
+                    <a:prstGeom prst="rect">
+                      <a:avLst/>
+                    </a:prstGeom>
+                    <a:noFill/>
+                    <a:ln>
+                      <a:noFill/>
+                    </a:ln>
+                  </pic:spPr>
+                </pic:pic>
+              </a:graphicData>
+            </a:graphic>
+          </wp:inline>
+        </w:drawing>
+      </w:r>
+      <w:r>
+        <w:rPr>
+          <w:noProof/>
+          <w:sz w:val="40"/>
+          <w:szCs w:val="40"/>
+          <w:lang w:bidi="hi-IN"/>
+        </w:rPr>
+        <w:drawing>
+          <wp:inline distT="0" distB="0" distL="0" distR="0">
+            <wp:extent cx="4543425" cy="2476500"/>
+            <wp:effectExtent l="0" t="0" r="0" b="0"/>
+            <wp:docPr id="57" name="Picture 57" descr="E:\ScreenShot\Screen Tut\2020-05-24 at 16-25-12.jpg"/>
+            <wp:cNvGraphicFramePr>
+              <a:graphicFrameLocks xmlns:a="http://schemas.openxmlformats.org/drawingml/2006/main" noChangeAspect="1"/>
+            </wp:cNvGraphicFramePr>
+            <a:graphic xmlns:a="http://schemas.openxmlformats.org/drawingml/2006/main">
+              <a:graphicData uri="http://schemas.openxmlformats.org/drawingml/2006/picture">
+                <pic:pic xmlns:pic="http://schemas.openxmlformats.org/drawingml/2006/picture">
+                  <pic:nvPicPr>
+                    <pic:cNvPr id="0" name="Picture 6" descr="E:\ScreenShot\Screen Tut\2020-05-24 at 16-25-12.jpg"/>
+                    <pic:cNvPicPr>
+                      <a:picLocks noChangeAspect="1" noChangeArrowheads="1"/>
+                    </pic:cNvPicPr>
+                  </pic:nvPicPr>
+                  <pic:blipFill>
+                    <a:blip r:embed="rId87">
+                      <a:extLst>
+                        <a:ext uri="{28A0092B-C50C-407E-A947-70E740481C1C}">
+                          <a14:useLocalDpi xmlns:a14="http://schemas.microsoft.com/office/drawing/2010/main" val="0"/>
+                        </a:ext>
+                      </a:extLst>
+                    </a:blip>
+                    <a:srcRect/>
+                    <a:stretch>
+                      <a:fillRect/>
+                    </a:stretch>
+                  </pic:blipFill>
+                  <pic:spPr bwMode="auto">
+                    <a:xfrm>
+                      <a:off x="0" y="0"/>
+                      <a:ext cx="4543425" cy="2476500"/>
+                    </a:xfrm>
+                    <a:prstGeom prst="rect">
+                      <a:avLst/>
+                    </a:prstGeom>
+                    <a:noFill/>
+                    <a:ln>
+                      <a:noFill/>
+                    </a:ln>
+                  </pic:spPr>
+                </pic:pic>
+              </a:graphicData>
+            </a:graphic>
+          </wp:inline>
+        </w:drawing>
+      </w:r>
+      <w:r>
+        <w:rPr>
+          <w:noProof/>
+          <w:sz w:val="40"/>
+          <w:szCs w:val="40"/>
+          <w:lang w:bidi="hi-IN"/>
+        </w:rPr>
+        <w:lastRenderedPageBreak/>
+        <w:drawing>
+          <wp:inline distT="0" distB="0" distL="0" distR="0">
+            <wp:extent cx="5829300" cy="2447925"/>
+            <wp:effectExtent l="0" t="0" r="0" b="0"/>
+            <wp:docPr id="56" name="Picture 56" descr="E:\ScreenShot\Screen Tut\2020-05-24 at 16-24-05.jpg"/>
+            <wp:cNvGraphicFramePr>
+              <a:graphicFrameLocks xmlns:a="http://schemas.openxmlformats.org/drawingml/2006/main" noChangeAspect="1"/>
+            </wp:cNvGraphicFramePr>
+            <a:graphic xmlns:a="http://schemas.openxmlformats.org/drawingml/2006/main">
+              <a:graphicData uri="http://schemas.openxmlformats.org/drawingml/2006/picture">
+                <pic:pic xmlns:pic="http://schemas.openxmlformats.org/drawingml/2006/picture">
+                  <pic:nvPicPr>
+                    <pic:cNvPr id="0" name="Picture 5" descr="E:\ScreenShot\Screen Tut\2020-05-24 at 16-24-05.jpg"/>
+                    <pic:cNvPicPr>
+                      <a:picLocks noChangeAspect="1" noChangeArrowheads="1"/>
+                    </pic:cNvPicPr>
+                  </pic:nvPicPr>
+                  <pic:blipFill>
+                    <a:blip r:embed="rId88">
+                      <a:extLst>
+                        <a:ext uri="{28A0092B-C50C-407E-A947-70E740481C1C}">
+                          <a14:useLocalDpi xmlns:a14="http://schemas.microsoft.com/office/drawing/2010/main" val="0"/>
+                        </a:ext>
+                      </a:extLst>
+                    </a:blip>
+                    <a:srcRect/>
+                    <a:stretch>
+                      <a:fillRect/>
+                    </a:stretch>
+                  </pic:blipFill>
+                  <pic:spPr bwMode="auto">
+                    <a:xfrm>
+                      <a:off x="0" y="0"/>
+                      <a:ext cx="5829300" cy="2447925"/>
+                    </a:xfrm>
+                    <a:prstGeom prst="rect">
+                      <a:avLst/>
+                    </a:prstGeom>
+                    <a:noFill/>
+                    <a:ln>
+                      <a:noFill/>
+                    </a:ln>
+                  </pic:spPr>
+                </pic:pic>
+              </a:graphicData>
+            </a:graphic>
+          </wp:inline>
+        </w:drawing>
+      </w:r>
+      <w:r>
+        <w:rPr>
+          <w:noProof/>
+          <w:sz w:val="40"/>
+          <w:szCs w:val="40"/>
+          <w:lang w:bidi="hi-IN"/>
+        </w:rPr>
+        <w:drawing>
+          <wp:inline distT="0" distB="0" distL="0" distR="0">
+            <wp:extent cx="5619750" cy="1419225"/>
+            <wp:effectExtent l="0" t="0" r="0" b="0"/>
+            <wp:docPr id="40" name="Picture 40" descr="E:\ScreenShot\Screen Tut\2020-05-24 at 17-42-06.jpg"/>
+            <wp:cNvGraphicFramePr>
+              <a:graphicFrameLocks xmlns:a="http://schemas.openxmlformats.org/drawingml/2006/main" noChangeAspect="1"/>
+            </wp:cNvGraphicFramePr>
+            <a:graphic xmlns:a="http://schemas.openxmlformats.org/drawingml/2006/main">
+              <a:graphicData uri="http://schemas.openxmlformats.org/drawingml/2006/picture">
+                <pic:pic xmlns:pic="http://schemas.openxmlformats.org/drawingml/2006/picture">
+                  <pic:nvPicPr>
+                    <pic:cNvPr id="0" name="Picture 1" descr="E:\ScreenShot\Screen Tut\2020-05-24 at 17-42-06.jpg"/>
+                    <pic:cNvPicPr>
+                      <a:picLocks noChangeAspect="1" noChangeArrowheads="1"/>
+                    </pic:cNvPicPr>
+                  </pic:nvPicPr>
+                  <pic:blipFill>
+                    <a:blip r:embed="rId89">
+                      <a:extLst>
+                        <a:ext uri="{28A0092B-C50C-407E-A947-70E740481C1C}">
+                          <a14:useLocalDpi xmlns:a14="http://schemas.microsoft.com/office/drawing/2010/main" val="0"/>
+                        </a:ext>
+                      </a:extLst>
+                    </a:blip>
+                    <a:srcRect/>
+                    <a:stretch>
+                      <a:fillRect/>
+                    </a:stretch>
+                  </pic:blipFill>
+                  <pic:spPr bwMode="auto">
+                    <a:xfrm>
+                      <a:off x="0" y="0"/>
+                      <a:ext cx="5619750" cy="1419225"/>
+                    </a:xfrm>
+                    <a:prstGeom prst="rect">
+                      <a:avLst/>
+                    </a:prstGeom>
+                    <a:noFill/>
+                    <a:ln>
+                      <a:noFill/>
+                    </a:ln>
+                  </pic:spPr>
+                </pic:pic>
+              </a:graphicData>
+            </a:graphic>
+          </wp:inline>
+        </w:drawing>
+      </w:r>
+    </w:p>
+    <w:p>
+      <w:pPr>
+        <w:rPr>
+          <w:sz w:val="40"/>
+          <w:szCs w:val="40"/>
+        </w:rPr>
+      </w:pPr>
     </w:p>
     <w:sectPr>
       <w:pgSz w:w="12240" w:h="15840"/>
@@ -10538,7 +12355,7 @@
 
 <file path=word/numbering.xml><?xml version="1.0" encoding="utf-8"?>
 <w:numbering xmlns:wpc="http://schemas.microsoft.com/office/word/2010/wordprocessingCanvas" xmlns:mc="http://schemas.openxmlformats.org/markup-compatibility/2006" xmlns:o="urn:schemas-microsoft-com:office:office" xmlns:r="http://schemas.openxmlformats.org/officeDocument/2006/relationships" xmlns:m="http://schemas.openxmlformats.org/officeDocument/2006/math" xmlns:v="urn:schemas-microsoft-com:vml" xmlns:wp14="http://schemas.microsoft.com/office/word/2010/wordprocessingDrawing" xmlns:wp="http://schemas.openxmlformats.org/drawingml/2006/wordprocessingDrawing" xmlns:w10="urn:schemas-microsoft-com:office:word" xmlns:w="http://schemas.openxmlformats.org/wordprocessingml/2006/main" xmlns:w14="http://schemas.microsoft.com/office/word/2010/wordml" xmlns:w15="http://schemas.microsoft.com/office/word/2012/wordml" xmlns:wpg="http://schemas.microsoft.com/office/word/2010/wordprocessingGroup" xmlns:wpi="http://schemas.microsoft.com/office/word/2010/wordprocessingInk" xmlns:wne="http://schemas.microsoft.com/office/word/2006/wordml" xmlns:wps="http://schemas.microsoft.com/office/word/2010/wordprocessingShape" mc:Ignorable="w14 w15 wp14">
-  <w:abstractNum w:abstractNumId="0">
+  <w:abstractNum w:abstractNumId="0" w15:restartNumberingAfterBreak="0">
     <w:nsid w:val="59E02216"/>
     <w:multiLevelType w:val="hybridMultilevel"/>
     <w:tmpl w:val="671E629A"/>
@@ -10627,7 +12444,7 @@
       </w:pPr>
     </w:lvl>
   </w:abstractNum>
-  <w:abstractNum w:abstractNumId="1">
+  <w:abstractNum w:abstractNumId="1" w15:restartNumberingAfterBreak="0">
     <w:nsid w:val="62826F65"/>
     <w:multiLevelType w:val="hybridMultilevel"/>
     <w:tmpl w:val="B1DCBF38"/>
@@ -11513,7 +13330,7 @@
 </file>
 
 <file path=customXml/itemProps1.xml><?xml version="1.0" encoding="utf-8"?>
-<ds:datastoreItem xmlns:ds="http://schemas.openxmlformats.org/officeDocument/2006/customXml" ds:itemID="{23F500BD-E9C2-4E30-B173-4F337E136816}">
+<ds:datastoreItem xmlns:ds="http://schemas.openxmlformats.org/officeDocument/2006/customXml" ds:itemID="{4231142C-EA84-4C5A-B904-E0DAF777AA0B}">
   <ds:schemaRefs>
     <ds:schemaRef ds:uri="http://schemas.openxmlformats.org/officeDocument/2006/bibliography"/>
   </ds:schemaRefs>

</xml_diff>

<commit_message>
Added Angular and Cognizant 1st round questions
</commit_message>
<xml_diff>
--- a/InterviewQues.docx
+++ b/InterviewQues.docx
@@ -379,19 +379,8 @@
           <w:sz w:val="48"/>
           <w:szCs w:val="48"/>
         </w:rPr>
-        <w:t xml:space="preserve">4&gt;By </w:t>
-      </w:r>
-      <w:proofErr w:type="spellStart"/>
-      <w:r>
-        <w:rPr>
-          <w:b/>
-          <w:bCs/>
-          <w:sz w:val="48"/>
-          <w:szCs w:val="48"/>
-        </w:rPr>
-        <w:t>Divik</w:t>
-      </w:r>
-      <w:proofErr w:type="spellEnd"/>
+        <w:t>4&gt;By Divik</w:t>
+      </w:r>
     </w:p>
     <w:p>
       <w:pPr>
@@ -7423,6 +7412,7 @@
       <w:r>
         <w:rPr>
           <w:noProof/>
+          <w:lang w:bidi="hi-IN"/>
         </w:rPr>
         <w:drawing>
           <wp:inline distT="0" distB="0" distL="0" distR="0">
@@ -13743,21 +13733,12 @@
           <w:szCs w:val="40"/>
         </w:rPr>
       </w:pPr>
-      <w:proofErr w:type="spellStart"/>
-      <w:r>
-        <w:rPr>
-          <w:sz w:val="40"/>
-          <w:szCs w:val="40"/>
-        </w:rPr>
-        <w:t>Divik</w:t>
-      </w:r>
-      <w:proofErr w:type="spellEnd"/>
-      <w:r>
-        <w:rPr>
-          <w:sz w:val="40"/>
-          <w:szCs w:val="40"/>
-        </w:rPr>
-        <w:t xml:space="preserve"> Area- 51</w:t>
+      <w:r>
+        <w:rPr>
+          <w:sz w:val="40"/>
+          <w:szCs w:val="40"/>
+        </w:rPr>
+        <w:t>Divik Area- 51</w:t>
       </w:r>
     </w:p>
     <w:p>
@@ -13781,7 +13762,6 @@
           <w:u w:val="single"/>
         </w:rPr>
       </w:pPr>
-      <w:proofErr w:type="spellStart"/>
       <w:r>
         <w:rPr>
           <w:b/>
@@ -13790,24 +13770,14 @@
           <w:szCs w:val="40"/>
           <w:u w:val="single"/>
         </w:rPr>
-        <w:t>Divik</w:t>
-      </w:r>
-      <w:proofErr w:type="spellEnd"/>
-      <w:r>
-        <w:rPr>
-          <w:b/>
-          <w:bCs/>
-          <w:sz w:val="40"/>
-          <w:szCs w:val="40"/>
-          <w:u w:val="single"/>
-        </w:rPr>
-        <w:t xml:space="preserve"> Questions Area</w:t>
+        <w:t>Divik Questions Area</w:t>
       </w:r>
     </w:p>
     <w:p>
       <w:r>
         <w:rPr>
           <w:noProof/>
+          <w:lang w:bidi="hi-IN"/>
         </w:rPr>
         <w:drawing>
           <wp:inline distT="0" distB="0" distL="0" distR="0">
@@ -13863,6 +13833,7 @@
       <w:r>
         <w:rPr>
           <w:noProof/>
+          <w:lang w:bidi="hi-IN"/>
         </w:rPr>
         <w:lastRenderedPageBreak/>
         <w:drawing>
@@ -13919,6 +13890,7 @@
       <w:r>
         <w:rPr>
           <w:noProof/>
+          <w:lang w:bidi="hi-IN"/>
         </w:rPr>
         <w:drawing>
           <wp:inline distT="0" distB="0" distL="0" distR="0">
@@ -13974,6 +13946,7 @@
       <w:r>
         <w:rPr>
           <w:noProof/>
+          <w:lang w:bidi="hi-IN"/>
         </w:rPr>
         <w:lastRenderedPageBreak/>
         <w:drawing>
@@ -14030,6 +14003,7 @@
       <w:r>
         <w:rPr>
           <w:noProof/>
+          <w:lang w:bidi="hi-IN"/>
         </w:rPr>
         <w:drawing>
           <wp:inline distT="0" distB="0" distL="0" distR="0">
@@ -14100,6 +14074,7 @@
       <w:r>
         <w:rPr>
           <w:noProof/>
+          <w:lang w:bidi="hi-IN"/>
         </w:rPr>
         <w:drawing>
           <wp:inline distT="0" distB="0" distL="0" distR="0">
@@ -14173,6 +14148,7 @@
       <w:r>
         <w:rPr>
           <w:noProof/>
+          <w:lang w:bidi="hi-IN"/>
         </w:rPr>
         <w:lastRenderedPageBreak/>
         <w:drawing>
@@ -14273,6 +14249,7 @@
       <w:r>
         <w:rPr>
           <w:noProof/>
+          <w:lang w:bidi="hi-IN"/>
         </w:rPr>
         <w:drawing>
           <wp:inline distT="0" distB="0" distL="0" distR="0">
@@ -14328,6 +14305,7 @@
       <w:r>
         <w:rPr>
           <w:noProof/>
+          <w:lang w:bidi="hi-IN"/>
         </w:rPr>
         <w:drawing>
           <wp:inline distT="0" distB="0" distL="0" distR="0">
@@ -14383,6 +14361,7 @@
       <w:r>
         <w:rPr>
           <w:noProof/>
+          <w:lang w:bidi="hi-IN"/>
         </w:rPr>
         <w:drawing>
           <wp:inline distT="0" distB="0" distL="0" distR="0">
@@ -14438,6 +14417,7 @@
       <w:r>
         <w:rPr>
           <w:noProof/>
+          <w:lang w:bidi="hi-IN"/>
         </w:rPr>
         <w:drawing>
           <wp:inline distT="0" distB="0" distL="0" distR="0">
@@ -14493,6 +14473,7 @@
       <w:r>
         <w:rPr>
           <w:noProof/>
+          <w:lang w:bidi="hi-IN"/>
         </w:rPr>
         <w:lastRenderedPageBreak/>
         <w:drawing>
@@ -14549,6 +14530,7 @@
       <w:r>
         <w:rPr>
           <w:noProof/>
+          <w:lang w:bidi="hi-IN"/>
         </w:rPr>
         <w:drawing>
           <wp:inline distT="0" distB="0" distL="0" distR="0">
@@ -14604,6 +14586,7 @@
       <w:r>
         <w:rPr>
           <w:noProof/>
+          <w:lang w:bidi="hi-IN"/>
         </w:rPr>
         <w:drawing>
           <wp:inline distT="0" distB="0" distL="0" distR="0">
@@ -14664,6 +14647,7 @@
       <w:r>
         <w:rPr>
           <w:noProof/>
+          <w:lang w:bidi="hi-IN"/>
         </w:rPr>
         <w:drawing>
           <wp:inline distT="0" distB="0" distL="0" distR="0">
@@ -14743,6 +14727,7 @@
       <w:r>
         <w:rPr>
           <w:noProof/>
+          <w:lang w:bidi="hi-IN"/>
         </w:rPr>
         <w:drawing>
           <wp:inline distT="0" distB="0" distL="0" distR="0">
@@ -14798,6 +14783,7 @@
       <w:r>
         <w:rPr>
           <w:noProof/>
+          <w:lang w:bidi="hi-IN"/>
         </w:rPr>
         <w:drawing>
           <wp:inline distT="0" distB="0" distL="0" distR="0">
@@ -14853,6 +14839,7 @@
       <w:r>
         <w:rPr>
           <w:noProof/>
+          <w:lang w:bidi="hi-IN"/>
         </w:rPr>
         <w:lastRenderedPageBreak/>
         <w:drawing>
@@ -14909,6 +14896,7 @@
       <w:r>
         <w:rPr>
           <w:noProof/>
+          <w:lang w:bidi="hi-IN"/>
         </w:rPr>
         <w:drawing>
           <wp:inline distT="0" distB="0" distL="0" distR="0">
@@ -14964,6 +14952,7 @@
       <w:r>
         <w:rPr>
           <w:noProof/>
+          <w:lang w:bidi="hi-IN"/>
         </w:rPr>
         <w:drawing>
           <wp:inline distT="0" distB="0" distL="0" distR="0">
@@ -15025,6 +15014,7 @@
       <w:r>
         <w:rPr>
           <w:noProof/>
+          <w:lang w:bidi="hi-IN"/>
         </w:rPr>
         <w:drawing>
           <wp:inline distT="0" distB="0" distL="0" distR="0">
@@ -15080,6 +15070,7 @@
       <w:r>
         <w:rPr>
           <w:noProof/>
+          <w:lang w:bidi="hi-IN"/>
         </w:rPr>
         <w:drawing>
           <wp:inline distT="0" distB="0" distL="0" distR="0">
@@ -15135,6 +15126,7 @@
       <w:r>
         <w:rPr>
           <w:noProof/>
+          <w:lang w:bidi="hi-IN"/>
         </w:rPr>
         <w:drawing>
           <wp:inline distT="0" distB="0" distL="0" distR="0">
@@ -15212,6 +15204,7 @@
       <w:r>
         <w:rPr>
           <w:noProof/>
+          <w:lang w:bidi="hi-IN"/>
         </w:rPr>
         <w:drawing>
           <wp:inline distT="0" distB="0" distL="0" distR="0">
@@ -15282,6 +15275,7 @@
       <w:r>
         <w:rPr>
           <w:noProof/>
+          <w:lang w:bidi="hi-IN"/>
         </w:rPr>
         <w:lastRenderedPageBreak/>
         <w:drawing>
@@ -15351,6 +15345,7 @@
       <w:r>
         <w:rPr>
           <w:noProof/>
+          <w:lang w:bidi="hi-IN"/>
         </w:rPr>
         <w:drawing>
           <wp:inline distT="0" distB="0" distL="0" distR="0">
@@ -15424,6 +15419,7 @@
       <w:r>
         <w:rPr>
           <w:noProof/>
+          <w:lang w:bidi="hi-IN"/>
         </w:rPr>
         <w:drawing>
           <wp:inline distT="0" distB="0" distL="0" distR="0">
@@ -15479,6 +15475,7 @@
       <w:r>
         <w:rPr>
           <w:noProof/>
+          <w:lang w:bidi="hi-IN"/>
         </w:rPr>
         <w:drawing>
           <wp:inline distT="0" distB="0" distL="0" distR="0">
@@ -15534,6 +15531,7 @@
       <w:r>
         <w:rPr>
           <w:noProof/>
+          <w:lang w:bidi="hi-IN"/>
         </w:rPr>
         <w:drawing>
           <wp:inline distT="0" distB="0" distL="0" distR="0">
@@ -15602,6 +15600,7 @@
       <w:r>
         <w:rPr>
           <w:noProof/>
+          <w:lang w:bidi="hi-IN"/>
         </w:rPr>
         <w:drawing>
           <wp:inline distT="0" distB="0" distL="0" distR="0">
@@ -15672,6 +15671,7 @@
       <w:r>
         <w:rPr>
           <w:noProof/>
+          <w:lang w:bidi="hi-IN"/>
         </w:rPr>
         <w:drawing>
           <wp:inline distT="0" distB="0" distL="0" distR="0">
@@ -15732,6 +15732,7 @@
       <w:r>
         <w:rPr>
           <w:noProof/>
+          <w:lang w:bidi="hi-IN"/>
         </w:rPr>
         <w:lastRenderedPageBreak/>
         <w:drawing>
@@ -15798,6 +15799,7 @@
       <w:r>
         <w:rPr>
           <w:noProof/>
+          <w:lang w:bidi="hi-IN"/>
         </w:rPr>
         <w:drawing>
           <wp:inline distT="0" distB="0" distL="0" distR="0">
@@ -15853,6 +15855,7 @@
       <w:r>
         <w:rPr>
           <w:noProof/>
+          <w:lang w:bidi="hi-IN"/>
         </w:rPr>
         <w:drawing>
           <wp:inline distT="0" distB="0" distL="0" distR="0">
@@ -15908,6 +15911,7 @@
       <w:r>
         <w:rPr>
           <w:noProof/>
+          <w:lang w:bidi="hi-IN"/>
         </w:rPr>
         <w:drawing>
           <wp:inline distT="0" distB="0" distL="0" distR="0">
@@ -15989,6 +15993,7 @@
           <w:noProof/>
           <w:sz w:val="40"/>
           <w:szCs w:val="40"/>
+          <w:lang w:bidi="hi-IN"/>
         </w:rPr>
         <w:lastRenderedPageBreak/>
         <w:drawing>
@@ -16063,6 +16068,7 @@
           <w:noProof/>
           <w:sz w:val="40"/>
           <w:szCs w:val="40"/>
+          <w:lang w:bidi="hi-IN"/>
         </w:rPr>
         <w:drawing>
           <wp:inline distT="0" distB="0" distL="0" distR="0">
@@ -16118,6 +16124,7 @@
           <w:noProof/>
           <w:sz w:val="40"/>
           <w:szCs w:val="40"/>
+          <w:lang w:bidi="hi-IN"/>
         </w:rPr>
         <w:drawing>
           <wp:inline distT="0" distB="0" distL="0" distR="0">
@@ -16173,6 +16180,7 @@
           <w:noProof/>
           <w:sz w:val="40"/>
           <w:szCs w:val="40"/>
+          <w:lang w:bidi="hi-IN"/>
         </w:rPr>
         <w:drawing>
           <wp:inline distT="0" distB="0" distL="0" distR="0">
@@ -16228,6 +16236,7 @@
           <w:noProof/>
           <w:sz w:val="40"/>
           <w:szCs w:val="40"/>
+          <w:lang w:bidi="hi-IN"/>
         </w:rPr>
         <w:lastRenderedPageBreak/>
         <w:drawing>
@@ -16284,6 +16293,7 @@
           <w:noProof/>
           <w:sz w:val="40"/>
           <w:szCs w:val="40"/>
+          <w:lang w:bidi="hi-IN"/>
         </w:rPr>
         <w:drawing>
           <wp:inline distT="0" distB="0" distL="0" distR="0">
@@ -16339,6 +16349,7 @@
           <w:noProof/>
           <w:sz w:val="40"/>
           <w:szCs w:val="40"/>
+          <w:lang w:bidi="hi-IN"/>
         </w:rPr>
         <w:drawing>
           <wp:inline distT="0" distB="0" distL="0" distR="0">
@@ -16394,6 +16405,7 @@
           <w:noProof/>
           <w:sz w:val="40"/>
           <w:szCs w:val="40"/>
+          <w:lang w:bidi="hi-IN"/>
         </w:rPr>
         <w:drawing>
           <wp:inline distT="0" distB="0" distL="0" distR="0">
@@ -16449,6 +16461,7 @@
           <w:noProof/>
           <w:sz w:val="40"/>
           <w:szCs w:val="40"/>
+          <w:lang w:bidi="hi-IN"/>
         </w:rPr>
         <w:drawing>
           <wp:inline distT="0" distB="0" distL="0" distR="0">
@@ -16504,6 +16517,7 @@
           <w:noProof/>
           <w:sz w:val="40"/>
           <w:szCs w:val="40"/>
+          <w:lang w:bidi="hi-IN"/>
         </w:rPr>
         <w:lastRenderedPageBreak/>
         <w:drawing>
@@ -16560,6 +16574,7 @@
           <w:noProof/>
           <w:sz w:val="40"/>
           <w:szCs w:val="40"/>
+          <w:lang w:bidi="hi-IN"/>
         </w:rPr>
         <w:drawing>
           <wp:inline distT="0" distB="0" distL="0" distR="0">
@@ -16615,6 +16630,7 @@
           <w:noProof/>
           <w:sz w:val="40"/>
           <w:szCs w:val="40"/>
+          <w:lang w:bidi="hi-IN"/>
         </w:rPr>
         <w:drawing>
           <wp:inline distT="0" distB="0" distL="0" distR="0">
@@ -16670,6 +16686,7 @@
           <w:noProof/>
           <w:sz w:val="40"/>
           <w:szCs w:val="40"/>
+          <w:lang w:bidi="hi-IN"/>
         </w:rPr>
         <w:drawing>
           <wp:inline distT="0" distB="0" distL="0" distR="0">
@@ -16725,6 +16742,7 @@
           <w:noProof/>
           <w:sz w:val="40"/>
           <w:szCs w:val="40"/>
+          <w:lang w:bidi="hi-IN"/>
         </w:rPr>
         <w:lastRenderedPageBreak/>
         <w:drawing>
@@ -16781,6 +16799,7 @@
           <w:noProof/>
           <w:sz w:val="40"/>
           <w:szCs w:val="40"/>
+          <w:lang w:bidi="hi-IN"/>
         </w:rPr>
         <w:drawing>
           <wp:inline distT="0" distB="0" distL="0" distR="0">
@@ -16836,6 +16855,7 @@
           <w:noProof/>
           <w:sz w:val="40"/>
           <w:szCs w:val="40"/>
+          <w:lang w:bidi="hi-IN"/>
         </w:rPr>
         <w:drawing>
           <wp:inline distT="0" distB="0" distL="0" distR="0">
@@ -16891,6 +16911,7 @@
           <w:noProof/>
           <w:sz w:val="40"/>
           <w:szCs w:val="40"/>
+          <w:lang w:bidi="hi-IN"/>
         </w:rPr>
         <w:drawing>
           <wp:inline distT="0" distB="0" distL="0" distR="0">
@@ -16954,6 +16975,7 @@
           <w:noProof/>
           <w:sz w:val="40"/>
           <w:szCs w:val="40"/>
+          <w:lang w:bidi="hi-IN"/>
         </w:rPr>
         <w:lastRenderedPageBreak/>
         <w:drawing>
@@ -17010,6 +17032,7 @@
           <w:noProof/>
           <w:sz w:val="40"/>
           <w:szCs w:val="40"/>
+          <w:lang w:bidi="hi-IN"/>
         </w:rPr>
         <w:drawing>
           <wp:inline distT="0" distB="0" distL="0" distR="0">
@@ -17076,6 +17099,7 @@
           <w:noProof/>
           <w:sz w:val="40"/>
           <w:szCs w:val="40"/>
+          <w:lang w:bidi="hi-IN"/>
         </w:rPr>
         <w:drawing>
           <wp:inline distT="0" distB="0" distL="0" distR="0">
@@ -17131,6 +17155,7 @@
           <w:noProof/>
           <w:sz w:val="40"/>
           <w:szCs w:val="40"/>
+          <w:lang w:bidi="hi-IN"/>
         </w:rPr>
         <w:drawing>
           <wp:inline distT="0" distB="0" distL="0" distR="0">
@@ -17186,6 +17211,7 @@
           <w:noProof/>
           <w:sz w:val="40"/>
           <w:szCs w:val="40"/>
+          <w:lang w:bidi="hi-IN"/>
         </w:rPr>
         <w:lastRenderedPageBreak/>
         <w:drawing>
@@ -17242,6 +17268,7 @@
           <w:noProof/>
           <w:sz w:val="40"/>
           <w:szCs w:val="40"/>
+          <w:lang w:bidi="hi-IN"/>
         </w:rPr>
         <w:drawing>
           <wp:inline distT="0" distB="0" distL="0" distR="0">
@@ -17297,6 +17324,7 @@
           <w:noProof/>
           <w:sz w:val="40"/>
           <w:szCs w:val="40"/>
+          <w:lang w:bidi="hi-IN"/>
         </w:rPr>
         <w:drawing>
           <wp:inline distT="0" distB="0" distL="0" distR="0">
@@ -17352,6 +17380,7 @@
           <w:noProof/>
           <w:sz w:val="40"/>
           <w:szCs w:val="40"/>
+          <w:lang w:bidi="hi-IN"/>
         </w:rPr>
         <w:drawing>
           <wp:inline distT="0" distB="0" distL="0" distR="0">
@@ -17407,6 +17436,7 @@
           <w:noProof/>
           <w:sz w:val="40"/>
           <w:szCs w:val="40"/>
+          <w:lang w:bidi="hi-IN"/>
         </w:rPr>
         <w:drawing>
           <wp:inline distT="0" distB="0" distL="0" distR="0">
@@ -17462,6 +17492,7 @@
           <w:noProof/>
           <w:sz w:val="40"/>
           <w:szCs w:val="40"/>
+          <w:lang w:bidi="hi-IN"/>
         </w:rPr>
         <w:drawing>
           <wp:inline distT="0" distB="0" distL="0" distR="0">
@@ -17517,6 +17548,7 @@
           <w:noProof/>
           <w:sz w:val="40"/>
           <w:szCs w:val="40"/>
+          <w:lang w:bidi="hi-IN"/>
         </w:rPr>
         <w:lastRenderedPageBreak/>
         <w:drawing>
@@ -17573,6 +17605,7 @@
           <w:noProof/>
           <w:sz w:val="40"/>
           <w:szCs w:val="40"/>
+          <w:lang w:bidi="hi-IN"/>
         </w:rPr>
         <w:drawing>
           <wp:inline distT="0" distB="0" distL="0" distR="0">
@@ -17628,6 +17661,7 @@
           <w:noProof/>
           <w:sz w:val="40"/>
           <w:szCs w:val="40"/>
+          <w:lang w:bidi="hi-IN"/>
         </w:rPr>
         <w:drawing>
           <wp:inline distT="0" distB="0" distL="0" distR="0">
@@ -17683,6 +17717,7 @@
           <w:noProof/>
           <w:sz w:val="40"/>
           <w:szCs w:val="40"/>
+          <w:lang w:bidi="hi-IN"/>
         </w:rPr>
         <w:drawing>
           <wp:inline distT="0" distB="0" distL="0" distR="0">
@@ -17738,6 +17773,7 @@
           <w:noProof/>
           <w:sz w:val="40"/>
           <w:szCs w:val="40"/>
+          <w:lang w:bidi="hi-IN"/>
         </w:rPr>
         <w:drawing>
           <wp:inline distT="0" distB="0" distL="0" distR="0">
@@ -17793,6 +17829,7 @@
           <w:noProof/>
           <w:sz w:val="40"/>
           <w:szCs w:val="40"/>
+          <w:lang w:bidi="hi-IN"/>
         </w:rPr>
         <w:drawing>
           <wp:inline distT="0" distB="0" distL="0" distR="0">
@@ -17848,6 +17885,7 @@
           <w:noProof/>
           <w:sz w:val="40"/>
           <w:szCs w:val="40"/>
+          <w:lang w:bidi="hi-IN"/>
         </w:rPr>
         <w:lastRenderedPageBreak/>
         <w:drawing>
@@ -17904,6 +17942,7 @@
           <w:noProof/>
           <w:sz w:val="40"/>
           <w:szCs w:val="40"/>
+          <w:lang w:bidi="hi-IN"/>
         </w:rPr>
         <w:drawing>
           <wp:inline distT="0" distB="0" distL="0" distR="0">
@@ -17959,6 +17998,7 @@
           <w:noProof/>
           <w:sz w:val="40"/>
           <w:szCs w:val="40"/>
+          <w:lang w:bidi="hi-IN"/>
         </w:rPr>
         <w:drawing>
           <wp:inline distT="0" distB="0" distL="0" distR="0">
@@ -18014,6 +18054,7 @@
           <w:noProof/>
           <w:sz w:val="40"/>
           <w:szCs w:val="40"/>
+          <w:lang w:bidi="hi-IN"/>
         </w:rPr>
         <w:lastRenderedPageBreak/>
         <w:drawing>
@@ -18070,6 +18111,7 @@
           <w:noProof/>
           <w:sz w:val="40"/>
           <w:szCs w:val="40"/>
+          <w:lang w:bidi="hi-IN"/>
         </w:rPr>
         <w:drawing>
           <wp:inline distT="0" distB="0" distL="0" distR="0">
@@ -18120,12 +18162,25 @@
           </wp:inline>
         </w:drawing>
       </w:r>
+    </w:p>
+    <w:p>
+      <w:pPr>
+        <w:pBdr>
+          <w:bottom w:val="single" w:sz="12" w:space="1" w:color="auto"/>
+        </w:pBdr>
+        <w:rPr>
+          <w:sz w:val="40"/>
+          <w:szCs w:val="40"/>
+        </w:rPr>
+      </w:pPr>
       <w:r>
         <w:rPr>
           <w:noProof/>
           <w:sz w:val="40"/>
           <w:szCs w:val="40"/>
-        </w:rPr>
+          <w:lang w:bidi="hi-IN"/>
+        </w:rPr>
+        <w:lastRenderedPageBreak/>
         <w:drawing>
           <wp:inline distT="0" distB="0" distL="0" distR="0">
             <wp:extent cx="3467100" cy="2476500"/>
@@ -18180,8 +18235,8 @@
           <w:noProof/>
           <w:sz w:val="40"/>
           <w:szCs w:val="40"/>
-        </w:rPr>
-        <w:lastRenderedPageBreak/>
+          <w:lang w:bidi="hi-IN"/>
+        </w:rPr>
         <w:drawing>
           <wp:inline distT="0" distB="0" distL="0" distR="0">
             <wp:extent cx="3733800" cy="2047875"/>
@@ -18236,6 +18291,7 @@
           <w:noProof/>
           <w:sz w:val="40"/>
           <w:szCs w:val="40"/>
+          <w:lang w:bidi="hi-IN"/>
         </w:rPr>
         <w:drawing>
           <wp:inline distT="0" distB="0" distL="0" distR="0">
@@ -18291,7 +18347,9 @@
           <w:noProof/>
           <w:sz w:val="40"/>
           <w:szCs w:val="40"/>
-        </w:rPr>
+          <w:lang w:bidi="hi-IN"/>
+        </w:rPr>
+        <w:lastRenderedPageBreak/>
         <w:drawing>
           <wp:inline distT="0" distB="0" distL="0" distR="0">
             <wp:extent cx="4324350" cy="1724025"/>
@@ -18346,6 +18404,7 @@
           <w:noProof/>
           <w:sz w:val="40"/>
           <w:szCs w:val="40"/>
+          <w:lang w:bidi="hi-IN"/>
         </w:rPr>
         <w:drawing>
           <wp:inline distT="0" distB="0" distL="0" distR="0">
@@ -18401,8 +18460,8 @@
           <w:noProof/>
           <w:sz w:val="40"/>
           <w:szCs w:val="40"/>
-        </w:rPr>
-        <w:lastRenderedPageBreak/>
+          <w:lang w:bidi="hi-IN"/>
+        </w:rPr>
         <w:drawing>
           <wp:inline distT="0" distB="0" distL="0" distR="0">
             <wp:extent cx="3905250" cy="1333500"/>
@@ -18457,6 +18516,7 @@
           <w:noProof/>
           <w:sz w:val="40"/>
           <w:szCs w:val="40"/>
+          <w:lang w:bidi="hi-IN"/>
         </w:rPr>
         <w:drawing>
           <wp:inline distT="0" distB="0" distL="0" distR="0">
@@ -18512,7 +18572,9 @@
           <w:noProof/>
           <w:sz w:val="40"/>
           <w:szCs w:val="40"/>
-        </w:rPr>
+          <w:lang w:bidi="hi-IN"/>
+        </w:rPr>
+        <w:lastRenderedPageBreak/>
         <w:drawing>
           <wp:inline distT="0" distB="0" distL="0" distR="0">
             <wp:extent cx="4543425" cy="2476500"/>
@@ -18567,8 +18629,8 @@
           <w:noProof/>
           <w:sz w:val="40"/>
           <w:szCs w:val="40"/>
-        </w:rPr>
-        <w:lastRenderedPageBreak/>
+          <w:lang w:bidi="hi-IN"/>
+        </w:rPr>
         <w:drawing>
           <wp:inline distT="0" distB="0" distL="0" distR="0">
             <wp:extent cx="5829300" cy="2447925"/>
@@ -18623,6 +18685,7 @@
           <w:noProof/>
           <w:sz w:val="40"/>
           <w:szCs w:val="40"/>
+          <w:lang w:bidi="hi-IN"/>
         </w:rPr>
         <w:drawing>
           <wp:inline distT="0" distB="0" distL="0" distR="0">
@@ -18684,6 +18747,1030 @@
     </w:p>
     <w:p>
       <w:pPr>
+        <w:rPr>
+          <w:sz w:val="40"/>
+          <w:szCs w:val="40"/>
+        </w:rPr>
+      </w:pPr>
+    </w:p>
+    <w:p>
+      <w:pPr>
+        <w:rPr>
+          <w:sz w:val="40"/>
+          <w:szCs w:val="40"/>
+        </w:rPr>
+      </w:pPr>
+      <w:r>
+        <w:rPr>
+          <w:noProof/>
+          <w:sz w:val="40"/>
+          <w:szCs w:val="40"/>
+          <w:lang w:bidi="hi-IN"/>
+        </w:rPr>
+        <w:lastRenderedPageBreak/>
+        <w:drawing>
+          <wp:inline distT="0" distB="0" distL="0" distR="0" wp14:anchorId="7D99F376" wp14:editId="161DFB8B">
+            <wp:extent cx="5400675" cy="2743200"/>
+            <wp:effectExtent l="0" t="0" r="0" b="0"/>
+            <wp:docPr id="123" name="Picture 123" descr="E:\ScreenShot\Screen Tut\2020-05-25 at 10-56-32.jpg"/>
+            <wp:cNvGraphicFramePr>
+              <a:graphicFrameLocks xmlns:a="http://schemas.openxmlformats.org/drawingml/2006/main" noChangeAspect="1"/>
+            </wp:cNvGraphicFramePr>
+            <a:graphic xmlns:a="http://schemas.openxmlformats.org/drawingml/2006/main">
+              <a:graphicData uri="http://schemas.openxmlformats.org/drawingml/2006/picture">
+                <pic:pic xmlns:pic="http://schemas.openxmlformats.org/drawingml/2006/picture">
+                  <pic:nvPicPr>
+                    <pic:cNvPr id="0" name="Picture 39" descr="E:\ScreenShot\Screen Tut\2020-05-25 at 10-56-32.jpg"/>
+                    <pic:cNvPicPr>
+                      <a:picLocks noChangeAspect="1" noChangeArrowheads="1"/>
+                    </pic:cNvPicPr>
+                  </pic:nvPicPr>
+                  <pic:blipFill>
+                    <a:blip r:embed="rId91">
+                      <a:extLst>
+                        <a:ext uri="{28A0092B-C50C-407E-A947-70E740481C1C}">
+                          <a14:useLocalDpi xmlns:a14="http://schemas.microsoft.com/office/drawing/2010/main" val="0"/>
+                        </a:ext>
+                      </a:extLst>
+                    </a:blip>
+                    <a:srcRect/>
+                    <a:stretch>
+                      <a:fillRect/>
+                    </a:stretch>
+                  </pic:blipFill>
+                  <pic:spPr bwMode="auto">
+                    <a:xfrm>
+                      <a:off x="0" y="0"/>
+                      <a:ext cx="5400675" cy="2743200"/>
+                    </a:xfrm>
+                    <a:prstGeom prst="rect">
+                      <a:avLst/>
+                    </a:prstGeom>
+                    <a:noFill/>
+                    <a:ln>
+                      <a:noFill/>
+                    </a:ln>
+                  </pic:spPr>
+                </pic:pic>
+              </a:graphicData>
+            </a:graphic>
+          </wp:inline>
+        </w:drawing>
+      </w:r>
+    </w:p>
+    <w:p>
+      <w:pPr>
+        <w:rPr>
+          <w:sz w:val="40"/>
+          <w:szCs w:val="40"/>
+        </w:rPr>
+      </w:pPr>
+    </w:p>
+    <w:p>
+      <w:pPr>
+        <w:rPr>
+          <w:sz w:val="40"/>
+          <w:szCs w:val="40"/>
+        </w:rPr>
+      </w:pPr>
+      <w:r>
+        <w:rPr>
+          <w:noProof/>
+          <w:sz w:val="40"/>
+          <w:szCs w:val="40"/>
+          <w:lang w:bidi="hi-IN"/>
+        </w:rPr>
+        <w:drawing>
+          <wp:inline distT="0" distB="0" distL="0" distR="0">
+            <wp:extent cx="133350" cy="85725"/>
+            <wp:effectExtent l="0" t="0" r="0" b="0"/>
+            <wp:docPr id="126" name="Picture 126" descr="E:\ScreenShot\Screen Tut\2020-05-26 at 09-40-45.jpg"/>
+            <wp:cNvGraphicFramePr>
+              <a:graphicFrameLocks xmlns:a="http://schemas.openxmlformats.org/drawingml/2006/main" noChangeAspect="1"/>
+            </wp:cNvGraphicFramePr>
+            <a:graphic xmlns:a="http://schemas.openxmlformats.org/drawingml/2006/main">
+              <a:graphicData uri="http://schemas.openxmlformats.org/drawingml/2006/picture">
+                <pic:pic xmlns:pic="http://schemas.openxmlformats.org/drawingml/2006/picture">
+                  <pic:nvPicPr>
+                    <pic:cNvPr id="0" name="Picture 42" descr="E:\ScreenShot\Screen Tut\2020-05-26 at 09-40-45.jpg"/>
+                    <pic:cNvPicPr>
+                      <a:picLocks noChangeAspect="1" noChangeArrowheads="1"/>
+                    </pic:cNvPicPr>
+                  </pic:nvPicPr>
+                  <pic:blipFill>
+                    <a:blip r:embed="rId92">
+                      <a:extLst>
+                        <a:ext uri="{28A0092B-C50C-407E-A947-70E740481C1C}">
+                          <a14:useLocalDpi xmlns:a14="http://schemas.microsoft.com/office/drawing/2010/main" val="0"/>
+                        </a:ext>
+                      </a:extLst>
+                    </a:blip>
+                    <a:srcRect/>
+                    <a:stretch>
+                      <a:fillRect/>
+                    </a:stretch>
+                  </pic:blipFill>
+                  <pic:spPr bwMode="auto">
+                    <a:xfrm>
+                      <a:off x="0" y="0"/>
+                      <a:ext cx="133350" cy="85725"/>
+                    </a:xfrm>
+                    <a:prstGeom prst="rect">
+                      <a:avLst/>
+                    </a:prstGeom>
+                    <a:noFill/>
+                    <a:ln>
+                      <a:noFill/>
+                    </a:ln>
+                  </pic:spPr>
+                </pic:pic>
+              </a:graphicData>
+            </a:graphic>
+          </wp:inline>
+        </w:drawing>
+      </w:r>
+      <w:r>
+        <w:rPr>
+          <w:noProof/>
+          <w:sz w:val="40"/>
+          <w:szCs w:val="40"/>
+          <w:lang w:bidi="hi-IN"/>
+        </w:rPr>
+        <w:drawing>
+          <wp:inline distT="0" distB="0" distL="0" distR="0">
+            <wp:extent cx="7172325" cy="2133600"/>
+            <wp:effectExtent l="0" t="0" r="0" b="0"/>
+            <wp:docPr id="125" name="Picture 125" descr="E:\ScreenShot\Screen Tut\2020-05-25 at 10-59-18.jpg"/>
+            <wp:cNvGraphicFramePr>
+              <a:graphicFrameLocks xmlns:a="http://schemas.openxmlformats.org/drawingml/2006/main" noChangeAspect="1"/>
+            </wp:cNvGraphicFramePr>
+            <a:graphic xmlns:a="http://schemas.openxmlformats.org/drawingml/2006/main">
+              <a:graphicData uri="http://schemas.openxmlformats.org/drawingml/2006/picture">
+                <pic:pic xmlns:pic="http://schemas.openxmlformats.org/drawingml/2006/picture">
+                  <pic:nvPicPr>
+                    <pic:cNvPr id="0" name="Picture 41" descr="E:\ScreenShot\Screen Tut\2020-05-25 at 10-59-18.jpg"/>
+                    <pic:cNvPicPr>
+                      <a:picLocks noChangeAspect="1" noChangeArrowheads="1"/>
+                    </pic:cNvPicPr>
+                  </pic:nvPicPr>
+                  <pic:blipFill>
+                    <a:blip r:embed="rId93">
+                      <a:extLst>
+                        <a:ext uri="{28A0092B-C50C-407E-A947-70E740481C1C}">
+                          <a14:useLocalDpi xmlns:a14="http://schemas.microsoft.com/office/drawing/2010/main" val="0"/>
+                        </a:ext>
+                      </a:extLst>
+                    </a:blip>
+                    <a:srcRect/>
+                    <a:stretch>
+                      <a:fillRect/>
+                    </a:stretch>
+                  </pic:blipFill>
+                  <pic:spPr bwMode="auto">
+                    <a:xfrm>
+                      <a:off x="0" y="0"/>
+                      <a:ext cx="7172325" cy="2133600"/>
+                    </a:xfrm>
+                    <a:prstGeom prst="rect">
+                      <a:avLst/>
+                    </a:prstGeom>
+                    <a:noFill/>
+                    <a:ln>
+                      <a:noFill/>
+                    </a:ln>
+                  </pic:spPr>
+                </pic:pic>
+              </a:graphicData>
+            </a:graphic>
+          </wp:inline>
+        </w:drawing>
+      </w:r>
+      <w:r>
+        <w:rPr>
+          <w:noProof/>
+          <w:sz w:val="40"/>
+          <w:szCs w:val="40"/>
+          <w:lang w:bidi="hi-IN"/>
+        </w:rPr>
+        <w:drawing>
+          <wp:inline distT="0" distB="0" distL="0" distR="0">
+            <wp:extent cx="7429500" cy="2362200"/>
+            <wp:effectExtent l="0" t="0" r="0" b="0"/>
+            <wp:docPr id="124" name="Picture 124" descr="E:\ScreenShot\Screen Tut\2020-05-25 at 10-56-48.jpg"/>
+            <wp:cNvGraphicFramePr>
+              <a:graphicFrameLocks xmlns:a="http://schemas.openxmlformats.org/drawingml/2006/main" noChangeAspect="1"/>
+            </wp:cNvGraphicFramePr>
+            <a:graphic xmlns:a="http://schemas.openxmlformats.org/drawingml/2006/main">
+              <a:graphicData uri="http://schemas.openxmlformats.org/drawingml/2006/picture">
+                <pic:pic xmlns:pic="http://schemas.openxmlformats.org/drawingml/2006/picture">
+                  <pic:nvPicPr>
+                    <pic:cNvPr id="0" name="Picture 40" descr="E:\ScreenShot\Screen Tut\2020-05-25 at 10-56-48.jpg"/>
+                    <pic:cNvPicPr>
+                      <a:picLocks noChangeAspect="1" noChangeArrowheads="1"/>
+                    </pic:cNvPicPr>
+                  </pic:nvPicPr>
+                  <pic:blipFill>
+                    <a:blip r:embed="rId94">
+                      <a:extLst>
+                        <a:ext uri="{28A0092B-C50C-407E-A947-70E740481C1C}">
+                          <a14:useLocalDpi xmlns:a14="http://schemas.microsoft.com/office/drawing/2010/main" val="0"/>
+                        </a:ext>
+                      </a:extLst>
+                    </a:blip>
+                    <a:srcRect/>
+                    <a:stretch>
+                      <a:fillRect/>
+                    </a:stretch>
+                  </pic:blipFill>
+                  <pic:spPr bwMode="auto">
+                    <a:xfrm>
+                      <a:off x="0" y="0"/>
+                      <a:ext cx="7429500" cy="2362200"/>
+                    </a:xfrm>
+                    <a:prstGeom prst="rect">
+                      <a:avLst/>
+                    </a:prstGeom>
+                    <a:noFill/>
+                    <a:ln>
+                      <a:noFill/>
+                    </a:ln>
+                  </pic:spPr>
+                </pic:pic>
+              </a:graphicData>
+            </a:graphic>
+          </wp:inline>
+        </w:drawing>
+      </w:r>
+    </w:p>
+    <w:p>
+      <w:pPr>
+        <w:rPr>
+          <w:noProof/>
+          <w:sz w:val="40"/>
+          <w:szCs w:val="40"/>
+          <w:lang w:bidi="hi-IN"/>
+        </w:rPr>
+      </w:pPr>
+      <w:r>
+        <w:rPr>
+          <w:noProof/>
+          <w:sz w:val="40"/>
+          <w:szCs w:val="40"/>
+          <w:lang w:bidi="hi-IN"/>
+        </w:rPr>
+        <w:lastRenderedPageBreak/>
+        <w:drawing>
+          <wp:inline distT="0" distB="0" distL="0" distR="0" wp14:anchorId="0EBFD413" wp14:editId="70378B35">
+            <wp:extent cx="5734050" cy="2362200"/>
+            <wp:effectExtent l="0" t="0" r="0" b="0"/>
+            <wp:docPr id="128" name="Picture 128" descr="E:\ScreenShot\Screen Tut\2020-05-25 at 09-18-37.jpg"/>
+            <wp:cNvGraphicFramePr>
+              <a:graphicFrameLocks xmlns:a="http://schemas.openxmlformats.org/drawingml/2006/main" noChangeAspect="1"/>
+            </wp:cNvGraphicFramePr>
+            <a:graphic xmlns:a="http://schemas.openxmlformats.org/drawingml/2006/main">
+              <a:graphicData uri="http://schemas.openxmlformats.org/drawingml/2006/picture">
+                <pic:pic xmlns:pic="http://schemas.openxmlformats.org/drawingml/2006/picture">
+                  <pic:nvPicPr>
+                    <pic:cNvPr id="0" name="Picture 44" descr="E:\ScreenShot\Screen Tut\2020-05-25 at 09-18-37.jpg"/>
+                    <pic:cNvPicPr>
+                      <a:picLocks noChangeAspect="1" noChangeArrowheads="1"/>
+                    </pic:cNvPicPr>
+                  </pic:nvPicPr>
+                  <pic:blipFill>
+                    <a:blip r:embed="rId95">
+                      <a:extLst>
+                        <a:ext uri="{28A0092B-C50C-407E-A947-70E740481C1C}">
+                          <a14:useLocalDpi xmlns:a14="http://schemas.microsoft.com/office/drawing/2010/main" val="0"/>
+                        </a:ext>
+                      </a:extLst>
+                    </a:blip>
+                    <a:srcRect/>
+                    <a:stretch>
+                      <a:fillRect/>
+                    </a:stretch>
+                  </pic:blipFill>
+                  <pic:spPr bwMode="auto">
+                    <a:xfrm>
+                      <a:off x="0" y="0"/>
+                      <a:ext cx="5734050" cy="2362200"/>
+                    </a:xfrm>
+                    <a:prstGeom prst="rect">
+                      <a:avLst/>
+                    </a:prstGeom>
+                    <a:noFill/>
+                    <a:ln>
+                      <a:noFill/>
+                    </a:ln>
+                  </pic:spPr>
+                </pic:pic>
+              </a:graphicData>
+            </a:graphic>
+          </wp:inline>
+        </w:drawing>
+      </w:r>
+    </w:p>
+    <w:p>
+      <w:pPr>
+        <w:rPr>
+          <w:sz w:val="40"/>
+          <w:szCs w:val="40"/>
+        </w:rPr>
+      </w:pPr>
+      <w:r>
+        <w:rPr>
+          <w:noProof/>
+          <w:sz w:val="40"/>
+          <w:szCs w:val="40"/>
+          <w:lang w:bidi="hi-IN"/>
+        </w:rPr>
+        <w:drawing>
+          <wp:inline distT="0" distB="0" distL="0" distR="0">
+            <wp:extent cx="6267450" cy="2114550"/>
+            <wp:effectExtent l="0" t="0" r="0" b="0"/>
+            <wp:docPr id="135" name="Picture 135" descr="E:\ScreenShot\Screen Tut\2020-05-25 at 10-40-56.jpg"/>
+            <wp:cNvGraphicFramePr>
+              <a:graphicFrameLocks xmlns:a="http://schemas.openxmlformats.org/drawingml/2006/main" noChangeAspect="1"/>
+            </wp:cNvGraphicFramePr>
+            <a:graphic xmlns:a="http://schemas.openxmlformats.org/drawingml/2006/main">
+              <a:graphicData uri="http://schemas.openxmlformats.org/drawingml/2006/picture">
+                <pic:pic xmlns:pic="http://schemas.openxmlformats.org/drawingml/2006/picture">
+                  <pic:nvPicPr>
+                    <pic:cNvPr id="0" name="Picture 51" descr="E:\ScreenShot\Screen Tut\2020-05-25 at 10-40-56.jpg"/>
+                    <pic:cNvPicPr>
+                      <a:picLocks noChangeAspect="1" noChangeArrowheads="1"/>
+                    </pic:cNvPicPr>
+                  </pic:nvPicPr>
+                  <pic:blipFill>
+                    <a:blip r:embed="rId96">
+                      <a:extLst>
+                        <a:ext uri="{28A0092B-C50C-407E-A947-70E740481C1C}">
+                          <a14:useLocalDpi xmlns:a14="http://schemas.microsoft.com/office/drawing/2010/main" val="0"/>
+                        </a:ext>
+                      </a:extLst>
+                    </a:blip>
+                    <a:srcRect/>
+                    <a:stretch>
+                      <a:fillRect/>
+                    </a:stretch>
+                  </pic:blipFill>
+                  <pic:spPr bwMode="auto">
+                    <a:xfrm>
+                      <a:off x="0" y="0"/>
+                      <a:ext cx="6267450" cy="2114550"/>
+                    </a:xfrm>
+                    <a:prstGeom prst="rect">
+                      <a:avLst/>
+                    </a:prstGeom>
+                    <a:noFill/>
+                    <a:ln>
+                      <a:noFill/>
+                    </a:ln>
+                  </pic:spPr>
+                </pic:pic>
+              </a:graphicData>
+            </a:graphic>
+          </wp:inline>
+        </w:drawing>
+      </w:r>
+      <w:r>
+        <w:rPr>
+          <w:noProof/>
+          <w:sz w:val="40"/>
+          <w:szCs w:val="40"/>
+          <w:lang w:bidi="hi-IN"/>
+        </w:rPr>
+        <w:drawing>
+          <wp:inline distT="0" distB="0" distL="0" distR="0">
+            <wp:extent cx="6057900" cy="3276600"/>
+            <wp:effectExtent l="0" t="0" r="0" b="0"/>
+            <wp:docPr id="134" name="Picture 134" descr="E:\ScreenShot\Screen Tut\2020-05-25 at 10-40-19.jpg"/>
+            <wp:cNvGraphicFramePr>
+              <a:graphicFrameLocks xmlns:a="http://schemas.openxmlformats.org/drawingml/2006/main" noChangeAspect="1"/>
+            </wp:cNvGraphicFramePr>
+            <a:graphic xmlns:a="http://schemas.openxmlformats.org/drawingml/2006/main">
+              <a:graphicData uri="http://schemas.openxmlformats.org/drawingml/2006/picture">
+                <pic:pic xmlns:pic="http://schemas.openxmlformats.org/drawingml/2006/picture">
+                  <pic:nvPicPr>
+                    <pic:cNvPr id="0" name="Picture 50" descr="E:\ScreenShot\Screen Tut\2020-05-25 at 10-40-19.jpg"/>
+                    <pic:cNvPicPr>
+                      <a:picLocks noChangeAspect="1" noChangeArrowheads="1"/>
+                    </pic:cNvPicPr>
+                  </pic:nvPicPr>
+                  <pic:blipFill>
+                    <a:blip r:embed="rId97">
+                      <a:extLst>
+                        <a:ext uri="{28A0092B-C50C-407E-A947-70E740481C1C}">
+                          <a14:useLocalDpi xmlns:a14="http://schemas.microsoft.com/office/drawing/2010/main" val="0"/>
+                        </a:ext>
+                      </a:extLst>
+                    </a:blip>
+                    <a:srcRect/>
+                    <a:stretch>
+                      <a:fillRect/>
+                    </a:stretch>
+                  </pic:blipFill>
+                  <pic:spPr bwMode="auto">
+                    <a:xfrm>
+                      <a:off x="0" y="0"/>
+                      <a:ext cx="6057900" cy="3276600"/>
+                    </a:xfrm>
+                    <a:prstGeom prst="rect">
+                      <a:avLst/>
+                    </a:prstGeom>
+                    <a:noFill/>
+                    <a:ln>
+                      <a:noFill/>
+                    </a:ln>
+                  </pic:spPr>
+                </pic:pic>
+              </a:graphicData>
+            </a:graphic>
+          </wp:inline>
+        </w:drawing>
+      </w:r>
+      <w:r>
+        <w:rPr>
+          <w:noProof/>
+          <w:sz w:val="40"/>
+          <w:szCs w:val="40"/>
+          <w:lang w:bidi="hi-IN"/>
+        </w:rPr>
+        <w:lastRenderedPageBreak/>
+        <w:drawing>
+          <wp:inline distT="0" distB="0" distL="0" distR="0">
+            <wp:extent cx="6048375" cy="3152775"/>
+            <wp:effectExtent l="0" t="0" r="0" b="0"/>
+            <wp:docPr id="133" name="Picture 133" descr="E:\ScreenShot\Screen Tut\2020-05-25 at 10-27-33.jpg"/>
+            <wp:cNvGraphicFramePr>
+              <a:graphicFrameLocks xmlns:a="http://schemas.openxmlformats.org/drawingml/2006/main" noChangeAspect="1"/>
+            </wp:cNvGraphicFramePr>
+            <a:graphic xmlns:a="http://schemas.openxmlformats.org/drawingml/2006/main">
+              <a:graphicData uri="http://schemas.openxmlformats.org/drawingml/2006/picture">
+                <pic:pic xmlns:pic="http://schemas.openxmlformats.org/drawingml/2006/picture">
+                  <pic:nvPicPr>
+                    <pic:cNvPr id="0" name="Picture 49" descr="E:\ScreenShot\Screen Tut\2020-05-25 at 10-27-33.jpg"/>
+                    <pic:cNvPicPr>
+                      <a:picLocks noChangeAspect="1" noChangeArrowheads="1"/>
+                    </pic:cNvPicPr>
+                  </pic:nvPicPr>
+                  <pic:blipFill>
+                    <a:blip r:embed="rId98">
+                      <a:extLst>
+                        <a:ext uri="{28A0092B-C50C-407E-A947-70E740481C1C}">
+                          <a14:useLocalDpi xmlns:a14="http://schemas.microsoft.com/office/drawing/2010/main" val="0"/>
+                        </a:ext>
+                      </a:extLst>
+                    </a:blip>
+                    <a:srcRect/>
+                    <a:stretch>
+                      <a:fillRect/>
+                    </a:stretch>
+                  </pic:blipFill>
+                  <pic:spPr bwMode="auto">
+                    <a:xfrm>
+                      <a:off x="0" y="0"/>
+                      <a:ext cx="6048375" cy="3152775"/>
+                    </a:xfrm>
+                    <a:prstGeom prst="rect">
+                      <a:avLst/>
+                    </a:prstGeom>
+                    <a:noFill/>
+                    <a:ln>
+                      <a:noFill/>
+                    </a:ln>
+                  </pic:spPr>
+                </pic:pic>
+              </a:graphicData>
+            </a:graphic>
+          </wp:inline>
+        </w:drawing>
+      </w:r>
+      <w:r>
+        <w:rPr>
+          <w:noProof/>
+          <w:sz w:val="40"/>
+          <w:szCs w:val="40"/>
+          <w:lang w:bidi="hi-IN"/>
+        </w:rPr>
+        <w:drawing>
+          <wp:inline distT="0" distB="0" distL="0" distR="0">
+            <wp:extent cx="6410325" cy="2571750"/>
+            <wp:effectExtent l="0" t="0" r="0" b="0"/>
+            <wp:docPr id="132" name="Picture 132" descr="E:\ScreenShot\Screen Tut\2020-05-25 at 10-25-50.jpg"/>
+            <wp:cNvGraphicFramePr>
+              <a:graphicFrameLocks xmlns:a="http://schemas.openxmlformats.org/drawingml/2006/main" noChangeAspect="1"/>
+            </wp:cNvGraphicFramePr>
+            <a:graphic xmlns:a="http://schemas.openxmlformats.org/drawingml/2006/main">
+              <a:graphicData uri="http://schemas.openxmlformats.org/drawingml/2006/picture">
+                <pic:pic xmlns:pic="http://schemas.openxmlformats.org/drawingml/2006/picture">
+                  <pic:nvPicPr>
+                    <pic:cNvPr id="0" name="Picture 48" descr="E:\ScreenShot\Screen Tut\2020-05-25 at 10-25-50.jpg"/>
+                    <pic:cNvPicPr>
+                      <a:picLocks noChangeAspect="1" noChangeArrowheads="1"/>
+                    </pic:cNvPicPr>
+                  </pic:nvPicPr>
+                  <pic:blipFill>
+                    <a:blip r:embed="rId99">
+                      <a:extLst>
+                        <a:ext uri="{28A0092B-C50C-407E-A947-70E740481C1C}">
+                          <a14:useLocalDpi xmlns:a14="http://schemas.microsoft.com/office/drawing/2010/main" val="0"/>
+                        </a:ext>
+                      </a:extLst>
+                    </a:blip>
+                    <a:srcRect/>
+                    <a:stretch>
+                      <a:fillRect/>
+                    </a:stretch>
+                  </pic:blipFill>
+                  <pic:spPr bwMode="auto">
+                    <a:xfrm>
+                      <a:off x="0" y="0"/>
+                      <a:ext cx="6410325" cy="2571750"/>
+                    </a:xfrm>
+                    <a:prstGeom prst="rect">
+                      <a:avLst/>
+                    </a:prstGeom>
+                    <a:noFill/>
+                    <a:ln>
+                      <a:noFill/>
+                    </a:ln>
+                  </pic:spPr>
+                </pic:pic>
+              </a:graphicData>
+            </a:graphic>
+          </wp:inline>
+        </w:drawing>
+      </w:r>
+      <w:r>
+        <w:rPr>
+          <w:noProof/>
+          <w:sz w:val="40"/>
+          <w:szCs w:val="40"/>
+          <w:lang w:bidi="hi-IN"/>
+        </w:rPr>
+        <w:drawing>
+          <wp:inline distT="0" distB="0" distL="0" distR="0">
+            <wp:extent cx="6067425" cy="2143125"/>
+            <wp:effectExtent l="0" t="0" r="0" b="0"/>
+            <wp:docPr id="131" name="Picture 131" descr="E:\ScreenShot\Screen Tut\2020-05-25 at 09-47-04.jpg"/>
+            <wp:cNvGraphicFramePr>
+              <a:graphicFrameLocks xmlns:a="http://schemas.openxmlformats.org/drawingml/2006/main" noChangeAspect="1"/>
+            </wp:cNvGraphicFramePr>
+            <a:graphic xmlns:a="http://schemas.openxmlformats.org/drawingml/2006/main">
+              <a:graphicData uri="http://schemas.openxmlformats.org/drawingml/2006/picture">
+                <pic:pic xmlns:pic="http://schemas.openxmlformats.org/drawingml/2006/picture">
+                  <pic:nvPicPr>
+                    <pic:cNvPr id="0" name="Picture 47" descr="E:\ScreenShot\Screen Tut\2020-05-25 at 09-47-04.jpg"/>
+                    <pic:cNvPicPr>
+                      <a:picLocks noChangeAspect="1" noChangeArrowheads="1"/>
+                    </pic:cNvPicPr>
+                  </pic:nvPicPr>
+                  <pic:blipFill>
+                    <a:blip r:embed="rId100">
+                      <a:extLst>
+                        <a:ext uri="{28A0092B-C50C-407E-A947-70E740481C1C}">
+                          <a14:useLocalDpi xmlns:a14="http://schemas.microsoft.com/office/drawing/2010/main" val="0"/>
+                        </a:ext>
+                      </a:extLst>
+                    </a:blip>
+                    <a:srcRect/>
+                    <a:stretch>
+                      <a:fillRect/>
+                    </a:stretch>
+                  </pic:blipFill>
+                  <pic:spPr bwMode="auto">
+                    <a:xfrm>
+                      <a:off x="0" y="0"/>
+                      <a:ext cx="6067425" cy="2143125"/>
+                    </a:xfrm>
+                    <a:prstGeom prst="rect">
+                      <a:avLst/>
+                    </a:prstGeom>
+                    <a:noFill/>
+                    <a:ln>
+                      <a:noFill/>
+                    </a:ln>
+                  </pic:spPr>
+                </pic:pic>
+              </a:graphicData>
+            </a:graphic>
+          </wp:inline>
+        </w:drawing>
+      </w:r>
+      <w:r>
+        <w:rPr>
+          <w:noProof/>
+          <w:sz w:val="40"/>
+          <w:szCs w:val="40"/>
+          <w:lang w:bidi="hi-IN"/>
+        </w:rPr>
+        <w:lastRenderedPageBreak/>
+        <w:drawing>
+          <wp:inline distT="0" distB="0" distL="0" distR="0">
+            <wp:extent cx="5810250" cy="2105025"/>
+            <wp:effectExtent l="0" t="0" r="0" b="0"/>
+            <wp:docPr id="130" name="Picture 130" descr="E:\ScreenShot\Screen Tut\2020-05-25 at 09-28-01.jpg"/>
+            <wp:cNvGraphicFramePr>
+              <a:graphicFrameLocks xmlns:a="http://schemas.openxmlformats.org/drawingml/2006/main" noChangeAspect="1"/>
+            </wp:cNvGraphicFramePr>
+            <a:graphic xmlns:a="http://schemas.openxmlformats.org/drawingml/2006/main">
+              <a:graphicData uri="http://schemas.openxmlformats.org/drawingml/2006/picture">
+                <pic:pic xmlns:pic="http://schemas.openxmlformats.org/drawingml/2006/picture">
+                  <pic:nvPicPr>
+                    <pic:cNvPr id="0" name="Picture 46" descr="E:\ScreenShot\Screen Tut\2020-05-25 at 09-28-01.jpg"/>
+                    <pic:cNvPicPr>
+                      <a:picLocks noChangeAspect="1" noChangeArrowheads="1"/>
+                    </pic:cNvPicPr>
+                  </pic:nvPicPr>
+                  <pic:blipFill>
+                    <a:blip r:embed="rId101">
+                      <a:extLst>
+                        <a:ext uri="{28A0092B-C50C-407E-A947-70E740481C1C}">
+                          <a14:useLocalDpi xmlns:a14="http://schemas.microsoft.com/office/drawing/2010/main" val="0"/>
+                        </a:ext>
+                      </a:extLst>
+                    </a:blip>
+                    <a:srcRect/>
+                    <a:stretch>
+                      <a:fillRect/>
+                    </a:stretch>
+                  </pic:blipFill>
+                  <pic:spPr bwMode="auto">
+                    <a:xfrm>
+                      <a:off x="0" y="0"/>
+                      <a:ext cx="5810250" cy="2105025"/>
+                    </a:xfrm>
+                    <a:prstGeom prst="rect">
+                      <a:avLst/>
+                    </a:prstGeom>
+                    <a:noFill/>
+                    <a:ln>
+                      <a:noFill/>
+                    </a:ln>
+                  </pic:spPr>
+                </pic:pic>
+              </a:graphicData>
+            </a:graphic>
+          </wp:inline>
+        </w:drawing>
+      </w:r>
+      <w:r>
+        <w:rPr>
+          <w:noProof/>
+          <w:sz w:val="40"/>
+          <w:szCs w:val="40"/>
+          <w:lang w:bidi="hi-IN"/>
+        </w:rPr>
+        <w:drawing>
+          <wp:inline distT="0" distB="0" distL="0" distR="0">
+            <wp:extent cx="5715000" cy="3105150"/>
+            <wp:effectExtent l="0" t="0" r="0" b="0"/>
+            <wp:docPr id="129" name="Picture 129" descr="E:\ScreenShot\Screen Tut\2020-05-25 at 09-23-02.jpg"/>
+            <wp:cNvGraphicFramePr>
+              <a:graphicFrameLocks xmlns:a="http://schemas.openxmlformats.org/drawingml/2006/main" noChangeAspect="1"/>
+            </wp:cNvGraphicFramePr>
+            <a:graphic xmlns:a="http://schemas.openxmlformats.org/drawingml/2006/main">
+              <a:graphicData uri="http://schemas.openxmlformats.org/drawingml/2006/picture">
+                <pic:pic xmlns:pic="http://schemas.openxmlformats.org/drawingml/2006/picture">
+                  <pic:nvPicPr>
+                    <pic:cNvPr id="0" name="Picture 45" descr="E:\ScreenShot\Screen Tut\2020-05-25 at 09-23-02.jpg"/>
+                    <pic:cNvPicPr>
+                      <a:picLocks noChangeAspect="1" noChangeArrowheads="1"/>
+                    </pic:cNvPicPr>
+                  </pic:nvPicPr>
+                  <pic:blipFill>
+                    <a:blip r:embed="rId102">
+                      <a:extLst>
+                        <a:ext uri="{28A0092B-C50C-407E-A947-70E740481C1C}">
+                          <a14:useLocalDpi xmlns:a14="http://schemas.microsoft.com/office/drawing/2010/main" val="0"/>
+                        </a:ext>
+                      </a:extLst>
+                    </a:blip>
+                    <a:srcRect/>
+                    <a:stretch>
+                      <a:fillRect/>
+                    </a:stretch>
+                  </pic:blipFill>
+                  <pic:spPr bwMode="auto">
+                    <a:xfrm>
+                      <a:off x="0" y="0"/>
+                      <a:ext cx="5715000" cy="3105150"/>
+                    </a:xfrm>
+                    <a:prstGeom prst="rect">
+                      <a:avLst/>
+                    </a:prstGeom>
+                    <a:noFill/>
+                    <a:ln>
+                      <a:noFill/>
+                    </a:ln>
+                  </pic:spPr>
+                </pic:pic>
+              </a:graphicData>
+            </a:graphic>
+          </wp:inline>
+        </w:drawing>
+      </w:r>
+    </w:p>
+    <w:p>
+      <w:pPr>
+        <w:rPr>
+          <w:sz w:val="40"/>
+          <w:szCs w:val="40"/>
+        </w:rPr>
+      </w:pPr>
+      <w:r>
+        <w:rPr>
+          <w:noProof/>
+          <w:sz w:val="40"/>
+          <w:szCs w:val="40"/>
+          <w:lang w:bidi="hi-IN"/>
+        </w:rPr>
+        <w:drawing>
+          <wp:inline distT="0" distB="0" distL="0" distR="0">
+            <wp:extent cx="6162675" cy="2790825"/>
+            <wp:effectExtent l="0" t="0" r="0" b="0"/>
+            <wp:docPr id="127" name="Picture 127" descr="E:\ScreenShot\Screen Tut\2020-05-25 at 10-48-41.jpg"/>
+            <wp:cNvGraphicFramePr>
+              <a:graphicFrameLocks xmlns:a="http://schemas.openxmlformats.org/drawingml/2006/main" noChangeAspect="1"/>
+            </wp:cNvGraphicFramePr>
+            <a:graphic xmlns:a="http://schemas.openxmlformats.org/drawingml/2006/main">
+              <a:graphicData uri="http://schemas.openxmlformats.org/drawingml/2006/picture">
+                <pic:pic xmlns:pic="http://schemas.openxmlformats.org/drawingml/2006/picture">
+                  <pic:nvPicPr>
+                    <pic:cNvPr id="0" name="Picture 43" descr="E:\ScreenShot\Screen Tut\2020-05-25 at 10-48-41.jpg"/>
+                    <pic:cNvPicPr>
+                      <a:picLocks noChangeAspect="1" noChangeArrowheads="1"/>
+                    </pic:cNvPicPr>
+                  </pic:nvPicPr>
+                  <pic:blipFill>
+                    <a:blip r:embed="rId103">
+                      <a:extLst>
+                        <a:ext uri="{28A0092B-C50C-407E-A947-70E740481C1C}">
+                          <a14:useLocalDpi xmlns:a14="http://schemas.microsoft.com/office/drawing/2010/main" val="0"/>
+                        </a:ext>
+                      </a:extLst>
+                    </a:blip>
+                    <a:srcRect/>
+                    <a:stretch>
+                      <a:fillRect/>
+                    </a:stretch>
+                  </pic:blipFill>
+                  <pic:spPr bwMode="auto">
+                    <a:xfrm>
+                      <a:off x="0" y="0"/>
+                      <a:ext cx="6162675" cy="2790825"/>
+                    </a:xfrm>
+                    <a:prstGeom prst="rect">
+                      <a:avLst/>
+                    </a:prstGeom>
+                    <a:noFill/>
+                    <a:ln>
+                      <a:noFill/>
+                    </a:ln>
+                  </pic:spPr>
+                </pic:pic>
+              </a:graphicData>
+            </a:graphic>
+          </wp:inline>
+        </w:drawing>
+      </w:r>
+    </w:p>
+    <w:p>
+      <w:pPr>
+        <w:rPr>
+          <w:sz w:val="40"/>
+          <w:szCs w:val="40"/>
+        </w:rPr>
+      </w:pPr>
+      <w:r>
+        <w:rPr>
+          <w:noProof/>
+          <w:sz w:val="40"/>
+          <w:szCs w:val="40"/>
+          <w:lang w:bidi="hi-IN"/>
+        </w:rPr>
+        <w:lastRenderedPageBreak/>
+        <w:drawing>
+          <wp:inline distT="0" distB="0" distL="0" distR="0" wp14:anchorId="660B4545" wp14:editId="596D662B">
+            <wp:extent cx="5943600" cy="2943407"/>
+            <wp:effectExtent l="0" t="0" r="0" b="0"/>
+            <wp:docPr id="137" name="Picture 137" descr="E:\ScreenShot\Screen Tut\2020-05-25 at 09-10-19.jpg"/>
+            <wp:cNvGraphicFramePr>
+              <a:graphicFrameLocks xmlns:a="http://schemas.openxmlformats.org/drawingml/2006/main" noChangeAspect="1"/>
+            </wp:cNvGraphicFramePr>
+            <a:graphic xmlns:a="http://schemas.openxmlformats.org/drawingml/2006/main">
+              <a:graphicData uri="http://schemas.openxmlformats.org/drawingml/2006/picture">
+                <pic:pic xmlns:pic="http://schemas.openxmlformats.org/drawingml/2006/picture">
+                  <pic:nvPicPr>
+                    <pic:cNvPr id="0" name="Picture 53" descr="E:\ScreenShot\Screen Tut\2020-05-25 at 09-10-19.jpg"/>
+                    <pic:cNvPicPr>
+                      <a:picLocks noChangeAspect="1" noChangeArrowheads="1"/>
+                    </pic:cNvPicPr>
+                  </pic:nvPicPr>
+                  <pic:blipFill>
+                    <a:blip r:embed="rId104">
+                      <a:extLst>
+                        <a:ext uri="{28A0092B-C50C-407E-A947-70E740481C1C}">
+                          <a14:useLocalDpi xmlns:a14="http://schemas.microsoft.com/office/drawing/2010/main" val="0"/>
+                        </a:ext>
+                      </a:extLst>
+                    </a:blip>
+                    <a:srcRect/>
+                    <a:stretch>
+                      <a:fillRect/>
+                    </a:stretch>
+                  </pic:blipFill>
+                  <pic:spPr bwMode="auto">
+                    <a:xfrm>
+                      <a:off x="0" y="0"/>
+                      <a:ext cx="5943600" cy="2943407"/>
+                    </a:xfrm>
+                    <a:prstGeom prst="rect">
+                      <a:avLst/>
+                    </a:prstGeom>
+                    <a:noFill/>
+                    <a:ln>
+                      <a:noFill/>
+                    </a:ln>
+                  </pic:spPr>
+                </pic:pic>
+              </a:graphicData>
+            </a:graphic>
+          </wp:inline>
+        </w:drawing>
+      </w:r>
+      <w:r>
+        <w:rPr>
+          <w:noProof/>
+          <w:sz w:val="40"/>
+          <w:szCs w:val="40"/>
+          <w:lang w:bidi="hi-IN"/>
+        </w:rPr>
+        <w:drawing>
+          <wp:inline distT="0" distB="0" distL="0" distR="0">
+            <wp:extent cx="5848350" cy="3848100"/>
+            <wp:effectExtent l="0" t="0" r="0" b="0"/>
+            <wp:docPr id="139" name="Picture 139" descr="E:\ScreenShot\Screen Tut\2020-05-25 at 09-13-48.jpg"/>
+            <wp:cNvGraphicFramePr>
+              <a:graphicFrameLocks xmlns:a="http://schemas.openxmlformats.org/drawingml/2006/main" noChangeAspect="1"/>
+            </wp:cNvGraphicFramePr>
+            <a:graphic xmlns:a="http://schemas.openxmlformats.org/drawingml/2006/main">
+              <a:graphicData uri="http://schemas.openxmlformats.org/drawingml/2006/picture">
+                <pic:pic xmlns:pic="http://schemas.openxmlformats.org/drawingml/2006/picture">
+                  <pic:nvPicPr>
+                    <pic:cNvPr id="0" name="Picture 55" descr="E:\ScreenShot\Screen Tut\2020-05-25 at 09-13-48.jpg"/>
+                    <pic:cNvPicPr>
+                      <a:picLocks noChangeAspect="1" noChangeArrowheads="1"/>
+                    </pic:cNvPicPr>
+                  </pic:nvPicPr>
+                  <pic:blipFill>
+                    <a:blip r:embed="rId105">
+                      <a:extLst>
+                        <a:ext uri="{28A0092B-C50C-407E-A947-70E740481C1C}">
+                          <a14:useLocalDpi xmlns:a14="http://schemas.microsoft.com/office/drawing/2010/main" val="0"/>
+                        </a:ext>
+                      </a:extLst>
+                    </a:blip>
+                    <a:srcRect/>
+                    <a:stretch>
+                      <a:fillRect/>
+                    </a:stretch>
+                  </pic:blipFill>
+                  <pic:spPr bwMode="auto">
+                    <a:xfrm>
+                      <a:off x="0" y="0"/>
+                      <a:ext cx="5848350" cy="3848100"/>
+                    </a:xfrm>
+                    <a:prstGeom prst="rect">
+                      <a:avLst/>
+                    </a:prstGeom>
+                    <a:noFill/>
+                    <a:ln>
+                      <a:noFill/>
+                    </a:ln>
+                  </pic:spPr>
+                </pic:pic>
+              </a:graphicData>
+            </a:graphic>
+          </wp:inline>
+        </w:drawing>
+      </w:r>
+      <w:r>
+        <w:rPr>
+          <w:noProof/>
+          <w:sz w:val="40"/>
+          <w:szCs w:val="40"/>
+          <w:lang w:bidi="hi-IN"/>
+        </w:rPr>
+        <w:lastRenderedPageBreak/>
+        <w:drawing>
+          <wp:inline distT="0" distB="0" distL="0" distR="0">
+            <wp:extent cx="6019800" cy="2857500"/>
+            <wp:effectExtent l="0" t="0" r="0" b="0"/>
+            <wp:docPr id="138" name="Picture 138" descr="E:\ScreenShot\Screen Tut\2020-05-25 at 09-11-48.jpg"/>
+            <wp:cNvGraphicFramePr>
+              <a:graphicFrameLocks xmlns:a="http://schemas.openxmlformats.org/drawingml/2006/main" noChangeAspect="1"/>
+            </wp:cNvGraphicFramePr>
+            <a:graphic xmlns:a="http://schemas.openxmlformats.org/drawingml/2006/main">
+              <a:graphicData uri="http://schemas.openxmlformats.org/drawingml/2006/picture">
+                <pic:pic xmlns:pic="http://schemas.openxmlformats.org/drawingml/2006/picture">
+                  <pic:nvPicPr>
+                    <pic:cNvPr id="0" name="Picture 54" descr="E:\ScreenShot\Screen Tut\2020-05-25 at 09-11-48.jpg"/>
+                    <pic:cNvPicPr>
+                      <a:picLocks noChangeAspect="1" noChangeArrowheads="1"/>
+                    </pic:cNvPicPr>
+                  </pic:nvPicPr>
+                  <pic:blipFill>
+                    <a:blip r:embed="rId106">
+                      <a:extLst>
+                        <a:ext uri="{28A0092B-C50C-407E-A947-70E740481C1C}">
+                          <a14:useLocalDpi xmlns:a14="http://schemas.microsoft.com/office/drawing/2010/main" val="0"/>
+                        </a:ext>
+                      </a:extLst>
+                    </a:blip>
+                    <a:srcRect/>
+                    <a:stretch>
+                      <a:fillRect/>
+                    </a:stretch>
+                  </pic:blipFill>
+                  <pic:spPr bwMode="auto">
+                    <a:xfrm>
+                      <a:off x="0" y="0"/>
+                      <a:ext cx="6019800" cy="2857500"/>
+                    </a:xfrm>
+                    <a:prstGeom prst="rect">
+                      <a:avLst/>
+                    </a:prstGeom>
+                    <a:noFill/>
+                    <a:ln>
+                      <a:noFill/>
+                    </a:ln>
+                  </pic:spPr>
+                </pic:pic>
+              </a:graphicData>
+            </a:graphic>
+          </wp:inline>
+        </w:drawing>
+      </w:r>
+      <w:r>
+        <w:rPr>
+          <w:noProof/>
+          <w:sz w:val="40"/>
+          <w:szCs w:val="40"/>
+          <w:lang w:bidi="hi-IN"/>
+        </w:rPr>
+        <w:drawing>
+          <wp:inline distT="0" distB="0" distL="0" distR="0">
+            <wp:extent cx="6143625" cy="3762375"/>
+            <wp:effectExtent l="0" t="0" r="0" b="0"/>
+            <wp:docPr id="136" name="Picture 136" descr="E:\ScreenShot\Screen Tut\2020-05-25 at 09-15-42.jpg"/>
+            <wp:cNvGraphicFramePr>
+              <a:graphicFrameLocks xmlns:a="http://schemas.openxmlformats.org/drawingml/2006/main" noChangeAspect="1"/>
+            </wp:cNvGraphicFramePr>
+            <a:graphic xmlns:a="http://schemas.openxmlformats.org/drawingml/2006/main">
+              <a:graphicData uri="http://schemas.openxmlformats.org/drawingml/2006/picture">
+                <pic:pic xmlns:pic="http://schemas.openxmlformats.org/drawingml/2006/picture">
+                  <pic:nvPicPr>
+                    <pic:cNvPr id="0" name="Picture 52" descr="E:\ScreenShot\Screen Tut\2020-05-25 at 09-15-42.jpg"/>
+                    <pic:cNvPicPr>
+                      <a:picLocks noChangeAspect="1" noChangeArrowheads="1"/>
+                    </pic:cNvPicPr>
+                  </pic:nvPicPr>
+                  <pic:blipFill>
+                    <a:blip r:embed="rId107">
+                      <a:extLst>
+                        <a:ext uri="{28A0092B-C50C-407E-A947-70E740481C1C}">
+                          <a14:useLocalDpi xmlns:a14="http://schemas.microsoft.com/office/drawing/2010/main" val="0"/>
+                        </a:ext>
+                      </a:extLst>
+                    </a:blip>
+                    <a:srcRect/>
+                    <a:stretch>
+                      <a:fillRect/>
+                    </a:stretch>
+                  </pic:blipFill>
+                  <pic:spPr bwMode="auto">
+                    <a:xfrm>
+                      <a:off x="0" y="0"/>
+                      <a:ext cx="6143625" cy="3762375"/>
+                    </a:xfrm>
+                    <a:prstGeom prst="rect">
+                      <a:avLst/>
+                    </a:prstGeom>
+                    <a:noFill/>
+                    <a:ln>
+                      <a:noFill/>
+                    </a:ln>
+                  </pic:spPr>
+                </pic:pic>
+              </a:graphicData>
+            </a:graphic>
+          </wp:inline>
+        </w:drawing>
+      </w:r>
+    </w:p>
+    <w:p>
+      <w:pPr>
         <w:ind w:left="360"/>
         <w:rPr>
           <w:b/>
@@ -18694,7 +19781,10 @@
           <w:u w:val="single"/>
         </w:rPr>
       </w:pPr>
-      <w:r>
+    </w:p>
+    <w:p>
+      <w:pPr>
+        <w:ind w:left="360"/>
         <w:rPr>
           <w:b/>
           <w:bCs/>
@@ -18703,10 +19793,11 @@
           <w:szCs w:val="48"/>
           <w:u w:val="single"/>
         </w:rPr>
-        <w:t xml:space="preserve">Real time Java, </w:t>
-      </w:r>
-      <w:proofErr w:type="gramStart"/>
-      <w:r>
+      </w:pPr>
+    </w:p>
+    <w:p>
+      <w:pPr>
+        <w:ind w:left="360"/>
         <w:rPr>
           <w:b/>
           <w:bCs/>
@@ -18715,1237 +19806,6 @@
           <w:szCs w:val="48"/>
           <w:u w:val="single"/>
         </w:rPr>
-        <w:t>Spring ,Hibernate</w:t>
-      </w:r>
-      <w:proofErr w:type="gramEnd"/>
-    </w:p>
-    <w:p>
-      <w:pPr>
-        <w:rPr>
-          <w:sz w:val="40"/>
-          <w:szCs w:val="40"/>
-        </w:rPr>
-      </w:pPr>
-    </w:p>
-    <w:p>
-      <w:pPr>
-        <w:ind w:left="-810"/>
-        <w:rPr>
-          <w:sz w:val="40"/>
-          <w:szCs w:val="40"/>
-        </w:rPr>
-      </w:pPr>
-      <w:proofErr w:type="spellStart"/>
-      <w:r>
-        <w:rPr>
-          <w:sz w:val="40"/>
-          <w:szCs w:val="40"/>
-        </w:rPr>
-        <w:t>Whats</w:t>
-      </w:r>
-      <w:proofErr w:type="spellEnd"/>
-      <w:r>
-        <w:rPr>
-          <w:sz w:val="40"/>
-          <w:szCs w:val="40"/>
-        </w:rPr>
-        <w:t xml:space="preserve"> are the </w:t>
-      </w:r>
-      <w:proofErr w:type="spellStart"/>
-      <w:r>
-        <w:rPr>
-          <w:sz w:val="40"/>
-          <w:szCs w:val="40"/>
-        </w:rPr>
-        <w:t>oop</w:t>
-      </w:r>
-      <w:proofErr w:type="spellEnd"/>
-      <w:r>
-        <w:rPr>
-          <w:sz w:val="40"/>
-          <w:szCs w:val="40"/>
-        </w:rPr>
-        <w:t xml:space="preserve"> concept in java in </w:t>
-      </w:r>
-      <w:proofErr w:type="gramStart"/>
-      <w:r>
-        <w:rPr>
-          <w:sz w:val="40"/>
-          <w:szCs w:val="40"/>
-        </w:rPr>
-        <w:t>details ?</w:t>
-      </w:r>
-      <w:proofErr w:type="gramEnd"/>
-    </w:p>
-    <w:p>
-      <w:pPr>
-        <w:ind w:left="-810"/>
-        <w:rPr>
-          <w:sz w:val="40"/>
-          <w:szCs w:val="40"/>
-        </w:rPr>
-      </w:pPr>
-      <w:r>
-        <w:rPr>
-          <w:sz w:val="40"/>
-          <w:szCs w:val="40"/>
-        </w:rPr>
-        <w:t xml:space="preserve">What collection classes you have work </w:t>
-      </w:r>
-      <w:proofErr w:type="gramStart"/>
-      <w:r>
-        <w:rPr>
-          <w:sz w:val="40"/>
-          <w:szCs w:val="40"/>
-        </w:rPr>
-        <w:t>frequently ?</w:t>
-      </w:r>
-      <w:proofErr w:type="gramEnd"/>
-    </w:p>
-    <w:p>
-      <w:pPr>
-        <w:ind w:left="-810"/>
-        <w:rPr>
-          <w:sz w:val="40"/>
-          <w:szCs w:val="40"/>
-        </w:rPr>
-      </w:pPr>
-      <w:r>
-        <w:rPr>
-          <w:sz w:val="40"/>
-          <w:szCs w:val="40"/>
-        </w:rPr>
-        <w:t xml:space="preserve">Explain hash map and </w:t>
-      </w:r>
-      <w:proofErr w:type="spellStart"/>
-      <w:r>
-        <w:rPr>
-          <w:sz w:val="40"/>
-          <w:szCs w:val="40"/>
-        </w:rPr>
-        <w:t>arraylistsenerio</w:t>
-      </w:r>
-      <w:proofErr w:type="spellEnd"/>
-      <w:r>
-        <w:rPr>
-          <w:sz w:val="40"/>
-          <w:szCs w:val="40"/>
-        </w:rPr>
-        <w:t xml:space="preserve"> and </w:t>
-      </w:r>
-      <w:proofErr w:type="gramStart"/>
-      <w:r>
-        <w:rPr>
-          <w:sz w:val="40"/>
-          <w:szCs w:val="40"/>
-        </w:rPr>
-        <w:t>features ?</w:t>
-      </w:r>
-      <w:proofErr w:type="gramEnd"/>
-    </w:p>
-    <w:p>
-      <w:pPr>
-        <w:ind w:left="-810"/>
-        <w:rPr>
-          <w:sz w:val="40"/>
-          <w:szCs w:val="40"/>
-        </w:rPr>
-      </w:pPr>
-      <w:r>
-        <w:rPr>
-          <w:sz w:val="40"/>
-          <w:szCs w:val="40"/>
-        </w:rPr>
-        <w:t xml:space="preserve">What is String constant </w:t>
-      </w:r>
-      <w:proofErr w:type="gramStart"/>
-      <w:r>
-        <w:rPr>
-          <w:sz w:val="40"/>
-          <w:szCs w:val="40"/>
-        </w:rPr>
-        <w:t>pool ?</w:t>
-      </w:r>
-      <w:proofErr w:type="gramEnd"/>
-    </w:p>
-    <w:p>
-      <w:pPr>
-        <w:ind w:left="-810"/>
-        <w:rPr>
-          <w:sz w:val="40"/>
-          <w:szCs w:val="40"/>
-        </w:rPr>
-      </w:pPr>
-      <w:r>
-        <w:rPr>
-          <w:sz w:val="40"/>
-          <w:szCs w:val="40"/>
-        </w:rPr>
-        <w:t xml:space="preserve">Difference between String buffer and String builder and which will have a good </w:t>
-      </w:r>
-      <w:proofErr w:type="gramStart"/>
-      <w:r>
-        <w:rPr>
-          <w:sz w:val="40"/>
-          <w:szCs w:val="40"/>
-        </w:rPr>
-        <w:t>performance ?</w:t>
-      </w:r>
-      <w:proofErr w:type="gramEnd"/>
-    </w:p>
-    <w:p>
-      <w:pPr>
-        <w:ind w:left="-810"/>
-        <w:rPr>
-          <w:sz w:val="40"/>
-          <w:szCs w:val="40"/>
-        </w:rPr>
-      </w:pPr>
-      <w:r>
-        <w:rPr>
-          <w:sz w:val="40"/>
-          <w:szCs w:val="40"/>
-        </w:rPr>
-        <w:t xml:space="preserve">What is immutable </w:t>
-      </w:r>
-      <w:proofErr w:type="gramStart"/>
-      <w:r>
-        <w:rPr>
-          <w:sz w:val="40"/>
-          <w:szCs w:val="40"/>
-        </w:rPr>
-        <w:t>class ?</w:t>
-      </w:r>
-      <w:proofErr w:type="gramEnd"/>
-      <w:r>
-        <w:rPr>
-          <w:sz w:val="40"/>
-          <w:szCs w:val="40"/>
-        </w:rPr>
-        <w:t>how to create it ?</w:t>
-      </w:r>
-    </w:p>
-    <w:p>
-      <w:pPr>
-        <w:ind w:left="-810"/>
-        <w:rPr>
-          <w:sz w:val="40"/>
-          <w:szCs w:val="40"/>
-        </w:rPr>
-      </w:pPr>
-      <w:r>
-        <w:rPr>
-          <w:sz w:val="40"/>
-          <w:szCs w:val="40"/>
-        </w:rPr>
-        <w:lastRenderedPageBreak/>
-        <w:t xml:space="preserve">What is singleton in </w:t>
-      </w:r>
-      <w:proofErr w:type="gramStart"/>
-      <w:r>
-        <w:rPr>
-          <w:sz w:val="40"/>
-          <w:szCs w:val="40"/>
-        </w:rPr>
-        <w:t>java ?</w:t>
-      </w:r>
-      <w:proofErr w:type="gramEnd"/>
-    </w:p>
-    <w:p>
-      <w:pPr>
-        <w:ind w:left="-810"/>
-        <w:rPr>
-          <w:sz w:val="40"/>
-          <w:szCs w:val="40"/>
-        </w:rPr>
-      </w:pPr>
-      <w:r>
-        <w:rPr>
-          <w:sz w:val="40"/>
-          <w:szCs w:val="40"/>
-        </w:rPr>
-        <w:t xml:space="preserve">Difference between singleton in java and singleton in </w:t>
-      </w:r>
-      <w:proofErr w:type="gramStart"/>
-      <w:r>
-        <w:rPr>
-          <w:sz w:val="40"/>
-          <w:szCs w:val="40"/>
-        </w:rPr>
-        <w:t>Spring ?</w:t>
-      </w:r>
-      <w:proofErr w:type="gramEnd"/>
-    </w:p>
-    <w:p>
-      <w:pPr>
-        <w:ind w:left="-810"/>
-        <w:rPr>
-          <w:sz w:val="40"/>
-          <w:szCs w:val="40"/>
-        </w:rPr>
-      </w:pPr>
-      <w:r>
-        <w:rPr>
-          <w:sz w:val="40"/>
-          <w:szCs w:val="40"/>
-        </w:rPr>
-        <w:t>Difference between Abstract class and Interface?</w:t>
-      </w:r>
-    </w:p>
-    <w:p>
-      <w:pPr>
-        <w:ind w:left="-810"/>
-        <w:rPr>
-          <w:sz w:val="40"/>
-          <w:szCs w:val="40"/>
-        </w:rPr>
-      </w:pPr>
-      <w:r>
-        <w:rPr>
-          <w:sz w:val="40"/>
-          <w:szCs w:val="40"/>
-        </w:rPr>
-        <w:t>Feature of java 1.8?</w:t>
-      </w:r>
-    </w:p>
-    <w:p>
-      <w:pPr>
-        <w:ind w:left="-810"/>
-        <w:rPr>
-          <w:sz w:val="40"/>
-          <w:szCs w:val="40"/>
-        </w:rPr>
-      </w:pPr>
-      <w:r>
-        <w:rPr>
-          <w:sz w:val="40"/>
-          <w:szCs w:val="40"/>
-        </w:rPr>
-        <w:t xml:space="preserve">What is functional </w:t>
-      </w:r>
-      <w:proofErr w:type="gramStart"/>
-      <w:r>
-        <w:rPr>
-          <w:sz w:val="40"/>
-          <w:szCs w:val="40"/>
-        </w:rPr>
-        <w:t>interface ?</w:t>
-      </w:r>
-      <w:proofErr w:type="gramEnd"/>
-    </w:p>
-    <w:p>
-      <w:pPr>
-        <w:ind w:left="-810"/>
-        <w:rPr>
-          <w:sz w:val="40"/>
-          <w:szCs w:val="40"/>
-        </w:rPr>
-      </w:pPr>
-      <w:r>
-        <w:rPr>
-          <w:sz w:val="40"/>
-          <w:szCs w:val="40"/>
-        </w:rPr>
-        <w:t xml:space="preserve">Difference between comparable and </w:t>
-      </w:r>
-      <w:proofErr w:type="gramStart"/>
-      <w:r>
-        <w:rPr>
-          <w:sz w:val="40"/>
-          <w:szCs w:val="40"/>
-        </w:rPr>
-        <w:t>comparator ?</w:t>
-      </w:r>
-      <w:proofErr w:type="gramEnd"/>
-    </w:p>
-    <w:p>
-      <w:pPr>
-        <w:ind w:left="-810"/>
-        <w:rPr>
-          <w:sz w:val="40"/>
-          <w:szCs w:val="40"/>
-        </w:rPr>
-      </w:pPr>
-      <w:r>
-        <w:rPr>
-          <w:sz w:val="40"/>
-          <w:szCs w:val="40"/>
-        </w:rPr>
-        <w:t xml:space="preserve">What is Spring </w:t>
-      </w:r>
-      <w:proofErr w:type="gramStart"/>
-      <w:r>
-        <w:rPr>
-          <w:sz w:val="40"/>
-          <w:szCs w:val="40"/>
-        </w:rPr>
-        <w:t>boot ?</w:t>
-      </w:r>
-      <w:proofErr w:type="gramEnd"/>
-    </w:p>
-    <w:p>
-      <w:pPr>
-        <w:ind w:left="-810"/>
-        <w:rPr>
-          <w:sz w:val="40"/>
-          <w:szCs w:val="40"/>
-        </w:rPr>
-      </w:pPr>
-      <w:r>
-        <w:rPr>
-          <w:sz w:val="40"/>
-          <w:szCs w:val="40"/>
-        </w:rPr>
-        <w:t xml:space="preserve">What are the modules of </w:t>
-      </w:r>
-      <w:proofErr w:type="gramStart"/>
-      <w:r>
-        <w:rPr>
-          <w:sz w:val="40"/>
-          <w:szCs w:val="40"/>
-        </w:rPr>
-        <w:t>Spring ?</w:t>
-      </w:r>
-      <w:proofErr w:type="gramEnd"/>
-    </w:p>
-    <w:p>
-      <w:pPr>
-        <w:ind w:left="-810"/>
-        <w:rPr>
-          <w:sz w:val="40"/>
-          <w:szCs w:val="40"/>
-        </w:rPr>
-      </w:pPr>
-      <w:r>
-        <w:rPr>
-          <w:sz w:val="40"/>
-          <w:szCs w:val="40"/>
-        </w:rPr>
-        <w:t xml:space="preserve">What is </w:t>
-      </w:r>
-      <w:proofErr w:type="spellStart"/>
-      <w:r>
-        <w:rPr>
-          <w:sz w:val="40"/>
-          <w:szCs w:val="40"/>
-        </w:rPr>
-        <w:t>Dispacter</w:t>
-      </w:r>
-      <w:proofErr w:type="spellEnd"/>
-      <w:r>
-        <w:rPr>
-          <w:sz w:val="40"/>
-          <w:szCs w:val="40"/>
-        </w:rPr>
-        <w:t xml:space="preserve">-servlet in </w:t>
-      </w:r>
-      <w:proofErr w:type="gramStart"/>
-      <w:r>
-        <w:rPr>
-          <w:sz w:val="40"/>
-          <w:szCs w:val="40"/>
-        </w:rPr>
-        <w:t>spring ?</w:t>
-      </w:r>
-      <w:proofErr w:type="gramEnd"/>
-    </w:p>
-    <w:p>
-      <w:pPr>
-        <w:ind w:left="-810"/>
-        <w:rPr>
-          <w:sz w:val="40"/>
-          <w:szCs w:val="40"/>
-        </w:rPr>
-      </w:pPr>
-      <w:r>
-        <w:rPr>
-          <w:sz w:val="40"/>
-          <w:szCs w:val="40"/>
-        </w:rPr>
-        <w:t xml:space="preserve">What is </w:t>
-      </w:r>
-      <w:proofErr w:type="gramStart"/>
-      <w:r>
-        <w:rPr>
-          <w:sz w:val="40"/>
-          <w:szCs w:val="40"/>
-        </w:rPr>
-        <w:t>DI ?</w:t>
-      </w:r>
-      <w:proofErr w:type="gramEnd"/>
-      <w:r>
-        <w:rPr>
-          <w:sz w:val="40"/>
-          <w:szCs w:val="40"/>
-        </w:rPr>
-        <w:br/>
-      </w:r>
-      <w:proofErr w:type="gramStart"/>
-      <w:r>
-        <w:rPr>
-          <w:sz w:val="40"/>
-          <w:szCs w:val="40"/>
-        </w:rPr>
-        <w:t>what</w:t>
-      </w:r>
-      <w:proofErr w:type="gramEnd"/>
-      <w:r>
-        <w:rPr>
-          <w:sz w:val="40"/>
-          <w:szCs w:val="40"/>
-        </w:rPr>
-        <w:t xml:space="preserve"> is IOC ?</w:t>
-      </w:r>
-    </w:p>
-    <w:p>
-      <w:pPr>
-        <w:ind w:left="-810"/>
-        <w:rPr>
-          <w:sz w:val="40"/>
-          <w:szCs w:val="40"/>
-        </w:rPr>
-      </w:pPr>
-      <w:r>
-        <w:rPr>
-          <w:sz w:val="40"/>
-          <w:szCs w:val="40"/>
-        </w:rPr>
-        <w:t xml:space="preserve">Scopes of </w:t>
-      </w:r>
-      <w:proofErr w:type="gramStart"/>
-      <w:r>
-        <w:rPr>
-          <w:sz w:val="40"/>
-          <w:szCs w:val="40"/>
-        </w:rPr>
-        <w:t>Spring ?</w:t>
-      </w:r>
-      <w:proofErr w:type="gramEnd"/>
-    </w:p>
-    <w:p>
-      <w:pPr>
-        <w:ind w:left="-810"/>
-        <w:rPr>
-          <w:sz w:val="40"/>
-          <w:szCs w:val="40"/>
-        </w:rPr>
-      </w:pPr>
-      <w:r>
-        <w:rPr>
-          <w:sz w:val="40"/>
-          <w:szCs w:val="40"/>
-        </w:rPr>
-        <w:t xml:space="preserve">What is </w:t>
-      </w:r>
-      <w:proofErr w:type="spellStart"/>
-      <w:proofErr w:type="gramStart"/>
-      <w:r>
-        <w:rPr>
-          <w:sz w:val="40"/>
-          <w:szCs w:val="40"/>
-        </w:rPr>
-        <w:t>Autowiring</w:t>
-      </w:r>
-      <w:proofErr w:type="spellEnd"/>
-      <w:r>
-        <w:rPr>
-          <w:sz w:val="40"/>
-          <w:szCs w:val="40"/>
-        </w:rPr>
-        <w:t xml:space="preserve"> ?</w:t>
-      </w:r>
-      <w:proofErr w:type="gramEnd"/>
-    </w:p>
-    <w:p>
-      <w:pPr>
-        <w:ind w:left="-810"/>
-        <w:rPr>
-          <w:sz w:val="40"/>
-          <w:szCs w:val="40"/>
-        </w:rPr>
-      </w:pPr>
-      <w:proofErr w:type="spellStart"/>
-      <w:r>
-        <w:rPr>
-          <w:sz w:val="40"/>
-          <w:szCs w:val="40"/>
-        </w:rPr>
-        <w:t>Anotation</w:t>
-      </w:r>
-      <w:proofErr w:type="spellEnd"/>
-      <w:r>
-        <w:rPr>
-          <w:sz w:val="40"/>
-          <w:szCs w:val="40"/>
-        </w:rPr>
-        <w:t xml:space="preserve"> you have work in </w:t>
-      </w:r>
-      <w:proofErr w:type="gramStart"/>
-      <w:r>
-        <w:rPr>
-          <w:sz w:val="40"/>
-          <w:szCs w:val="40"/>
-        </w:rPr>
-        <w:t>Spring ?</w:t>
-      </w:r>
-      <w:proofErr w:type="gramEnd"/>
-    </w:p>
-    <w:p>
-      <w:pPr>
-        <w:ind w:left="-810"/>
-        <w:rPr>
-          <w:sz w:val="40"/>
-          <w:szCs w:val="40"/>
-        </w:rPr>
-      </w:pPr>
-      <w:r>
-        <w:rPr>
-          <w:sz w:val="40"/>
-          <w:szCs w:val="40"/>
-        </w:rPr>
-        <w:t xml:space="preserve">Difference between @controller and </w:t>
-      </w:r>
-      <w:proofErr w:type="gramStart"/>
-      <w:r>
-        <w:rPr>
-          <w:sz w:val="40"/>
-          <w:szCs w:val="40"/>
-        </w:rPr>
-        <w:t>@</w:t>
-      </w:r>
-      <w:proofErr w:type="spellStart"/>
-      <w:r>
-        <w:rPr>
-          <w:sz w:val="40"/>
-          <w:szCs w:val="40"/>
-        </w:rPr>
-        <w:t>RestCOntroller</w:t>
-      </w:r>
-      <w:proofErr w:type="spellEnd"/>
-      <w:r>
-        <w:rPr>
-          <w:sz w:val="40"/>
-          <w:szCs w:val="40"/>
-        </w:rPr>
-        <w:t xml:space="preserve"> ?</w:t>
-      </w:r>
-      <w:proofErr w:type="gramEnd"/>
-    </w:p>
-    <w:p>
-      <w:pPr>
-        <w:ind w:left="-810"/>
-        <w:rPr>
-          <w:sz w:val="40"/>
-          <w:szCs w:val="40"/>
-        </w:rPr>
-      </w:pPr>
-      <w:r>
-        <w:rPr>
-          <w:sz w:val="40"/>
-          <w:szCs w:val="40"/>
-        </w:rPr>
-        <w:t xml:space="preserve">What is </w:t>
-      </w:r>
-      <w:proofErr w:type="gramStart"/>
-      <w:r>
-        <w:rPr>
-          <w:sz w:val="40"/>
-          <w:szCs w:val="40"/>
-        </w:rPr>
-        <w:t>Hibernate ?</w:t>
-      </w:r>
-      <w:proofErr w:type="gramEnd"/>
-    </w:p>
-    <w:p>
-      <w:pPr>
-        <w:ind w:left="-810"/>
-        <w:rPr>
-          <w:sz w:val="40"/>
-          <w:szCs w:val="40"/>
-        </w:rPr>
-      </w:pPr>
-      <w:r>
-        <w:rPr>
-          <w:sz w:val="40"/>
-          <w:szCs w:val="40"/>
-        </w:rPr>
-        <w:t xml:space="preserve">What is Configuration and Mapping </w:t>
-      </w:r>
-      <w:proofErr w:type="gramStart"/>
-      <w:r>
-        <w:rPr>
-          <w:sz w:val="40"/>
-          <w:szCs w:val="40"/>
-        </w:rPr>
-        <w:t>file ?</w:t>
-      </w:r>
-      <w:proofErr w:type="gramEnd"/>
-    </w:p>
-    <w:p>
-      <w:pPr>
-        <w:ind w:left="-810"/>
-        <w:rPr>
-          <w:sz w:val="40"/>
-          <w:szCs w:val="40"/>
-        </w:rPr>
-      </w:pPr>
-      <w:r>
-        <w:rPr>
-          <w:sz w:val="40"/>
-          <w:szCs w:val="40"/>
-        </w:rPr>
-        <w:t xml:space="preserve">What is </w:t>
-      </w:r>
-      <w:proofErr w:type="gramStart"/>
-      <w:r>
-        <w:rPr>
-          <w:sz w:val="40"/>
-          <w:szCs w:val="40"/>
-        </w:rPr>
-        <w:t>Exception ?</w:t>
-      </w:r>
-      <w:proofErr w:type="gramEnd"/>
-      <w:r>
-        <w:rPr>
-          <w:sz w:val="40"/>
-          <w:szCs w:val="40"/>
-        </w:rPr>
-        <w:t xml:space="preserve"> Difference b/w Exception and </w:t>
-      </w:r>
-      <w:proofErr w:type="gramStart"/>
-      <w:r>
-        <w:rPr>
-          <w:sz w:val="40"/>
-          <w:szCs w:val="40"/>
-        </w:rPr>
-        <w:t>Error ?</w:t>
-      </w:r>
-      <w:proofErr w:type="gramEnd"/>
-      <w:r>
-        <w:rPr>
-          <w:sz w:val="40"/>
-          <w:szCs w:val="40"/>
-        </w:rPr>
-        <w:t xml:space="preserve"> And how do handle </w:t>
-      </w:r>
-      <w:proofErr w:type="gramStart"/>
-      <w:r>
-        <w:rPr>
-          <w:sz w:val="40"/>
-          <w:szCs w:val="40"/>
-        </w:rPr>
-        <w:t>it ?</w:t>
-      </w:r>
-      <w:proofErr w:type="gramEnd"/>
-    </w:p>
-    <w:p>
-      <w:pPr>
-        <w:ind w:left="-810"/>
-        <w:rPr>
-          <w:sz w:val="40"/>
-          <w:szCs w:val="40"/>
-        </w:rPr>
-      </w:pPr>
-      <w:r>
-        <w:rPr>
-          <w:sz w:val="40"/>
-          <w:szCs w:val="40"/>
-        </w:rPr>
-        <w:lastRenderedPageBreak/>
-        <w:t xml:space="preserve">What are restful </w:t>
-      </w:r>
-      <w:proofErr w:type="gramStart"/>
-      <w:r>
-        <w:rPr>
-          <w:sz w:val="40"/>
-          <w:szCs w:val="40"/>
-        </w:rPr>
-        <w:t>services ?</w:t>
-      </w:r>
-      <w:proofErr w:type="gramEnd"/>
-      <w:r>
-        <w:rPr>
-          <w:sz w:val="40"/>
-          <w:szCs w:val="40"/>
-        </w:rPr>
-        <w:t>how to create it ?</w:t>
-      </w:r>
-    </w:p>
-    <w:p>
-      <w:pPr>
-        <w:ind w:left="-810"/>
-        <w:rPr>
-          <w:sz w:val="40"/>
-          <w:szCs w:val="40"/>
-        </w:rPr>
-      </w:pPr>
-      <w:r>
-        <w:rPr>
-          <w:sz w:val="40"/>
-          <w:szCs w:val="40"/>
-        </w:rPr>
-        <w:t xml:space="preserve">What are the implementation </w:t>
-      </w:r>
-      <w:proofErr w:type="spellStart"/>
-      <w:r>
-        <w:rPr>
-          <w:sz w:val="40"/>
-          <w:szCs w:val="40"/>
-        </w:rPr>
-        <w:t>oyu</w:t>
-      </w:r>
-      <w:proofErr w:type="spellEnd"/>
-      <w:r>
-        <w:rPr>
-          <w:sz w:val="40"/>
-          <w:szCs w:val="40"/>
-        </w:rPr>
-        <w:t xml:space="preserve"> have used </w:t>
-      </w:r>
-      <w:proofErr w:type="gramStart"/>
-      <w:r>
-        <w:rPr>
-          <w:sz w:val="40"/>
-          <w:szCs w:val="40"/>
-        </w:rPr>
-        <w:t>here ?</w:t>
-      </w:r>
-      <w:proofErr w:type="gramEnd"/>
-    </w:p>
-    <w:p>
-      <w:pPr>
-        <w:ind w:left="-810"/>
-        <w:rPr>
-          <w:sz w:val="40"/>
-          <w:szCs w:val="40"/>
-        </w:rPr>
-      </w:pPr>
-      <w:r>
-        <w:rPr>
-          <w:sz w:val="40"/>
-          <w:szCs w:val="40"/>
-        </w:rPr>
-        <w:t>What do u mean by PUT</w:t>
-      </w:r>
-      <w:proofErr w:type="gramStart"/>
-      <w:r>
-        <w:rPr>
-          <w:sz w:val="40"/>
-          <w:szCs w:val="40"/>
-        </w:rPr>
-        <w:t>,POST,GET,DELETE</w:t>
-      </w:r>
-      <w:proofErr w:type="gramEnd"/>
-      <w:r>
-        <w:rPr>
-          <w:sz w:val="40"/>
-          <w:szCs w:val="40"/>
-        </w:rPr>
-        <w:t xml:space="preserve"> ?</w:t>
-      </w:r>
-    </w:p>
-    <w:p>
-      <w:pPr>
-        <w:ind w:left="-810"/>
-        <w:rPr>
-          <w:sz w:val="40"/>
-          <w:szCs w:val="40"/>
-        </w:rPr>
-      </w:pPr>
-      <w:r>
-        <w:rPr>
-          <w:sz w:val="40"/>
-          <w:szCs w:val="40"/>
-        </w:rPr>
-        <w:t xml:space="preserve">What is HTTP </w:t>
-      </w:r>
-      <w:proofErr w:type="gramStart"/>
-      <w:r>
-        <w:rPr>
-          <w:sz w:val="40"/>
-          <w:szCs w:val="40"/>
-        </w:rPr>
-        <w:t>status ?</w:t>
-      </w:r>
-      <w:proofErr w:type="gramEnd"/>
-      <w:r>
-        <w:rPr>
-          <w:sz w:val="40"/>
-          <w:szCs w:val="40"/>
-        </w:rPr>
-        <w:br/>
-      </w:r>
-      <w:proofErr w:type="gramStart"/>
-      <w:r>
-        <w:rPr>
-          <w:sz w:val="40"/>
-          <w:szCs w:val="40"/>
-        </w:rPr>
-        <w:t>what</w:t>
-      </w:r>
-      <w:proofErr w:type="gramEnd"/>
-      <w:r>
-        <w:rPr>
-          <w:sz w:val="40"/>
-          <w:szCs w:val="40"/>
-        </w:rPr>
-        <w:t xml:space="preserve"> is Angular ?</w:t>
-      </w:r>
-    </w:p>
-    <w:p>
-      <w:pPr>
-        <w:ind w:left="-810"/>
-        <w:rPr>
-          <w:sz w:val="40"/>
-          <w:szCs w:val="40"/>
-        </w:rPr>
-      </w:pPr>
-      <w:r>
-        <w:rPr>
-          <w:sz w:val="40"/>
-          <w:szCs w:val="40"/>
-        </w:rPr>
-        <w:t xml:space="preserve">When should we have use </w:t>
-      </w:r>
-      <w:proofErr w:type="gramStart"/>
-      <w:r>
-        <w:rPr>
-          <w:sz w:val="40"/>
-          <w:szCs w:val="40"/>
-        </w:rPr>
-        <w:t>Angular ?</w:t>
-      </w:r>
-      <w:proofErr w:type="gramEnd"/>
-    </w:p>
-    <w:p>
-      <w:pPr>
-        <w:ind w:left="-810"/>
-        <w:rPr>
-          <w:sz w:val="40"/>
-          <w:szCs w:val="40"/>
-        </w:rPr>
-      </w:pPr>
-      <w:r>
-        <w:rPr>
-          <w:sz w:val="40"/>
-          <w:szCs w:val="40"/>
-        </w:rPr>
-        <w:t xml:space="preserve">What is 2 way </w:t>
-      </w:r>
-      <w:proofErr w:type="gramStart"/>
-      <w:r>
-        <w:rPr>
-          <w:sz w:val="40"/>
-          <w:szCs w:val="40"/>
-        </w:rPr>
-        <w:t>binding ?</w:t>
-      </w:r>
-      <w:proofErr w:type="gramEnd"/>
-    </w:p>
-    <w:p>
-      <w:pPr>
-        <w:ind w:left="-810"/>
-        <w:rPr>
-          <w:sz w:val="40"/>
-          <w:szCs w:val="40"/>
-        </w:rPr>
-      </w:pPr>
-      <w:r>
-        <w:rPr>
-          <w:sz w:val="40"/>
-          <w:szCs w:val="40"/>
-        </w:rPr>
-        <w:t xml:space="preserve">What is UI </w:t>
-      </w:r>
-      <w:proofErr w:type="gramStart"/>
-      <w:r>
-        <w:rPr>
-          <w:sz w:val="40"/>
-          <w:szCs w:val="40"/>
-        </w:rPr>
-        <w:t>file ?</w:t>
-      </w:r>
-      <w:proofErr w:type="gramEnd"/>
-    </w:p>
-    <w:p>
-      <w:pPr>
-        <w:ind w:left="-810"/>
-        <w:rPr>
-          <w:sz w:val="40"/>
-          <w:szCs w:val="40"/>
-        </w:rPr>
-      </w:pPr>
-      <w:r>
-        <w:rPr>
-          <w:sz w:val="40"/>
-          <w:szCs w:val="40"/>
-        </w:rPr>
-        <w:t xml:space="preserve">What is new </w:t>
-      </w:r>
-      <w:proofErr w:type="gramStart"/>
-      <w:r>
-        <w:rPr>
-          <w:sz w:val="40"/>
-          <w:szCs w:val="40"/>
-        </w:rPr>
-        <w:t>anular6 ?</w:t>
-      </w:r>
-      <w:proofErr w:type="gramEnd"/>
-    </w:p>
-    <w:p>
-      <w:pPr>
-        <w:ind w:left="-810"/>
-        <w:rPr>
-          <w:sz w:val="40"/>
-          <w:szCs w:val="40"/>
-        </w:rPr>
-      </w:pPr>
-      <w:r>
-        <w:rPr>
-          <w:sz w:val="40"/>
-          <w:szCs w:val="40"/>
-        </w:rPr>
-        <w:t xml:space="preserve">What is Lazy </w:t>
-      </w:r>
-      <w:proofErr w:type="gramStart"/>
-      <w:r>
-        <w:rPr>
-          <w:sz w:val="40"/>
-          <w:szCs w:val="40"/>
-        </w:rPr>
-        <w:t>loading ?</w:t>
-      </w:r>
-      <w:proofErr w:type="gramEnd"/>
-    </w:p>
-    <w:p>
-      <w:pPr>
-        <w:ind w:left="-810"/>
-        <w:rPr>
-          <w:sz w:val="40"/>
-          <w:szCs w:val="40"/>
-        </w:rPr>
-      </w:pPr>
-      <w:r>
-        <w:rPr>
-          <w:sz w:val="40"/>
-          <w:szCs w:val="40"/>
-        </w:rPr>
-        <w:t xml:space="preserve">Life cycle hookup in </w:t>
-      </w:r>
-      <w:proofErr w:type="spellStart"/>
-      <w:proofErr w:type="gramStart"/>
-      <w:r>
-        <w:rPr>
-          <w:sz w:val="40"/>
-          <w:szCs w:val="40"/>
-        </w:rPr>
-        <w:t>Anular</w:t>
-      </w:r>
-      <w:proofErr w:type="spellEnd"/>
-      <w:r>
-        <w:rPr>
-          <w:sz w:val="40"/>
-          <w:szCs w:val="40"/>
-        </w:rPr>
-        <w:t xml:space="preserve"> ?</w:t>
-      </w:r>
-      <w:proofErr w:type="gramEnd"/>
-      <w:r>
-        <w:rPr>
-          <w:sz w:val="40"/>
-          <w:szCs w:val="40"/>
-        </w:rPr>
-        <w:t>and what are they ?</w:t>
-      </w:r>
-    </w:p>
-    <w:p>
-      <w:pPr>
-        <w:ind w:left="-810"/>
-        <w:rPr>
-          <w:sz w:val="40"/>
-          <w:szCs w:val="40"/>
-        </w:rPr>
-      </w:pPr>
-      <w:r>
-        <w:rPr>
-          <w:sz w:val="40"/>
-          <w:szCs w:val="40"/>
-        </w:rPr>
-        <w:t xml:space="preserve">Few command of </w:t>
-      </w:r>
-      <w:proofErr w:type="spellStart"/>
-      <w:proofErr w:type="gramStart"/>
-      <w:r>
-        <w:rPr>
-          <w:sz w:val="40"/>
-          <w:szCs w:val="40"/>
-        </w:rPr>
-        <w:t>git</w:t>
-      </w:r>
-      <w:proofErr w:type="spellEnd"/>
-      <w:r>
-        <w:rPr>
-          <w:sz w:val="40"/>
-          <w:szCs w:val="40"/>
-        </w:rPr>
-        <w:t xml:space="preserve"> ?</w:t>
-      </w:r>
-      <w:proofErr w:type="gramEnd"/>
-    </w:p>
-    <w:p>
-      <w:pPr>
-        <w:ind w:left="-810"/>
-        <w:rPr>
-          <w:sz w:val="40"/>
-          <w:szCs w:val="40"/>
-        </w:rPr>
-      </w:pPr>
-      <w:r>
-        <w:rPr>
-          <w:sz w:val="40"/>
-          <w:szCs w:val="40"/>
-        </w:rPr>
-        <w:t xml:space="preserve">Why you are using in </w:t>
-      </w:r>
-      <w:proofErr w:type="gramStart"/>
-      <w:r>
-        <w:rPr>
-          <w:sz w:val="40"/>
-          <w:szCs w:val="40"/>
-        </w:rPr>
-        <w:t>jeera ?</w:t>
-      </w:r>
-      <w:proofErr w:type="gramEnd"/>
-    </w:p>
-    <w:p>
-      <w:pPr>
-        <w:ind w:left="-810"/>
-        <w:rPr>
-          <w:sz w:val="40"/>
-          <w:szCs w:val="40"/>
-        </w:rPr>
-      </w:pPr>
-      <w:r>
-        <w:rPr>
-          <w:sz w:val="40"/>
-          <w:szCs w:val="40"/>
-        </w:rPr>
-        <w:t xml:space="preserve">How many types of </w:t>
-      </w:r>
-      <w:proofErr w:type="gramStart"/>
-      <w:r>
-        <w:rPr>
-          <w:sz w:val="40"/>
-          <w:szCs w:val="40"/>
-        </w:rPr>
-        <w:t>Joins ?</w:t>
-      </w:r>
-      <w:proofErr w:type="gramEnd"/>
-      <w:r>
-        <w:rPr>
-          <w:sz w:val="40"/>
-          <w:szCs w:val="40"/>
-        </w:rPr>
-        <w:t xml:space="preserve"> Brief </w:t>
-      </w:r>
-      <w:proofErr w:type="gramStart"/>
-      <w:r>
-        <w:rPr>
-          <w:sz w:val="40"/>
-          <w:szCs w:val="40"/>
-        </w:rPr>
-        <w:t>it ?</w:t>
-      </w:r>
-      <w:proofErr w:type="gramEnd"/>
-    </w:p>
-    <w:p>
-      <w:pPr>
-        <w:ind w:left="-810"/>
-        <w:rPr>
-          <w:sz w:val="40"/>
-          <w:szCs w:val="40"/>
-        </w:rPr>
-      </w:pPr>
-      <w:r>
-        <w:rPr>
-          <w:sz w:val="40"/>
-          <w:szCs w:val="40"/>
-        </w:rPr>
-        <w:t xml:space="preserve">What is </w:t>
-      </w:r>
-      <w:proofErr w:type="gramStart"/>
-      <w:r>
-        <w:rPr>
-          <w:sz w:val="40"/>
-          <w:szCs w:val="40"/>
-        </w:rPr>
-        <w:t>Sprint ?</w:t>
-      </w:r>
-      <w:proofErr w:type="gramEnd"/>
-    </w:p>
-    <w:p>
-      <w:pPr>
-        <w:ind w:left="-810"/>
-        <w:rPr>
-          <w:sz w:val="40"/>
-          <w:szCs w:val="40"/>
-        </w:rPr>
-      </w:pPr>
-      <w:r>
-        <w:rPr>
-          <w:sz w:val="40"/>
-          <w:szCs w:val="40"/>
-        </w:rPr>
-        <w:t xml:space="preserve">Difference between water fall and </w:t>
-      </w:r>
-      <w:proofErr w:type="gramStart"/>
-      <w:r>
-        <w:rPr>
-          <w:sz w:val="40"/>
-          <w:szCs w:val="40"/>
-        </w:rPr>
-        <w:t>Agile ?</w:t>
-      </w:r>
-      <w:proofErr w:type="gramEnd"/>
-      <w:r>
-        <w:rPr>
-          <w:sz w:val="40"/>
-          <w:szCs w:val="40"/>
-        </w:rPr>
-        <w:t>which is better  ?</w:t>
-      </w:r>
-    </w:p>
-    <w:p>
-      <w:pPr>
-        <w:ind w:left="-810"/>
-        <w:rPr>
-          <w:sz w:val="40"/>
-          <w:szCs w:val="40"/>
-        </w:rPr>
-      </w:pPr>
-      <w:r>
-        <w:rPr>
-          <w:sz w:val="40"/>
-          <w:szCs w:val="40"/>
-        </w:rPr>
-        <w:t xml:space="preserve">When do u have </w:t>
-      </w:r>
-      <w:proofErr w:type="gramStart"/>
-      <w:r>
-        <w:rPr>
-          <w:sz w:val="40"/>
-          <w:szCs w:val="40"/>
-        </w:rPr>
-        <w:t>meeting ?</w:t>
-      </w:r>
-      <w:proofErr w:type="gramEnd"/>
-    </w:p>
-    <w:p>
-      <w:pPr>
-        <w:rPr>
-          <w:sz w:val="40"/>
-          <w:szCs w:val="40"/>
-        </w:rPr>
       </w:pPr>
     </w:p>
     <w:p>
@@ -19955,20 +19815,1276 @@
           <w:b/>
           <w:bCs/>
           <w:color w:val="FF0000"/>
-          <w:sz w:val="40"/>
-          <w:szCs w:val="40"/>
+          <w:sz w:val="48"/>
+          <w:szCs w:val="48"/>
           <w:u w:val="single"/>
         </w:rPr>
       </w:pPr>
+      <w:bookmarkStart w:id="0" w:name="_GoBack"/>
+      <w:bookmarkEnd w:id="0"/>
       <w:r>
         <w:rPr>
           <w:b/>
           <w:bCs/>
           <w:color w:val="FF0000"/>
-          <w:sz w:val="40"/>
-          <w:szCs w:val="40"/>
+          <w:sz w:val="48"/>
+          <w:szCs w:val="48"/>
           <w:u w:val="single"/>
         </w:rPr>
+        <w:lastRenderedPageBreak/>
+        <w:t>Real time Java, Spring ,Hibernate</w:t>
+      </w:r>
+    </w:p>
+    <w:p>
+      <w:pPr>
+        <w:rPr>
+          <w:sz w:val="40"/>
+          <w:szCs w:val="40"/>
+        </w:rPr>
+      </w:pPr>
+    </w:p>
+    <w:p>
+      <w:pPr>
+        <w:ind w:left="-810"/>
+        <w:rPr>
+          <w:sz w:val="40"/>
+          <w:szCs w:val="40"/>
+        </w:rPr>
+      </w:pPr>
+      <w:proofErr w:type="spellStart"/>
+      <w:r>
+        <w:rPr>
+          <w:sz w:val="40"/>
+          <w:szCs w:val="40"/>
+        </w:rPr>
+        <w:t>Whats</w:t>
+      </w:r>
+      <w:proofErr w:type="spellEnd"/>
+      <w:r>
+        <w:rPr>
+          <w:sz w:val="40"/>
+          <w:szCs w:val="40"/>
+        </w:rPr>
+        <w:t xml:space="preserve"> are the </w:t>
+      </w:r>
+      <w:proofErr w:type="spellStart"/>
+      <w:r>
+        <w:rPr>
+          <w:sz w:val="40"/>
+          <w:szCs w:val="40"/>
+        </w:rPr>
+        <w:t>oop</w:t>
+      </w:r>
+      <w:proofErr w:type="spellEnd"/>
+      <w:r>
+        <w:rPr>
+          <w:sz w:val="40"/>
+          <w:szCs w:val="40"/>
+        </w:rPr>
+        <w:t xml:space="preserve"> concept in java in </w:t>
+      </w:r>
+      <w:proofErr w:type="gramStart"/>
+      <w:r>
+        <w:rPr>
+          <w:sz w:val="40"/>
+          <w:szCs w:val="40"/>
+        </w:rPr>
+        <w:t>details ?</w:t>
+      </w:r>
+      <w:proofErr w:type="gramEnd"/>
+    </w:p>
+    <w:p>
+      <w:pPr>
+        <w:ind w:left="-810"/>
+        <w:rPr>
+          <w:sz w:val="40"/>
+          <w:szCs w:val="40"/>
+        </w:rPr>
+      </w:pPr>
+      <w:r>
+        <w:rPr>
+          <w:sz w:val="40"/>
+          <w:szCs w:val="40"/>
+        </w:rPr>
+        <w:t xml:space="preserve">What collection classes you have work </w:t>
+      </w:r>
+      <w:proofErr w:type="gramStart"/>
+      <w:r>
+        <w:rPr>
+          <w:sz w:val="40"/>
+          <w:szCs w:val="40"/>
+        </w:rPr>
+        <w:t>frequently ?</w:t>
+      </w:r>
+      <w:proofErr w:type="gramEnd"/>
+    </w:p>
+    <w:p>
+      <w:pPr>
+        <w:ind w:left="-810"/>
+        <w:rPr>
+          <w:sz w:val="40"/>
+          <w:szCs w:val="40"/>
+        </w:rPr>
+      </w:pPr>
+      <w:r>
+        <w:rPr>
+          <w:sz w:val="40"/>
+          <w:szCs w:val="40"/>
+        </w:rPr>
+        <w:t xml:space="preserve">Explain hash map and </w:t>
+      </w:r>
+      <w:proofErr w:type="spellStart"/>
+      <w:r>
+        <w:rPr>
+          <w:sz w:val="40"/>
+          <w:szCs w:val="40"/>
+        </w:rPr>
+        <w:t>arraylistsenerio</w:t>
+      </w:r>
+      <w:proofErr w:type="spellEnd"/>
+      <w:r>
+        <w:rPr>
+          <w:sz w:val="40"/>
+          <w:szCs w:val="40"/>
+        </w:rPr>
+        <w:t xml:space="preserve"> and </w:t>
+      </w:r>
+      <w:proofErr w:type="gramStart"/>
+      <w:r>
+        <w:rPr>
+          <w:sz w:val="40"/>
+          <w:szCs w:val="40"/>
+        </w:rPr>
+        <w:t>features ?</w:t>
+      </w:r>
+      <w:proofErr w:type="gramEnd"/>
+    </w:p>
+    <w:p>
+      <w:pPr>
+        <w:ind w:left="-810"/>
+        <w:rPr>
+          <w:sz w:val="40"/>
+          <w:szCs w:val="40"/>
+        </w:rPr>
+      </w:pPr>
+      <w:r>
+        <w:rPr>
+          <w:sz w:val="40"/>
+          <w:szCs w:val="40"/>
+        </w:rPr>
+        <w:t xml:space="preserve">What is String constant </w:t>
+      </w:r>
+      <w:proofErr w:type="gramStart"/>
+      <w:r>
+        <w:rPr>
+          <w:sz w:val="40"/>
+          <w:szCs w:val="40"/>
+        </w:rPr>
+        <w:t>pool ?</w:t>
+      </w:r>
+      <w:proofErr w:type="gramEnd"/>
+    </w:p>
+    <w:p>
+      <w:pPr>
+        <w:ind w:left="-810"/>
+        <w:rPr>
+          <w:sz w:val="40"/>
+          <w:szCs w:val="40"/>
+        </w:rPr>
+      </w:pPr>
+      <w:r>
+        <w:rPr>
+          <w:sz w:val="40"/>
+          <w:szCs w:val="40"/>
+        </w:rPr>
+        <w:t xml:space="preserve">Difference between String buffer and String builder and which will have a good </w:t>
+      </w:r>
+      <w:proofErr w:type="gramStart"/>
+      <w:r>
+        <w:rPr>
+          <w:sz w:val="40"/>
+          <w:szCs w:val="40"/>
+        </w:rPr>
+        <w:t>performance ?</w:t>
+      </w:r>
+      <w:proofErr w:type="gramEnd"/>
+    </w:p>
+    <w:p>
+      <w:pPr>
+        <w:ind w:left="-810"/>
+        <w:rPr>
+          <w:sz w:val="40"/>
+          <w:szCs w:val="40"/>
+        </w:rPr>
+      </w:pPr>
+      <w:r>
+        <w:rPr>
+          <w:sz w:val="40"/>
+          <w:szCs w:val="40"/>
+        </w:rPr>
+        <w:t xml:space="preserve">What is immutable </w:t>
+      </w:r>
+      <w:proofErr w:type="gramStart"/>
+      <w:r>
+        <w:rPr>
+          <w:sz w:val="40"/>
+          <w:szCs w:val="40"/>
+        </w:rPr>
+        <w:t>class ?</w:t>
+      </w:r>
+      <w:proofErr w:type="gramEnd"/>
+      <w:r>
+        <w:rPr>
+          <w:sz w:val="40"/>
+          <w:szCs w:val="40"/>
+        </w:rPr>
+        <w:t>how to create it ?</w:t>
+      </w:r>
+    </w:p>
+    <w:p>
+      <w:pPr>
+        <w:ind w:left="-810"/>
+        <w:rPr>
+          <w:sz w:val="40"/>
+          <w:szCs w:val="40"/>
+        </w:rPr>
+      </w:pPr>
+      <w:r>
+        <w:rPr>
+          <w:sz w:val="40"/>
+          <w:szCs w:val="40"/>
+        </w:rPr>
+        <w:t xml:space="preserve">What is singleton in </w:t>
+      </w:r>
+      <w:proofErr w:type="gramStart"/>
+      <w:r>
+        <w:rPr>
+          <w:sz w:val="40"/>
+          <w:szCs w:val="40"/>
+        </w:rPr>
+        <w:t>java ?</w:t>
+      </w:r>
+      <w:proofErr w:type="gramEnd"/>
+    </w:p>
+    <w:p>
+      <w:pPr>
+        <w:ind w:left="-810"/>
+        <w:rPr>
+          <w:sz w:val="40"/>
+          <w:szCs w:val="40"/>
+        </w:rPr>
+      </w:pPr>
+      <w:r>
+        <w:rPr>
+          <w:sz w:val="40"/>
+          <w:szCs w:val="40"/>
+        </w:rPr>
+        <w:t xml:space="preserve">Difference between singleton in java and singleton in </w:t>
+      </w:r>
+      <w:proofErr w:type="gramStart"/>
+      <w:r>
+        <w:rPr>
+          <w:sz w:val="40"/>
+          <w:szCs w:val="40"/>
+        </w:rPr>
+        <w:t>Spring ?</w:t>
+      </w:r>
+      <w:proofErr w:type="gramEnd"/>
+    </w:p>
+    <w:p>
+      <w:pPr>
+        <w:ind w:left="-810"/>
+        <w:rPr>
+          <w:sz w:val="40"/>
+          <w:szCs w:val="40"/>
+        </w:rPr>
+      </w:pPr>
+      <w:r>
+        <w:rPr>
+          <w:sz w:val="40"/>
+          <w:szCs w:val="40"/>
+        </w:rPr>
+        <w:t>Difference between Abstract class and Interface?</w:t>
+      </w:r>
+    </w:p>
+    <w:p>
+      <w:pPr>
+        <w:ind w:left="-810"/>
+        <w:rPr>
+          <w:sz w:val="40"/>
+          <w:szCs w:val="40"/>
+        </w:rPr>
+      </w:pPr>
+      <w:r>
+        <w:rPr>
+          <w:sz w:val="40"/>
+          <w:szCs w:val="40"/>
+        </w:rPr>
+        <w:t>Feature of java 1.8?</w:t>
+      </w:r>
+    </w:p>
+    <w:p>
+      <w:pPr>
+        <w:ind w:left="-810"/>
+        <w:rPr>
+          <w:sz w:val="40"/>
+          <w:szCs w:val="40"/>
+        </w:rPr>
+      </w:pPr>
+      <w:r>
+        <w:rPr>
+          <w:sz w:val="40"/>
+          <w:szCs w:val="40"/>
+        </w:rPr>
+        <w:t xml:space="preserve">What is functional </w:t>
+      </w:r>
+      <w:proofErr w:type="gramStart"/>
+      <w:r>
+        <w:rPr>
+          <w:sz w:val="40"/>
+          <w:szCs w:val="40"/>
+        </w:rPr>
+        <w:t>interface ?</w:t>
+      </w:r>
+      <w:proofErr w:type="gramEnd"/>
+    </w:p>
+    <w:p>
+      <w:pPr>
+        <w:ind w:left="-810"/>
+        <w:rPr>
+          <w:sz w:val="40"/>
+          <w:szCs w:val="40"/>
+        </w:rPr>
+      </w:pPr>
+      <w:r>
+        <w:rPr>
+          <w:sz w:val="40"/>
+          <w:szCs w:val="40"/>
+        </w:rPr>
+        <w:t xml:space="preserve">Difference between comparable and </w:t>
+      </w:r>
+      <w:proofErr w:type="gramStart"/>
+      <w:r>
+        <w:rPr>
+          <w:sz w:val="40"/>
+          <w:szCs w:val="40"/>
+        </w:rPr>
+        <w:t>comparator ?</w:t>
+      </w:r>
+      <w:proofErr w:type="gramEnd"/>
+    </w:p>
+    <w:p>
+      <w:pPr>
+        <w:ind w:left="-810"/>
+        <w:rPr>
+          <w:sz w:val="40"/>
+          <w:szCs w:val="40"/>
+        </w:rPr>
+      </w:pPr>
+      <w:r>
+        <w:rPr>
+          <w:sz w:val="40"/>
+          <w:szCs w:val="40"/>
+        </w:rPr>
+        <w:t xml:space="preserve">What is Spring </w:t>
+      </w:r>
+      <w:proofErr w:type="gramStart"/>
+      <w:r>
+        <w:rPr>
+          <w:sz w:val="40"/>
+          <w:szCs w:val="40"/>
+        </w:rPr>
+        <w:t>boot ?</w:t>
+      </w:r>
+      <w:proofErr w:type="gramEnd"/>
+    </w:p>
+    <w:p>
+      <w:pPr>
+        <w:ind w:left="-810"/>
+        <w:rPr>
+          <w:sz w:val="40"/>
+          <w:szCs w:val="40"/>
+        </w:rPr>
+      </w:pPr>
+      <w:r>
+        <w:rPr>
+          <w:sz w:val="40"/>
+          <w:szCs w:val="40"/>
+        </w:rPr>
+        <w:t xml:space="preserve">What are the modules of </w:t>
+      </w:r>
+      <w:proofErr w:type="gramStart"/>
+      <w:r>
+        <w:rPr>
+          <w:sz w:val="40"/>
+          <w:szCs w:val="40"/>
+        </w:rPr>
+        <w:t>Spring ?</w:t>
+      </w:r>
+      <w:proofErr w:type="gramEnd"/>
+    </w:p>
+    <w:p>
+      <w:pPr>
+        <w:ind w:left="-810"/>
+        <w:rPr>
+          <w:sz w:val="40"/>
+          <w:szCs w:val="40"/>
+        </w:rPr>
+      </w:pPr>
+      <w:r>
+        <w:rPr>
+          <w:sz w:val="40"/>
+          <w:szCs w:val="40"/>
+        </w:rPr>
+        <w:t xml:space="preserve">What is </w:t>
+      </w:r>
+      <w:proofErr w:type="spellStart"/>
+      <w:r>
+        <w:rPr>
+          <w:sz w:val="40"/>
+          <w:szCs w:val="40"/>
+        </w:rPr>
+        <w:t>Dispacter</w:t>
+      </w:r>
+      <w:proofErr w:type="spellEnd"/>
+      <w:r>
+        <w:rPr>
+          <w:sz w:val="40"/>
+          <w:szCs w:val="40"/>
+        </w:rPr>
+        <w:t xml:space="preserve">-servlet in </w:t>
+      </w:r>
+      <w:proofErr w:type="gramStart"/>
+      <w:r>
+        <w:rPr>
+          <w:sz w:val="40"/>
+          <w:szCs w:val="40"/>
+        </w:rPr>
+        <w:t>spring ?</w:t>
+      </w:r>
+      <w:proofErr w:type="gramEnd"/>
+    </w:p>
+    <w:p>
+      <w:pPr>
+        <w:ind w:left="-810"/>
+        <w:rPr>
+          <w:sz w:val="40"/>
+          <w:szCs w:val="40"/>
+        </w:rPr>
+      </w:pPr>
+      <w:r>
+        <w:rPr>
+          <w:sz w:val="40"/>
+          <w:szCs w:val="40"/>
+        </w:rPr>
+        <w:lastRenderedPageBreak/>
+        <w:t xml:space="preserve">What is </w:t>
+      </w:r>
+      <w:proofErr w:type="gramStart"/>
+      <w:r>
+        <w:rPr>
+          <w:sz w:val="40"/>
+          <w:szCs w:val="40"/>
+        </w:rPr>
+        <w:t>DI ?</w:t>
+      </w:r>
+      <w:proofErr w:type="gramEnd"/>
+      <w:r>
+        <w:rPr>
+          <w:sz w:val="40"/>
+          <w:szCs w:val="40"/>
+        </w:rPr>
+        <w:br/>
+      </w:r>
+      <w:proofErr w:type="gramStart"/>
+      <w:r>
+        <w:rPr>
+          <w:sz w:val="40"/>
+          <w:szCs w:val="40"/>
+        </w:rPr>
+        <w:t>what</w:t>
+      </w:r>
+      <w:proofErr w:type="gramEnd"/>
+      <w:r>
+        <w:rPr>
+          <w:sz w:val="40"/>
+          <w:szCs w:val="40"/>
+        </w:rPr>
+        <w:t xml:space="preserve"> is IOC ?</w:t>
+      </w:r>
+    </w:p>
+    <w:p>
+      <w:pPr>
+        <w:ind w:left="-810"/>
+        <w:rPr>
+          <w:sz w:val="40"/>
+          <w:szCs w:val="40"/>
+        </w:rPr>
+      </w:pPr>
+      <w:r>
+        <w:rPr>
+          <w:sz w:val="40"/>
+          <w:szCs w:val="40"/>
+        </w:rPr>
+        <w:t xml:space="preserve">Scopes of </w:t>
+      </w:r>
+      <w:proofErr w:type="gramStart"/>
+      <w:r>
+        <w:rPr>
+          <w:sz w:val="40"/>
+          <w:szCs w:val="40"/>
+        </w:rPr>
+        <w:t>Spring ?</w:t>
+      </w:r>
+      <w:proofErr w:type="gramEnd"/>
+    </w:p>
+    <w:p>
+      <w:pPr>
+        <w:ind w:left="-810"/>
+        <w:rPr>
+          <w:sz w:val="40"/>
+          <w:szCs w:val="40"/>
+        </w:rPr>
+      </w:pPr>
+      <w:r>
+        <w:rPr>
+          <w:sz w:val="40"/>
+          <w:szCs w:val="40"/>
+        </w:rPr>
+        <w:t xml:space="preserve">What is </w:t>
+      </w:r>
+      <w:proofErr w:type="spellStart"/>
+      <w:proofErr w:type="gramStart"/>
+      <w:r>
+        <w:rPr>
+          <w:sz w:val="40"/>
+          <w:szCs w:val="40"/>
+        </w:rPr>
+        <w:t>Autowiring</w:t>
+      </w:r>
+      <w:proofErr w:type="spellEnd"/>
+      <w:r>
+        <w:rPr>
+          <w:sz w:val="40"/>
+          <w:szCs w:val="40"/>
+        </w:rPr>
+        <w:t xml:space="preserve"> ?</w:t>
+      </w:r>
+      <w:proofErr w:type="gramEnd"/>
+    </w:p>
+    <w:p>
+      <w:pPr>
+        <w:ind w:left="-810"/>
+        <w:rPr>
+          <w:sz w:val="40"/>
+          <w:szCs w:val="40"/>
+        </w:rPr>
+      </w:pPr>
+      <w:proofErr w:type="spellStart"/>
+      <w:r>
+        <w:rPr>
+          <w:sz w:val="40"/>
+          <w:szCs w:val="40"/>
+        </w:rPr>
+        <w:t>Anotation</w:t>
+      </w:r>
+      <w:proofErr w:type="spellEnd"/>
+      <w:r>
+        <w:rPr>
+          <w:sz w:val="40"/>
+          <w:szCs w:val="40"/>
+        </w:rPr>
+        <w:t xml:space="preserve"> you have work in </w:t>
+      </w:r>
+      <w:proofErr w:type="gramStart"/>
+      <w:r>
+        <w:rPr>
+          <w:sz w:val="40"/>
+          <w:szCs w:val="40"/>
+        </w:rPr>
+        <w:t>Spring ?</w:t>
+      </w:r>
+      <w:proofErr w:type="gramEnd"/>
+    </w:p>
+    <w:p>
+      <w:pPr>
+        <w:ind w:left="-810"/>
+        <w:rPr>
+          <w:sz w:val="40"/>
+          <w:szCs w:val="40"/>
+        </w:rPr>
+      </w:pPr>
+      <w:r>
+        <w:rPr>
+          <w:sz w:val="40"/>
+          <w:szCs w:val="40"/>
+        </w:rPr>
+        <w:t xml:space="preserve">Difference between @controller and </w:t>
+      </w:r>
+      <w:proofErr w:type="gramStart"/>
+      <w:r>
+        <w:rPr>
+          <w:sz w:val="40"/>
+          <w:szCs w:val="40"/>
+        </w:rPr>
+        <w:t>@</w:t>
+      </w:r>
+      <w:proofErr w:type="spellStart"/>
+      <w:r>
+        <w:rPr>
+          <w:sz w:val="40"/>
+          <w:szCs w:val="40"/>
+        </w:rPr>
+        <w:t>RestCOntroller</w:t>
+      </w:r>
+      <w:proofErr w:type="spellEnd"/>
+      <w:r>
+        <w:rPr>
+          <w:sz w:val="40"/>
+          <w:szCs w:val="40"/>
+        </w:rPr>
+        <w:t xml:space="preserve"> ?</w:t>
+      </w:r>
+      <w:proofErr w:type="gramEnd"/>
+    </w:p>
+    <w:p>
+      <w:pPr>
+        <w:ind w:left="-810"/>
+        <w:rPr>
+          <w:sz w:val="40"/>
+          <w:szCs w:val="40"/>
+        </w:rPr>
+      </w:pPr>
+      <w:r>
+        <w:rPr>
+          <w:sz w:val="40"/>
+          <w:szCs w:val="40"/>
+        </w:rPr>
+        <w:t xml:space="preserve">What is </w:t>
+      </w:r>
+      <w:proofErr w:type="gramStart"/>
+      <w:r>
+        <w:rPr>
+          <w:sz w:val="40"/>
+          <w:szCs w:val="40"/>
+        </w:rPr>
+        <w:t>Hibernate ?</w:t>
+      </w:r>
+      <w:proofErr w:type="gramEnd"/>
+    </w:p>
+    <w:p>
+      <w:pPr>
+        <w:ind w:left="-810"/>
+        <w:rPr>
+          <w:sz w:val="40"/>
+          <w:szCs w:val="40"/>
+        </w:rPr>
+      </w:pPr>
+      <w:r>
+        <w:rPr>
+          <w:sz w:val="40"/>
+          <w:szCs w:val="40"/>
+        </w:rPr>
+        <w:t xml:space="preserve">What is Configuration and Mapping </w:t>
+      </w:r>
+      <w:proofErr w:type="gramStart"/>
+      <w:r>
+        <w:rPr>
+          <w:sz w:val="40"/>
+          <w:szCs w:val="40"/>
+        </w:rPr>
+        <w:t>file ?</w:t>
+      </w:r>
+      <w:proofErr w:type="gramEnd"/>
+    </w:p>
+    <w:p>
+      <w:pPr>
+        <w:ind w:left="-810"/>
+        <w:rPr>
+          <w:sz w:val="40"/>
+          <w:szCs w:val="40"/>
+        </w:rPr>
+      </w:pPr>
+      <w:r>
+        <w:rPr>
+          <w:sz w:val="40"/>
+          <w:szCs w:val="40"/>
+        </w:rPr>
+        <w:t xml:space="preserve">What is </w:t>
+      </w:r>
+      <w:proofErr w:type="gramStart"/>
+      <w:r>
+        <w:rPr>
+          <w:sz w:val="40"/>
+          <w:szCs w:val="40"/>
+        </w:rPr>
+        <w:t>Exception ?</w:t>
+      </w:r>
+      <w:proofErr w:type="gramEnd"/>
+      <w:r>
+        <w:rPr>
+          <w:sz w:val="40"/>
+          <w:szCs w:val="40"/>
+        </w:rPr>
+        <w:t xml:space="preserve"> Difference b/w Exception and </w:t>
+      </w:r>
+      <w:proofErr w:type="gramStart"/>
+      <w:r>
+        <w:rPr>
+          <w:sz w:val="40"/>
+          <w:szCs w:val="40"/>
+        </w:rPr>
+        <w:t>Error ?</w:t>
+      </w:r>
+      <w:proofErr w:type="gramEnd"/>
+      <w:r>
+        <w:rPr>
+          <w:sz w:val="40"/>
+          <w:szCs w:val="40"/>
+        </w:rPr>
+        <w:t xml:space="preserve"> And how do handle </w:t>
+      </w:r>
+      <w:proofErr w:type="gramStart"/>
+      <w:r>
+        <w:rPr>
+          <w:sz w:val="40"/>
+          <w:szCs w:val="40"/>
+        </w:rPr>
+        <w:t>it ?</w:t>
+      </w:r>
+      <w:proofErr w:type="gramEnd"/>
+    </w:p>
+    <w:p>
+      <w:pPr>
+        <w:ind w:left="-810"/>
+        <w:rPr>
+          <w:sz w:val="40"/>
+          <w:szCs w:val="40"/>
+        </w:rPr>
+      </w:pPr>
+      <w:r>
+        <w:rPr>
+          <w:sz w:val="40"/>
+          <w:szCs w:val="40"/>
+        </w:rPr>
+        <w:t xml:space="preserve">What are restful </w:t>
+      </w:r>
+      <w:proofErr w:type="gramStart"/>
+      <w:r>
+        <w:rPr>
+          <w:sz w:val="40"/>
+          <w:szCs w:val="40"/>
+        </w:rPr>
+        <w:t>services ?</w:t>
+      </w:r>
+      <w:proofErr w:type="gramEnd"/>
+      <w:r>
+        <w:rPr>
+          <w:sz w:val="40"/>
+          <w:szCs w:val="40"/>
+        </w:rPr>
+        <w:t>how to create it ?</w:t>
+      </w:r>
+    </w:p>
+    <w:p>
+      <w:pPr>
+        <w:ind w:left="-810"/>
+        <w:rPr>
+          <w:sz w:val="40"/>
+          <w:szCs w:val="40"/>
+        </w:rPr>
+      </w:pPr>
+      <w:r>
+        <w:rPr>
+          <w:sz w:val="40"/>
+          <w:szCs w:val="40"/>
+        </w:rPr>
+        <w:t xml:space="preserve">What are the implementation </w:t>
+      </w:r>
+      <w:proofErr w:type="spellStart"/>
+      <w:r>
+        <w:rPr>
+          <w:sz w:val="40"/>
+          <w:szCs w:val="40"/>
+        </w:rPr>
+        <w:t>oyu</w:t>
+      </w:r>
+      <w:proofErr w:type="spellEnd"/>
+      <w:r>
+        <w:rPr>
+          <w:sz w:val="40"/>
+          <w:szCs w:val="40"/>
+        </w:rPr>
+        <w:t xml:space="preserve"> have used </w:t>
+      </w:r>
+      <w:proofErr w:type="gramStart"/>
+      <w:r>
+        <w:rPr>
+          <w:sz w:val="40"/>
+          <w:szCs w:val="40"/>
+        </w:rPr>
+        <w:t>here ?</w:t>
+      </w:r>
+      <w:proofErr w:type="gramEnd"/>
+    </w:p>
+    <w:p>
+      <w:pPr>
+        <w:ind w:left="-810"/>
+        <w:rPr>
+          <w:sz w:val="40"/>
+          <w:szCs w:val="40"/>
+        </w:rPr>
+      </w:pPr>
+      <w:r>
+        <w:rPr>
+          <w:sz w:val="40"/>
+          <w:szCs w:val="40"/>
+        </w:rPr>
+        <w:t>What do u mean by PUT</w:t>
+      </w:r>
+      <w:proofErr w:type="gramStart"/>
+      <w:r>
+        <w:rPr>
+          <w:sz w:val="40"/>
+          <w:szCs w:val="40"/>
+        </w:rPr>
+        <w:t>,POST,GET,DELETE</w:t>
+      </w:r>
+      <w:proofErr w:type="gramEnd"/>
+      <w:r>
+        <w:rPr>
+          <w:sz w:val="40"/>
+          <w:szCs w:val="40"/>
+        </w:rPr>
+        <w:t xml:space="preserve"> ?</w:t>
+      </w:r>
+    </w:p>
+    <w:p>
+      <w:pPr>
+        <w:ind w:left="-810"/>
+        <w:rPr>
+          <w:sz w:val="40"/>
+          <w:szCs w:val="40"/>
+        </w:rPr>
+      </w:pPr>
+      <w:r>
+        <w:rPr>
+          <w:sz w:val="40"/>
+          <w:szCs w:val="40"/>
+        </w:rPr>
+        <w:t xml:space="preserve">What is HTTP </w:t>
+      </w:r>
+      <w:proofErr w:type="gramStart"/>
+      <w:r>
+        <w:rPr>
+          <w:sz w:val="40"/>
+          <w:szCs w:val="40"/>
+        </w:rPr>
+        <w:t>status ?</w:t>
+      </w:r>
+      <w:proofErr w:type="gramEnd"/>
+      <w:r>
+        <w:rPr>
+          <w:sz w:val="40"/>
+          <w:szCs w:val="40"/>
+        </w:rPr>
+        <w:br/>
+      </w:r>
+      <w:proofErr w:type="gramStart"/>
+      <w:r>
+        <w:rPr>
+          <w:sz w:val="40"/>
+          <w:szCs w:val="40"/>
+        </w:rPr>
+        <w:t>what</w:t>
+      </w:r>
+      <w:proofErr w:type="gramEnd"/>
+      <w:r>
+        <w:rPr>
+          <w:sz w:val="40"/>
+          <w:szCs w:val="40"/>
+        </w:rPr>
+        <w:t xml:space="preserve"> is Angular ?</w:t>
+      </w:r>
+    </w:p>
+    <w:p>
+      <w:pPr>
+        <w:ind w:left="-810"/>
+        <w:rPr>
+          <w:sz w:val="40"/>
+          <w:szCs w:val="40"/>
+        </w:rPr>
+      </w:pPr>
+      <w:r>
+        <w:rPr>
+          <w:sz w:val="40"/>
+          <w:szCs w:val="40"/>
+        </w:rPr>
+        <w:t xml:space="preserve">When should we have use </w:t>
+      </w:r>
+      <w:proofErr w:type="gramStart"/>
+      <w:r>
+        <w:rPr>
+          <w:sz w:val="40"/>
+          <w:szCs w:val="40"/>
+        </w:rPr>
+        <w:t>Angular ?</w:t>
+      </w:r>
+      <w:proofErr w:type="gramEnd"/>
+    </w:p>
+    <w:p>
+      <w:pPr>
+        <w:ind w:left="-810"/>
+        <w:rPr>
+          <w:sz w:val="40"/>
+          <w:szCs w:val="40"/>
+        </w:rPr>
+      </w:pPr>
+      <w:r>
+        <w:rPr>
+          <w:sz w:val="40"/>
+          <w:szCs w:val="40"/>
+        </w:rPr>
+        <w:t xml:space="preserve">What is 2 way </w:t>
+      </w:r>
+      <w:proofErr w:type="gramStart"/>
+      <w:r>
+        <w:rPr>
+          <w:sz w:val="40"/>
+          <w:szCs w:val="40"/>
+        </w:rPr>
+        <w:t>binding ?</w:t>
+      </w:r>
+      <w:proofErr w:type="gramEnd"/>
+    </w:p>
+    <w:p>
+      <w:pPr>
+        <w:ind w:left="-810"/>
+        <w:rPr>
+          <w:sz w:val="40"/>
+          <w:szCs w:val="40"/>
+        </w:rPr>
+      </w:pPr>
+      <w:r>
+        <w:rPr>
+          <w:sz w:val="40"/>
+          <w:szCs w:val="40"/>
+        </w:rPr>
+        <w:t xml:space="preserve">What is UI </w:t>
+      </w:r>
+      <w:proofErr w:type="gramStart"/>
+      <w:r>
+        <w:rPr>
+          <w:sz w:val="40"/>
+          <w:szCs w:val="40"/>
+        </w:rPr>
+        <w:t>file ?</w:t>
+      </w:r>
+      <w:proofErr w:type="gramEnd"/>
+    </w:p>
+    <w:p>
+      <w:pPr>
+        <w:ind w:left="-810"/>
+        <w:rPr>
+          <w:sz w:val="40"/>
+          <w:szCs w:val="40"/>
+        </w:rPr>
+      </w:pPr>
+      <w:r>
+        <w:rPr>
+          <w:sz w:val="40"/>
+          <w:szCs w:val="40"/>
+        </w:rPr>
+        <w:t xml:space="preserve">What is new </w:t>
+      </w:r>
+      <w:proofErr w:type="gramStart"/>
+      <w:r>
+        <w:rPr>
+          <w:sz w:val="40"/>
+          <w:szCs w:val="40"/>
+        </w:rPr>
+        <w:t>anular6 ?</w:t>
+      </w:r>
+      <w:proofErr w:type="gramEnd"/>
+    </w:p>
+    <w:p>
+      <w:pPr>
+        <w:ind w:left="-810"/>
+        <w:rPr>
+          <w:sz w:val="40"/>
+          <w:szCs w:val="40"/>
+        </w:rPr>
+      </w:pPr>
+      <w:r>
+        <w:rPr>
+          <w:sz w:val="40"/>
+          <w:szCs w:val="40"/>
+        </w:rPr>
+        <w:lastRenderedPageBreak/>
+        <w:t xml:space="preserve">What is Lazy </w:t>
+      </w:r>
+      <w:proofErr w:type="gramStart"/>
+      <w:r>
+        <w:rPr>
+          <w:sz w:val="40"/>
+          <w:szCs w:val="40"/>
+        </w:rPr>
+        <w:t>loading ?</w:t>
+      </w:r>
+      <w:proofErr w:type="gramEnd"/>
+    </w:p>
+    <w:p>
+      <w:pPr>
+        <w:ind w:left="-810"/>
+        <w:rPr>
+          <w:sz w:val="40"/>
+          <w:szCs w:val="40"/>
+        </w:rPr>
+      </w:pPr>
+      <w:r>
+        <w:rPr>
+          <w:sz w:val="40"/>
+          <w:szCs w:val="40"/>
+        </w:rPr>
+        <w:t xml:space="preserve">Life cycle hookup in </w:t>
+      </w:r>
+      <w:proofErr w:type="spellStart"/>
+      <w:proofErr w:type="gramStart"/>
+      <w:r>
+        <w:rPr>
+          <w:sz w:val="40"/>
+          <w:szCs w:val="40"/>
+        </w:rPr>
+        <w:t>Anular</w:t>
+      </w:r>
+      <w:proofErr w:type="spellEnd"/>
+      <w:r>
+        <w:rPr>
+          <w:sz w:val="40"/>
+          <w:szCs w:val="40"/>
+        </w:rPr>
+        <w:t xml:space="preserve"> ?</w:t>
+      </w:r>
+      <w:proofErr w:type="gramEnd"/>
+      <w:r>
+        <w:rPr>
+          <w:sz w:val="40"/>
+          <w:szCs w:val="40"/>
+        </w:rPr>
+        <w:t>and what are they ?</w:t>
+      </w:r>
+    </w:p>
+    <w:p>
+      <w:pPr>
+        <w:ind w:left="-810"/>
+        <w:rPr>
+          <w:sz w:val="40"/>
+          <w:szCs w:val="40"/>
+        </w:rPr>
+      </w:pPr>
+      <w:r>
+        <w:rPr>
+          <w:sz w:val="40"/>
+          <w:szCs w:val="40"/>
+        </w:rPr>
+        <w:t xml:space="preserve">Few command of </w:t>
+      </w:r>
+      <w:proofErr w:type="spellStart"/>
+      <w:proofErr w:type="gramStart"/>
+      <w:r>
+        <w:rPr>
+          <w:sz w:val="40"/>
+          <w:szCs w:val="40"/>
+        </w:rPr>
+        <w:t>git</w:t>
+      </w:r>
+      <w:proofErr w:type="spellEnd"/>
+      <w:r>
+        <w:rPr>
+          <w:sz w:val="40"/>
+          <w:szCs w:val="40"/>
+        </w:rPr>
+        <w:t xml:space="preserve"> ?</w:t>
+      </w:r>
+      <w:proofErr w:type="gramEnd"/>
+    </w:p>
+    <w:p>
+      <w:pPr>
+        <w:ind w:left="-810"/>
+        <w:rPr>
+          <w:sz w:val="40"/>
+          <w:szCs w:val="40"/>
+        </w:rPr>
+      </w:pPr>
+      <w:r>
+        <w:rPr>
+          <w:sz w:val="40"/>
+          <w:szCs w:val="40"/>
+        </w:rPr>
+        <w:t xml:space="preserve">Why you are using in </w:t>
+      </w:r>
+      <w:proofErr w:type="gramStart"/>
+      <w:r>
+        <w:rPr>
+          <w:sz w:val="40"/>
+          <w:szCs w:val="40"/>
+        </w:rPr>
+        <w:t>jeera ?</w:t>
+      </w:r>
+      <w:proofErr w:type="gramEnd"/>
+    </w:p>
+    <w:p>
+      <w:pPr>
+        <w:ind w:left="-810"/>
+        <w:rPr>
+          <w:sz w:val="40"/>
+          <w:szCs w:val="40"/>
+        </w:rPr>
+      </w:pPr>
+      <w:r>
+        <w:rPr>
+          <w:sz w:val="40"/>
+          <w:szCs w:val="40"/>
+        </w:rPr>
+        <w:t xml:space="preserve">How many types of </w:t>
+      </w:r>
+      <w:proofErr w:type="gramStart"/>
+      <w:r>
+        <w:rPr>
+          <w:sz w:val="40"/>
+          <w:szCs w:val="40"/>
+        </w:rPr>
+        <w:t>Joins ?</w:t>
+      </w:r>
+      <w:proofErr w:type="gramEnd"/>
+      <w:r>
+        <w:rPr>
+          <w:sz w:val="40"/>
+          <w:szCs w:val="40"/>
+        </w:rPr>
+        <w:t xml:space="preserve"> Brief </w:t>
+      </w:r>
+      <w:proofErr w:type="gramStart"/>
+      <w:r>
+        <w:rPr>
+          <w:sz w:val="40"/>
+          <w:szCs w:val="40"/>
+        </w:rPr>
+        <w:t>it ?</w:t>
+      </w:r>
+      <w:proofErr w:type="gramEnd"/>
+    </w:p>
+    <w:p>
+      <w:pPr>
+        <w:ind w:left="-810"/>
+        <w:rPr>
+          <w:sz w:val="40"/>
+          <w:szCs w:val="40"/>
+        </w:rPr>
+      </w:pPr>
+      <w:r>
+        <w:rPr>
+          <w:sz w:val="40"/>
+          <w:szCs w:val="40"/>
+        </w:rPr>
+        <w:t xml:space="preserve">What is </w:t>
+      </w:r>
+      <w:proofErr w:type="gramStart"/>
+      <w:r>
+        <w:rPr>
+          <w:sz w:val="40"/>
+          <w:szCs w:val="40"/>
+        </w:rPr>
+        <w:t>Sprint ?</w:t>
+      </w:r>
+      <w:proofErr w:type="gramEnd"/>
+    </w:p>
+    <w:p>
+      <w:pPr>
+        <w:ind w:left="-810"/>
+        <w:rPr>
+          <w:sz w:val="40"/>
+          <w:szCs w:val="40"/>
+        </w:rPr>
+      </w:pPr>
+      <w:r>
+        <w:rPr>
+          <w:sz w:val="40"/>
+          <w:szCs w:val="40"/>
+        </w:rPr>
+        <w:t xml:space="preserve">Difference between water fall and </w:t>
+      </w:r>
+      <w:proofErr w:type="gramStart"/>
+      <w:r>
+        <w:rPr>
+          <w:sz w:val="40"/>
+          <w:szCs w:val="40"/>
+        </w:rPr>
+        <w:t>Agile ?</w:t>
+      </w:r>
+      <w:proofErr w:type="gramEnd"/>
+      <w:r>
+        <w:rPr>
+          <w:sz w:val="40"/>
+          <w:szCs w:val="40"/>
+        </w:rPr>
+        <w:t>which is better  ?</w:t>
+      </w:r>
+    </w:p>
+    <w:p>
+      <w:pPr>
+        <w:ind w:left="-810"/>
+        <w:rPr>
+          <w:sz w:val="40"/>
+          <w:szCs w:val="40"/>
+        </w:rPr>
+      </w:pPr>
+      <w:r>
+        <w:rPr>
+          <w:sz w:val="40"/>
+          <w:szCs w:val="40"/>
+        </w:rPr>
+        <w:t xml:space="preserve">When do u have </w:t>
+      </w:r>
+      <w:proofErr w:type="gramStart"/>
+      <w:r>
+        <w:rPr>
+          <w:sz w:val="40"/>
+          <w:szCs w:val="40"/>
+        </w:rPr>
+        <w:t>meeting ?</w:t>
+      </w:r>
+      <w:proofErr w:type="gramEnd"/>
+    </w:p>
+    <w:p>
+      <w:pPr>
+        <w:rPr>
+          <w:sz w:val="40"/>
+          <w:szCs w:val="40"/>
+        </w:rPr>
+      </w:pPr>
+    </w:p>
+    <w:p>
+      <w:pPr>
+        <w:ind w:left="360"/>
+        <w:rPr>
+          <w:b/>
+          <w:bCs/>
+          <w:color w:val="FF0000"/>
+          <w:sz w:val="40"/>
+          <w:szCs w:val="40"/>
+          <w:u w:val="single"/>
+        </w:rPr>
+      </w:pPr>
+      <w:r>
+        <w:rPr>
+          <w:b/>
+          <w:bCs/>
+          <w:color w:val="FF0000"/>
+          <w:sz w:val="40"/>
+          <w:szCs w:val="40"/>
+          <w:u w:val="single"/>
+        </w:rPr>
         <w:t xml:space="preserve">Telephonic interview discussion with lead </w:t>
       </w:r>
     </w:p>
@@ -20118,6 +21234,7 @@
           <w:sz w:val="40"/>
           <w:szCs w:val="40"/>
         </w:rPr>
+        <w:lastRenderedPageBreak/>
         <w:t xml:space="preserve">Difference between default and </w:t>
       </w:r>
       <w:proofErr w:type="gramStart"/>
@@ -20422,7 +21539,6 @@
           <w:sz w:val="32"/>
           <w:szCs w:val="32"/>
         </w:rPr>
-        <w:lastRenderedPageBreak/>
         <w:t xml:space="preserve">Q  </w:t>
       </w:r>
       <w:proofErr w:type="spellStart"/>
@@ -20686,6 +21802,7 @@
           <w:sz w:val="32"/>
           <w:szCs w:val="32"/>
         </w:rPr>
+        <w:lastRenderedPageBreak/>
         <w:t xml:space="preserve">  Q Transaction Handling in </w:t>
       </w:r>
       <w:proofErr w:type="gramStart"/>
@@ -21014,7 +22131,6 @@
           <w:sz w:val="40"/>
           <w:szCs w:val="40"/>
         </w:rPr>
-        <w:lastRenderedPageBreak/>
         <w:t>Hexaware</w:t>
       </w:r>
       <w:proofErr w:type="spellEnd"/>
@@ -21131,8 +22247,6 @@
           <w:szCs w:val="40"/>
         </w:rPr>
       </w:pPr>
-      <w:bookmarkStart w:id="0" w:name="_GoBack"/>
-      <w:bookmarkEnd w:id="0"/>
     </w:p>
     <w:p>
       <w:pPr>
@@ -21307,7 +22421,6 @@
     <w:p>
       <w:proofErr w:type="gramStart"/>
       <w:r>
-        <w:lastRenderedPageBreak/>
         <w:t>Q  explain</w:t>
       </w:r>
       <w:proofErr w:type="gramEnd"/>
@@ -21448,6 +22561,7 @@
     </w:p>
     <w:p>
       <w:r>
+        <w:lastRenderedPageBreak/>
         <w:t xml:space="preserve">Q how to prevent </w:t>
       </w:r>
       <w:proofErr w:type="spellStart"/>
@@ -21697,7 +22811,6 @@
           <w:sz w:val="32"/>
           <w:szCs w:val="32"/>
         </w:rPr>
-        <w:lastRenderedPageBreak/>
         <w:t xml:space="preserve">What </w:t>
       </w:r>
       <w:proofErr w:type="gramStart"/>
@@ -21920,6 +23033,7 @@
           <w:sz w:val="32"/>
           <w:szCs w:val="32"/>
         </w:rPr>
+        <w:lastRenderedPageBreak/>
         <w:t xml:space="preserve">How you convert </w:t>
       </w:r>
       <w:proofErr w:type="spellStart"/>
@@ -23162,7 +24276,7 @@
 </file>
 
 <file path=customXml/itemProps1.xml><?xml version="1.0" encoding="utf-8"?>
-<ds:datastoreItem xmlns:ds="http://schemas.openxmlformats.org/officeDocument/2006/customXml" ds:itemID="{EFFC5901-BC9F-48AD-A571-7EC4E48DC808}">
+<ds:datastoreItem xmlns:ds="http://schemas.openxmlformats.org/officeDocument/2006/customXml" ds:itemID="{0FB3AEB8-012C-4996-8E22-8DA9975DD06C}">
   <ds:schemaRefs>
     <ds:schemaRef ds:uri="http://schemas.openxmlformats.org/officeDocument/2006/bibliography"/>
   </ds:schemaRefs>

</xml_diff>